<commit_message>
Added Cascade Page to projects tab
I added a new project page for Cascade (the shipped title I worked on at
funkitron over the summer). It has info about the game, a summary of
what it is, what work i did on this project. It also has screenshots,
trailer, and links to the game download page. I also added a updated
download of my resume.
</commit_message>
<xml_diff>
--- a/portfolio/downloads/Malmquist_Resume.docx
+++ b/portfolio/downloads/Malmquist_Resume.docx
@@ -1,6 +1,6 @@
 
 <file path=word/document.xml><?xml version="1.0" encoding="utf-8"?>
-<w:document xmlns:wpc="http://schemas.microsoft.com/office/word/2010/wordprocessingCanvas" xmlns:mc="http://schemas.openxmlformats.org/markup-compatibility/2006" xmlns:o="urn:schemas-microsoft-com:office:office" xmlns:r="http://schemas.openxmlformats.org/officeDocument/2006/relationships" xmlns:m="http://schemas.openxmlformats.org/officeDocument/2006/math" xmlns:v="urn:schemas-microsoft-com:vml" xmlns:wp14="http://schemas.microsoft.com/office/word/2010/wordprocessingDrawing" xmlns:wp="http://schemas.openxmlformats.org/drawingml/2006/wordprocessingDrawing" xmlns:w10="urn:schemas-microsoft-com:office:word" xmlns:w="http://schemas.openxmlformats.org/wordprocessingml/2006/main" xmlns:w14="http://schemas.microsoft.com/office/word/2010/wordml" xmlns:w15="http://schemas.microsoft.com/office/word/2012/wordml" xmlns:wpg="http://schemas.microsoft.com/office/word/2010/wordprocessingGroup" xmlns:wpi="http://schemas.microsoft.com/office/word/2010/wordprocessingInk" xmlns:wne="http://schemas.microsoft.com/office/word/2006/wordml" xmlns:wps="http://schemas.microsoft.com/office/word/2010/wordprocessingShape" mc:Ignorable="w14 w15 wp14">
+<w:document xmlns:wpc="http://schemas.microsoft.com/office/word/2010/wordprocessingCanvas" xmlns:cx="http://schemas.microsoft.com/office/drawing/2014/chartex" xmlns:cx1="http://schemas.microsoft.com/office/drawing/2015/9/8/chartex" xmlns:cx2="http://schemas.microsoft.com/office/drawing/2015/10/21/chartex" xmlns:mc="http://schemas.openxmlformats.org/markup-compatibility/2006" xmlns:o="urn:schemas-microsoft-com:office:office" xmlns:r="http://schemas.openxmlformats.org/officeDocument/2006/relationships" xmlns:m="http://schemas.openxmlformats.org/officeDocument/2006/math" xmlns:v="urn:schemas-microsoft-com:vml" xmlns:wp14="http://schemas.microsoft.com/office/word/2010/wordprocessingDrawing" xmlns:wp="http://schemas.openxmlformats.org/drawingml/2006/wordprocessingDrawing" xmlns:w10="urn:schemas-microsoft-com:office:word" xmlns:w="http://schemas.openxmlformats.org/wordprocessingml/2006/main" xmlns:w14="http://schemas.microsoft.com/office/word/2010/wordml" xmlns:w15="http://schemas.microsoft.com/office/word/2012/wordml" xmlns:w16se="http://schemas.microsoft.com/office/word/2015/wordml/symex" xmlns:wpg="http://schemas.microsoft.com/office/word/2010/wordprocessingGroup" xmlns:wpi="http://schemas.microsoft.com/office/word/2010/wordprocessingInk" xmlns:wne="http://schemas.microsoft.com/office/word/2006/wordml" xmlns:wps="http://schemas.microsoft.com/office/word/2010/wordprocessingShape" mc:Ignorable="w14 w15 w16se wp14">
   <w:body>
     <w:p>
       <w:pPr>
@@ -11,8 +11,6 @@
           <w:b/>
         </w:rPr>
       </w:pPr>
-      <w:bookmarkStart w:id="0" w:name="_GoBack"/>
-      <w:bookmarkEnd w:id="0"/>
       <w:r>
         <w:rPr>
           <w:rFonts w:ascii="Times New Roman" w:hAnsi="Times New Roman" w:cs="Times New Roman"/>
@@ -43,7 +41,7 @@
         <w:rPr>
           <w:rFonts w:ascii="Times New Roman" w:hAnsi="Times New Roman" w:cs="Times New Roman"/>
         </w:rPr>
-        <w:t xml:space="preserve"> 2016 – August 2016</w:t>
+        <w:t xml:space="preserve"> 2017 – August 2017</w:t>
       </w:r>
     </w:p>
     <w:p>
@@ -161,6 +159,90 @@
         <w:spacing w:after="0" w:line="240" w:lineRule="auto"/>
         <w:rPr>
           <w:rFonts w:ascii="Times New Roman" w:hAnsi="Times New Roman" w:cs="Times New Roman"/>
+        </w:rPr>
+      </w:pPr>
+    </w:p>
+    <w:p>
+      <w:pPr>
+        <w:spacing w:after="0" w:line="240" w:lineRule="auto"/>
+        <w:rPr>
+          <w:rFonts w:ascii="Times New Roman" w:hAnsi="Times New Roman" w:cs="Times New Roman"/>
+          <w:b/>
+        </w:rPr>
+      </w:pPr>
+      <w:r>
+        <w:rPr>
+          <w:rFonts w:ascii="Times New Roman" w:hAnsi="Times New Roman" w:cs="Times New Roman"/>
+          <w:b/>
+        </w:rPr>
+        <w:t xml:space="preserve">Shipped </w:t>
+      </w:r>
+      <w:r>
+        <w:rPr>
+          <w:rFonts w:ascii="Times New Roman" w:hAnsi="Times New Roman" w:cs="Times New Roman"/>
+          <w:b/>
+        </w:rPr>
+        <w:t xml:space="preserve">Titles: </w:t>
+      </w:r>
+      <w:r>
+        <w:rPr>
+          <w:rFonts w:ascii="Times New Roman" w:hAnsi="Times New Roman" w:cs="Times New Roman"/>
+          <w:b/>
+        </w:rPr>
+        <w:t xml:space="preserve">Cascade </w:t>
+      </w:r>
+      <w:r>
+        <w:rPr>
+          <w:rFonts w:ascii="Times New Roman" w:hAnsi="Times New Roman" w:cs="Times New Roman"/>
+        </w:rPr>
+        <w:t>(Funkitron Inc.)</w:t>
+      </w:r>
+    </w:p>
+    <w:p>
+      <w:pPr>
+        <w:pStyle w:val="ListParagraph"/>
+        <w:numPr>
+          <w:ilvl w:val="0"/>
+          <w:numId w:val="19"/>
+        </w:numPr>
+        <w:spacing w:after="0" w:line="240" w:lineRule="auto"/>
+        <w:rPr>
+          <w:rFonts w:ascii="Times New Roman" w:hAnsi="Times New Roman" w:cs="Times New Roman"/>
+          <w:b/>
+        </w:rPr>
+      </w:pPr>
+      <w:r>
+        <w:rPr>
+          <w:rFonts w:ascii="Times New Roman" w:hAnsi="Times New Roman" w:cs="Times New Roman"/>
+        </w:rPr>
+        <w:t xml:space="preserve">Match 3 mobile game for iOS, and Android </w:t>
+      </w:r>
+    </w:p>
+    <w:p>
+      <w:pPr>
+        <w:pStyle w:val="ListParagraph"/>
+        <w:numPr>
+          <w:ilvl w:val="0"/>
+          <w:numId w:val="19"/>
+        </w:numPr>
+        <w:spacing w:after="0" w:line="240" w:lineRule="auto"/>
+        <w:rPr>
+          <w:rFonts w:ascii="Times New Roman" w:hAnsi="Times New Roman" w:cs="Times New Roman"/>
+          <w:b/>
+        </w:rPr>
+      </w:pPr>
+      <w:r>
+        <w:rPr>
+          <w:rFonts w:ascii="Times New Roman" w:hAnsi="Times New Roman" w:cs="Times New Roman"/>
+        </w:rPr>
+        <w:t>Worked on 4 Game Land Development Cycles</w:t>
+      </w:r>
+    </w:p>
+    <w:p>
+      <w:pPr>
+        <w:spacing w:after="0" w:line="240" w:lineRule="auto"/>
+        <w:rPr>
+          <w:rFonts w:ascii="Times New Roman" w:hAnsi="Times New Roman" w:cs="Times New Roman"/>
           <w:b/>
         </w:rPr>
       </w:pPr>
@@ -183,6 +265,14 @@
       <w:r>
         <w:rPr>
           <w:rFonts w:ascii="Times New Roman" w:hAnsi="Times New Roman" w:cs="Times New Roman"/>
+          <w:b/>
+        </w:rPr>
+        <w:t xml:space="preserve"> </w:t>
+      </w:r>
+      <w:r>
+        <w:rPr>
+          <w:rFonts w:ascii="Times New Roman" w:hAnsi="Times New Roman" w:cs="Times New Roman"/>
+          <w:b/>
         </w:rPr>
         <w:tab/>
       </w:r>
@@ -216,13 +306,7 @@
         <w:rPr>
           <w:rFonts w:ascii="Times New Roman" w:hAnsi="Times New Roman" w:cs="Times New Roman"/>
         </w:rPr>
-        <w:t xml:space="preserve">5 </w:t>
-      </w:r>
-      <w:r>
-        <w:rPr>
-          <w:rFonts w:ascii="Times New Roman" w:hAnsi="Times New Roman" w:cs="Times New Roman"/>
-        </w:rPr>
-        <w:t>person</w:t>
+        <w:t>5-person</w:t>
       </w:r>
       <w:r>
         <w:rPr>
@@ -240,7 +324,19 @@
         <w:rPr>
           <w:rFonts w:ascii="Times New Roman" w:hAnsi="Times New Roman" w:cs="Times New Roman"/>
         </w:rPr>
-        <w:t xml:space="preserve"> 3 month long game project</w:t>
+        <w:t xml:space="preserve"> </w:t>
+      </w:r>
+      <w:r>
+        <w:rPr>
+          <w:rFonts w:ascii="Times New Roman" w:hAnsi="Times New Roman" w:cs="Times New Roman"/>
+        </w:rPr>
+        <w:t>3-month</w:t>
+      </w:r>
+      <w:r>
+        <w:rPr>
+          <w:rFonts w:ascii="Times New Roman" w:hAnsi="Times New Roman" w:cs="Times New Roman"/>
+        </w:rPr>
+        <w:t xml:space="preserve"> long game project</w:t>
       </w:r>
     </w:p>
     <w:p>
@@ -442,7 +538,19 @@
         <w:rPr>
           <w:rFonts w:ascii="Times New Roman" w:hAnsi="Times New Roman" w:cs="Times New Roman"/>
         </w:rPr>
-        <w:t>Worked with a 5 person team</w:t>
+        <w:t xml:space="preserve">Worked with a </w:t>
+      </w:r>
+      <w:r>
+        <w:rPr>
+          <w:rFonts w:ascii="Times New Roman" w:hAnsi="Times New Roman" w:cs="Times New Roman"/>
+        </w:rPr>
+        <w:t>5-person</w:t>
+      </w:r>
+      <w:r>
+        <w:rPr>
+          <w:rFonts w:ascii="Times New Roman" w:hAnsi="Times New Roman" w:cs="Times New Roman"/>
+        </w:rPr>
+        <w:t xml:space="preserve"> team</w:t>
       </w:r>
       <w:r>
         <w:rPr>
@@ -551,6 +659,8 @@
         </w:rPr>
         <w:t xml:space="preserve">C#, </w:t>
       </w:r>
+      <w:bookmarkStart w:id="0" w:name="_GoBack"/>
+      <w:bookmarkEnd w:id="0"/>
       <w:r>
         <w:rPr>
           <w:rFonts w:ascii="Times New Roman" w:hAnsi="Times New Roman" w:cs="Times New Roman"/>
@@ -561,25 +671,19 @@
         <w:rPr>
           <w:rFonts w:ascii="Times New Roman" w:hAnsi="Times New Roman" w:cs="Times New Roman"/>
         </w:rPr>
-        <w:t xml:space="preserve"> (</w:t>
-      </w:r>
-      <w:r>
-        <w:rPr>
-          <w:rFonts w:ascii="Times New Roman" w:hAnsi="Times New Roman" w:cs="Times New Roman"/>
-        </w:rPr>
-        <w:t>Novice), HTML, CSS</w:t>
-      </w:r>
-      <w:r>
-        <w:rPr>
-          <w:rFonts w:ascii="Times New Roman" w:hAnsi="Times New Roman" w:cs="Times New Roman"/>
-        </w:rPr>
-        <w:t>, C++ (currently</w:t>
-      </w:r>
-      <w:r>
-        <w:rPr>
-          <w:rFonts w:ascii="Times New Roman" w:hAnsi="Times New Roman" w:cs="Times New Roman"/>
-        </w:rPr>
-        <w:t xml:space="preserve"> learning)</w:t>
+        <w:t>,</w:t>
+      </w:r>
+      <w:r>
+        <w:rPr>
+          <w:rFonts w:ascii="Times New Roman" w:hAnsi="Times New Roman" w:cs="Times New Roman"/>
+        </w:rPr>
+        <w:t xml:space="preserve"> HTML, CSS</w:t>
+      </w:r>
+      <w:r>
+        <w:rPr>
+          <w:rFonts w:ascii="Times New Roman" w:hAnsi="Times New Roman" w:cs="Times New Roman"/>
+        </w:rPr>
+        <w:t>, C++</w:t>
       </w:r>
     </w:p>
     <w:p>
@@ -631,6 +735,12 @@
         </w:rPr>
         <w:t>hotoshop and Illustrator, GitHub</w:t>
       </w:r>
+      <w:r>
+        <w:rPr>
+          <w:rFonts w:ascii="Times New Roman" w:hAnsi="Times New Roman" w:cs="Times New Roman"/>
+        </w:rPr>
+        <w:t>, Microsoft Office, Perforce</w:t>
+      </w:r>
     </w:p>
     <w:p>
       <w:pPr>
@@ -642,43 +752,6 @@
         <w:spacing w:after="0" w:line="240" w:lineRule="auto"/>
         <w:rPr>
           <w:rFonts w:ascii="Times New Roman" w:hAnsi="Times New Roman" w:cs="Times New Roman"/>
-        </w:rPr>
-      </w:pPr>
-      <w:r>
-        <w:rPr>
-          <w:rFonts w:ascii="Times New Roman" w:hAnsi="Times New Roman" w:cs="Times New Roman"/>
-        </w:rPr>
-        <w:t>Windows</w:t>
-      </w:r>
-      <w:r>
-        <w:rPr>
-          <w:rFonts w:ascii="Times New Roman" w:hAnsi="Times New Roman" w:cs="Times New Roman"/>
-        </w:rPr>
-        <w:t xml:space="preserve"> and Mac C</w:t>
-      </w:r>
-      <w:r>
-        <w:rPr>
-          <w:rFonts w:ascii="Times New Roman" w:hAnsi="Times New Roman" w:cs="Times New Roman"/>
-        </w:rPr>
-        <w:t>omputer</w:t>
-      </w:r>
-      <w:r>
-        <w:rPr>
-          <w:rFonts w:ascii="Times New Roman" w:hAnsi="Times New Roman" w:cs="Times New Roman"/>
-        </w:rPr>
-        <w:t>s</w:t>
-      </w:r>
-    </w:p>
-    <w:p>
-      <w:pPr>
-        <w:pStyle w:val="ListParagraph"/>
-        <w:numPr>
-          <w:ilvl w:val="2"/>
-          <w:numId w:val="14"/>
-        </w:numPr>
-        <w:spacing w:after="0" w:line="240" w:lineRule="auto"/>
-        <w:rPr>
-          <w:rFonts w:ascii="Times New Roman" w:hAnsi="Times New Roman" w:cs="Times New Roman"/>
           <w:b/>
         </w:rPr>
       </w:pPr>
@@ -732,21 +805,19 @@
         </w:rPr>
         <w:t xml:space="preserve">   </w:t>
       </w:r>
-      <w:proofErr w:type="spellStart"/>
-      <w:r>
-        <w:rPr>
-          <w:rFonts w:ascii="Times New Roman" w:hAnsi="Times New Roman" w:cs="Times New Roman"/>
-          <w:b/>
-        </w:rPr>
-        <w:t>Funkitron</w:t>
-      </w:r>
-      <w:proofErr w:type="spellEnd"/>
-      <w:r>
-        <w:rPr>
-          <w:rFonts w:ascii="Times New Roman" w:hAnsi="Times New Roman" w:cs="Times New Roman"/>
-          <w:b/>
-        </w:rPr>
-        <w:t xml:space="preserve"> Inc., Boxford, MA</w:t>
+      <w:r>
+        <w:rPr>
+          <w:rFonts w:ascii="Times New Roman" w:hAnsi="Times New Roman" w:cs="Times New Roman"/>
+          <w:b/>
+        </w:rPr>
+        <w:t>Funkitron Inc., Boston</w:t>
+      </w:r>
+      <w:r>
+        <w:rPr>
+          <w:rFonts w:ascii="Times New Roman" w:hAnsi="Times New Roman" w:cs="Times New Roman"/>
+          <w:b/>
+        </w:rPr>
+        <w:t>, MA</w:t>
       </w:r>
     </w:p>
     <w:p>
@@ -770,7 +841,13 @@
           <w:b/>
         </w:rPr>
         <w:tab/>
-        <w:t>Intern, April, 2014 – May, 2014</w:t>
+      </w:r>
+      <w:r>
+        <w:rPr>
+          <w:rFonts w:ascii="Times New Roman" w:hAnsi="Times New Roman" w:cs="Times New Roman"/>
+          <w:b/>
+        </w:rPr>
+        <w:t>Game Design &amp; Development Intern, June, 2016 – August, 2016</w:t>
       </w:r>
     </w:p>
     <w:p>
@@ -789,19 +866,7 @@
         <w:rPr>
           <w:rFonts w:ascii="Times New Roman" w:hAnsi="Times New Roman" w:cs="Times New Roman"/>
         </w:rPr>
-        <w:t>Research</w:t>
-      </w:r>
-      <w:r>
-        <w:rPr>
-          <w:rFonts w:ascii="Times New Roman" w:hAnsi="Times New Roman" w:cs="Times New Roman"/>
-        </w:rPr>
-        <w:t>ed</w:t>
-      </w:r>
-      <w:r>
-        <w:rPr>
-          <w:rFonts w:ascii="Times New Roman" w:hAnsi="Times New Roman" w:cs="Times New Roman"/>
-        </w:rPr>
-        <w:t xml:space="preserve"> and created a prototype game for proof of concept</w:t>
+        <w:t>Worked with Game design team to create new mechanics for game</w:t>
       </w:r>
     </w:p>
     <w:p>
@@ -814,14 +879,19 @@
         <w:spacing w:after="0" w:line="240" w:lineRule="auto"/>
         <w:rPr>
           <w:rFonts w:ascii="Times New Roman" w:hAnsi="Times New Roman" w:cs="Times New Roman"/>
-          <w:b/>
-        </w:rPr>
-      </w:pPr>
-      <w:r>
-        <w:rPr>
-          <w:rFonts w:ascii="Times New Roman" w:hAnsi="Times New Roman" w:cs="Times New Roman"/>
-        </w:rPr>
-        <w:t>Learned time management skills and handling responsibilities</w:t>
+        </w:rPr>
+      </w:pPr>
+      <w:r>
+        <w:rPr>
+          <w:rFonts w:ascii="Times New Roman" w:hAnsi="Times New Roman" w:cs="Times New Roman"/>
+        </w:rPr>
+        <w:t xml:space="preserve">Design, Balanced, </w:t>
+      </w:r>
+      <w:r>
+        <w:rPr>
+          <w:rFonts w:ascii="Times New Roman" w:hAnsi="Times New Roman" w:cs="Times New Roman"/>
+        </w:rPr>
+        <w:t>and scripted new levels to be added to new areas in the game</w:t>
       </w:r>
     </w:p>
     <w:p>
@@ -974,10 +1044,11 @@
     </w:p>
     <w:p>
       <w:pPr>
-        <w:spacing w:after="0" w:line="240" w:lineRule="auto"/>
-        <w:rPr>
-          <w:rFonts w:ascii="Times New Roman" w:hAnsi="Times New Roman" w:cs="Times New Roman"/>
-          <w:b/>
+        <w:pStyle w:val="ListParagraph"/>
+        <w:spacing w:after="0" w:line="240" w:lineRule="auto"/>
+        <w:ind w:left="2160"/>
+        <w:rPr>
+          <w:rFonts w:ascii="Times New Roman" w:hAnsi="Times New Roman" w:cs="Times New Roman"/>
         </w:rPr>
       </w:pPr>
     </w:p>
@@ -1040,7 +1111,13 @@
         <w:rPr>
           <w:rFonts w:ascii="Times New Roman" w:hAnsi="Times New Roman" w:cs="Times New Roman"/>
         </w:rPr>
-        <w:t>Starfest</w:t>
+        <w:t>STAR</w:t>
+      </w:r>
+      <w:r>
+        <w:rPr>
+          <w:rFonts w:ascii="Times New Roman" w:hAnsi="Times New Roman" w:cs="Times New Roman"/>
+        </w:rPr>
+        <w:t>fest</w:t>
       </w:r>
       <w:proofErr w:type="spellEnd"/>
       <w:r>
@@ -1140,43 +1217,8 @@
         <w:rPr>
           <w:rFonts w:ascii="Times New Roman" w:hAnsi="Times New Roman" w:cs="Times New Roman"/>
         </w:rPr>
-        <w:t xml:space="preserve">Member of the Explorer </w:t>
-      </w:r>
-      <w:r>
-        <w:rPr>
-          <w:rFonts w:ascii="Times New Roman" w:hAnsi="Times New Roman" w:cs="Times New Roman"/>
-        </w:rPr>
-        <w:t>P</w:t>
-      </w:r>
-      <w:r>
-        <w:rPr>
-          <w:rFonts w:ascii="Times New Roman" w:hAnsi="Times New Roman" w:cs="Times New Roman"/>
-        </w:rPr>
-        <w:t>ost</w:t>
-      </w:r>
-      <w:r>
-        <w:rPr>
-          <w:rFonts w:ascii="Times New Roman" w:hAnsi="Times New Roman" w:cs="Times New Roman"/>
-        </w:rPr>
-        <w:t xml:space="preserve"> run by local fire station</w:t>
-      </w:r>
-      <w:r>
-        <w:rPr>
-          <w:rFonts w:ascii="Times New Roman" w:hAnsi="Times New Roman" w:cs="Times New Roman"/>
-        </w:rPr>
-        <w:t xml:space="preserve"> (</w:t>
-      </w:r>
-      <w:r>
-        <w:rPr>
-          <w:rFonts w:ascii="Times New Roman" w:hAnsi="Times New Roman" w:cs="Times New Roman"/>
-        </w:rPr>
-        <w:t>2010-</w:t>
-      </w:r>
-      <w:r>
-        <w:rPr>
-          <w:rFonts w:ascii="Times New Roman" w:hAnsi="Times New Roman" w:cs="Times New Roman"/>
-        </w:rPr>
-        <w:t>2014)</w:t>
+        <w:lastRenderedPageBreak/>
+        <w:t>RIT’s Dean List (Spring 2015- Spring 2016)</w:t>
       </w:r>
     </w:p>
     <w:sectPr>
@@ -1192,7 +1234,7 @@
 </file>
 
 <file path=word/endnotes.xml><?xml version="1.0" encoding="utf-8"?>
-<w:endnotes xmlns:wpc="http://schemas.microsoft.com/office/word/2010/wordprocessingCanvas" xmlns:mc="http://schemas.openxmlformats.org/markup-compatibility/2006" xmlns:o="urn:schemas-microsoft-com:office:office" xmlns:r="http://schemas.openxmlformats.org/officeDocument/2006/relationships" xmlns:m="http://schemas.openxmlformats.org/officeDocument/2006/math" xmlns:v="urn:schemas-microsoft-com:vml" xmlns:wp14="http://schemas.microsoft.com/office/word/2010/wordprocessingDrawing" xmlns:wp="http://schemas.openxmlformats.org/drawingml/2006/wordprocessingDrawing" xmlns:w10="urn:schemas-microsoft-com:office:word" xmlns:w="http://schemas.openxmlformats.org/wordprocessingml/2006/main" xmlns:w14="http://schemas.microsoft.com/office/word/2010/wordml" xmlns:w15="http://schemas.microsoft.com/office/word/2012/wordml" xmlns:wpg="http://schemas.microsoft.com/office/word/2010/wordprocessingGroup" xmlns:wpi="http://schemas.microsoft.com/office/word/2010/wordprocessingInk" xmlns:wne="http://schemas.microsoft.com/office/word/2006/wordml" xmlns:wps="http://schemas.microsoft.com/office/word/2010/wordprocessingShape" mc:Ignorable="w14 w15 wp14">
+<w:endnotes xmlns:wpc="http://schemas.microsoft.com/office/word/2010/wordprocessingCanvas" xmlns:cx="http://schemas.microsoft.com/office/drawing/2014/chartex" xmlns:cx1="http://schemas.microsoft.com/office/drawing/2015/9/8/chartex" xmlns:cx2="http://schemas.microsoft.com/office/drawing/2015/10/21/chartex" xmlns:mc="http://schemas.openxmlformats.org/markup-compatibility/2006" xmlns:o="urn:schemas-microsoft-com:office:office" xmlns:r="http://schemas.openxmlformats.org/officeDocument/2006/relationships" xmlns:m="http://schemas.openxmlformats.org/officeDocument/2006/math" xmlns:v="urn:schemas-microsoft-com:vml" xmlns:wp14="http://schemas.microsoft.com/office/word/2010/wordprocessingDrawing" xmlns:wp="http://schemas.openxmlformats.org/drawingml/2006/wordprocessingDrawing" xmlns:w10="urn:schemas-microsoft-com:office:word" xmlns:w="http://schemas.openxmlformats.org/wordprocessingml/2006/main" xmlns:w14="http://schemas.microsoft.com/office/word/2010/wordml" xmlns:w15="http://schemas.microsoft.com/office/word/2012/wordml" xmlns:w16se="http://schemas.microsoft.com/office/word/2015/wordml/symex" xmlns:wpg="http://schemas.microsoft.com/office/word/2010/wordprocessingGroup" xmlns:wpi="http://schemas.microsoft.com/office/word/2010/wordprocessingInk" xmlns:wne="http://schemas.microsoft.com/office/word/2006/wordml" xmlns:wps="http://schemas.microsoft.com/office/word/2010/wordprocessingShape" mc:Ignorable="w14 w15 w16se wp14">
   <w:endnote w:type="separator" w:id="-1">
     <w:p>
       <w:pPr>
@@ -1217,7 +1259,7 @@
 </file>
 
 <file path=word/footer1.xml><?xml version="1.0" encoding="utf-8"?>
-<w:ftr xmlns:wpc="http://schemas.microsoft.com/office/word/2010/wordprocessingCanvas" xmlns:mc="http://schemas.openxmlformats.org/markup-compatibility/2006" xmlns:o="urn:schemas-microsoft-com:office:office" xmlns:r="http://schemas.openxmlformats.org/officeDocument/2006/relationships" xmlns:m="http://schemas.openxmlformats.org/officeDocument/2006/math" xmlns:v="urn:schemas-microsoft-com:vml" xmlns:wp14="http://schemas.microsoft.com/office/word/2010/wordprocessingDrawing" xmlns:wp="http://schemas.openxmlformats.org/drawingml/2006/wordprocessingDrawing" xmlns:w10="urn:schemas-microsoft-com:office:word" xmlns:w="http://schemas.openxmlformats.org/wordprocessingml/2006/main" xmlns:w14="http://schemas.microsoft.com/office/word/2010/wordml" xmlns:w15="http://schemas.microsoft.com/office/word/2012/wordml" xmlns:wpg="http://schemas.microsoft.com/office/word/2010/wordprocessingGroup" xmlns:wpi="http://schemas.microsoft.com/office/word/2010/wordprocessingInk" xmlns:wne="http://schemas.microsoft.com/office/word/2006/wordml" xmlns:wps="http://schemas.microsoft.com/office/word/2010/wordprocessingShape" mc:Ignorable="w14 w15 wp14">
+<w:ftr xmlns:wpc="http://schemas.microsoft.com/office/word/2010/wordprocessingCanvas" xmlns:cx="http://schemas.microsoft.com/office/drawing/2014/chartex" xmlns:cx1="http://schemas.microsoft.com/office/drawing/2015/9/8/chartex" xmlns:cx2="http://schemas.microsoft.com/office/drawing/2015/10/21/chartex" xmlns:mc="http://schemas.openxmlformats.org/markup-compatibility/2006" xmlns:o="urn:schemas-microsoft-com:office:office" xmlns:r="http://schemas.openxmlformats.org/officeDocument/2006/relationships" xmlns:m="http://schemas.openxmlformats.org/officeDocument/2006/math" xmlns:v="urn:schemas-microsoft-com:vml" xmlns:wp14="http://schemas.microsoft.com/office/word/2010/wordprocessingDrawing" xmlns:wp="http://schemas.openxmlformats.org/drawingml/2006/wordprocessingDrawing" xmlns:w10="urn:schemas-microsoft-com:office:word" xmlns:w="http://schemas.openxmlformats.org/wordprocessingml/2006/main" xmlns:w14="http://schemas.microsoft.com/office/word/2010/wordml" xmlns:w15="http://schemas.microsoft.com/office/word/2012/wordml" xmlns:w16se="http://schemas.microsoft.com/office/word/2015/wordml/symex" xmlns:wpg="http://schemas.microsoft.com/office/word/2010/wordprocessingGroup" xmlns:wpi="http://schemas.microsoft.com/office/word/2010/wordprocessingInk" xmlns:wne="http://schemas.microsoft.com/office/word/2006/wordml" xmlns:wps="http://schemas.microsoft.com/office/word/2010/wordprocessingShape" mc:Ignorable="w14 w15 w16se wp14">
   <w:p>
     <w:pPr>
       <w:pStyle w:val="Footer"/>
@@ -1233,7 +1275,7 @@
 </file>
 
 <file path=word/footnotes.xml><?xml version="1.0" encoding="utf-8"?>
-<w:footnotes xmlns:wpc="http://schemas.microsoft.com/office/word/2010/wordprocessingCanvas" xmlns:mc="http://schemas.openxmlformats.org/markup-compatibility/2006" xmlns:o="urn:schemas-microsoft-com:office:office" xmlns:r="http://schemas.openxmlformats.org/officeDocument/2006/relationships" xmlns:m="http://schemas.openxmlformats.org/officeDocument/2006/math" xmlns:v="urn:schemas-microsoft-com:vml" xmlns:wp14="http://schemas.microsoft.com/office/word/2010/wordprocessingDrawing" xmlns:wp="http://schemas.openxmlformats.org/drawingml/2006/wordprocessingDrawing" xmlns:w10="urn:schemas-microsoft-com:office:word" xmlns:w="http://schemas.openxmlformats.org/wordprocessingml/2006/main" xmlns:w14="http://schemas.microsoft.com/office/word/2010/wordml" xmlns:w15="http://schemas.microsoft.com/office/word/2012/wordml" xmlns:wpg="http://schemas.microsoft.com/office/word/2010/wordprocessingGroup" xmlns:wpi="http://schemas.microsoft.com/office/word/2010/wordprocessingInk" xmlns:wne="http://schemas.microsoft.com/office/word/2006/wordml" xmlns:wps="http://schemas.microsoft.com/office/word/2010/wordprocessingShape" mc:Ignorable="w14 w15 wp14">
+<w:footnotes xmlns:wpc="http://schemas.microsoft.com/office/word/2010/wordprocessingCanvas" xmlns:cx="http://schemas.microsoft.com/office/drawing/2014/chartex" xmlns:cx1="http://schemas.microsoft.com/office/drawing/2015/9/8/chartex" xmlns:cx2="http://schemas.microsoft.com/office/drawing/2015/10/21/chartex" xmlns:mc="http://schemas.openxmlformats.org/markup-compatibility/2006" xmlns:o="urn:schemas-microsoft-com:office:office" xmlns:r="http://schemas.openxmlformats.org/officeDocument/2006/relationships" xmlns:m="http://schemas.openxmlformats.org/officeDocument/2006/math" xmlns:v="urn:schemas-microsoft-com:vml" xmlns:wp14="http://schemas.microsoft.com/office/word/2010/wordprocessingDrawing" xmlns:wp="http://schemas.openxmlformats.org/drawingml/2006/wordprocessingDrawing" xmlns:w10="urn:schemas-microsoft-com:office:word" xmlns:w="http://schemas.openxmlformats.org/wordprocessingml/2006/main" xmlns:w14="http://schemas.microsoft.com/office/word/2010/wordml" xmlns:w15="http://schemas.microsoft.com/office/word/2012/wordml" xmlns:w16se="http://schemas.microsoft.com/office/word/2015/wordml/symex" xmlns:wpg="http://schemas.microsoft.com/office/word/2010/wordprocessingGroup" xmlns:wpi="http://schemas.microsoft.com/office/word/2010/wordprocessingInk" xmlns:wne="http://schemas.microsoft.com/office/word/2006/wordml" xmlns:wps="http://schemas.microsoft.com/office/word/2010/wordprocessingShape" mc:Ignorable="w14 w15 w16se wp14">
   <w:footnote w:type="separator" w:id="-1">
     <w:p>
       <w:pPr>
@@ -1258,7 +1300,7 @@
 </file>
 
 <file path=word/header1.xml><?xml version="1.0" encoding="utf-8"?>
-<w:hdr xmlns:wpc="http://schemas.microsoft.com/office/word/2010/wordprocessingCanvas" xmlns:mc="http://schemas.openxmlformats.org/markup-compatibility/2006" xmlns:o="urn:schemas-microsoft-com:office:office" xmlns:r="http://schemas.openxmlformats.org/officeDocument/2006/relationships" xmlns:m="http://schemas.openxmlformats.org/officeDocument/2006/math" xmlns:v="urn:schemas-microsoft-com:vml" xmlns:wp14="http://schemas.microsoft.com/office/word/2010/wordprocessingDrawing" xmlns:wp="http://schemas.openxmlformats.org/drawingml/2006/wordprocessingDrawing" xmlns:w10="urn:schemas-microsoft-com:office:word" xmlns:w="http://schemas.openxmlformats.org/wordprocessingml/2006/main" xmlns:w14="http://schemas.microsoft.com/office/word/2010/wordml" xmlns:w15="http://schemas.microsoft.com/office/word/2012/wordml" xmlns:wpg="http://schemas.microsoft.com/office/word/2010/wordprocessingGroup" xmlns:wpi="http://schemas.microsoft.com/office/word/2010/wordprocessingInk" xmlns:wne="http://schemas.microsoft.com/office/word/2006/wordml" xmlns:wps="http://schemas.microsoft.com/office/word/2010/wordprocessingShape" mc:Ignorable="w14 w15 wp14">
+<w:hdr xmlns:wpc="http://schemas.microsoft.com/office/word/2010/wordprocessingCanvas" xmlns:cx="http://schemas.microsoft.com/office/drawing/2014/chartex" xmlns:cx1="http://schemas.microsoft.com/office/drawing/2015/9/8/chartex" xmlns:cx2="http://schemas.microsoft.com/office/drawing/2015/10/21/chartex" xmlns:mc="http://schemas.openxmlformats.org/markup-compatibility/2006" xmlns:o="urn:schemas-microsoft-com:office:office" xmlns:r="http://schemas.openxmlformats.org/officeDocument/2006/relationships" xmlns:m="http://schemas.openxmlformats.org/officeDocument/2006/math" xmlns:v="urn:schemas-microsoft-com:vml" xmlns:wp14="http://schemas.microsoft.com/office/word/2010/wordprocessingDrawing" xmlns:wp="http://schemas.openxmlformats.org/drawingml/2006/wordprocessingDrawing" xmlns:w10="urn:schemas-microsoft-com:office:word" xmlns:w="http://schemas.openxmlformats.org/wordprocessingml/2006/main" xmlns:w14="http://schemas.microsoft.com/office/word/2010/wordml" xmlns:w15="http://schemas.microsoft.com/office/word/2012/wordml" xmlns:w16se="http://schemas.microsoft.com/office/word/2015/wordml/symex" xmlns:wpg="http://schemas.microsoft.com/office/word/2010/wordprocessingGroup" xmlns:wpi="http://schemas.microsoft.com/office/word/2010/wordprocessingInk" xmlns:wne="http://schemas.microsoft.com/office/word/2006/wordml" xmlns:wps="http://schemas.microsoft.com/office/word/2010/wordprocessingShape" mc:Ignorable="w14 w15 w16se wp14">
   <w:p>
     <w:pPr>
       <w:spacing w:after="0" w:line="240" w:lineRule="auto"/>
@@ -1462,7 +1504,7 @@
 </file>
 
 <file path=word/numbering.xml><?xml version="1.0" encoding="utf-8"?>
-<w:numbering xmlns:wpc="http://schemas.microsoft.com/office/word/2010/wordprocessingCanvas" xmlns:mc="http://schemas.openxmlformats.org/markup-compatibility/2006" xmlns:o="urn:schemas-microsoft-com:office:office" xmlns:r="http://schemas.openxmlformats.org/officeDocument/2006/relationships" xmlns:m="http://schemas.openxmlformats.org/officeDocument/2006/math" xmlns:v="urn:schemas-microsoft-com:vml" xmlns:wp14="http://schemas.microsoft.com/office/word/2010/wordprocessingDrawing" xmlns:wp="http://schemas.openxmlformats.org/drawingml/2006/wordprocessingDrawing" xmlns:w10="urn:schemas-microsoft-com:office:word" xmlns:w="http://schemas.openxmlformats.org/wordprocessingml/2006/main" xmlns:w14="http://schemas.microsoft.com/office/word/2010/wordml" xmlns:w15="http://schemas.microsoft.com/office/word/2012/wordml" xmlns:wpg="http://schemas.microsoft.com/office/word/2010/wordprocessingGroup" xmlns:wpi="http://schemas.microsoft.com/office/word/2010/wordprocessingInk" xmlns:wne="http://schemas.microsoft.com/office/word/2006/wordml" xmlns:wps="http://schemas.microsoft.com/office/word/2010/wordprocessingShape" mc:Ignorable="w14 w15 wp14">
+<w:numbering xmlns:wpc="http://schemas.microsoft.com/office/word/2010/wordprocessingCanvas" xmlns:cx="http://schemas.microsoft.com/office/drawing/2014/chartex" xmlns:cx1="http://schemas.microsoft.com/office/drawing/2015/9/8/chartex" xmlns:cx2="http://schemas.microsoft.com/office/drawing/2015/10/21/chartex" xmlns:mc="http://schemas.openxmlformats.org/markup-compatibility/2006" xmlns:o="urn:schemas-microsoft-com:office:office" xmlns:r="http://schemas.openxmlformats.org/officeDocument/2006/relationships" xmlns:m="http://schemas.openxmlformats.org/officeDocument/2006/math" xmlns:v="urn:schemas-microsoft-com:vml" xmlns:wp14="http://schemas.microsoft.com/office/word/2010/wordprocessingDrawing" xmlns:wp="http://schemas.openxmlformats.org/drawingml/2006/wordprocessingDrawing" xmlns:w10="urn:schemas-microsoft-com:office:word" xmlns:w="http://schemas.openxmlformats.org/wordprocessingml/2006/main" xmlns:w14="http://schemas.microsoft.com/office/word/2010/wordml" xmlns:w15="http://schemas.microsoft.com/office/word/2012/wordml" xmlns:w16se="http://schemas.microsoft.com/office/word/2015/wordml/symex" xmlns:wpg="http://schemas.microsoft.com/office/word/2010/wordprocessingGroup" xmlns:wpi="http://schemas.microsoft.com/office/word/2010/wordprocessingInk" xmlns:wne="http://schemas.microsoft.com/office/word/2006/wordml" xmlns:wps="http://schemas.microsoft.com/office/word/2010/wordprocessingShape" mc:Ignorable="w14 w15 w16se wp14">
   <w:abstractNum w:abstractNumId="0" w15:restartNumberingAfterBreak="0">
     <w:nsid w:val="03951103"/>
     <w:multiLevelType w:val="hybridMultilevel"/>
@@ -3046,6 +3088,119 @@
     </w:lvl>
   </w:abstractNum>
   <w:abstractNum w:abstractNumId="14" w15:restartNumberingAfterBreak="0">
+    <w:nsid w:val="52997BD8"/>
+    <w:multiLevelType w:val="hybridMultilevel"/>
+    <w:tmpl w:val="CED086E6"/>
+    <w:lvl w:ilvl="0" w:tplc="04090001">
+      <w:start w:val="1"/>
+      <w:numFmt w:val="bullet"/>
+      <w:lvlText w:val=""/>
+      <w:lvlJc w:val="left"/>
+      <w:pPr>
+        <w:ind w:left="2160" w:hanging="360"/>
+      </w:pPr>
+      <w:rPr>
+        <w:rFonts w:ascii="Symbol" w:hAnsi="Symbol" w:hint="default"/>
+      </w:rPr>
+    </w:lvl>
+    <w:lvl w:ilvl="1" w:tplc="04090003" w:tentative="1">
+      <w:start w:val="1"/>
+      <w:numFmt w:val="bullet"/>
+      <w:lvlText w:val="o"/>
+      <w:lvlJc w:val="left"/>
+      <w:pPr>
+        <w:ind w:left="2880" w:hanging="360"/>
+      </w:pPr>
+      <w:rPr>
+        <w:rFonts w:ascii="Courier New" w:hAnsi="Courier New" w:cs="Courier New" w:hint="default"/>
+      </w:rPr>
+    </w:lvl>
+    <w:lvl w:ilvl="2" w:tplc="04090005" w:tentative="1">
+      <w:start w:val="1"/>
+      <w:numFmt w:val="bullet"/>
+      <w:lvlText w:val=""/>
+      <w:lvlJc w:val="left"/>
+      <w:pPr>
+        <w:ind w:left="3600" w:hanging="360"/>
+      </w:pPr>
+      <w:rPr>
+        <w:rFonts w:ascii="Wingdings" w:hAnsi="Wingdings" w:hint="default"/>
+      </w:rPr>
+    </w:lvl>
+    <w:lvl w:ilvl="3" w:tplc="04090001" w:tentative="1">
+      <w:start w:val="1"/>
+      <w:numFmt w:val="bullet"/>
+      <w:lvlText w:val=""/>
+      <w:lvlJc w:val="left"/>
+      <w:pPr>
+        <w:ind w:left="4320" w:hanging="360"/>
+      </w:pPr>
+      <w:rPr>
+        <w:rFonts w:ascii="Symbol" w:hAnsi="Symbol" w:hint="default"/>
+      </w:rPr>
+    </w:lvl>
+    <w:lvl w:ilvl="4" w:tplc="04090003" w:tentative="1">
+      <w:start w:val="1"/>
+      <w:numFmt w:val="bullet"/>
+      <w:lvlText w:val="o"/>
+      <w:lvlJc w:val="left"/>
+      <w:pPr>
+        <w:ind w:left="5040" w:hanging="360"/>
+      </w:pPr>
+      <w:rPr>
+        <w:rFonts w:ascii="Courier New" w:hAnsi="Courier New" w:cs="Courier New" w:hint="default"/>
+      </w:rPr>
+    </w:lvl>
+    <w:lvl w:ilvl="5" w:tplc="04090005" w:tentative="1">
+      <w:start w:val="1"/>
+      <w:numFmt w:val="bullet"/>
+      <w:lvlText w:val=""/>
+      <w:lvlJc w:val="left"/>
+      <w:pPr>
+        <w:ind w:left="5760" w:hanging="360"/>
+      </w:pPr>
+      <w:rPr>
+        <w:rFonts w:ascii="Wingdings" w:hAnsi="Wingdings" w:hint="default"/>
+      </w:rPr>
+    </w:lvl>
+    <w:lvl w:ilvl="6" w:tplc="04090001" w:tentative="1">
+      <w:start w:val="1"/>
+      <w:numFmt w:val="bullet"/>
+      <w:lvlText w:val=""/>
+      <w:lvlJc w:val="left"/>
+      <w:pPr>
+        <w:ind w:left="6480" w:hanging="360"/>
+      </w:pPr>
+      <w:rPr>
+        <w:rFonts w:ascii="Symbol" w:hAnsi="Symbol" w:hint="default"/>
+      </w:rPr>
+    </w:lvl>
+    <w:lvl w:ilvl="7" w:tplc="04090003" w:tentative="1">
+      <w:start w:val="1"/>
+      <w:numFmt w:val="bullet"/>
+      <w:lvlText w:val="o"/>
+      <w:lvlJc w:val="left"/>
+      <w:pPr>
+        <w:ind w:left="7200" w:hanging="360"/>
+      </w:pPr>
+      <w:rPr>
+        <w:rFonts w:ascii="Courier New" w:hAnsi="Courier New" w:cs="Courier New" w:hint="default"/>
+      </w:rPr>
+    </w:lvl>
+    <w:lvl w:ilvl="8" w:tplc="04090005" w:tentative="1">
+      <w:start w:val="1"/>
+      <w:numFmt w:val="bullet"/>
+      <w:lvlText w:val=""/>
+      <w:lvlJc w:val="left"/>
+      <w:pPr>
+        <w:ind w:left="7920" w:hanging="360"/>
+      </w:pPr>
+      <w:rPr>
+        <w:rFonts w:ascii="Wingdings" w:hAnsi="Wingdings" w:hint="default"/>
+      </w:rPr>
+    </w:lvl>
+  </w:abstractNum>
+  <w:abstractNum w:abstractNumId="15" w15:restartNumberingAfterBreak="0">
     <w:nsid w:val="5D670248"/>
     <w:multiLevelType w:val="hybridMultilevel"/>
     <w:tmpl w:val="663A2FCE"/>
@@ -3158,7 +3313,7 @@
       </w:rPr>
     </w:lvl>
   </w:abstractNum>
-  <w:abstractNum w:abstractNumId="15" w15:restartNumberingAfterBreak="0">
+  <w:abstractNum w:abstractNumId="16" w15:restartNumberingAfterBreak="0">
     <w:nsid w:val="7BCE58CD"/>
     <w:multiLevelType w:val="hybridMultilevel"/>
     <w:tmpl w:val="169CCBB2"/>
@@ -3271,7 +3426,7 @@
       </w:rPr>
     </w:lvl>
   </w:abstractNum>
-  <w:abstractNum w:abstractNumId="16" w15:restartNumberingAfterBreak="0">
+  <w:abstractNum w:abstractNumId="17" w15:restartNumberingAfterBreak="0">
     <w:nsid w:val="7CA6367E"/>
     <w:multiLevelType w:val="hybridMultilevel"/>
     <w:tmpl w:val="8878DFDA"/>
@@ -3384,7 +3539,7 @@
       </w:rPr>
     </w:lvl>
   </w:abstractNum>
-  <w:abstractNum w:abstractNumId="17" w15:restartNumberingAfterBreak="0">
+  <w:abstractNum w:abstractNumId="18" w15:restartNumberingAfterBreak="0">
     <w:nsid w:val="7EA002CF"/>
     <w:multiLevelType w:val="hybridMultilevel"/>
     <w:tmpl w:val="E724FB32"/>
@@ -3501,13 +3656,13 @@
     <w:abstractNumId w:val="4"/>
   </w:num>
   <w:num w:numId="2">
-    <w:abstractNumId w:val="14"/>
+    <w:abstractNumId w:val="15"/>
   </w:num>
   <w:num w:numId="3">
     <w:abstractNumId w:val="10"/>
   </w:num>
   <w:num w:numId="4">
-    <w:abstractNumId w:val="15"/>
+    <w:abstractNumId w:val="16"/>
   </w:num>
   <w:num w:numId="5">
     <w:abstractNumId w:val="5"/>
@@ -3534,13 +3689,13 @@
     <w:abstractNumId w:val="13"/>
   </w:num>
   <w:num w:numId="13">
-    <w:abstractNumId w:val="16"/>
+    <w:abstractNumId w:val="17"/>
   </w:num>
   <w:num w:numId="14">
     <w:abstractNumId w:val="1"/>
   </w:num>
   <w:num w:numId="15">
-    <w:abstractNumId w:val="17"/>
+    <w:abstractNumId w:val="18"/>
   </w:num>
   <w:num w:numId="16">
     <w:abstractNumId w:val="7"/>
@@ -3551,11 +3706,14 @@
   <w:num w:numId="18">
     <w:abstractNumId w:val="0"/>
   </w:num>
+  <w:num w:numId="19">
+    <w:abstractNumId w:val="14"/>
+  </w:num>
 </w:numbering>
 </file>
 
 <file path=word/styles.xml><?xml version="1.0" encoding="utf-8"?>
-<w:styles xmlns:mc="http://schemas.openxmlformats.org/markup-compatibility/2006" xmlns:r="http://schemas.openxmlformats.org/officeDocument/2006/relationships" xmlns:w="http://schemas.openxmlformats.org/wordprocessingml/2006/main" xmlns:w14="http://schemas.microsoft.com/office/word/2010/wordml" xmlns:w15="http://schemas.microsoft.com/office/word/2012/wordml" mc:Ignorable="w14 w15">
+<w:styles xmlns:mc="http://schemas.openxmlformats.org/markup-compatibility/2006" xmlns:r="http://schemas.openxmlformats.org/officeDocument/2006/relationships" xmlns:w="http://schemas.openxmlformats.org/wordprocessingml/2006/main" xmlns:w14="http://schemas.microsoft.com/office/word/2010/wordml" xmlns:w15="http://schemas.microsoft.com/office/word/2012/wordml" xmlns:w16se="http://schemas.microsoft.com/office/word/2015/wordml/symex" mc:Ignorable="w14 w15 w16se">
   <w:docDefaults>
     <w:rPrDefault>
       <w:rPr>
@@ -3571,7 +3729,7 @@
       </w:pPr>
     </w:pPrDefault>
   </w:docDefaults>
-  <w:latentStyles w:defLockedState="0" w:defUIPriority="99" w:defSemiHidden="0" w:defUnhideWhenUsed="0" w:defQFormat="0" w:count="371">
+  <w:latentStyles w:defLockedState="0" w:defUIPriority="99" w:defSemiHidden="0" w:defUnhideWhenUsed="0" w:defQFormat="0" w:count="373">
     <w:lsdException w:name="Normal" w:uiPriority="0" w:qFormat="1"/>
     <w:lsdException w:name="heading 1" w:uiPriority="9" w:qFormat="1"/>
     <w:lsdException w:name="heading 2" w:semiHidden="1" w:uiPriority="9" w:unhideWhenUsed="1" w:qFormat="1"/>
@@ -3943,6 +4101,8 @@
     <w:lsdException w:name="List Table 5 Dark Accent 6" w:uiPriority="50"/>
     <w:lsdException w:name="List Table 6 Colorful Accent 6" w:uiPriority="51"/>
     <w:lsdException w:name="List Table 7 Colorful Accent 6" w:uiPriority="52"/>
+    <w:lsdException w:name="Mention" w:semiHidden="1" w:unhideWhenUsed="1"/>
+    <w:lsdException w:name="Smart Hyperlink" w:semiHidden="1" w:unhideWhenUsed="1"/>
   </w:latentStyles>
   <w:style w:type="paragraph" w:default="1" w:styleId="Normal">
     <w:name w:val="Normal"/>
@@ -4340,7 +4500,7 @@
 </file>
 
 <file path=customXml/itemProps1.xml><?xml version="1.0" encoding="utf-8"?>
-<ds:datastoreItem xmlns:ds="http://schemas.openxmlformats.org/officeDocument/2006/customXml" ds:itemID="{128D592C-B441-4A1F-B9C8-5B11E94BAF3C}">
+<ds:datastoreItem xmlns:ds="http://schemas.openxmlformats.org/officeDocument/2006/customXml" ds:itemID="{C579AD16-8EE0-4F85-AD3C-C07F954EC2B0}">
   <ds:schemaRefs>
     <ds:schemaRef ds:uri="http://schemas.openxmlformats.org/officeDocument/2006/bibliography"/>
   </ds:schemaRefs>

</xml_diff>

<commit_message>
Added Pulp Legends Game to Website
I have added the Pulp Legends Game Page and I have gone through and
updated all the nav bars. Coconut Beach Jump has been removed from
portfolio and its game page has been archived. The resume links have
been updated as well.
</commit_message>
<xml_diff>
--- a/portfolio/downloads/Malmquist_Resume.docx
+++ b/portfolio/downloads/Malmquist_Resume.docx
@@ -1,6 +1,6 @@
 
 <file path=word/document.xml><?xml version="1.0" encoding="utf-8"?>
-<w:document xmlns:wpc="http://schemas.microsoft.com/office/word/2010/wordprocessingCanvas" xmlns:cx="http://schemas.microsoft.com/office/drawing/2014/chartex" xmlns:cx1="http://schemas.microsoft.com/office/drawing/2015/9/8/chartex" xmlns:cx2="http://schemas.microsoft.com/office/drawing/2015/10/21/chartex" xmlns:mc="http://schemas.openxmlformats.org/markup-compatibility/2006" xmlns:o="urn:schemas-microsoft-com:office:office" xmlns:r="http://schemas.openxmlformats.org/officeDocument/2006/relationships" xmlns:m="http://schemas.openxmlformats.org/officeDocument/2006/math" xmlns:v="urn:schemas-microsoft-com:vml" xmlns:wp14="http://schemas.microsoft.com/office/word/2010/wordprocessingDrawing" xmlns:wp="http://schemas.openxmlformats.org/drawingml/2006/wordprocessingDrawing" xmlns:w10="urn:schemas-microsoft-com:office:word" xmlns:w="http://schemas.openxmlformats.org/wordprocessingml/2006/main" xmlns:w14="http://schemas.microsoft.com/office/word/2010/wordml" xmlns:w15="http://schemas.microsoft.com/office/word/2012/wordml" xmlns:w16se="http://schemas.microsoft.com/office/word/2015/wordml/symex" xmlns:wpg="http://schemas.microsoft.com/office/word/2010/wordprocessingGroup" xmlns:wpi="http://schemas.microsoft.com/office/word/2010/wordprocessingInk" xmlns:wne="http://schemas.microsoft.com/office/word/2006/wordml" xmlns:wps="http://schemas.microsoft.com/office/word/2010/wordprocessingShape" mc:Ignorable="w14 w15 w16se wp14">
+<w:document xmlns:wpc="http://schemas.microsoft.com/office/word/2010/wordprocessingCanvas" xmlns:cx="http://schemas.microsoft.com/office/drawing/2014/chartex" xmlns:cx1="http://schemas.microsoft.com/office/drawing/2015/9/8/chartex" xmlns:cx2="http://schemas.microsoft.com/office/drawing/2015/10/21/chartex" xmlns:cx3="http://schemas.microsoft.com/office/drawing/2016/5/9/chartex" xmlns:cx4="http://schemas.microsoft.com/office/drawing/2016/5/10/chartex" xmlns:cx5="http://schemas.microsoft.com/office/drawing/2016/5/11/chartex" xmlns:mc="http://schemas.openxmlformats.org/markup-compatibility/2006" xmlns:o="urn:schemas-microsoft-com:office:office" xmlns:r="http://schemas.openxmlformats.org/officeDocument/2006/relationships" xmlns:m="http://schemas.openxmlformats.org/officeDocument/2006/math" xmlns:v="urn:schemas-microsoft-com:vml" xmlns:wp14="http://schemas.microsoft.com/office/word/2010/wordprocessingDrawing" xmlns:wp="http://schemas.openxmlformats.org/drawingml/2006/wordprocessingDrawing" xmlns:w10="urn:schemas-microsoft-com:office:word" xmlns:w="http://schemas.openxmlformats.org/wordprocessingml/2006/main" xmlns:w14="http://schemas.microsoft.com/office/word/2010/wordml" xmlns:w15="http://schemas.microsoft.com/office/word/2012/wordml" xmlns:w16se="http://schemas.microsoft.com/office/word/2015/wordml/symex" xmlns:wpg="http://schemas.microsoft.com/office/word/2010/wordprocessingGroup" xmlns:wpi="http://schemas.microsoft.com/office/word/2010/wordprocessingInk" xmlns:wne="http://schemas.microsoft.com/office/word/2006/wordml" xmlns:wps="http://schemas.microsoft.com/office/word/2010/wordprocessingShape" mc:Ignorable="w14 w15 w16se wp14">
   <w:body>
     <w:p>
       <w:pPr>
@@ -151,7 +151,7 @@
           <w:rFonts w:ascii="Times New Roman" w:hAnsi="Times New Roman" w:cs="Times New Roman"/>
         </w:rPr>
         <w:tab/>
-        <w:t>GPA: 3.330</w:t>
+        <w:t>GPA: 3.56</w:t>
       </w:r>
     </w:p>
     <w:p>
@@ -281,7 +281,224 @@
           <w:rFonts w:ascii="Times New Roman" w:hAnsi="Times New Roman" w:cs="Times New Roman"/>
           <w:b/>
         </w:rPr>
-        <w:t>TBD Game Project- 2015</w:t>
+        <w:t>Beta Rangers – November 2016 - December 2016 (Unity/C#)</w:t>
+      </w:r>
+    </w:p>
+    <w:p>
+      <w:pPr>
+        <w:pStyle w:val="ListParagraph"/>
+        <w:numPr>
+          <w:ilvl w:val="0"/>
+          <w:numId w:val="20"/>
+        </w:numPr>
+        <w:spacing w:after="0" w:line="240" w:lineRule="auto"/>
+        <w:rPr>
+          <w:rFonts w:ascii="Times New Roman" w:hAnsi="Times New Roman" w:cs="Times New Roman"/>
+          <w:b/>
+        </w:rPr>
+      </w:pPr>
+      <w:r>
+        <w:rPr>
+          <w:rFonts w:ascii="Times New Roman" w:hAnsi="Times New Roman" w:cs="Times New Roman"/>
+        </w:rPr>
+        <w:t xml:space="preserve">Worked </w:t>
+      </w:r>
+      <w:r>
+        <w:rPr>
+          <w:rFonts w:ascii="Times New Roman" w:hAnsi="Times New Roman" w:cs="Times New Roman"/>
+        </w:rPr>
+        <w:t>with a 4-person</w:t>
+      </w:r>
+      <w:r>
+        <w:rPr>
+          <w:rFonts w:ascii="Times New Roman" w:hAnsi="Times New Roman" w:cs="Times New Roman"/>
+        </w:rPr>
+        <w:t xml:space="preserve"> team on a 6 week long 4 player arena battle game as lead programmer</w:t>
+      </w:r>
+    </w:p>
+    <w:p>
+      <w:pPr>
+        <w:pStyle w:val="ListParagraph"/>
+        <w:numPr>
+          <w:ilvl w:val="0"/>
+          <w:numId w:val="20"/>
+        </w:numPr>
+        <w:spacing w:after="0" w:line="240" w:lineRule="auto"/>
+        <w:rPr>
+          <w:rFonts w:ascii="Times New Roman" w:hAnsi="Times New Roman" w:cs="Times New Roman"/>
+          <w:b/>
+        </w:rPr>
+      </w:pPr>
+      <w:commentRangeStart w:id="0"/>
+      <w:commentRangeStart w:id="1"/>
+      <w:r>
+        <w:rPr>
+          <w:rFonts w:ascii="Times New Roman" w:hAnsi="Times New Roman" w:cs="Times New Roman"/>
+        </w:rPr>
+        <w:t xml:space="preserve">Programmed base player mechanic along with complete mechanics for 2 characters, various gameplay features, Game UI, character selection, and game optimization </w:t>
+      </w:r>
+      <w:commentRangeEnd w:id="0"/>
+      <w:r>
+        <w:rPr>
+          <w:rStyle w:val="CommentReference"/>
+        </w:rPr>
+        <w:commentReference w:id="0"/>
+      </w:r>
+      <w:commentRangeEnd w:id="1"/>
+      <w:r>
+        <w:rPr>
+          <w:rStyle w:val="CommentReference"/>
+        </w:rPr>
+        <w:commentReference w:id="1"/>
+      </w:r>
+    </w:p>
+    <w:p>
+      <w:pPr>
+        <w:spacing w:after="0" w:line="240" w:lineRule="auto"/>
+        <w:ind w:left="1440"/>
+        <w:rPr>
+          <w:rFonts w:ascii="Times New Roman" w:hAnsi="Times New Roman" w:cs="Times New Roman"/>
+          <w:b/>
+        </w:rPr>
+      </w:pPr>
+      <w:r>
+        <w:rPr>
+          <w:rFonts w:ascii="Times New Roman" w:hAnsi="Times New Roman" w:cs="Times New Roman"/>
+          <w:b/>
+        </w:rPr>
+        <w:t>Robot Zoo Pro</w:t>
+      </w:r>
+      <w:r>
+        <w:rPr>
+          <w:rFonts w:ascii="Times New Roman" w:hAnsi="Times New Roman" w:cs="Times New Roman"/>
+          <w:b/>
+        </w:rPr>
+        <w:t>ject – November 2015-Decem</w:t>
+      </w:r>
+      <w:r>
+        <w:rPr>
+          <w:rFonts w:ascii="Times New Roman" w:hAnsi="Times New Roman" w:cs="Times New Roman"/>
+          <w:b/>
+        </w:rPr>
+        <w:t>ber 2015</w:t>
+      </w:r>
+      <w:r>
+        <w:rPr>
+          <w:rFonts w:ascii="Times New Roman" w:hAnsi="Times New Roman" w:cs="Times New Roman"/>
+          <w:b/>
+        </w:rPr>
+        <w:t xml:space="preserve"> (Unity/C#)</w:t>
+      </w:r>
+    </w:p>
+    <w:p>
+      <w:pPr>
+        <w:pStyle w:val="ListParagraph"/>
+        <w:numPr>
+          <w:ilvl w:val="0"/>
+          <w:numId w:val="12"/>
+        </w:numPr>
+        <w:spacing w:after="0" w:line="240" w:lineRule="auto"/>
+        <w:rPr>
+          <w:rFonts w:ascii="Times New Roman" w:hAnsi="Times New Roman" w:cs="Times New Roman"/>
+        </w:rPr>
+      </w:pPr>
+      <w:r>
+        <w:rPr>
+          <w:rFonts w:ascii="Times New Roman" w:hAnsi="Times New Roman" w:cs="Times New Roman"/>
+        </w:rPr>
+        <w:t>Created a 3D E</w:t>
+      </w:r>
+      <w:r>
+        <w:rPr>
+          <w:rFonts w:ascii="Times New Roman" w:hAnsi="Times New Roman" w:cs="Times New Roman"/>
+        </w:rPr>
+        <w:t>nvironm</w:t>
+      </w:r>
+      <w:bookmarkStart w:id="2" w:name="_GoBack"/>
+      <w:bookmarkEnd w:id="2"/>
+      <w:r>
+        <w:rPr>
+          <w:rFonts w:ascii="Times New Roman" w:hAnsi="Times New Roman" w:cs="Times New Roman"/>
+        </w:rPr>
+        <w:t xml:space="preserve">ent using model </w:t>
+      </w:r>
+      <w:r>
+        <w:rPr>
+          <w:rFonts w:ascii="Times New Roman" w:hAnsi="Times New Roman" w:cs="Times New Roman"/>
+        </w:rPr>
+        <w:t>from unity asset s</w:t>
+      </w:r>
+      <w:r>
+        <w:rPr>
+          <w:rFonts w:ascii="Times New Roman" w:hAnsi="Times New Roman" w:cs="Times New Roman"/>
+        </w:rPr>
+        <w:t>tore and models personally created</w:t>
+      </w:r>
+    </w:p>
+    <w:p>
+      <w:pPr>
+        <w:pStyle w:val="ListParagraph"/>
+        <w:numPr>
+          <w:ilvl w:val="0"/>
+          <w:numId w:val="12"/>
+        </w:numPr>
+        <w:spacing w:after="0" w:line="240" w:lineRule="auto"/>
+        <w:rPr>
+          <w:rFonts w:ascii="Times New Roman" w:hAnsi="Times New Roman" w:cs="Times New Roman"/>
+        </w:rPr>
+      </w:pPr>
+      <w:r>
+        <w:rPr>
+          <w:rFonts w:ascii="Times New Roman" w:hAnsi="Times New Roman" w:cs="Times New Roman"/>
+        </w:rPr>
+        <w:t>Program</w:t>
+      </w:r>
+      <w:r>
+        <w:rPr>
+          <w:rFonts w:ascii="Times New Roman" w:hAnsi="Times New Roman" w:cs="Times New Roman"/>
+        </w:rPr>
+        <w:t>med all game algorithms (</w:t>
+      </w:r>
+      <w:r>
+        <w:rPr>
+          <w:rFonts w:ascii="Times New Roman" w:hAnsi="Times New Roman" w:cs="Times New Roman"/>
+        </w:rPr>
+        <w:t>such as seek, wand</w:t>
+      </w:r>
+      <w:r>
+        <w:rPr>
+          <w:rFonts w:ascii="Times New Roman" w:hAnsi="Times New Roman" w:cs="Times New Roman"/>
+        </w:rPr>
+        <w:t xml:space="preserve">er, obstacle </w:t>
+      </w:r>
+      <w:r>
+        <w:rPr>
+          <w:rFonts w:ascii="Times New Roman" w:hAnsi="Times New Roman" w:cs="Times New Roman"/>
+        </w:rPr>
+        <w:t>and avoidance</w:t>
+      </w:r>
+      <w:r>
+        <w:rPr>
+          <w:rFonts w:ascii="Times New Roman" w:hAnsi="Times New Roman" w:cs="Times New Roman"/>
+        </w:rPr>
+        <w:t>)</w:t>
+      </w:r>
+    </w:p>
+    <w:p>
+      <w:pPr>
+        <w:spacing w:after="0" w:line="240" w:lineRule="auto"/>
+        <w:ind w:left="1080" w:firstLine="360"/>
+        <w:rPr>
+          <w:rFonts w:ascii="Times New Roman" w:hAnsi="Times New Roman" w:cs="Times New Roman"/>
+          <w:b/>
+        </w:rPr>
+      </w:pPr>
+      <w:r>
+        <w:rPr>
+          <w:rFonts w:ascii="Times New Roman" w:hAnsi="Times New Roman" w:cs="Times New Roman"/>
+          <w:b/>
+        </w:rPr>
+        <w:t>TBD Game Project- 2015 (Monogame/C#)</w:t>
       </w:r>
     </w:p>
     <w:p>
@@ -318,25 +535,7 @@
         <w:rPr>
           <w:rFonts w:ascii="Times New Roman" w:hAnsi="Times New Roman" w:cs="Times New Roman"/>
         </w:rPr>
-        <w:t xml:space="preserve"> on a</w:t>
-      </w:r>
-      <w:r>
-        <w:rPr>
-          <w:rFonts w:ascii="Times New Roman" w:hAnsi="Times New Roman" w:cs="Times New Roman"/>
-        </w:rPr>
-        <w:t xml:space="preserve"> </w:t>
-      </w:r>
-      <w:r>
-        <w:rPr>
-          <w:rFonts w:ascii="Times New Roman" w:hAnsi="Times New Roman" w:cs="Times New Roman"/>
-        </w:rPr>
-        <w:t>3-month</w:t>
-      </w:r>
-      <w:r>
-        <w:rPr>
-          <w:rFonts w:ascii="Times New Roman" w:hAnsi="Times New Roman" w:cs="Times New Roman"/>
-        </w:rPr>
-        <w:t xml:space="preserve"> long game project</w:t>
+        <w:t xml:space="preserve"> on a 3-month long game project</w:t>
       </w:r>
     </w:p>
     <w:p>
@@ -355,19 +554,13 @@
         <w:rPr>
           <w:rFonts w:ascii="Times New Roman" w:hAnsi="Times New Roman" w:cs="Times New Roman"/>
         </w:rPr>
-        <w:t xml:space="preserve">Worked on managing game states between screens, the </w:t>
-      </w:r>
-      <w:r>
-        <w:rPr>
-          <w:rFonts w:ascii="Times New Roman" w:hAnsi="Times New Roman" w:cs="Times New Roman"/>
-        </w:rPr>
-        <w:t>high score</w:t>
-      </w:r>
-      <w:r>
-        <w:rPr>
-          <w:rFonts w:ascii="Times New Roman" w:hAnsi="Times New Roman" w:cs="Times New Roman"/>
-        </w:rPr>
-        <w:t xml:space="preserve"> and level unlock management, and several other miscellaneous tasks</w:t>
+        <w:t>Worked on managing game states between screens, the high score and level unlock management</w:t>
+      </w:r>
+      <w:r>
+        <w:rPr>
+          <w:rFonts w:ascii="Times New Roman" w:hAnsi="Times New Roman" w:cs="Times New Roman"/>
+        </w:rPr>
+        <w:t>.</w:t>
       </w:r>
     </w:p>
     <w:p>
@@ -384,14 +577,14 @@
           <w:rFonts w:ascii="Times New Roman" w:hAnsi="Times New Roman" w:cs="Times New Roman"/>
           <w:b/>
         </w:rPr>
-        <w:t>Robot Zoo Pro</w:t>
-      </w:r>
-      <w:r>
-        <w:rPr>
-          <w:rFonts w:ascii="Times New Roman" w:hAnsi="Times New Roman" w:cs="Times New Roman"/>
-          <w:b/>
-        </w:rPr>
-        <w:t>ject – November 2015-Decemeber 2015</w:t>
+        <w:t>Pulp Legends</w:t>
+      </w:r>
+      <w:r>
+        <w:rPr>
+          <w:rFonts w:ascii="Times New Roman" w:hAnsi="Times New Roman" w:cs="Times New Roman"/>
+          <w:b/>
+        </w:rPr>
+        <w:t xml:space="preserve"> – September 2016 – October 2016 (Unity/C#)</w:t>
       </w:r>
     </w:p>
     <w:p>
@@ -399,42 +592,43 @@
         <w:pStyle w:val="ListParagraph"/>
         <w:numPr>
           <w:ilvl w:val="0"/>
-          <w:numId w:val="12"/>
+          <w:numId w:val="21"/>
         </w:numPr>
         <w:spacing w:after="0" w:line="240" w:lineRule="auto"/>
         <w:rPr>
           <w:rFonts w:ascii="Times New Roman" w:hAnsi="Times New Roman" w:cs="Times New Roman"/>
-        </w:rPr>
-      </w:pPr>
-      <w:r>
-        <w:rPr>
-          <w:rFonts w:ascii="Times New Roman" w:hAnsi="Times New Roman" w:cs="Times New Roman"/>
-        </w:rPr>
-        <w:t>Created a 3D E</w:t>
-      </w:r>
-      <w:r>
-        <w:rPr>
-          <w:rFonts w:ascii="Times New Roman" w:hAnsi="Times New Roman" w:cs="Times New Roman"/>
-        </w:rPr>
-        <w:t xml:space="preserve">nvironment using model </w:t>
-      </w:r>
-      <w:r>
-        <w:rPr>
-          <w:rFonts w:ascii="Times New Roman" w:hAnsi="Times New Roman" w:cs="Times New Roman"/>
-        </w:rPr>
-        <w:t>from U</w:t>
-      </w:r>
-      <w:r>
-        <w:rPr>
-          <w:rFonts w:ascii="Times New Roman" w:hAnsi="Times New Roman" w:cs="Times New Roman"/>
-        </w:rPr>
-        <w:t>nity Asset S</w:t>
-      </w:r>
-      <w:r>
-        <w:rPr>
-          <w:rFonts w:ascii="Times New Roman" w:hAnsi="Times New Roman" w:cs="Times New Roman"/>
-        </w:rPr>
-        <w:t>tore and models personally created</w:t>
+          <w:b/>
+        </w:rPr>
+      </w:pPr>
+      <w:r>
+        <w:rPr>
+          <w:rFonts w:ascii="Times New Roman" w:hAnsi="Times New Roman" w:cs="Times New Roman"/>
+        </w:rPr>
+        <w:t xml:space="preserve">Worked with a 4-person on a </w:t>
+      </w:r>
+      <w:r>
+        <w:rPr>
+          <w:rFonts w:ascii="Times New Roman" w:hAnsi="Times New Roman" w:cs="Times New Roman"/>
+        </w:rPr>
+        <w:t>5-week long n</w:t>
+      </w:r>
+      <w:r>
+        <w:rPr>
+          <w:rFonts w:ascii="Times New Roman" w:hAnsi="Times New Roman" w:cs="Times New Roman"/>
+        </w:rPr>
+        <w:t xml:space="preserve">oir </w:t>
+      </w:r>
+      <w:r>
+        <w:rPr>
+          <w:rFonts w:ascii="Times New Roman" w:hAnsi="Times New Roman" w:cs="Times New Roman"/>
+        </w:rPr>
+        <w:t>style p</w:t>
+      </w:r>
+      <w:r>
+        <w:rPr>
+          <w:rFonts w:ascii="Times New Roman" w:hAnsi="Times New Roman" w:cs="Times New Roman"/>
+        </w:rPr>
+        <w:t>latformer as project lead</w:t>
       </w:r>
     </w:p>
     <w:p>
@@ -442,48 +636,19 @@
         <w:pStyle w:val="ListParagraph"/>
         <w:numPr>
           <w:ilvl w:val="0"/>
-          <w:numId w:val="12"/>
+          <w:numId w:val="21"/>
         </w:numPr>
         <w:spacing w:after="0" w:line="240" w:lineRule="auto"/>
         <w:rPr>
           <w:rFonts w:ascii="Times New Roman" w:hAnsi="Times New Roman" w:cs="Times New Roman"/>
-        </w:rPr>
-      </w:pPr>
-      <w:r>
-        <w:rPr>
-          <w:rFonts w:ascii="Times New Roman" w:hAnsi="Times New Roman" w:cs="Times New Roman"/>
-        </w:rPr>
-        <w:t>Program</w:t>
-      </w:r>
-      <w:r>
-        <w:rPr>
-          <w:rFonts w:ascii="Times New Roman" w:hAnsi="Times New Roman" w:cs="Times New Roman"/>
-        </w:rPr>
-        <w:t>med all game algorithms (</w:t>
-      </w:r>
-      <w:r>
-        <w:rPr>
-          <w:rFonts w:ascii="Times New Roman" w:hAnsi="Times New Roman" w:cs="Times New Roman"/>
-        </w:rPr>
-        <w:t>such as seek, wand</w:t>
-      </w:r>
-      <w:r>
-        <w:rPr>
-          <w:rFonts w:ascii="Times New Roman" w:hAnsi="Times New Roman" w:cs="Times New Roman"/>
-        </w:rPr>
-        <w:t xml:space="preserve">er, obstacle </w:t>
-      </w:r>
-      <w:r>
-        <w:rPr>
-          <w:rFonts w:ascii="Times New Roman" w:hAnsi="Times New Roman" w:cs="Times New Roman"/>
-        </w:rPr>
-        <w:t>and avoidance</w:t>
-      </w:r>
-      <w:r>
-        <w:rPr>
-          <w:rFonts w:ascii="Times New Roman" w:hAnsi="Times New Roman" w:cs="Times New Roman"/>
-        </w:rPr>
-        <w:t>)</w:t>
+          <w:b/>
+        </w:rPr>
+      </w:pPr>
+      <w:r>
+        <w:rPr>
+          <w:rFonts w:ascii="Times New Roman" w:hAnsi="Times New Roman" w:cs="Times New Roman"/>
+        </w:rPr>
+        <w:t>Programmed the base players, character selection, game UI, and menu UI</w:t>
       </w:r>
     </w:p>
     <w:p>
@@ -491,44 +656,32 @@
         <w:pStyle w:val="ListParagraph"/>
         <w:numPr>
           <w:ilvl w:val="0"/>
-          <w:numId w:val="12"/>
+          <w:numId w:val="21"/>
         </w:numPr>
         <w:spacing w:after="0" w:line="240" w:lineRule="auto"/>
         <w:rPr>
           <w:rFonts w:ascii="Times New Roman" w:hAnsi="Times New Roman" w:cs="Times New Roman"/>
-        </w:rPr>
-      </w:pPr>
-      <w:r>
-        <w:rPr>
-          <w:rFonts w:ascii="Times New Roman" w:hAnsi="Times New Roman" w:cs="Times New Roman"/>
-        </w:rPr>
-        <w:t>Modelled and animated Robots</w:t>
+          <w:b/>
+        </w:rPr>
+      </w:pPr>
+      <w:r>
+        <w:rPr>
+          <w:rFonts w:ascii="Times New Roman" w:hAnsi="Times New Roman" w:cs="Times New Roman"/>
+        </w:rPr>
+        <w:t>Managed dividing out task to team, keeping the git repo updated and working, as well as polishing and making builds for playtesting and final game.</w:t>
       </w:r>
     </w:p>
     <w:p>
       <w:pPr>
         <w:spacing w:after="0" w:line="240" w:lineRule="auto"/>
-        <w:ind w:left="1440"/>
-        <w:rPr>
-          <w:rFonts w:ascii="Times New Roman" w:hAnsi="Times New Roman" w:cs="Times New Roman"/>
-          <w:b/>
-        </w:rPr>
-      </w:pPr>
-      <w:r>
-        <w:rPr>
-          <w:rFonts w:ascii="Times New Roman" w:hAnsi="Times New Roman" w:cs="Times New Roman"/>
-          <w:b/>
-        </w:rPr>
-        <w:t>Inside out House Project- November 2015- December 2015</w:t>
-      </w:r>
+        <w:rPr>
+          <w:rFonts w:ascii="Times New Roman" w:hAnsi="Times New Roman" w:cs="Times New Roman"/>
+          <w:b/>
+        </w:rPr>
+      </w:pPr>
     </w:p>
     <w:p>
       <w:pPr>
-        <w:pStyle w:val="ListParagraph"/>
-        <w:numPr>
-          <w:ilvl w:val="0"/>
-          <w:numId w:val="15"/>
-        </w:numPr>
         <w:spacing w:after="0" w:line="240" w:lineRule="auto"/>
         <w:rPr>
           <w:rFonts w:ascii="Times New Roman" w:hAnsi="Times New Roman" w:cs="Times New Roman"/>
@@ -537,97 +690,6 @@
       <w:r>
         <w:rPr>
           <w:rFonts w:ascii="Times New Roman" w:hAnsi="Times New Roman" w:cs="Times New Roman"/>
-        </w:rPr>
-        <w:t xml:space="preserve">Worked with a </w:t>
-      </w:r>
-      <w:r>
-        <w:rPr>
-          <w:rFonts w:ascii="Times New Roman" w:hAnsi="Times New Roman" w:cs="Times New Roman"/>
-        </w:rPr>
-        <w:t>5-person</w:t>
-      </w:r>
-      <w:r>
-        <w:rPr>
-          <w:rFonts w:ascii="Times New Roman" w:hAnsi="Times New Roman" w:cs="Times New Roman"/>
-        </w:rPr>
-        <w:t xml:space="preserve"> team</w:t>
-      </w:r>
-      <w:r>
-        <w:rPr>
-          <w:rFonts w:ascii="Times New Roman" w:hAnsi="Times New Roman" w:cs="Times New Roman"/>
-        </w:rPr>
-        <w:t xml:space="preserve"> on a 3D E</w:t>
-      </w:r>
-      <w:r>
-        <w:rPr>
-          <w:rFonts w:ascii="Times New Roman" w:hAnsi="Times New Roman" w:cs="Times New Roman"/>
-        </w:rPr>
-        <w:t>nvironment Unity Project</w:t>
-      </w:r>
-    </w:p>
-    <w:p>
-      <w:pPr>
-        <w:pStyle w:val="ListParagraph"/>
-        <w:numPr>
-          <w:ilvl w:val="0"/>
-          <w:numId w:val="15"/>
-        </w:numPr>
-        <w:spacing w:after="0" w:line="240" w:lineRule="auto"/>
-        <w:rPr>
-          <w:rFonts w:ascii="Times New Roman" w:hAnsi="Times New Roman" w:cs="Times New Roman"/>
-        </w:rPr>
-      </w:pPr>
-      <w:r>
-        <w:rPr>
-          <w:rFonts w:ascii="Times New Roman" w:hAnsi="Times New Roman" w:cs="Times New Roman"/>
-        </w:rPr>
-        <w:t>Modelled and textured the p</w:t>
-      </w:r>
-      <w:r>
-        <w:rPr>
-          <w:rFonts w:ascii="Times New Roman" w:hAnsi="Times New Roman" w:cs="Times New Roman"/>
-        </w:rPr>
-        <w:t>icture frame, ceiling fan, couch, and bed</w:t>
-      </w:r>
-    </w:p>
-    <w:p>
-      <w:pPr>
-        <w:pStyle w:val="ListParagraph"/>
-        <w:numPr>
-          <w:ilvl w:val="0"/>
-          <w:numId w:val="15"/>
-        </w:numPr>
-        <w:spacing w:after="0" w:line="240" w:lineRule="auto"/>
-        <w:rPr>
-          <w:rFonts w:ascii="Times New Roman" w:hAnsi="Times New Roman" w:cs="Times New Roman"/>
-        </w:rPr>
-      </w:pPr>
-      <w:r>
-        <w:rPr>
-          <w:rFonts w:ascii="Times New Roman" w:hAnsi="Times New Roman" w:cs="Times New Roman"/>
-        </w:rPr>
-        <w:t>Animated the ceiling fan</w:t>
-      </w:r>
-    </w:p>
-    <w:p>
-      <w:pPr>
-        <w:spacing w:after="0" w:line="240" w:lineRule="auto"/>
-        <w:rPr>
-          <w:rFonts w:ascii="Times New Roman" w:hAnsi="Times New Roman" w:cs="Times New Roman"/>
-          <w:b/>
-        </w:rPr>
-      </w:pPr>
-    </w:p>
-    <w:p>
-      <w:pPr>
-        <w:spacing w:after="0" w:line="240" w:lineRule="auto"/>
-        <w:rPr>
-          <w:rFonts w:ascii="Times New Roman" w:hAnsi="Times New Roman" w:cs="Times New Roman"/>
-        </w:rPr>
-      </w:pPr>
-      <w:r>
-        <w:rPr>
-          <w:rFonts w:ascii="Times New Roman" w:hAnsi="Times New Roman" w:cs="Times New Roman"/>
           <w:b/>
         </w:rPr>
         <w:t xml:space="preserve">Skills: </w:t>
@@ -659,8 +721,6 @@
         </w:rPr>
         <w:t xml:space="preserve">C#, </w:t>
       </w:r>
-      <w:bookmarkStart w:id="0" w:name="_GoBack"/>
-      <w:bookmarkEnd w:id="0"/>
       <w:r>
         <w:rPr>
           <w:rFonts w:ascii="Times New Roman" w:hAnsi="Times New Roman" w:cs="Times New Roman"/>
@@ -771,6 +831,12 @@
         <w:rPr>
           <w:rFonts w:ascii="Times New Roman" w:hAnsi="Times New Roman" w:cs="Times New Roman"/>
         </w:rPr>
+        <w:t>, good multitasker</w:t>
+      </w:r>
+      <w:r>
+        <w:rPr>
+          <w:rFonts w:ascii="Times New Roman" w:hAnsi="Times New Roman" w:cs="Times New Roman"/>
+        </w:rPr>
         <w:t xml:space="preserve"> and works well with others</w:t>
       </w:r>
     </w:p>
@@ -971,82 +1037,6 @@
     <w:p>
       <w:pPr>
         <w:spacing w:after="0" w:line="240" w:lineRule="auto"/>
-        <w:ind w:left="720" w:firstLine="720"/>
-        <w:rPr>
-          <w:rFonts w:ascii="Times New Roman" w:hAnsi="Times New Roman" w:cs="Times New Roman"/>
-          <w:b/>
-        </w:rPr>
-      </w:pPr>
-      <w:r>
-        <w:rPr>
-          <w:rFonts w:ascii="Times New Roman" w:hAnsi="Times New Roman" w:cs="Times New Roman"/>
-          <w:b/>
-        </w:rPr>
-        <w:t>Red Phoenix Construction, Topsfield, MA</w:t>
-      </w:r>
-    </w:p>
-    <w:p>
-      <w:pPr>
-        <w:spacing w:after="0" w:line="240" w:lineRule="auto"/>
-        <w:rPr>
-          <w:rFonts w:ascii="Times New Roman" w:hAnsi="Times New Roman" w:cs="Times New Roman"/>
-          <w:b/>
-        </w:rPr>
-      </w:pPr>
-      <w:r>
-        <w:rPr>
-          <w:rFonts w:ascii="Times New Roman" w:hAnsi="Times New Roman" w:cs="Times New Roman"/>
-          <w:b/>
-        </w:rPr>
-        <w:tab/>
-      </w:r>
-      <w:r>
-        <w:rPr>
-          <w:rFonts w:ascii="Times New Roman" w:hAnsi="Times New Roman" w:cs="Times New Roman"/>
-          <w:b/>
-        </w:rPr>
-        <w:tab/>
-        <w:t>Crew</w:t>
-      </w:r>
-      <w:r>
-        <w:rPr>
-          <w:rFonts w:ascii="Times New Roman" w:hAnsi="Times New Roman" w:cs="Times New Roman"/>
-          <w:b/>
-        </w:rPr>
-        <w:t xml:space="preserve"> </w:t>
-      </w:r>
-      <w:r>
-        <w:rPr>
-          <w:rFonts w:ascii="Times New Roman" w:hAnsi="Times New Roman" w:cs="Times New Roman"/>
-          <w:b/>
-        </w:rPr>
-        <w:t>Member, June 2015 – January 2016</w:t>
-      </w:r>
-    </w:p>
-    <w:p>
-      <w:pPr>
-        <w:pStyle w:val="ListParagraph"/>
-        <w:numPr>
-          <w:ilvl w:val="0"/>
-          <w:numId w:val="9"/>
-        </w:numPr>
-        <w:spacing w:after="0" w:line="240" w:lineRule="auto"/>
-        <w:rPr>
-          <w:rFonts w:ascii="Times New Roman" w:hAnsi="Times New Roman" w:cs="Times New Roman"/>
-        </w:rPr>
-      </w:pPr>
-      <w:r>
-        <w:rPr>
-          <w:rFonts w:ascii="Times New Roman" w:hAnsi="Times New Roman" w:cs="Times New Roman"/>
-        </w:rPr>
-        <w:t>Assisted with cleaning and maintain jobsite</w:t>
-      </w:r>
-    </w:p>
-    <w:p>
-      <w:pPr>
-        <w:pStyle w:val="ListParagraph"/>
-        <w:spacing w:after="0" w:line="240" w:lineRule="auto"/>
-        <w:ind w:left="2160"/>
         <w:rPr>
           <w:rFonts w:ascii="Times New Roman" w:hAnsi="Times New Roman" w:cs="Times New Roman"/>
         </w:rPr>
@@ -1104,27 +1094,13 @@
         <w:rPr>
           <w:rFonts w:ascii="Times New Roman" w:hAnsi="Times New Roman" w:cs="Times New Roman"/>
         </w:rPr>
-        <w:t xml:space="preserve">ember of the </w:t>
-      </w:r>
-      <w:proofErr w:type="spellStart"/>
-      <w:r>
-        <w:rPr>
-          <w:rFonts w:ascii="Times New Roman" w:hAnsi="Times New Roman" w:cs="Times New Roman"/>
-        </w:rPr>
-        <w:t>STAR</w:t>
-      </w:r>
-      <w:r>
-        <w:rPr>
-          <w:rFonts w:ascii="Times New Roman" w:hAnsi="Times New Roman" w:cs="Times New Roman"/>
-        </w:rPr>
-        <w:t>fest</w:t>
-      </w:r>
-      <w:proofErr w:type="spellEnd"/>
-      <w:r>
-        <w:rPr>
-          <w:rFonts w:ascii="Times New Roman" w:hAnsi="Times New Roman" w:cs="Times New Roman"/>
-        </w:rPr>
-        <w:t xml:space="preserve"> Planning committee and STAR PR Committee for RIT’s sci-fi club (2015-Present)</w:t>
+        <w:t>ember of the STAR</w:t>
+      </w:r>
+      <w:r>
+        <w:rPr>
+          <w:rFonts w:ascii="Times New Roman" w:hAnsi="Times New Roman" w:cs="Times New Roman"/>
+        </w:rPr>
+        <w:t>fest Planning committee and STAR PR Committee for RIT’s sci-fi club (2015-Present)</w:t>
       </w:r>
     </w:p>
     <w:p>
@@ -1217,15 +1193,30 @@
         <w:rPr>
           <w:rFonts w:ascii="Times New Roman" w:hAnsi="Times New Roman" w:cs="Times New Roman"/>
         </w:rPr>
-        <w:lastRenderedPageBreak/>
-        <w:t>RIT’s Dean List (Spring 2015- Spring 2016)</w:t>
+        <w:t>RIT’</w:t>
+      </w:r>
+      <w:r>
+        <w:rPr>
+          <w:rFonts w:ascii="Times New Roman" w:hAnsi="Times New Roman" w:cs="Times New Roman"/>
+        </w:rPr>
+        <w:t>s Dean List (Spring 2015- Fall</w:t>
+      </w:r>
+      <w:r>
+        <w:rPr>
+          <w:rFonts w:ascii="Times New Roman" w:hAnsi="Times New Roman" w:cs="Times New Roman"/>
+        </w:rPr>
+        <w:t xml:space="preserve"> 2016)</w:t>
       </w:r>
     </w:p>
     <w:sectPr>
-      <w:headerReference w:type="default" r:id="rId8"/>
-      <w:footerReference w:type="default" r:id="rId9"/>
+      <w:headerReference w:type="even" r:id="rId10"/>
+      <w:headerReference w:type="default" r:id="rId11"/>
+      <w:footerReference w:type="even" r:id="rId12"/>
+      <w:footerReference w:type="default" r:id="rId13"/>
+      <w:headerReference w:type="first" r:id="rId14"/>
+      <w:footerReference w:type="first" r:id="rId15"/>
       <w:pgSz w:w="12240" w:h="15840"/>
-      <w:pgMar w:top="720" w:right="720" w:bottom="720" w:left="720" w:header="288" w:footer="720" w:gutter="0"/>
+      <w:pgMar w:top="720" w:right="720" w:bottom="720" w:left="720" w:header="288" w:footer="0" w:gutter="0"/>
       <w:cols w:space="720"/>
       <w:docGrid w:linePitch="360"/>
     </w:sectPr>
@@ -1233,8 +1224,54 @@
 </w:document>
 </file>
 
+<file path=word/comments.xml><?xml version="1.0" encoding="utf-8"?>
+<w:comments xmlns:wpc="http://schemas.microsoft.com/office/word/2010/wordprocessingCanvas" xmlns:cx="http://schemas.microsoft.com/office/drawing/2014/chartex" xmlns:cx1="http://schemas.microsoft.com/office/drawing/2015/9/8/chartex" xmlns:cx2="http://schemas.microsoft.com/office/drawing/2015/10/21/chartex" xmlns:cx3="http://schemas.microsoft.com/office/drawing/2016/5/9/chartex" xmlns:cx4="http://schemas.microsoft.com/office/drawing/2016/5/10/chartex" xmlns:cx5="http://schemas.microsoft.com/office/drawing/2016/5/11/chartex" xmlns:mc="http://schemas.openxmlformats.org/markup-compatibility/2006" xmlns:o="urn:schemas-microsoft-com:office:office" xmlns:r="http://schemas.openxmlformats.org/officeDocument/2006/relationships" xmlns:m="http://schemas.openxmlformats.org/officeDocument/2006/math" xmlns:v="urn:schemas-microsoft-com:vml" xmlns:wp14="http://schemas.microsoft.com/office/word/2010/wordprocessingDrawing" xmlns:wp="http://schemas.openxmlformats.org/drawingml/2006/wordprocessingDrawing" xmlns:w10="urn:schemas-microsoft-com:office:word" xmlns:w="http://schemas.openxmlformats.org/wordprocessingml/2006/main" xmlns:w14="http://schemas.microsoft.com/office/word/2010/wordml" xmlns:w15="http://schemas.microsoft.com/office/word/2012/wordml" xmlns:w16se="http://schemas.microsoft.com/office/word/2015/wordml/symex" xmlns:wpg="http://schemas.microsoft.com/office/word/2010/wordprocessingGroup" xmlns:wpi="http://schemas.microsoft.com/office/word/2010/wordprocessingInk" xmlns:wne="http://schemas.microsoft.com/office/word/2006/wordml" xmlns:wps="http://schemas.microsoft.com/office/word/2010/wordprocessingShape" mc:Ignorable="w14 w15 w16se wp14">
+  <w:comment w:id="0" w:author="Josh Malmquist" w:date="2016-12-27T13:14:00Z" w:initials="JM">
+    <w:p>
+      <w:pPr>
+        <w:pStyle w:val="CommentText"/>
+      </w:pPr>
+      <w:r>
+        <w:rPr>
+          <w:rStyle w:val="CommentReference"/>
+        </w:rPr>
+        <w:annotationRef/>
+      </w:r>
+      <w:r>
+        <w:t>Check capitalization on this</w:t>
+      </w:r>
+    </w:p>
+    <w:p>
+      <w:pPr>
+        <w:pStyle w:val="CommentText"/>
+      </w:pPr>
+    </w:p>
+  </w:comment>
+  <w:comment w:id="1" w:author="Josh Malmquist" w:date="2016-12-27T13:15:00Z" w:initials="JM">
+    <w:p>
+      <w:pPr>
+        <w:pStyle w:val="CommentText"/>
+      </w:pPr>
+      <w:r>
+        <w:rPr>
+          <w:rStyle w:val="CommentReference"/>
+        </w:rPr>
+        <w:annotationRef/>
+      </w:r>
+    </w:p>
+  </w:comment>
+</w:comments>
+</file>
+
+<file path=word/commentsExtended.xml><?xml version="1.0" encoding="utf-8"?>
+<w15:commentsEx xmlns:wpc="http://schemas.microsoft.com/office/word/2010/wordprocessingCanvas" xmlns:cx="http://schemas.microsoft.com/office/drawing/2014/chartex" xmlns:cx1="http://schemas.microsoft.com/office/drawing/2015/9/8/chartex" xmlns:cx2="http://schemas.microsoft.com/office/drawing/2015/10/21/chartex" xmlns:cx3="http://schemas.microsoft.com/office/drawing/2016/5/9/chartex" xmlns:cx4="http://schemas.microsoft.com/office/drawing/2016/5/10/chartex" xmlns:cx5="http://schemas.microsoft.com/office/drawing/2016/5/11/chartex" xmlns:mc="http://schemas.openxmlformats.org/markup-compatibility/2006" xmlns:o="urn:schemas-microsoft-com:office:office" xmlns:r="http://schemas.openxmlformats.org/officeDocument/2006/relationships" xmlns:m="http://schemas.openxmlformats.org/officeDocument/2006/math" xmlns:v="urn:schemas-microsoft-com:vml" xmlns:wp14="http://schemas.microsoft.com/office/word/2010/wordprocessingDrawing" xmlns:wp="http://schemas.openxmlformats.org/drawingml/2006/wordprocessingDrawing" xmlns:w10="urn:schemas-microsoft-com:office:word" xmlns:w="http://schemas.openxmlformats.org/wordprocessingml/2006/main" xmlns:w14="http://schemas.microsoft.com/office/word/2010/wordml" xmlns:w15="http://schemas.microsoft.com/office/word/2012/wordml" xmlns:w16se="http://schemas.microsoft.com/office/word/2015/wordml/symex" xmlns:wpg="http://schemas.microsoft.com/office/word/2010/wordprocessingGroup" xmlns:wpi="http://schemas.microsoft.com/office/word/2010/wordprocessingInk" xmlns:wne="http://schemas.microsoft.com/office/word/2006/wordml" xmlns:wps="http://schemas.microsoft.com/office/word/2010/wordprocessingShape" mc:Ignorable="w14 w15 w16se wp14">
+  <w15:commentEx w15:paraId="5BAEE8E2" w15:done="0"/>
+  <w15:commentEx w15:paraId="60291465" w15:paraIdParent="5BAEE8E2" w15:done="0"/>
+</w15:commentsEx>
+</file>
+
 <file path=word/endnotes.xml><?xml version="1.0" encoding="utf-8"?>
-<w:endnotes xmlns:wpc="http://schemas.microsoft.com/office/word/2010/wordprocessingCanvas" xmlns:cx="http://schemas.microsoft.com/office/drawing/2014/chartex" xmlns:cx1="http://schemas.microsoft.com/office/drawing/2015/9/8/chartex" xmlns:cx2="http://schemas.microsoft.com/office/drawing/2015/10/21/chartex" xmlns:mc="http://schemas.openxmlformats.org/markup-compatibility/2006" xmlns:o="urn:schemas-microsoft-com:office:office" xmlns:r="http://schemas.openxmlformats.org/officeDocument/2006/relationships" xmlns:m="http://schemas.openxmlformats.org/officeDocument/2006/math" xmlns:v="urn:schemas-microsoft-com:vml" xmlns:wp14="http://schemas.microsoft.com/office/word/2010/wordprocessingDrawing" xmlns:wp="http://schemas.openxmlformats.org/drawingml/2006/wordprocessingDrawing" xmlns:w10="urn:schemas-microsoft-com:office:word" xmlns:w="http://schemas.openxmlformats.org/wordprocessingml/2006/main" xmlns:w14="http://schemas.microsoft.com/office/word/2010/wordml" xmlns:w15="http://schemas.microsoft.com/office/word/2012/wordml" xmlns:w16se="http://schemas.microsoft.com/office/word/2015/wordml/symex" xmlns:wpg="http://schemas.microsoft.com/office/word/2010/wordprocessingGroup" xmlns:wpi="http://schemas.microsoft.com/office/word/2010/wordprocessingInk" xmlns:wne="http://schemas.microsoft.com/office/word/2006/wordml" xmlns:wps="http://schemas.microsoft.com/office/word/2010/wordprocessingShape" mc:Ignorable="w14 w15 w16se wp14">
+<w:endnotes xmlns:wpc="http://schemas.microsoft.com/office/word/2010/wordprocessingCanvas" xmlns:cx="http://schemas.microsoft.com/office/drawing/2014/chartex" xmlns:cx1="http://schemas.microsoft.com/office/drawing/2015/9/8/chartex" xmlns:cx2="http://schemas.microsoft.com/office/drawing/2015/10/21/chartex" xmlns:cx3="http://schemas.microsoft.com/office/drawing/2016/5/9/chartex" xmlns:cx4="http://schemas.microsoft.com/office/drawing/2016/5/10/chartex" xmlns:cx5="http://schemas.microsoft.com/office/drawing/2016/5/11/chartex" xmlns:mc="http://schemas.openxmlformats.org/markup-compatibility/2006" xmlns:o="urn:schemas-microsoft-com:office:office" xmlns:r="http://schemas.openxmlformats.org/officeDocument/2006/relationships" xmlns:m="http://schemas.openxmlformats.org/officeDocument/2006/math" xmlns:v="urn:schemas-microsoft-com:vml" xmlns:wp14="http://schemas.microsoft.com/office/word/2010/wordprocessingDrawing" xmlns:wp="http://schemas.openxmlformats.org/drawingml/2006/wordprocessingDrawing" xmlns:w10="urn:schemas-microsoft-com:office:word" xmlns:w="http://schemas.openxmlformats.org/wordprocessingml/2006/main" xmlns:w14="http://schemas.microsoft.com/office/word/2010/wordml" xmlns:w15="http://schemas.microsoft.com/office/word/2012/wordml" xmlns:w16se="http://schemas.microsoft.com/office/word/2015/wordml/symex" xmlns:wpg="http://schemas.microsoft.com/office/word/2010/wordprocessingGroup" xmlns:wpi="http://schemas.microsoft.com/office/word/2010/wordprocessingInk" xmlns:wne="http://schemas.microsoft.com/office/word/2006/wordml" xmlns:wps="http://schemas.microsoft.com/office/word/2010/wordprocessingShape" mc:Ignorable="w14 w15 w16se wp14">
   <w:endnote w:type="separator" w:id="-1">
     <w:p>
       <w:pPr>
@@ -1259,7 +1296,17 @@
 </file>
 
 <file path=word/footer1.xml><?xml version="1.0" encoding="utf-8"?>
-<w:ftr xmlns:wpc="http://schemas.microsoft.com/office/word/2010/wordprocessingCanvas" xmlns:cx="http://schemas.microsoft.com/office/drawing/2014/chartex" xmlns:cx1="http://schemas.microsoft.com/office/drawing/2015/9/8/chartex" xmlns:cx2="http://schemas.microsoft.com/office/drawing/2015/10/21/chartex" xmlns:mc="http://schemas.openxmlformats.org/markup-compatibility/2006" xmlns:o="urn:schemas-microsoft-com:office:office" xmlns:r="http://schemas.openxmlformats.org/officeDocument/2006/relationships" xmlns:m="http://schemas.openxmlformats.org/officeDocument/2006/math" xmlns:v="urn:schemas-microsoft-com:vml" xmlns:wp14="http://schemas.microsoft.com/office/word/2010/wordprocessingDrawing" xmlns:wp="http://schemas.openxmlformats.org/drawingml/2006/wordprocessingDrawing" xmlns:w10="urn:schemas-microsoft-com:office:word" xmlns:w="http://schemas.openxmlformats.org/wordprocessingml/2006/main" xmlns:w14="http://schemas.microsoft.com/office/word/2010/wordml" xmlns:w15="http://schemas.microsoft.com/office/word/2012/wordml" xmlns:w16se="http://schemas.microsoft.com/office/word/2015/wordml/symex" xmlns:wpg="http://schemas.microsoft.com/office/word/2010/wordprocessingGroup" xmlns:wpi="http://schemas.microsoft.com/office/word/2010/wordprocessingInk" xmlns:wne="http://schemas.microsoft.com/office/word/2006/wordml" xmlns:wps="http://schemas.microsoft.com/office/word/2010/wordprocessingShape" mc:Ignorable="w14 w15 w16se wp14">
+<w:ftr xmlns:wpc="http://schemas.microsoft.com/office/word/2010/wordprocessingCanvas" xmlns:cx="http://schemas.microsoft.com/office/drawing/2014/chartex" xmlns:cx1="http://schemas.microsoft.com/office/drawing/2015/9/8/chartex" xmlns:cx2="http://schemas.microsoft.com/office/drawing/2015/10/21/chartex" xmlns:cx3="http://schemas.microsoft.com/office/drawing/2016/5/9/chartex" xmlns:cx4="http://schemas.microsoft.com/office/drawing/2016/5/10/chartex" xmlns:cx5="http://schemas.microsoft.com/office/drawing/2016/5/11/chartex" xmlns:mc="http://schemas.openxmlformats.org/markup-compatibility/2006" xmlns:o="urn:schemas-microsoft-com:office:office" xmlns:r="http://schemas.openxmlformats.org/officeDocument/2006/relationships" xmlns:m="http://schemas.openxmlformats.org/officeDocument/2006/math" xmlns:v="urn:schemas-microsoft-com:vml" xmlns:wp14="http://schemas.microsoft.com/office/word/2010/wordprocessingDrawing" xmlns:wp="http://schemas.openxmlformats.org/drawingml/2006/wordprocessingDrawing" xmlns:w10="urn:schemas-microsoft-com:office:word" xmlns:w="http://schemas.openxmlformats.org/wordprocessingml/2006/main" xmlns:w14="http://schemas.microsoft.com/office/word/2010/wordml" xmlns:w15="http://schemas.microsoft.com/office/word/2012/wordml" xmlns:w16se="http://schemas.microsoft.com/office/word/2015/wordml/symex" xmlns:wpg="http://schemas.microsoft.com/office/word/2010/wordprocessingGroup" xmlns:wpi="http://schemas.microsoft.com/office/word/2010/wordprocessingInk" xmlns:wne="http://schemas.microsoft.com/office/word/2006/wordml" xmlns:wps="http://schemas.microsoft.com/office/word/2010/wordprocessingShape" mc:Ignorable="w14 w15 w16se wp14">
+  <w:p>
+    <w:pPr>
+      <w:pStyle w:val="Footer"/>
+    </w:pPr>
+  </w:p>
+</w:ftr>
+</file>
+
+<file path=word/footer2.xml><?xml version="1.0" encoding="utf-8"?>
+<w:ftr xmlns:wpc="http://schemas.microsoft.com/office/word/2010/wordprocessingCanvas" xmlns:cx="http://schemas.microsoft.com/office/drawing/2014/chartex" xmlns:cx1="http://schemas.microsoft.com/office/drawing/2015/9/8/chartex" xmlns:cx2="http://schemas.microsoft.com/office/drawing/2015/10/21/chartex" xmlns:cx3="http://schemas.microsoft.com/office/drawing/2016/5/9/chartex" xmlns:cx4="http://schemas.microsoft.com/office/drawing/2016/5/10/chartex" xmlns:cx5="http://schemas.microsoft.com/office/drawing/2016/5/11/chartex" xmlns:mc="http://schemas.openxmlformats.org/markup-compatibility/2006" xmlns:o="urn:schemas-microsoft-com:office:office" xmlns:r="http://schemas.openxmlformats.org/officeDocument/2006/relationships" xmlns:m="http://schemas.openxmlformats.org/officeDocument/2006/math" xmlns:v="urn:schemas-microsoft-com:vml" xmlns:wp14="http://schemas.microsoft.com/office/word/2010/wordprocessingDrawing" xmlns:wp="http://schemas.openxmlformats.org/drawingml/2006/wordprocessingDrawing" xmlns:w10="urn:schemas-microsoft-com:office:word" xmlns:w="http://schemas.openxmlformats.org/wordprocessingml/2006/main" xmlns:w14="http://schemas.microsoft.com/office/word/2010/wordml" xmlns:w15="http://schemas.microsoft.com/office/word/2012/wordml" xmlns:w16se="http://schemas.microsoft.com/office/word/2015/wordml/symex" xmlns:wpg="http://schemas.microsoft.com/office/word/2010/wordprocessingGroup" xmlns:wpi="http://schemas.microsoft.com/office/word/2010/wordprocessingInk" xmlns:wne="http://schemas.microsoft.com/office/word/2006/wordml" xmlns:wps="http://schemas.microsoft.com/office/word/2010/wordprocessingShape" mc:Ignorable="w14 w15 w16se wp14">
   <w:p>
     <w:pPr>
       <w:pStyle w:val="Footer"/>
@@ -1274,8 +1321,18 @@
 </w:ftr>
 </file>
 
+<file path=word/footer3.xml><?xml version="1.0" encoding="utf-8"?>
+<w:ftr xmlns:wpc="http://schemas.microsoft.com/office/word/2010/wordprocessingCanvas" xmlns:cx="http://schemas.microsoft.com/office/drawing/2014/chartex" xmlns:cx1="http://schemas.microsoft.com/office/drawing/2015/9/8/chartex" xmlns:cx2="http://schemas.microsoft.com/office/drawing/2015/10/21/chartex" xmlns:cx3="http://schemas.microsoft.com/office/drawing/2016/5/9/chartex" xmlns:cx4="http://schemas.microsoft.com/office/drawing/2016/5/10/chartex" xmlns:cx5="http://schemas.microsoft.com/office/drawing/2016/5/11/chartex" xmlns:mc="http://schemas.openxmlformats.org/markup-compatibility/2006" xmlns:o="urn:schemas-microsoft-com:office:office" xmlns:r="http://schemas.openxmlformats.org/officeDocument/2006/relationships" xmlns:m="http://schemas.openxmlformats.org/officeDocument/2006/math" xmlns:v="urn:schemas-microsoft-com:vml" xmlns:wp14="http://schemas.microsoft.com/office/word/2010/wordprocessingDrawing" xmlns:wp="http://schemas.openxmlformats.org/drawingml/2006/wordprocessingDrawing" xmlns:w10="urn:schemas-microsoft-com:office:word" xmlns:w="http://schemas.openxmlformats.org/wordprocessingml/2006/main" xmlns:w14="http://schemas.microsoft.com/office/word/2010/wordml" xmlns:w15="http://schemas.microsoft.com/office/word/2012/wordml" xmlns:w16se="http://schemas.microsoft.com/office/word/2015/wordml/symex" xmlns:wpg="http://schemas.microsoft.com/office/word/2010/wordprocessingGroup" xmlns:wpi="http://schemas.microsoft.com/office/word/2010/wordprocessingInk" xmlns:wne="http://schemas.microsoft.com/office/word/2006/wordml" xmlns:wps="http://schemas.microsoft.com/office/word/2010/wordprocessingShape" mc:Ignorable="w14 w15 w16se wp14">
+  <w:p>
+    <w:pPr>
+      <w:pStyle w:val="Footer"/>
+    </w:pPr>
+  </w:p>
+</w:ftr>
+</file>
+
 <file path=word/footnotes.xml><?xml version="1.0" encoding="utf-8"?>
-<w:footnotes xmlns:wpc="http://schemas.microsoft.com/office/word/2010/wordprocessingCanvas" xmlns:cx="http://schemas.microsoft.com/office/drawing/2014/chartex" xmlns:cx1="http://schemas.microsoft.com/office/drawing/2015/9/8/chartex" xmlns:cx2="http://schemas.microsoft.com/office/drawing/2015/10/21/chartex" xmlns:mc="http://schemas.openxmlformats.org/markup-compatibility/2006" xmlns:o="urn:schemas-microsoft-com:office:office" xmlns:r="http://schemas.openxmlformats.org/officeDocument/2006/relationships" xmlns:m="http://schemas.openxmlformats.org/officeDocument/2006/math" xmlns:v="urn:schemas-microsoft-com:vml" xmlns:wp14="http://schemas.microsoft.com/office/word/2010/wordprocessingDrawing" xmlns:wp="http://schemas.openxmlformats.org/drawingml/2006/wordprocessingDrawing" xmlns:w10="urn:schemas-microsoft-com:office:word" xmlns:w="http://schemas.openxmlformats.org/wordprocessingml/2006/main" xmlns:w14="http://schemas.microsoft.com/office/word/2010/wordml" xmlns:w15="http://schemas.microsoft.com/office/word/2012/wordml" xmlns:w16se="http://schemas.microsoft.com/office/word/2015/wordml/symex" xmlns:wpg="http://schemas.microsoft.com/office/word/2010/wordprocessingGroup" xmlns:wpi="http://schemas.microsoft.com/office/word/2010/wordprocessingInk" xmlns:wne="http://schemas.microsoft.com/office/word/2006/wordml" xmlns:wps="http://schemas.microsoft.com/office/word/2010/wordprocessingShape" mc:Ignorable="w14 w15 w16se wp14">
+<w:footnotes xmlns:wpc="http://schemas.microsoft.com/office/word/2010/wordprocessingCanvas" xmlns:cx="http://schemas.microsoft.com/office/drawing/2014/chartex" xmlns:cx1="http://schemas.microsoft.com/office/drawing/2015/9/8/chartex" xmlns:cx2="http://schemas.microsoft.com/office/drawing/2015/10/21/chartex" xmlns:cx3="http://schemas.microsoft.com/office/drawing/2016/5/9/chartex" xmlns:cx4="http://schemas.microsoft.com/office/drawing/2016/5/10/chartex" xmlns:cx5="http://schemas.microsoft.com/office/drawing/2016/5/11/chartex" xmlns:mc="http://schemas.openxmlformats.org/markup-compatibility/2006" xmlns:o="urn:schemas-microsoft-com:office:office" xmlns:r="http://schemas.openxmlformats.org/officeDocument/2006/relationships" xmlns:m="http://schemas.openxmlformats.org/officeDocument/2006/math" xmlns:v="urn:schemas-microsoft-com:vml" xmlns:wp14="http://schemas.microsoft.com/office/word/2010/wordprocessingDrawing" xmlns:wp="http://schemas.openxmlformats.org/drawingml/2006/wordprocessingDrawing" xmlns:w10="urn:schemas-microsoft-com:office:word" xmlns:w="http://schemas.openxmlformats.org/wordprocessingml/2006/main" xmlns:w14="http://schemas.microsoft.com/office/word/2010/wordml" xmlns:w15="http://schemas.microsoft.com/office/word/2012/wordml" xmlns:w16se="http://schemas.microsoft.com/office/word/2015/wordml/symex" xmlns:wpg="http://schemas.microsoft.com/office/word/2010/wordprocessingGroup" xmlns:wpi="http://schemas.microsoft.com/office/word/2010/wordprocessingInk" xmlns:wne="http://schemas.microsoft.com/office/word/2006/wordml" xmlns:wps="http://schemas.microsoft.com/office/word/2010/wordprocessingShape" mc:Ignorable="w14 w15 w16se wp14">
   <w:footnote w:type="separator" w:id="-1">
     <w:p>
       <w:pPr>
@@ -1300,7 +1357,17 @@
 </file>
 
 <file path=word/header1.xml><?xml version="1.0" encoding="utf-8"?>
-<w:hdr xmlns:wpc="http://schemas.microsoft.com/office/word/2010/wordprocessingCanvas" xmlns:cx="http://schemas.microsoft.com/office/drawing/2014/chartex" xmlns:cx1="http://schemas.microsoft.com/office/drawing/2015/9/8/chartex" xmlns:cx2="http://schemas.microsoft.com/office/drawing/2015/10/21/chartex" xmlns:mc="http://schemas.openxmlformats.org/markup-compatibility/2006" xmlns:o="urn:schemas-microsoft-com:office:office" xmlns:r="http://schemas.openxmlformats.org/officeDocument/2006/relationships" xmlns:m="http://schemas.openxmlformats.org/officeDocument/2006/math" xmlns:v="urn:schemas-microsoft-com:vml" xmlns:wp14="http://schemas.microsoft.com/office/word/2010/wordprocessingDrawing" xmlns:wp="http://schemas.openxmlformats.org/drawingml/2006/wordprocessingDrawing" xmlns:w10="urn:schemas-microsoft-com:office:word" xmlns:w="http://schemas.openxmlformats.org/wordprocessingml/2006/main" xmlns:w14="http://schemas.microsoft.com/office/word/2010/wordml" xmlns:w15="http://schemas.microsoft.com/office/word/2012/wordml" xmlns:w16se="http://schemas.microsoft.com/office/word/2015/wordml/symex" xmlns:wpg="http://schemas.microsoft.com/office/word/2010/wordprocessingGroup" xmlns:wpi="http://schemas.microsoft.com/office/word/2010/wordprocessingInk" xmlns:wne="http://schemas.microsoft.com/office/word/2006/wordml" xmlns:wps="http://schemas.microsoft.com/office/word/2010/wordprocessingShape" mc:Ignorable="w14 w15 w16se wp14">
+<w:hdr xmlns:wpc="http://schemas.microsoft.com/office/word/2010/wordprocessingCanvas" xmlns:cx="http://schemas.microsoft.com/office/drawing/2014/chartex" xmlns:cx1="http://schemas.microsoft.com/office/drawing/2015/9/8/chartex" xmlns:cx2="http://schemas.microsoft.com/office/drawing/2015/10/21/chartex" xmlns:cx3="http://schemas.microsoft.com/office/drawing/2016/5/9/chartex" xmlns:cx4="http://schemas.microsoft.com/office/drawing/2016/5/10/chartex" xmlns:cx5="http://schemas.microsoft.com/office/drawing/2016/5/11/chartex" xmlns:mc="http://schemas.openxmlformats.org/markup-compatibility/2006" xmlns:o="urn:schemas-microsoft-com:office:office" xmlns:r="http://schemas.openxmlformats.org/officeDocument/2006/relationships" xmlns:m="http://schemas.openxmlformats.org/officeDocument/2006/math" xmlns:v="urn:schemas-microsoft-com:vml" xmlns:wp14="http://schemas.microsoft.com/office/word/2010/wordprocessingDrawing" xmlns:wp="http://schemas.openxmlformats.org/drawingml/2006/wordprocessingDrawing" xmlns:w10="urn:schemas-microsoft-com:office:word" xmlns:w="http://schemas.openxmlformats.org/wordprocessingml/2006/main" xmlns:w14="http://schemas.microsoft.com/office/word/2010/wordml" xmlns:w15="http://schemas.microsoft.com/office/word/2012/wordml" xmlns:w16se="http://schemas.microsoft.com/office/word/2015/wordml/symex" xmlns:wpg="http://schemas.microsoft.com/office/word/2010/wordprocessingGroup" xmlns:wpi="http://schemas.microsoft.com/office/word/2010/wordprocessingInk" xmlns:wne="http://schemas.microsoft.com/office/word/2006/wordml" xmlns:wps="http://schemas.microsoft.com/office/word/2010/wordprocessingShape" mc:Ignorable="w14 w15 w16se wp14">
+  <w:p>
+    <w:pPr>
+      <w:pStyle w:val="Header"/>
+    </w:pPr>
+  </w:p>
+</w:hdr>
+</file>
+
+<file path=word/header2.xml><?xml version="1.0" encoding="utf-8"?>
+<w:hdr xmlns:wpc="http://schemas.microsoft.com/office/word/2010/wordprocessingCanvas" xmlns:cx="http://schemas.microsoft.com/office/drawing/2014/chartex" xmlns:cx1="http://schemas.microsoft.com/office/drawing/2015/9/8/chartex" xmlns:cx2="http://schemas.microsoft.com/office/drawing/2015/10/21/chartex" xmlns:cx3="http://schemas.microsoft.com/office/drawing/2016/5/9/chartex" xmlns:cx4="http://schemas.microsoft.com/office/drawing/2016/5/10/chartex" xmlns:cx5="http://schemas.microsoft.com/office/drawing/2016/5/11/chartex" xmlns:mc="http://schemas.openxmlformats.org/markup-compatibility/2006" xmlns:o="urn:schemas-microsoft-com:office:office" xmlns:r="http://schemas.openxmlformats.org/officeDocument/2006/relationships" xmlns:m="http://schemas.openxmlformats.org/officeDocument/2006/math" xmlns:v="urn:schemas-microsoft-com:vml" xmlns:wp14="http://schemas.microsoft.com/office/word/2010/wordprocessingDrawing" xmlns:wp="http://schemas.openxmlformats.org/drawingml/2006/wordprocessingDrawing" xmlns:w10="urn:schemas-microsoft-com:office:word" xmlns:w="http://schemas.openxmlformats.org/wordprocessingml/2006/main" xmlns:w14="http://schemas.microsoft.com/office/word/2010/wordml" xmlns:w15="http://schemas.microsoft.com/office/word/2012/wordml" xmlns:w16se="http://schemas.microsoft.com/office/word/2015/wordml/symex" xmlns:wpg="http://schemas.microsoft.com/office/word/2010/wordprocessingGroup" xmlns:wpi="http://schemas.microsoft.com/office/word/2010/wordprocessingInk" xmlns:wne="http://schemas.microsoft.com/office/word/2006/wordml" xmlns:wps="http://schemas.microsoft.com/office/word/2010/wordprocessingShape" mc:Ignorable="w14 w15 w16se wp14">
   <w:p>
     <w:pPr>
       <w:spacing w:after="0" w:line="240" w:lineRule="auto"/>
@@ -1380,6 +1447,48 @@
         <w:t>Joshmalmquist96@gmail.com</w:t>
       </w:r>
     </w:hyperlink>
+  </w:p>
+  <w:p>
+    <w:pPr>
+      <w:spacing w:after="0" w:line="240" w:lineRule="auto"/>
+      <w:jc w:val="center"/>
+      <w:rPr>
+        <w:rStyle w:val="Hyperlink"/>
+        <w:rFonts w:ascii="Times New Roman" w:hAnsi="Times New Roman" w:cs="Times New Roman"/>
+        <w:sz w:val="24"/>
+        <w:szCs w:val="24"/>
+      </w:rPr>
+    </w:pPr>
+    <w:r>
+      <w:rPr>
+        <w:rStyle w:val="Hyperlink"/>
+        <w:rFonts w:ascii="Times New Roman" w:hAnsi="Times New Roman" w:cs="Times New Roman"/>
+        <w:color w:val="auto"/>
+        <w:sz w:val="24"/>
+        <w:szCs w:val="24"/>
+        <w:u w:val="none"/>
+      </w:rPr>
+      <w:t>Portfolio:</w:t>
+    </w:r>
+    <w:r>
+      <w:rPr>
+        <w:rStyle w:val="Hyperlink"/>
+        <w:rFonts w:ascii="Times New Roman" w:hAnsi="Times New Roman" w:cs="Times New Roman"/>
+        <w:color w:val="auto"/>
+        <w:sz w:val="24"/>
+        <w:szCs w:val="24"/>
+      </w:rPr>
+      <w:t xml:space="preserve"> </w:t>
+    </w:r>
+    <w:r>
+      <w:rPr>
+        <w:rStyle w:val="Hyperlink"/>
+        <w:rFonts w:ascii="Times New Roman" w:hAnsi="Times New Roman" w:cs="Times New Roman"/>
+        <w:sz w:val="24"/>
+        <w:szCs w:val="24"/>
+      </w:rPr>
+      <w:t>joshmalmquist.com</w:t>
+    </w:r>
   </w:p>
   <w:p>
     <w:pPr>
@@ -1503,8 +1612,18 @@
 </w:hdr>
 </file>
 
+<file path=word/header3.xml><?xml version="1.0" encoding="utf-8"?>
+<w:hdr xmlns:wpc="http://schemas.microsoft.com/office/word/2010/wordprocessingCanvas" xmlns:cx="http://schemas.microsoft.com/office/drawing/2014/chartex" xmlns:cx1="http://schemas.microsoft.com/office/drawing/2015/9/8/chartex" xmlns:cx2="http://schemas.microsoft.com/office/drawing/2015/10/21/chartex" xmlns:cx3="http://schemas.microsoft.com/office/drawing/2016/5/9/chartex" xmlns:cx4="http://schemas.microsoft.com/office/drawing/2016/5/10/chartex" xmlns:cx5="http://schemas.microsoft.com/office/drawing/2016/5/11/chartex" xmlns:mc="http://schemas.openxmlformats.org/markup-compatibility/2006" xmlns:o="urn:schemas-microsoft-com:office:office" xmlns:r="http://schemas.openxmlformats.org/officeDocument/2006/relationships" xmlns:m="http://schemas.openxmlformats.org/officeDocument/2006/math" xmlns:v="urn:schemas-microsoft-com:vml" xmlns:wp14="http://schemas.microsoft.com/office/word/2010/wordprocessingDrawing" xmlns:wp="http://schemas.openxmlformats.org/drawingml/2006/wordprocessingDrawing" xmlns:w10="urn:schemas-microsoft-com:office:word" xmlns:w="http://schemas.openxmlformats.org/wordprocessingml/2006/main" xmlns:w14="http://schemas.microsoft.com/office/word/2010/wordml" xmlns:w15="http://schemas.microsoft.com/office/word/2012/wordml" xmlns:w16se="http://schemas.microsoft.com/office/word/2015/wordml/symex" xmlns:wpg="http://schemas.microsoft.com/office/word/2010/wordprocessingGroup" xmlns:wpi="http://schemas.microsoft.com/office/word/2010/wordprocessingInk" xmlns:wne="http://schemas.microsoft.com/office/word/2006/wordml" xmlns:wps="http://schemas.microsoft.com/office/word/2010/wordprocessingShape" mc:Ignorable="w14 w15 w16se wp14">
+  <w:p>
+    <w:pPr>
+      <w:pStyle w:val="Header"/>
+    </w:pPr>
+  </w:p>
+</w:hdr>
+</file>
+
 <file path=word/numbering.xml><?xml version="1.0" encoding="utf-8"?>
-<w:numbering xmlns:wpc="http://schemas.microsoft.com/office/word/2010/wordprocessingCanvas" xmlns:cx="http://schemas.microsoft.com/office/drawing/2014/chartex" xmlns:cx1="http://schemas.microsoft.com/office/drawing/2015/9/8/chartex" xmlns:cx2="http://schemas.microsoft.com/office/drawing/2015/10/21/chartex" xmlns:mc="http://schemas.openxmlformats.org/markup-compatibility/2006" xmlns:o="urn:schemas-microsoft-com:office:office" xmlns:r="http://schemas.openxmlformats.org/officeDocument/2006/relationships" xmlns:m="http://schemas.openxmlformats.org/officeDocument/2006/math" xmlns:v="urn:schemas-microsoft-com:vml" xmlns:wp14="http://schemas.microsoft.com/office/word/2010/wordprocessingDrawing" xmlns:wp="http://schemas.openxmlformats.org/drawingml/2006/wordprocessingDrawing" xmlns:w10="urn:schemas-microsoft-com:office:word" xmlns:w="http://schemas.openxmlformats.org/wordprocessingml/2006/main" xmlns:w14="http://schemas.microsoft.com/office/word/2010/wordml" xmlns:w15="http://schemas.microsoft.com/office/word/2012/wordml" xmlns:w16se="http://schemas.microsoft.com/office/word/2015/wordml/symex" xmlns:wpg="http://schemas.microsoft.com/office/word/2010/wordprocessingGroup" xmlns:wpi="http://schemas.microsoft.com/office/word/2010/wordprocessingInk" xmlns:wne="http://schemas.microsoft.com/office/word/2006/wordml" xmlns:wps="http://schemas.microsoft.com/office/word/2010/wordprocessingShape" mc:Ignorable="w14 w15 w16se wp14">
+<w:numbering xmlns:wpc="http://schemas.microsoft.com/office/word/2010/wordprocessingCanvas" xmlns:cx="http://schemas.microsoft.com/office/drawing/2014/chartex" xmlns:cx1="http://schemas.microsoft.com/office/drawing/2015/9/8/chartex" xmlns:cx2="http://schemas.microsoft.com/office/drawing/2015/10/21/chartex" xmlns:cx3="http://schemas.microsoft.com/office/drawing/2016/5/9/chartex" xmlns:cx4="http://schemas.microsoft.com/office/drawing/2016/5/10/chartex" xmlns:cx5="http://schemas.microsoft.com/office/drawing/2016/5/11/chartex" xmlns:mc="http://schemas.openxmlformats.org/markup-compatibility/2006" xmlns:o="urn:schemas-microsoft-com:office:office" xmlns:r="http://schemas.openxmlformats.org/officeDocument/2006/relationships" xmlns:m="http://schemas.openxmlformats.org/officeDocument/2006/math" xmlns:v="urn:schemas-microsoft-com:vml" xmlns:wp14="http://schemas.microsoft.com/office/word/2010/wordprocessingDrawing" xmlns:wp="http://schemas.openxmlformats.org/drawingml/2006/wordprocessingDrawing" xmlns:w10="urn:schemas-microsoft-com:office:word" xmlns:w="http://schemas.openxmlformats.org/wordprocessingml/2006/main" xmlns:w14="http://schemas.microsoft.com/office/word/2010/wordml" xmlns:w15="http://schemas.microsoft.com/office/word/2012/wordml" xmlns:w16se="http://schemas.microsoft.com/office/word/2015/wordml/symex" xmlns:wpg="http://schemas.microsoft.com/office/word/2010/wordprocessingGroup" xmlns:wpi="http://schemas.microsoft.com/office/word/2010/wordprocessingInk" xmlns:wne="http://schemas.microsoft.com/office/word/2006/wordml" xmlns:wps="http://schemas.microsoft.com/office/word/2010/wordprocessingShape" mc:Ignorable="w14 w15 w16se wp14">
   <w:abstractNum w:abstractNumId="0" w15:restartNumberingAfterBreak="0">
     <w:nsid w:val="03951103"/>
     <w:multiLevelType w:val="hybridMultilevel"/>
@@ -2184,6 +2303,119 @@
     </w:lvl>
   </w:abstractNum>
   <w:abstractNum w:abstractNumId="6" w15:restartNumberingAfterBreak="0">
+    <w:nsid w:val="2A344EC6"/>
+    <w:multiLevelType w:val="hybridMultilevel"/>
+    <w:tmpl w:val="8B048B8A"/>
+    <w:lvl w:ilvl="0" w:tplc="04090001">
+      <w:start w:val="1"/>
+      <w:numFmt w:val="bullet"/>
+      <w:lvlText w:val=""/>
+      <w:lvlJc w:val="left"/>
+      <w:pPr>
+        <w:ind w:left="2160" w:hanging="360"/>
+      </w:pPr>
+      <w:rPr>
+        <w:rFonts w:ascii="Symbol" w:hAnsi="Symbol" w:hint="default"/>
+      </w:rPr>
+    </w:lvl>
+    <w:lvl w:ilvl="1" w:tplc="04090003" w:tentative="1">
+      <w:start w:val="1"/>
+      <w:numFmt w:val="bullet"/>
+      <w:lvlText w:val="o"/>
+      <w:lvlJc w:val="left"/>
+      <w:pPr>
+        <w:ind w:left="2880" w:hanging="360"/>
+      </w:pPr>
+      <w:rPr>
+        <w:rFonts w:ascii="Courier New" w:hAnsi="Courier New" w:cs="Courier New" w:hint="default"/>
+      </w:rPr>
+    </w:lvl>
+    <w:lvl w:ilvl="2" w:tplc="04090005" w:tentative="1">
+      <w:start w:val="1"/>
+      <w:numFmt w:val="bullet"/>
+      <w:lvlText w:val=""/>
+      <w:lvlJc w:val="left"/>
+      <w:pPr>
+        <w:ind w:left="3600" w:hanging="360"/>
+      </w:pPr>
+      <w:rPr>
+        <w:rFonts w:ascii="Wingdings" w:hAnsi="Wingdings" w:hint="default"/>
+      </w:rPr>
+    </w:lvl>
+    <w:lvl w:ilvl="3" w:tplc="04090001" w:tentative="1">
+      <w:start w:val="1"/>
+      <w:numFmt w:val="bullet"/>
+      <w:lvlText w:val=""/>
+      <w:lvlJc w:val="left"/>
+      <w:pPr>
+        <w:ind w:left="4320" w:hanging="360"/>
+      </w:pPr>
+      <w:rPr>
+        <w:rFonts w:ascii="Symbol" w:hAnsi="Symbol" w:hint="default"/>
+      </w:rPr>
+    </w:lvl>
+    <w:lvl w:ilvl="4" w:tplc="04090003" w:tentative="1">
+      <w:start w:val="1"/>
+      <w:numFmt w:val="bullet"/>
+      <w:lvlText w:val="o"/>
+      <w:lvlJc w:val="left"/>
+      <w:pPr>
+        <w:ind w:left="5040" w:hanging="360"/>
+      </w:pPr>
+      <w:rPr>
+        <w:rFonts w:ascii="Courier New" w:hAnsi="Courier New" w:cs="Courier New" w:hint="default"/>
+      </w:rPr>
+    </w:lvl>
+    <w:lvl w:ilvl="5" w:tplc="04090005" w:tentative="1">
+      <w:start w:val="1"/>
+      <w:numFmt w:val="bullet"/>
+      <w:lvlText w:val=""/>
+      <w:lvlJc w:val="left"/>
+      <w:pPr>
+        <w:ind w:left="5760" w:hanging="360"/>
+      </w:pPr>
+      <w:rPr>
+        <w:rFonts w:ascii="Wingdings" w:hAnsi="Wingdings" w:hint="default"/>
+      </w:rPr>
+    </w:lvl>
+    <w:lvl w:ilvl="6" w:tplc="04090001" w:tentative="1">
+      <w:start w:val="1"/>
+      <w:numFmt w:val="bullet"/>
+      <w:lvlText w:val=""/>
+      <w:lvlJc w:val="left"/>
+      <w:pPr>
+        <w:ind w:left="6480" w:hanging="360"/>
+      </w:pPr>
+      <w:rPr>
+        <w:rFonts w:ascii="Symbol" w:hAnsi="Symbol" w:hint="default"/>
+      </w:rPr>
+    </w:lvl>
+    <w:lvl w:ilvl="7" w:tplc="04090003" w:tentative="1">
+      <w:start w:val="1"/>
+      <w:numFmt w:val="bullet"/>
+      <w:lvlText w:val="o"/>
+      <w:lvlJc w:val="left"/>
+      <w:pPr>
+        <w:ind w:left="7200" w:hanging="360"/>
+      </w:pPr>
+      <w:rPr>
+        <w:rFonts w:ascii="Courier New" w:hAnsi="Courier New" w:cs="Courier New" w:hint="default"/>
+      </w:rPr>
+    </w:lvl>
+    <w:lvl w:ilvl="8" w:tplc="04090005" w:tentative="1">
+      <w:start w:val="1"/>
+      <w:numFmt w:val="bullet"/>
+      <w:lvlText w:val=""/>
+      <w:lvlJc w:val="left"/>
+      <w:pPr>
+        <w:ind w:left="7920" w:hanging="360"/>
+      </w:pPr>
+      <w:rPr>
+        <w:rFonts w:ascii="Wingdings" w:hAnsi="Wingdings" w:hint="default"/>
+      </w:rPr>
+    </w:lvl>
+  </w:abstractNum>
+  <w:abstractNum w:abstractNumId="7" w15:restartNumberingAfterBreak="0">
     <w:nsid w:val="30EB56FB"/>
     <w:multiLevelType w:val="hybridMultilevel"/>
     <w:tmpl w:val="96A6F612"/>
@@ -2296,7 +2528,7 @@
       </w:rPr>
     </w:lvl>
   </w:abstractNum>
-  <w:abstractNum w:abstractNumId="7" w15:restartNumberingAfterBreak="0">
+  <w:abstractNum w:abstractNumId="8" w15:restartNumberingAfterBreak="0">
     <w:nsid w:val="336B4E24"/>
     <w:multiLevelType w:val="hybridMultilevel"/>
     <w:tmpl w:val="ED4E5B8E"/>
@@ -2409,7 +2641,7 @@
       </w:rPr>
     </w:lvl>
   </w:abstractNum>
-  <w:abstractNum w:abstractNumId="8" w15:restartNumberingAfterBreak="0">
+  <w:abstractNum w:abstractNumId="9" w15:restartNumberingAfterBreak="0">
     <w:nsid w:val="3A0644D8"/>
     <w:multiLevelType w:val="hybridMultilevel"/>
     <w:tmpl w:val="9F1C9BA8"/>
@@ -2522,7 +2754,7 @@
       </w:rPr>
     </w:lvl>
   </w:abstractNum>
-  <w:abstractNum w:abstractNumId="9" w15:restartNumberingAfterBreak="0">
+  <w:abstractNum w:abstractNumId="10" w15:restartNumberingAfterBreak="0">
     <w:nsid w:val="3DB34B03"/>
     <w:multiLevelType w:val="hybridMultilevel"/>
     <w:tmpl w:val="CFCAFF22"/>
@@ -2635,7 +2867,7 @@
       </w:rPr>
     </w:lvl>
   </w:abstractNum>
-  <w:abstractNum w:abstractNumId="10" w15:restartNumberingAfterBreak="0">
+  <w:abstractNum w:abstractNumId="11" w15:restartNumberingAfterBreak="0">
     <w:nsid w:val="4A666625"/>
     <w:multiLevelType w:val="hybridMultilevel"/>
     <w:tmpl w:val="D0281F08"/>
@@ -2748,7 +2980,7 @@
       </w:rPr>
     </w:lvl>
   </w:abstractNum>
-  <w:abstractNum w:abstractNumId="11" w15:restartNumberingAfterBreak="0">
+  <w:abstractNum w:abstractNumId="12" w15:restartNumberingAfterBreak="0">
     <w:nsid w:val="506D28B9"/>
     <w:multiLevelType w:val="hybridMultilevel"/>
     <w:tmpl w:val="D1B810D8"/>
@@ -2861,7 +3093,7 @@
       </w:rPr>
     </w:lvl>
   </w:abstractNum>
-  <w:abstractNum w:abstractNumId="12" w15:restartNumberingAfterBreak="0">
+  <w:abstractNum w:abstractNumId="13" w15:restartNumberingAfterBreak="0">
     <w:nsid w:val="51987A44"/>
     <w:multiLevelType w:val="hybridMultilevel"/>
     <w:tmpl w:val="96D87E2E"/>
@@ -2974,7 +3206,7 @@
       </w:rPr>
     </w:lvl>
   </w:abstractNum>
-  <w:abstractNum w:abstractNumId="13" w15:restartNumberingAfterBreak="0">
+  <w:abstractNum w:abstractNumId="14" w15:restartNumberingAfterBreak="0">
     <w:nsid w:val="520C526D"/>
     <w:multiLevelType w:val="hybridMultilevel"/>
     <w:tmpl w:val="D832B47A"/>
@@ -3087,7 +3319,7 @@
       </w:rPr>
     </w:lvl>
   </w:abstractNum>
-  <w:abstractNum w:abstractNumId="14" w15:restartNumberingAfterBreak="0">
+  <w:abstractNum w:abstractNumId="15" w15:restartNumberingAfterBreak="0">
     <w:nsid w:val="52997BD8"/>
     <w:multiLevelType w:val="hybridMultilevel"/>
     <w:tmpl w:val="CED086E6"/>
@@ -3200,7 +3432,7 @@
       </w:rPr>
     </w:lvl>
   </w:abstractNum>
-  <w:abstractNum w:abstractNumId="15" w15:restartNumberingAfterBreak="0">
+  <w:abstractNum w:abstractNumId="16" w15:restartNumberingAfterBreak="0">
     <w:nsid w:val="5D670248"/>
     <w:multiLevelType w:val="hybridMultilevel"/>
     <w:tmpl w:val="663A2FCE"/>
@@ -3313,7 +3545,120 @@
       </w:rPr>
     </w:lvl>
   </w:abstractNum>
-  <w:abstractNum w:abstractNumId="16" w15:restartNumberingAfterBreak="0">
+  <w:abstractNum w:abstractNumId="17" w15:restartNumberingAfterBreak="0">
+    <w:nsid w:val="71935784"/>
+    <w:multiLevelType w:val="hybridMultilevel"/>
+    <w:tmpl w:val="324ACA24"/>
+    <w:lvl w:ilvl="0" w:tplc="04090001">
+      <w:start w:val="1"/>
+      <w:numFmt w:val="bullet"/>
+      <w:lvlText w:val=""/>
+      <w:lvlJc w:val="left"/>
+      <w:pPr>
+        <w:ind w:left="2160" w:hanging="360"/>
+      </w:pPr>
+      <w:rPr>
+        <w:rFonts w:ascii="Symbol" w:hAnsi="Symbol" w:hint="default"/>
+      </w:rPr>
+    </w:lvl>
+    <w:lvl w:ilvl="1" w:tplc="04090003" w:tentative="1">
+      <w:start w:val="1"/>
+      <w:numFmt w:val="bullet"/>
+      <w:lvlText w:val="o"/>
+      <w:lvlJc w:val="left"/>
+      <w:pPr>
+        <w:ind w:left="2880" w:hanging="360"/>
+      </w:pPr>
+      <w:rPr>
+        <w:rFonts w:ascii="Courier New" w:hAnsi="Courier New" w:cs="Courier New" w:hint="default"/>
+      </w:rPr>
+    </w:lvl>
+    <w:lvl w:ilvl="2" w:tplc="04090005" w:tentative="1">
+      <w:start w:val="1"/>
+      <w:numFmt w:val="bullet"/>
+      <w:lvlText w:val=""/>
+      <w:lvlJc w:val="left"/>
+      <w:pPr>
+        <w:ind w:left="3600" w:hanging="360"/>
+      </w:pPr>
+      <w:rPr>
+        <w:rFonts w:ascii="Wingdings" w:hAnsi="Wingdings" w:hint="default"/>
+      </w:rPr>
+    </w:lvl>
+    <w:lvl w:ilvl="3" w:tplc="04090001" w:tentative="1">
+      <w:start w:val="1"/>
+      <w:numFmt w:val="bullet"/>
+      <w:lvlText w:val=""/>
+      <w:lvlJc w:val="left"/>
+      <w:pPr>
+        <w:ind w:left="4320" w:hanging="360"/>
+      </w:pPr>
+      <w:rPr>
+        <w:rFonts w:ascii="Symbol" w:hAnsi="Symbol" w:hint="default"/>
+      </w:rPr>
+    </w:lvl>
+    <w:lvl w:ilvl="4" w:tplc="04090003" w:tentative="1">
+      <w:start w:val="1"/>
+      <w:numFmt w:val="bullet"/>
+      <w:lvlText w:val="o"/>
+      <w:lvlJc w:val="left"/>
+      <w:pPr>
+        <w:ind w:left="5040" w:hanging="360"/>
+      </w:pPr>
+      <w:rPr>
+        <w:rFonts w:ascii="Courier New" w:hAnsi="Courier New" w:cs="Courier New" w:hint="default"/>
+      </w:rPr>
+    </w:lvl>
+    <w:lvl w:ilvl="5" w:tplc="04090005" w:tentative="1">
+      <w:start w:val="1"/>
+      <w:numFmt w:val="bullet"/>
+      <w:lvlText w:val=""/>
+      <w:lvlJc w:val="left"/>
+      <w:pPr>
+        <w:ind w:left="5760" w:hanging="360"/>
+      </w:pPr>
+      <w:rPr>
+        <w:rFonts w:ascii="Wingdings" w:hAnsi="Wingdings" w:hint="default"/>
+      </w:rPr>
+    </w:lvl>
+    <w:lvl w:ilvl="6" w:tplc="04090001" w:tentative="1">
+      <w:start w:val="1"/>
+      <w:numFmt w:val="bullet"/>
+      <w:lvlText w:val=""/>
+      <w:lvlJc w:val="left"/>
+      <w:pPr>
+        <w:ind w:left="6480" w:hanging="360"/>
+      </w:pPr>
+      <w:rPr>
+        <w:rFonts w:ascii="Symbol" w:hAnsi="Symbol" w:hint="default"/>
+      </w:rPr>
+    </w:lvl>
+    <w:lvl w:ilvl="7" w:tplc="04090003" w:tentative="1">
+      <w:start w:val="1"/>
+      <w:numFmt w:val="bullet"/>
+      <w:lvlText w:val="o"/>
+      <w:lvlJc w:val="left"/>
+      <w:pPr>
+        <w:ind w:left="7200" w:hanging="360"/>
+      </w:pPr>
+      <w:rPr>
+        <w:rFonts w:ascii="Courier New" w:hAnsi="Courier New" w:cs="Courier New" w:hint="default"/>
+      </w:rPr>
+    </w:lvl>
+    <w:lvl w:ilvl="8" w:tplc="04090005" w:tentative="1">
+      <w:start w:val="1"/>
+      <w:numFmt w:val="bullet"/>
+      <w:lvlText w:val=""/>
+      <w:lvlJc w:val="left"/>
+      <w:pPr>
+        <w:ind w:left="7920" w:hanging="360"/>
+      </w:pPr>
+      <w:rPr>
+        <w:rFonts w:ascii="Wingdings" w:hAnsi="Wingdings" w:hint="default"/>
+      </w:rPr>
+    </w:lvl>
+  </w:abstractNum>
+  <w:abstractNum w:abstractNumId="18" w15:restartNumberingAfterBreak="0">
     <w:nsid w:val="7BCE58CD"/>
     <w:multiLevelType w:val="hybridMultilevel"/>
     <w:tmpl w:val="169CCBB2"/>
@@ -3426,7 +3771,7 @@
       </w:rPr>
     </w:lvl>
   </w:abstractNum>
-  <w:abstractNum w:abstractNumId="17" w15:restartNumberingAfterBreak="0">
+  <w:abstractNum w:abstractNumId="19" w15:restartNumberingAfterBreak="0">
     <w:nsid w:val="7CA6367E"/>
     <w:multiLevelType w:val="hybridMultilevel"/>
     <w:tmpl w:val="8878DFDA"/>
@@ -3539,7 +3884,7 @@
       </w:rPr>
     </w:lvl>
   </w:abstractNum>
-  <w:abstractNum w:abstractNumId="18" w15:restartNumberingAfterBreak="0">
+  <w:abstractNum w:abstractNumId="20" w15:restartNumberingAfterBreak="0">
     <w:nsid w:val="7EA002CF"/>
     <w:multiLevelType w:val="hybridMultilevel"/>
     <w:tmpl w:val="E724FB32"/>
@@ -3656,13 +4001,13 @@
     <w:abstractNumId w:val="4"/>
   </w:num>
   <w:num w:numId="2">
-    <w:abstractNumId w:val="15"/>
+    <w:abstractNumId w:val="16"/>
   </w:num>
   <w:num w:numId="3">
-    <w:abstractNumId w:val="10"/>
+    <w:abstractNumId w:val="11"/>
   </w:num>
   <w:num w:numId="4">
-    <w:abstractNumId w:val="16"/>
+    <w:abstractNumId w:val="18"/>
   </w:num>
   <w:num w:numId="5">
     <w:abstractNumId w:val="5"/>
@@ -3671,45 +4016,59 @@
     <w:abstractNumId w:val="2"/>
   </w:num>
   <w:num w:numId="7">
-    <w:abstractNumId w:val="11"/>
+    <w:abstractNumId w:val="12"/>
   </w:num>
   <w:num w:numId="8">
-    <w:abstractNumId w:val="12"/>
+    <w:abstractNumId w:val="13"/>
   </w:num>
   <w:num w:numId="9">
-    <w:abstractNumId w:val="6"/>
+    <w:abstractNumId w:val="7"/>
   </w:num>
   <w:num w:numId="10">
-    <w:abstractNumId w:val="8"/>
+    <w:abstractNumId w:val="9"/>
   </w:num>
   <w:num w:numId="11">
     <w:abstractNumId w:val="3"/>
   </w:num>
   <w:num w:numId="12">
-    <w:abstractNumId w:val="13"/>
+    <w:abstractNumId w:val="14"/>
   </w:num>
   <w:num w:numId="13">
-    <w:abstractNumId w:val="17"/>
+    <w:abstractNumId w:val="19"/>
   </w:num>
   <w:num w:numId="14">
     <w:abstractNumId w:val="1"/>
   </w:num>
   <w:num w:numId="15">
-    <w:abstractNumId w:val="18"/>
+    <w:abstractNumId w:val="20"/>
   </w:num>
   <w:num w:numId="16">
-    <w:abstractNumId w:val="7"/>
+    <w:abstractNumId w:val="8"/>
   </w:num>
   <w:num w:numId="17">
-    <w:abstractNumId w:val="9"/>
+    <w:abstractNumId w:val="10"/>
   </w:num>
   <w:num w:numId="18">
     <w:abstractNumId w:val="0"/>
   </w:num>
   <w:num w:numId="19">
-    <w:abstractNumId w:val="14"/>
+    <w:abstractNumId w:val="15"/>
+  </w:num>
+  <w:num w:numId="20">
+    <w:abstractNumId w:val="6"/>
+  </w:num>
+  <w:num w:numId="21">
+    <w:abstractNumId w:val="17"/>
   </w:num>
 </w:numbering>
+</file>
+
+<file path=word/people.xml><?xml version="1.0" encoding="utf-8"?>
+<w15:people xmlns:wpc="http://schemas.microsoft.com/office/word/2010/wordprocessingCanvas" xmlns:cx="http://schemas.microsoft.com/office/drawing/2014/chartex" xmlns:cx1="http://schemas.microsoft.com/office/drawing/2015/9/8/chartex" xmlns:cx2="http://schemas.microsoft.com/office/drawing/2015/10/21/chartex" xmlns:cx3="http://schemas.microsoft.com/office/drawing/2016/5/9/chartex" xmlns:cx4="http://schemas.microsoft.com/office/drawing/2016/5/10/chartex" xmlns:cx5="http://schemas.microsoft.com/office/drawing/2016/5/11/chartex" xmlns:mc="http://schemas.openxmlformats.org/markup-compatibility/2006" xmlns:o="urn:schemas-microsoft-com:office:office" xmlns:r="http://schemas.openxmlformats.org/officeDocument/2006/relationships" xmlns:m="http://schemas.openxmlformats.org/officeDocument/2006/math" xmlns:v="urn:schemas-microsoft-com:vml" xmlns:wp14="http://schemas.microsoft.com/office/word/2010/wordprocessingDrawing" xmlns:wp="http://schemas.openxmlformats.org/drawingml/2006/wordprocessingDrawing" xmlns:w10="urn:schemas-microsoft-com:office:word" xmlns:w="http://schemas.openxmlformats.org/wordprocessingml/2006/main" xmlns:w14="http://schemas.microsoft.com/office/word/2010/wordml" xmlns:w15="http://schemas.microsoft.com/office/word/2012/wordml" xmlns:w16se="http://schemas.microsoft.com/office/word/2015/wordml/symex" xmlns:wpg="http://schemas.microsoft.com/office/word/2010/wordprocessingGroup" xmlns:wpi="http://schemas.microsoft.com/office/word/2010/wordprocessingInk" xmlns:wne="http://schemas.microsoft.com/office/word/2006/wordml" xmlns:wps="http://schemas.microsoft.com/office/word/2010/wordprocessingShape" mc:Ignorable="w14 w15 w16se wp14">
+  <w15:person w15:author="Josh Malmquist">
+    <w15:presenceInfo w15:providerId="Windows Live" w15:userId="554e2ca4f1c00708"/>
+  </w15:person>
+</w15:people>
 </file>
 
 <file path=word/styles.xml><?xml version="1.0" encoding="utf-8"?>
@@ -3729,7 +4088,7 @@
       </w:pPr>
     </w:pPrDefault>
   </w:docDefaults>
-  <w:latentStyles w:defLockedState="0" w:defUIPriority="99" w:defSemiHidden="0" w:defUnhideWhenUsed="0" w:defQFormat="0" w:count="373">
+  <w:latentStyles w:defLockedState="0" w:defUIPriority="99" w:defSemiHidden="0" w:defUnhideWhenUsed="0" w:defQFormat="0" w:count="374">
     <w:lsdException w:name="Normal" w:uiPriority="0" w:qFormat="1"/>
     <w:lsdException w:name="heading 1" w:uiPriority="9" w:qFormat="1"/>
     <w:lsdException w:name="heading 2" w:semiHidden="1" w:uiPriority="9" w:unhideWhenUsed="1" w:qFormat="1"/>
@@ -4103,6 +4462,7 @@
     <w:lsdException w:name="List Table 7 Colorful Accent 6" w:uiPriority="52"/>
     <w:lsdException w:name="Mention" w:semiHidden="1" w:unhideWhenUsed="1"/>
     <w:lsdException w:name="Smart Hyperlink" w:semiHidden="1" w:unhideWhenUsed="1"/>
+    <w:lsdException w:name="Hashtag" w:semiHidden="1" w:unhideWhenUsed="1"/>
   </w:latentStyles>
   <w:style w:type="paragraph" w:default="1" w:styleId="Normal">
     <w:name w:val="Normal"/>
@@ -4229,6 +4589,74 @@
       <w:rFonts w:ascii="Segoe UI" w:hAnsi="Segoe UI" w:cs="Segoe UI"/>
       <w:sz w:val="18"/>
       <w:szCs w:val="18"/>
+    </w:rPr>
+  </w:style>
+  <w:style w:type="character" w:styleId="CommentReference">
+    <w:name w:val="annotation reference"/>
+    <w:basedOn w:val="DefaultParagraphFont"/>
+    <w:uiPriority w:val="99"/>
+    <w:semiHidden/>
+    <w:unhideWhenUsed/>
+    <w:rsid w:val="005929B5"/>
+    <w:rPr>
+      <w:sz w:val="16"/>
+      <w:szCs w:val="16"/>
+    </w:rPr>
+  </w:style>
+  <w:style w:type="paragraph" w:styleId="CommentText">
+    <w:name w:val="annotation text"/>
+    <w:basedOn w:val="Normal"/>
+    <w:link w:val="CommentTextChar"/>
+    <w:uiPriority w:val="99"/>
+    <w:semiHidden/>
+    <w:unhideWhenUsed/>
+    <w:rsid w:val="005929B5"/>
+    <w:pPr>
+      <w:spacing w:line="240" w:lineRule="auto"/>
+    </w:pPr>
+    <w:rPr>
+      <w:sz w:val="20"/>
+      <w:szCs w:val="20"/>
+    </w:rPr>
+  </w:style>
+  <w:style w:type="character" w:customStyle="1" w:styleId="CommentTextChar">
+    <w:name w:val="Comment Text Char"/>
+    <w:basedOn w:val="DefaultParagraphFont"/>
+    <w:link w:val="CommentText"/>
+    <w:uiPriority w:val="99"/>
+    <w:semiHidden/>
+    <w:rsid w:val="005929B5"/>
+    <w:rPr>
+      <w:sz w:val="20"/>
+      <w:szCs w:val="20"/>
+    </w:rPr>
+  </w:style>
+  <w:style w:type="paragraph" w:styleId="CommentSubject">
+    <w:name w:val="annotation subject"/>
+    <w:basedOn w:val="CommentText"/>
+    <w:next w:val="CommentText"/>
+    <w:link w:val="CommentSubjectChar"/>
+    <w:uiPriority w:val="99"/>
+    <w:semiHidden/>
+    <w:unhideWhenUsed/>
+    <w:rsid w:val="005929B5"/>
+    <w:rPr>
+      <w:b/>
+      <w:bCs/>
+    </w:rPr>
+  </w:style>
+  <w:style w:type="character" w:customStyle="1" w:styleId="CommentSubjectChar">
+    <w:name w:val="Comment Subject Char"/>
+    <w:basedOn w:val="CommentTextChar"/>
+    <w:link w:val="CommentSubject"/>
+    <w:uiPriority w:val="99"/>
+    <w:semiHidden/>
+    <w:rsid w:val="005929B5"/>
+    <w:rPr>
+      <w:b/>
+      <w:bCs/>
+      <w:sz w:val="20"/>
+      <w:szCs w:val="20"/>
     </w:rPr>
   </w:style>
 </w:styles>
@@ -4500,7 +4928,7 @@
 </file>
 
 <file path=customXml/itemProps1.xml><?xml version="1.0" encoding="utf-8"?>
-<ds:datastoreItem xmlns:ds="http://schemas.openxmlformats.org/officeDocument/2006/customXml" ds:itemID="{C579AD16-8EE0-4F85-AD3C-C07F954EC2B0}">
+<ds:datastoreItem xmlns:ds="http://schemas.openxmlformats.org/officeDocument/2006/customXml" ds:itemID="{4C92F685-D87E-42A7-BF85-490E24E826BA}">
   <ds:schemaRefs>
     <ds:schemaRef ds:uri="http://schemas.openxmlformats.org/officeDocument/2006/bibliography"/>
   </ds:schemaRefs>

</xml_diff>

<commit_message>
Fix Grammar and spelling issues + Updated resume
I fix multiple grammar and spelling errors in the website. I also went
through update the resume in the download folder.
</commit_message>
<xml_diff>
--- a/portfolio/downloads/Malmquist_Resume.docx
+++ b/portfolio/downloads/Malmquist_Resume.docx
@@ -6,56 +6,6 @@
       <w:pPr>
         <w:spacing w:after="0" w:line="240" w:lineRule="auto"/>
         <w:ind w:left="1440" w:hanging="1440"/>
-        <w:rPr>
-          <w:rFonts w:ascii="Times New Roman" w:hAnsi="Times New Roman" w:cs="Times New Roman"/>
-          <w:b/>
-        </w:rPr>
-      </w:pPr>
-      <w:r>
-        <w:rPr>
-          <w:rFonts w:ascii="Times New Roman" w:hAnsi="Times New Roman" w:cs="Times New Roman"/>
-          <w:b/>
-        </w:rPr>
-        <w:t>Objective:</w:t>
-      </w:r>
-      <w:r>
-        <w:rPr>
-          <w:rFonts w:ascii="Times New Roman" w:hAnsi="Times New Roman" w:cs="Times New Roman"/>
-          <w:b/>
-        </w:rPr>
-        <w:tab/>
-      </w:r>
-      <w:r>
-        <w:rPr>
-          <w:rFonts w:ascii="Times New Roman" w:hAnsi="Times New Roman" w:cs="Times New Roman"/>
-        </w:rPr>
-        <w:t>To obtain a paid Co-op/I</w:t>
-      </w:r>
-      <w:r>
-        <w:rPr>
-          <w:rFonts w:ascii="Times New Roman" w:hAnsi="Times New Roman" w:cs="Times New Roman"/>
-        </w:rPr>
-        <w:t>nternship for the summer of May 22,</w:t>
-      </w:r>
-      <w:r>
-        <w:rPr>
-          <w:rFonts w:ascii="Times New Roman" w:hAnsi="Times New Roman" w:cs="Times New Roman"/>
-        </w:rPr>
-        <w:t xml:space="preserve"> 2017 – August 2017</w:t>
-      </w:r>
-    </w:p>
-    <w:p>
-      <w:pPr>
-        <w:spacing w:after="0" w:line="240" w:lineRule="auto"/>
-        <w:rPr>
-          <w:rFonts w:ascii="Times New Roman" w:hAnsi="Times New Roman" w:cs="Times New Roman"/>
-          <w:b/>
-        </w:rPr>
-      </w:pPr>
-    </w:p>
-    <w:p>
-      <w:pPr>
-        <w:spacing w:after="0" w:line="240" w:lineRule="auto"/>
         <w:rPr>
           <w:rFonts w:ascii="Times New Roman" w:hAnsi="Times New Roman" w:cs="Times New Roman"/>
           <w:b/>
@@ -215,7 +165,13 @@
         <w:rPr>
           <w:rFonts w:ascii="Times New Roman" w:hAnsi="Times New Roman" w:cs="Times New Roman"/>
         </w:rPr>
-        <w:t xml:space="preserve">Match 3 mobile game for iOS, and Android </w:t>
+        <w:t>Match 3 mobile game for iOS</w:t>
+      </w:r>
+      <w:r>
+        <w:rPr>
+          <w:rFonts w:ascii="Times New Roman" w:hAnsi="Times New Roman" w:cs="Times New Roman"/>
+        </w:rPr>
+        <w:t xml:space="preserve"> and Android </w:t>
       </w:r>
     </w:p>
     <w:p>
@@ -313,7 +269,13 @@
         <w:rPr>
           <w:rFonts w:ascii="Times New Roman" w:hAnsi="Times New Roman" w:cs="Times New Roman"/>
         </w:rPr>
-        <w:t xml:space="preserve"> team on a 6 week long 4 player arena battle game as lead programmer</w:t>
+        <w:t xml:space="preserve"> team on a 6-</w:t>
+      </w:r>
+      <w:r>
+        <w:rPr>
+          <w:rFonts w:ascii="Times New Roman" w:hAnsi="Times New Roman" w:cs="Times New Roman"/>
+        </w:rPr>
+        <w:t>week long 4 player arena battle game as lead programmer</w:t>
       </w:r>
     </w:p>
     <w:p>
@@ -329,28 +291,26 @@
           <w:b/>
         </w:rPr>
       </w:pPr>
-      <w:commentRangeStart w:id="0"/>
-      <w:commentRangeStart w:id="1"/>
-      <w:r>
-        <w:rPr>
-          <w:rFonts w:ascii="Times New Roman" w:hAnsi="Times New Roman" w:cs="Times New Roman"/>
-        </w:rPr>
-        <w:t xml:space="preserve">Programmed base player mechanic along with complete mechanics for 2 characters, various gameplay features, Game UI, character selection, and game optimization </w:t>
-      </w:r>
-      <w:commentRangeEnd w:id="0"/>
-      <w:r>
-        <w:rPr>
-          <w:rStyle w:val="CommentReference"/>
-        </w:rPr>
-        <w:commentReference w:id="0"/>
-      </w:r>
-      <w:commentRangeEnd w:id="1"/>
-      <w:r>
-        <w:rPr>
-          <w:rStyle w:val="CommentReference"/>
-        </w:rPr>
-        <w:commentReference w:id="1"/>
-      </w:r>
+      <w:r>
+        <w:rPr>
+          <w:rFonts w:ascii="Times New Roman" w:hAnsi="Times New Roman" w:cs="Times New Roman"/>
+        </w:rPr>
+        <w:t>Programmed base player mechanic along with complete mechanics for 2 characte</w:t>
+      </w:r>
+      <w:r>
+        <w:rPr>
+          <w:rFonts w:ascii="Times New Roman" w:hAnsi="Times New Roman" w:cs="Times New Roman"/>
+        </w:rPr>
+        <w:t>rs, various gameplay features, g</w:t>
+      </w:r>
+      <w:r>
+        <w:rPr>
+          <w:rFonts w:ascii="Times New Roman" w:hAnsi="Times New Roman" w:cs="Times New Roman"/>
+        </w:rPr>
+        <w:t xml:space="preserve">ame UI, character selection, and game optimization </w:t>
+      </w:r>
+      <w:bookmarkStart w:id="0" w:name="_GoBack"/>
+      <w:bookmarkEnd w:id="0"/>
     </w:p>
     <w:p>
       <w:pPr>
@@ -412,27 +372,49 @@
         <w:rPr>
           <w:rFonts w:ascii="Times New Roman" w:hAnsi="Times New Roman" w:cs="Times New Roman"/>
         </w:rPr>
-        <w:t>nvironm</w:t>
-      </w:r>
-      <w:bookmarkStart w:id="2" w:name="_GoBack"/>
-      <w:bookmarkEnd w:id="2"/>
-      <w:r>
-        <w:rPr>
-          <w:rFonts w:ascii="Times New Roman" w:hAnsi="Times New Roman" w:cs="Times New Roman"/>
-        </w:rPr>
-        <w:t xml:space="preserve">ent using model </w:t>
-      </w:r>
-      <w:r>
-        <w:rPr>
-          <w:rFonts w:ascii="Times New Roman" w:hAnsi="Times New Roman" w:cs="Times New Roman"/>
-        </w:rPr>
-        <w:t>from unity asset s</w:t>
-      </w:r>
-      <w:r>
-        <w:rPr>
-          <w:rFonts w:ascii="Times New Roman" w:hAnsi="Times New Roman" w:cs="Times New Roman"/>
-        </w:rPr>
-        <w:t>tore and models personally created</w:t>
+        <w:t>nvironment using model</w:t>
+      </w:r>
+      <w:r>
+        <w:rPr>
+          <w:rFonts w:ascii="Times New Roman" w:hAnsi="Times New Roman" w:cs="Times New Roman"/>
+        </w:rPr>
+        <w:t>s</w:t>
+      </w:r>
+      <w:r>
+        <w:rPr>
+          <w:rFonts w:ascii="Times New Roman" w:hAnsi="Times New Roman" w:cs="Times New Roman"/>
+        </w:rPr>
+        <w:t xml:space="preserve"> </w:t>
+      </w:r>
+      <w:r>
+        <w:rPr>
+          <w:rFonts w:ascii="Times New Roman" w:hAnsi="Times New Roman" w:cs="Times New Roman"/>
+        </w:rPr>
+        <w:t>from U</w:t>
+      </w:r>
+      <w:r>
+        <w:rPr>
+          <w:rFonts w:ascii="Times New Roman" w:hAnsi="Times New Roman" w:cs="Times New Roman"/>
+        </w:rPr>
+        <w:t>nity asset s</w:t>
+      </w:r>
+      <w:r>
+        <w:rPr>
+          <w:rFonts w:ascii="Times New Roman" w:hAnsi="Times New Roman" w:cs="Times New Roman"/>
+        </w:rPr>
+        <w:t xml:space="preserve">tore and models </w:t>
+      </w:r>
+      <w:r>
+        <w:rPr>
+          <w:rFonts w:ascii="Times New Roman" w:hAnsi="Times New Roman" w:cs="Times New Roman"/>
+        </w:rPr>
+        <w:t xml:space="preserve">I </w:t>
+      </w:r>
+      <w:r>
+        <w:rPr>
+          <w:rFonts w:ascii="Times New Roman" w:hAnsi="Times New Roman" w:cs="Times New Roman"/>
+        </w:rPr>
+        <w:t>personally created</w:t>
       </w:r>
     </w:p>
     <w:p>
@@ -463,19 +445,31 @@
         <w:rPr>
           <w:rFonts w:ascii="Times New Roman" w:hAnsi="Times New Roman" w:cs="Times New Roman"/>
         </w:rPr>
-        <w:t>such as seek, wand</w:t>
-      </w:r>
-      <w:r>
-        <w:rPr>
-          <w:rFonts w:ascii="Times New Roman" w:hAnsi="Times New Roman" w:cs="Times New Roman"/>
-        </w:rPr>
-        <w:t xml:space="preserve">er, obstacle </w:t>
-      </w:r>
-      <w:r>
-        <w:rPr>
-          <w:rFonts w:ascii="Times New Roman" w:hAnsi="Times New Roman" w:cs="Times New Roman"/>
-        </w:rPr>
-        <w:t>and avoidance</w:t>
+        <w:t>S</w:t>
+      </w:r>
+      <w:r>
+        <w:rPr>
+          <w:rFonts w:ascii="Times New Roman" w:hAnsi="Times New Roman" w:cs="Times New Roman"/>
+        </w:rPr>
+        <w:t>uch as seek, wand</w:t>
+      </w:r>
+      <w:r>
+        <w:rPr>
+          <w:rFonts w:ascii="Times New Roman" w:hAnsi="Times New Roman" w:cs="Times New Roman"/>
+        </w:rPr>
+        <w:t xml:space="preserve">er and </w:t>
+      </w:r>
+      <w:r>
+        <w:rPr>
+          <w:rFonts w:ascii="Times New Roman" w:hAnsi="Times New Roman" w:cs="Times New Roman"/>
+        </w:rPr>
+        <w:t>obstacle</w:t>
+      </w:r>
+      <w:r>
+        <w:rPr>
+          <w:rFonts w:ascii="Times New Roman" w:hAnsi="Times New Roman" w:cs="Times New Roman"/>
+        </w:rPr>
+        <w:t xml:space="preserve"> avoidance</w:t>
       </w:r>
       <w:r>
         <w:rPr>
@@ -498,7 +492,28 @@
           <w:rFonts w:ascii="Times New Roman" w:hAnsi="Times New Roman" w:cs="Times New Roman"/>
           <w:b/>
         </w:rPr>
-        <w:t>TBD Game Project- 2015 (Monogame/C#)</w:t>
+        <w:t>Slime Spree- 2016 Microsoft Imagine Cup @</w:t>
+      </w:r>
+      <w:r>
+        <w:rPr>
+          <w:rFonts w:ascii="Times New Roman" w:hAnsi="Times New Roman" w:cs="Times New Roman"/>
+          <w:b/>
+        </w:rPr>
+        <w:t xml:space="preserve"> </w:t>
+      </w:r>
+      <w:r>
+        <w:rPr>
+          <w:rFonts w:ascii="Times New Roman" w:hAnsi="Times New Roman" w:cs="Times New Roman"/>
+          <w:b/>
+        </w:rPr>
+        <w:t>RIT (Unity</w:t>
+      </w:r>
+      <w:r>
+        <w:rPr>
+          <w:rFonts w:ascii="Times New Roman" w:hAnsi="Times New Roman" w:cs="Times New Roman"/>
+          <w:b/>
+        </w:rPr>
+        <w:t>/C#)</w:t>
       </w:r>
     </w:p>
     <w:p>
@@ -535,7 +550,19 @@
         <w:rPr>
           <w:rFonts w:ascii="Times New Roman" w:hAnsi="Times New Roman" w:cs="Times New Roman"/>
         </w:rPr>
-        <w:t xml:space="preserve"> on a 3-month long game project</w:t>
+        <w:t xml:space="preserve"> over 48-hour</w:t>
+      </w:r>
+      <w:r>
+        <w:rPr>
+          <w:rFonts w:ascii="Times New Roman" w:hAnsi="Times New Roman" w:cs="Times New Roman"/>
+        </w:rPr>
+        <w:t xml:space="preserve"> period to make a 4-player co-op s</w:t>
+      </w:r>
+      <w:r>
+        <w:rPr>
+          <w:rFonts w:ascii="Times New Roman" w:hAnsi="Times New Roman" w:cs="Times New Roman"/>
+        </w:rPr>
+        <w:t>urvival game</w:t>
       </w:r>
     </w:p>
     <w:p>
@@ -554,13 +581,37 @@
         <w:rPr>
           <w:rFonts w:ascii="Times New Roman" w:hAnsi="Times New Roman" w:cs="Times New Roman"/>
         </w:rPr>
-        <w:t>Worked on managing game states between screens, the high score and level unlock management</w:t>
-      </w:r>
-      <w:r>
-        <w:rPr>
-          <w:rFonts w:ascii="Times New Roman" w:hAnsi="Times New Roman" w:cs="Times New Roman"/>
-        </w:rPr>
-        <w:t>.</w:t>
+        <w:t>Worked on implement</w:t>
+      </w:r>
+      <w:r>
+        <w:rPr>
+          <w:rFonts w:ascii="Times New Roman" w:hAnsi="Times New Roman" w:cs="Times New Roman"/>
+        </w:rPr>
+        <w:t>ing</w:t>
+      </w:r>
+      <w:r>
+        <w:rPr>
+          <w:rFonts w:ascii="Times New Roman" w:hAnsi="Times New Roman" w:cs="Times New Roman"/>
+        </w:rPr>
+        <w:t xml:space="preserve"> game</w:t>
+      </w:r>
+      <w:r>
+        <w:rPr>
+          <w:rFonts w:ascii="Times New Roman" w:hAnsi="Times New Roman" w:cs="Times New Roman"/>
+        </w:rPr>
+        <w:t>play</w:t>
+      </w:r>
+      <w:r>
+        <w:rPr>
+          <w:rFonts w:ascii="Times New Roman" w:hAnsi="Times New Roman" w:cs="Times New Roman"/>
+        </w:rPr>
+        <w:t xml:space="preserve"> mechanics for yellow and red slimes as well</w:t>
+      </w:r>
+      <w:r>
+        <w:rPr>
+          <w:rFonts w:ascii="Times New Roman" w:hAnsi="Times New Roman" w:cs="Times New Roman"/>
+        </w:rPr>
+        <w:t xml:space="preserve"> as setting up the basic framework of the slime players such as health, and movement.</w:t>
       </w:r>
     </w:p>
     <w:p>
@@ -604,7 +655,19 @@
         <w:rPr>
           <w:rFonts w:ascii="Times New Roman" w:hAnsi="Times New Roman" w:cs="Times New Roman"/>
         </w:rPr>
-        <w:t xml:space="preserve">Worked with a 4-person on a </w:t>
+        <w:t xml:space="preserve">Worked with a 4-person </w:t>
+      </w:r>
+      <w:r>
+        <w:rPr>
+          <w:rFonts w:ascii="Times New Roman" w:hAnsi="Times New Roman" w:cs="Times New Roman"/>
+        </w:rPr>
+        <w:t xml:space="preserve">team </w:t>
+      </w:r>
+      <w:r>
+        <w:rPr>
+          <w:rFonts w:ascii="Times New Roman" w:hAnsi="Times New Roman" w:cs="Times New Roman"/>
+        </w:rPr>
+        <w:t xml:space="preserve">on a </w:t>
       </w:r>
       <w:r>
         <w:rPr>
@@ -668,7 +731,43 @@
         <w:rPr>
           <w:rFonts w:ascii="Times New Roman" w:hAnsi="Times New Roman" w:cs="Times New Roman"/>
         </w:rPr>
-        <w:t>Managed dividing out task to team, keeping the git repo updated and working, as well as polishing and making builds for playtesting and final game.</w:t>
+        <w:t xml:space="preserve">Managed </w:t>
+      </w:r>
+      <w:r>
+        <w:rPr>
+          <w:rFonts w:ascii="Times New Roman" w:hAnsi="Times New Roman" w:cs="Times New Roman"/>
+        </w:rPr>
+        <w:t xml:space="preserve">task assignments </w:t>
+      </w:r>
+      <w:r>
+        <w:rPr>
+          <w:rFonts w:ascii="Times New Roman" w:hAnsi="Times New Roman" w:cs="Times New Roman"/>
+        </w:rPr>
+        <w:t>to team</w:t>
+      </w:r>
+      <w:r>
+        <w:rPr>
+          <w:rFonts w:ascii="Times New Roman" w:hAnsi="Times New Roman" w:cs="Times New Roman"/>
+        </w:rPr>
+        <w:t xml:space="preserve"> members, kept</w:t>
+      </w:r>
+      <w:r>
+        <w:rPr>
+          <w:rFonts w:ascii="Times New Roman" w:hAnsi="Times New Roman" w:cs="Times New Roman"/>
+        </w:rPr>
+        <w:t xml:space="preserve"> the git repo updated and working, as well as polishing and making builds for play</w:t>
+      </w:r>
+      <w:r>
+        <w:rPr>
+          <w:rFonts w:ascii="Times New Roman" w:hAnsi="Times New Roman" w:cs="Times New Roman"/>
+        </w:rPr>
+        <w:t xml:space="preserve"> </w:t>
+      </w:r>
+      <w:r>
+        <w:rPr>
+          <w:rFonts w:ascii="Times New Roman" w:hAnsi="Times New Roman" w:cs="Times New Roman"/>
+        </w:rPr>
+        <w:t>testing and final game.</w:t>
       </w:r>
     </w:p>
     <w:p>
@@ -831,13 +930,31 @@
         <w:rPr>
           <w:rFonts w:ascii="Times New Roman" w:hAnsi="Times New Roman" w:cs="Times New Roman"/>
         </w:rPr>
-        <w:t>, good multitasker</w:t>
-      </w:r>
-      <w:r>
-        <w:rPr>
-          <w:rFonts w:ascii="Times New Roman" w:hAnsi="Times New Roman" w:cs="Times New Roman"/>
-        </w:rPr>
-        <w:t xml:space="preserve"> and works well with others</w:t>
+        <w:t>, good multi</w:t>
+      </w:r>
+      <w:r>
+        <w:rPr>
+          <w:rFonts w:ascii="Times New Roman" w:hAnsi="Times New Roman" w:cs="Times New Roman"/>
+        </w:rPr>
+        <w:t>-</w:t>
+      </w:r>
+      <w:r>
+        <w:rPr>
+          <w:rFonts w:ascii="Times New Roman" w:hAnsi="Times New Roman" w:cs="Times New Roman"/>
+        </w:rPr>
+        <w:t>tasker</w:t>
+      </w:r>
+      <w:r>
+        <w:rPr>
+          <w:rFonts w:ascii="Times New Roman" w:hAnsi="Times New Roman" w:cs="Times New Roman"/>
+        </w:rPr>
+        <w:t xml:space="preserve"> and work</w:t>
+      </w:r>
+      <w:r>
+        <w:rPr>
+          <w:rFonts w:ascii="Times New Roman" w:hAnsi="Times New Roman" w:cs="Times New Roman"/>
+        </w:rPr>
+        <w:t xml:space="preserve"> well with others</w:t>
       </w:r>
     </w:p>
     <w:p>
@@ -932,7 +1049,13 @@
         <w:rPr>
           <w:rFonts w:ascii="Times New Roman" w:hAnsi="Times New Roman" w:cs="Times New Roman"/>
         </w:rPr>
-        <w:t>Worked with Game design team to create new mechanics for game</w:t>
+        <w:t>Worked with Game Design T</w:t>
+      </w:r>
+      <w:r>
+        <w:rPr>
+          <w:rFonts w:ascii="Times New Roman" w:hAnsi="Times New Roman" w:cs="Times New Roman"/>
+        </w:rPr>
+        <w:t>eam to create new mechanics for game</w:t>
       </w:r>
     </w:p>
     <w:p>
@@ -951,7 +1074,13 @@
         <w:rPr>
           <w:rFonts w:ascii="Times New Roman" w:hAnsi="Times New Roman" w:cs="Times New Roman"/>
         </w:rPr>
-        <w:t xml:space="preserve">Design, Balanced, </w:t>
+        <w:t>Design, b</w:t>
+      </w:r>
+      <w:r>
+        <w:rPr>
+          <w:rFonts w:ascii="Times New Roman" w:hAnsi="Times New Roman" w:cs="Times New Roman"/>
+        </w:rPr>
+        <w:t xml:space="preserve">alanced, </w:t>
       </w:r>
       <w:r>
         <w:rPr>
@@ -1100,7 +1229,25 @@
         <w:rPr>
           <w:rFonts w:ascii="Times New Roman" w:hAnsi="Times New Roman" w:cs="Times New Roman"/>
         </w:rPr>
-        <w:t>fest Planning committee and STAR PR Committee for RIT’s sci-fi club (2015-Present)</w:t>
+        <w:t>fest Planning C</w:t>
+      </w:r>
+      <w:r>
+        <w:rPr>
+          <w:rFonts w:ascii="Times New Roman" w:hAnsi="Times New Roman" w:cs="Times New Roman"/>
+        </w:rPr>
+        <w:t xml:space="preserve">ommittee and </w:t>
+      </w:r>
+      <w:r>
+        <w:rPr>
+          <w:rFonts w:ascii="Times New Roman" w:hAnsi="Times New Roman" w:cs="Times New Roman"/>
+        </w:rPr>
+        <w:t>STAR PR Committee for RIT’s s</w:t>
+      </w:r>
+      <w:r>
+        <w:rPr>
+          <w:rFonts w:ascii="Times New Roman" w:hAnsi="Times New Roman" w:cs="Times New Roman"/>
+        </w:rPr>
+        <w:t>ci-fi club (2015-Present)</w:t>
       </w:r>
     </w:p>
     <w:p>
@@ -1209,12 +1356,8 @@
       </w:r>
     </w:p>
     <w:sectPr>
-      <w:headerReference w:type="even" r:id="rId10"/>
-      <w:headerReference w:type="default" r:id="rId11"/>
-      <w:footerReference w:type="even" r:id="rId12"/>
-      <w:footerReference w:type="default" r:id="rId13"/>
-      <w:headerReference w:type="first" r:id="rId14"/>
-      <w:footerReference w:type="first" r:id="rId15"/>
+      <w:headerReference w:type="default" r:id="rId8"/>
+      <w:footerReference w:type="default" r:id="rId9"/>
       <w:pgSz w:w="12240" w:h="15840"/>
       <w:pgMar w:top="720" w:right="720" w:bottom="720" w:left="720" w:header="288" w:footer="0" w:gutter="0"/>
       <w:cols w:space="720"/>
@@ -1224,52 +1367,6 @@
 </w:document>
 </file>
 
-<file path=word/comments.xml><?xml version="1.0" encoding="utf-8"?>
-<w:comments xmlns:wpc="http://schemas.microsoft.com/office/word/2010/wordprocessingCanvas" xmlns:cx="http://schemas.microsoft.com/office/drawing/2014/chartex" xmlns:cx1="http://schemas.microsoft.com/office/drawing/2015/9/8/chartex" xmlns:cx2="http://schemas.microsoft.com/office/drawing/2015/10/21/chartex" xmlns:cx3="http://schemas.microsoft.com/office/drawing/2016/5/9/chartex" xmlns:cx4="http://schemas.microsoft.com/office/drawing/2016/5/10/chartex" xmlns:cx5="http://schemas.microsoft.com/office/drawing/2016/5/11/chartex" xmlns:mc="http://schemas.openxmlformats.org/markup-compatibility/2006" xmlns:o="urn:schemas-microsoft-com:office:office" xmlns:r="http://schemas.openxmlformats.org/officeDocument/2006/relationships" xmlns:m="http://schemas.openxmlformats.org/officeDocument/2006/math" xmlns:v="urn:schemas-microsoft-com:vml" xmlns:wp14="http://schemas.microsoft.com/office/word/2010/wordprocessingDrawing" xmlns:wp="http://schemas.openxmlformats.org/drawingml/2006/wordprocessingDrawing" xmlns:w10="urn:schemas-microsoft-com:office:word" xmlns:w="http://schemas.openxmlformats.org/wordprocessingml/2006/main" xmlns:w14="http://schemas.microsoft.com/office/word/2010/wordml" xmlns:w15="http://schemas.microsoft.com/office/word/2012/wordml" xmlns:w16se="http://schemas.microsoft.com/office/word/2015/wordml/symex" xmlns:wpg="http://schemas.microsoft.com/office/word/2010/wordprocessingGroup" xmlns:wpi="http://schemas.microsoft.com/office/word/2010/wordprocessingInk" xmlns:wne="http://schemas.microsoft.com/office/word/2006/wordml" xmlns:wps="http://schemas.microsoft.com/office/word/2010/wordprocessingShape" mc:Ignorable="w14 w15 w16se wp14">
-  <w:comment w:id="0" w:author="Josh Malmquist" w:date="2016-12-27T13:14:00Z" w:initials="JM">
-    <w:p>
-      <w:pPr>
-        <w:pStyle w:val="CommentText"/>
-      </w:pPr>
-      <w:r>
-        <w:rPr>
-          <w:rStyle w:val="CommentReference"/>
-        </w:rPr>
-        <w:annotationRef/>
-      </w:r>
-      <w:r>
-        <w:t>Check capitalization on this</w:t>
-      </w:r>
-    </w:p>
-    <w:p>
-      <w:pPr>
-        <w:pStyle w:val="CommentText"/>
-      </w:pPr>
-    </w:p>
-  </w:comment>
-  <w:comment w:id="1" w:author="Josh Malmquist" w:date="2016-12-27T13:15:00Z" w:initials="JM">
-    <w:p>
-      <w:pPr>
-        <w:pStyle w:val="CommentText"/>
-      </w:pPr>
-      <w:r>
-        <w:rPr>
-          <w:rStyle w:val="CommentReference"/>
-        </w:rPr>
-        <w:annotationRef/>
-      </w:r>
-    </w:p>
-  </w:comment>
-</w:comments>
-</file>
-
-<file path=word/commentsExtended.xml><?xml version="1.0" encoding="utf-8"?>
-<w15:commentsEx xmlns:wpc="http://schemas.microsoft.com/office/word/2010/wordprocessingCanvas" xmlns:cx="http://schemas.microsoft.com/office/drawing/2014/chartex" xmlns:cx1="http://schemas.microsoft.com/office/drawing/2015/9/8/chartex" xmlns:cx2="http://schemas.microsoft.com/office/drawing/2015/10/21/chartex" xmlns:cx3="http://schemas.microsoft.com/office/drawing/2016/5/9/chartex" xmlns:cx4="http://schemas.microsoft.com/office/drawing/2016/5/10/chartex" xmlns:cx5="http://schemas.microsoft.com/office/drawing/2016/5/11/chartex" xmlns:mc="http://schemas.openxmlformats.org/markup-compatibility/2006" xmlns:o="urn:schemas-microsoft-com:office:office" xmlns:r="http://schemas.openxmlformats.org/officeDocument/2006/relationships" xmlns:m="http://schemas.openxmlformats.org/officeDocument/2006/math" xmlns:v="urn:schemas-microsoft-com:vml" xmlns:wp14="http://schemas.microsoft.com/office/word/2010/wordprocessingDrawing" xmlns:wp="http://schemas.openxmlformats.org/drawingml/2006/wordprocessingDrawing" xmlns:w10="urn:schemas-microsoft-com:office:word" xmlns:w="http://schemas.openxmlformats.org/wordprocessingml/2006/main" xmlns:w14="http://schemas.microsoft.com/office/word/2010/wordml" xmlns:w15="http://schemas.microsoft.com/office/word/2012/wordml" xmlns:w16se="http://schemas.microsoft.com/office/word/2015/wordml/symex" xmlns:wpg="http://schemas.microsoft.com/office/word/2010/wordprocessingGroup" xmlns:wpi="http://schemas.microsoft.com/office/word/2010/wordprocessingInk" xmlns:wne="http://schemas.microsoft.com/office/word/2006/wordml" xmlns:wps="http://schemas.microsoft.com/office/word/2010/wordprocessingShape" mc:Ignorable="w14 w15 w16se wp14">
-  <w15:commentEx w15:paraId="5BAEE8E2" w15:done="0"/>
-  <w15:commentEx w15:paraId="60291465" w15:paraIdParent="5BAEE8E2" w15:done="0"/>
-</w15:commentsEx>
-</file>
-
 <file path=word/endnotes.xml><?xml version="1.0" encoding="utf-8"?>
 <w:endnotes xmlns:wpc="http://schemas.microsoft.com/office/word/2010/wordprocessingCanvas" xmlns:cx="http://schemas.microsoft.com/office/drawing/2014/chartex" xmlns:cx1="http://schemas.microsoft.com/office/drawing/2015/9/8/chartex" xmlns:cx2="http://schemas.microsoft.com/office/drawing/2015/10/21/chartex" xmlns:cx3="http://schemas.microsoft.com/office/drawing/2016/5/9/chartex" xmlns:cx4="http://schemas.microsoft.com/office/drawing/2016/5/10/chartex" xmlns:cx5="http://schemas.microsoft.com/office/drawing/2016/5/11/chartex" xmlns:mc="http://schemas.openxmlformats.org/markup-compatibility/2006" xmlns:o="urn:schemas-microsoft-com:office:office" xmlns:r="http://schemas.openxmlformats.org/officeDocument/2006/relationships" xmlns:m="http://schemas.openxmlformats.org/officeDocument/2006/math" xmlns:v="urn:schemas-microsoft-com:vml" xmlns:wp14="http://schemas.microsoft.com/office/word/2010/wordprocessingDrawing" xmlns:wp="http://schemas.openxmlformats.org/drawingml/2006/wordprocessingDrawing" xmlns:w10="urn:schemas-microsoft-com:office:word" xmlns:w="http://schemas.openxmlformats.org/wordprocessingml/2006/main" xmlns:w14="http://schemas.microsoft.com/office/word/2010/wordml" xmlns:w15="http://schemas.microsoft.com/office/word/2012/wordml" xmlns:w16se="http://schemas.microsoft.com/office/word/2015/wordml/symex" xmlns:wpg="http://schemas.microsoft.com/office/word/2010/wordprocessingGroup" xmlns:wpi="http://schemas.microsoft.com/office/word/2010/wordprocessingInk" xmlns:wne="http://schemas.microsoft.com/office/word/2006/wordml" xmlns:wps="http://schemas.microsoft.com/office/word/2010/wordprocessingShape" mc:Ignorable="w14 w15 w16se wp14">
   <w:endnote w:type="separator" w:id="-1">
@@ -1296,16 +1393,6 @@
 </file>
 
 <file path=word/footer1.xml><?xml version="1.0" encoding="utf-8"?>
-<w:ftr xmlns:wpc="http://schemas.microsoft.com/office/word/2010/wordprocessingCanvas" xmlns:cx="http://schemas.microsoft.com/office/drawing/2014/chartex" xmlns:cx1="http://schemas.microsoft.com/office/drawing/2015/9/8/chartex" xmlns:cx2="http://schemas.microsoft.com/office/drawing/2015/10/21/chartex" xmlns:cx3="http://schemas.microsoft.com/office/drawing/2016/5/9/chartex" xmlns:cx4="http://schemas.microsoft.com/office/drawing/2016/5/10/chartex" xmlns:cx5="http://schemas.microsoft.com/office/drawing/2016/5/11/chartex" xmlns:mc="http://schemas.openxmlformats.org/markup-compatibility/2006" xmlns:o="urn:schemas-microsoft-com:office:office" xmlns:r="http://schemas.openxmlformats.org/officeDocument/2006/relationships" xmlns:m="http://schemas.openxmlformats.org/officeDocument/2006/math" xmlns:v="urn:schemas-microsoft-com:vml" xmlns:wp14="http://schemas.microsoft.com/office/word/2010/wordprocessingDrawing" xmlns:wp="http://schemas.openxmlformats.org/drawingml/2006/wordprocessingDrawing" xmlns:w10="urn:schemas-microsoft-com:office:word" xmlns:w="http://schemas.openxmlformats.org/wordprocessingml/2006/main" xmlns:w14="http://schemas.microsoft.com/office/word/2010/wordml" xmlns:w15="http://schemas.microsoft.com/office/word/2012/wordml" xmlns:w16se="http://schemas.microsoft.com/office/word/2015/wordml/symex" xmlns:wpg="http://schemas.microsoft.com/office/word/2010/wordprocessingGroup" xmlns:wpi="http://schemas.microsoft.com/office/word/2010/wordprocessingInk" xmlns:wne="http://schemas.microsoft.com/office/word/2006/wordml" xmlns:wps="http://schemas.microsoft.com/office/word/2010/wordprocessingShape" mc:Ignorable="w14 w15 w16se wp14">
-  <w:p>
-    <w:pPr>
-      <w:pStyle w:val="Footer"/>
-    </w:pPr>
-  </w:p>
-</w:ftr>
-</file>
-
-<file path=word/footer2.xml><?xml version="1.0" encoding="utf-8"?>
 <w:ftr xmlns:wpc="http://schemas.microsoft.com/office/word/2010/wordprocessingCanvas" xmlns:cx="http://schemas.microsoft.com/office/drawing/2014/chartex" xmlns:cx1="http://schemas.microsoft.com/office/drawing/2015/9/8/chartex" xmlns:cx2="http://schemas.microsoft.com/office/drawing/2015/10/21/chartex" xmlns:cx3="http://schemas.microsoft.com/office/drawing/2016/5/9/chartex" xmlns:cx4="http://schemas.microsoft.com/office/drawing/2016/5/10/chartex" xmlns:cx5="http://schemas.microsoft.com/office/drawing/2016/5/11/chartex" xmlns:mc="http://schemas.openxmlformats.org/markup-compatibility/2006" xmlns:o="urn:schemas-microsoft-com:office:office" xmlns:r="http://schemas.openxmlformats.org/officeDocument/2006/relationships" xmlns:m="http://schemas.openxmlformats.org/officeDocument/2006/math" xmlns:v="urn:schemas-microsoft-com:vml" xmlns:wp14="http://schemas.microsoft.com/office/word/2010/wordprocessingDrawing" xmlns:wp="http://schemas.openxmlformats.org/drawingml/2006/wordprocessingDrawing" xmlns:w10="urn:schemas-microsoft-com:office:word" xmlns:w="http://schemas.openxmlformats.org/wordprocessingml/2006/main" xmlns:w14="http://schemas.microsoft.com/office/word/2010/wordml" xmlns:w15="http://schemas.microsoft.com/office/word/2012/wordml" xmlns:w16se="http://schemas.microsoft.com/office/word/2015/wordml/symex" xmlns:wpg="http://schemas.microsoft.com/office/word/2010/wordprocessingGroup" xmlns:wpi="http://schemas.microsoft.com/office/word/2010/wordprocessingInk" xmlns:wne="http://schemas.microsoft.com/office/word/2006/wordml" xmlns:wps="http://schemas.microsoft.com/office/word/2010/wordprocessingShape" mc:Ignorable="w14 w15 w16se wp14">
   <w:p>
     <w:pPr>
@@ -1321,16 +1408,6 @@
 </w:ftr>
 </file>
 
-<file path=word/footer3.xml><?xml version="1.0" encoding="utf-8"?>
-<w:ftr xmlns:wpc="http://schemas.microsoft.com/office/word/2010/wordprocessingCanvas" xmlns:cx="http://schemas.microsoft.com/office/drawing/2014/chartex" xmlns:cx1="http://schemas.microsoft.com/office/drawing/2015/9/8/chartex" xmlns:cx2="http://schemas.microsoft.com/office/drawing/2015/10/21/chartex" xmlns:cx3="http://schemas.microsoft.com/office/drawing/2016/5/9/chartex" xmlns:cx4="http://schemas.microsoft.com/office/drawing/2016/5/10/chartex" xmlns:cx5="http://schemas.microsoft.com/office/drawing/2016/5/11/chartex" xmlns:mc="http://schemas.openxmlformats.org/markup-compatibility/2006" xmlns:o="urn:schemas-microsoft-com:office:office" xmlns:r="http://schemas.openxmlformats.org/officeDocument/2006/relationships" xmlns:m="http://schemas.openxmlformats.org/officeDocument/2006/math" xmlns:v="urn:schemas-microsoft-com:vml" xmlns:wp14="http://schemas.microsoft.com/office/word/2010/wordprocessingDrawing" xmlns:wp="http://schemas.openxmlformats.org/drawingml/2006/wordprocessingDrawing" xmlns:w10="urn:schemas-microsoft-com:office:word" xmlns:w="http://schemas.openxmlformats.org/wordprocessingml/2006/main" xmlns:w14="http://schemas.microsoft.com/office/word/2010/wordml" xmlns:w15="http://schemas.microsoft.com/office/word/2012/wordml" xmlns:w16se="http://schemas.microsoft.com/office/word/2015/wordml/symex" xmlns:wpg="http://schemas.microsoft.com/office/word/2010/wordprocessingGroup" xmlns:wpi="http://schemas.microsoft.com/office/word/2010/wordprocessingInk" xmlns:wne="http://schemas.microsoft.com/office/word/2006/wordml" xmlns:wps="http://schemas.microsoft.com/office/word/2010/wordprocessingShape" mc:Ignorable="w14 w15 w16se wp14">
-  <w:p>
-    <w:pPr>
-      <w:pStyle w:val="Footer"/>
-    </w:pPr>
-  </w:p>
-</w:ftr>
-</file>
-
 <file path=word/footnotes.xml><?xml version="1.0" encoding="utf-8"?>
 <w:footnotes xmlns:wpc="http://schemas.microsoft.com/office/word/2010/wordprocessingCanvas" xmlns:cx="http://schemas.microsoft.com/office/drawing/2014/chartex" xmlns:cx1="http://schemas.microsoft.com/office/drawing/2015/9/8/chartex" xmlns:cx2="http://schemas.microsoft.com/office/drawing/2015/10/21/chartex" xmlns:cx3="http://schemas.microsoft.com/office/drawing/2016/5/9/chartex" xmlns:cx4="http://schemas.microsoft.com/office/drawing/2016/5/10/chartex" xmlns:cx5="http://schemas.microsoft.com/office/drawing/2016/5/11/chartex" xmlns:mc="http://schemas.openxmlformats.org/markup-compatibility/2006" xmlns:o="urn:schemas-microsoft-com:office:office" xmlns:r="http://schemas.openxmlformats.org/officeDocument/2006/relationships" xmlns:m="http://schemas.openxmlformats.org/officeDocument/2006/math" xmlns:v="urn:schemas-microsoft-com:vml" xmlns:wp14="http://schemas.microsoft.com/office/word/2010/wordprocessingDrawing" xmlns:wp="http://schemas.openxmlformats.org/drawingml/2006/wordprocessingDrawing" xmlns:w10="urn:schemas-microsoft-com:office:word" xmlns:w="http://schemas.openxmlformats.org/wordprocessingml/2006/main" xmlns:w14="http://schemas.microsoft.com/office/word/2010/wordml" xmlns:w15="http://schemas.microsoft.com/office/word/2012/wordml" xmlns:w16se="http://schemas.microsoft.com/office/word/2015/wordml/symex" xmlns:wpg="http://schemas.microsoft.com/office/word/2010/wordprocessingGroup" xmlns:wpi="http://schemas.microsoft.com/office/word/2010/wordprocessingInk" xmlns:wne="http://schemas.microsoft.com/office/word/2006/wordml" xmlns:wps="http://schemas.microsoft.com/office/word/2010/wordprocessingShape" mc:Ignorable="w14 w15 w16se wp14">
   <w:footnote w:type="separator" w:id="-1">
@@ -1360,16 +1437,6 @@
 <w:hdr xmlns:wpc="http://schemas.microsoft.com/office/word/2010/wordprocessingCanvas" xmlns:cx="http://schemas.microsoft.com/office/drawing/2014/chartex" xmlns:cx1="http://schemas.microsoft.com/office/drawing/2015/9/8/chartex" xmlns:cx2="http://schemas.microsoft.com/office/drawing/2015/10/21/chartex" xmlns:cx3="http://schemas.microsoft.com/office/drawing/2016/5/9/chartex" xmlns:cx4="http://schemas.microsoft.com/office/drawing/2016/5/10/chartex" xmlns:cx5="http://schemas.microsoft.com/office/drawing/2016/5/11/chartex" xmlns:mc="http://schemas.openxmlformats.org/markup-compatibility/2006" xmlns:o="urn:schemas-microsoft-com:office:office" xmlns:r="http://schemas.openxmlformats.org/officeDocument/2006/relationships" xmlns:m="http://schemas.openxmlformats.org/officeDocument/2006/math" xmlns:v="urn:schemas-microsoft-com:vml" xmlns:wp14="http://schemas.microsoft.com/office/word/2010/wordprocessingDrawing" xmlns:wp="http://schemas.openxmlformats.org/drawingml/2006/wordprocessingDrawing" xmlns:w10="urn:schemas-microsoft-com:office:word" xmlns:w="http://schemas.openxmlformats.org/wordprocessingml/2006/main" xmlns:w14="http://schemas.microsoft.com/office/word/2010/wordml" xmlns:w15="http://schemas.microsoft.com/office/word/2012/wordml" xmlns:w16se="http://schemas.microsoft.com/office/word/2015/wordml/symex" xmlns:wpg="http://schemas.microsoft.com/office/word/2010/wordprocessingGroup" xmlns:wpi="http://schemas.microsoft.com/office/word/2010/wordprocessingInk" xmlns:wne="http://schemas.microsoft.com/office/word/2006/wordml" xmlns:wps="http://schemas.microsoft.com/office/word/2010/wordprocessingShape" mc:Ignorable="w14 w15 w16se wp14">
   <w:p>
     <w:pPr>
-      <w:pStyle w:val="Header"/>
-    </w:pPr>
-  </w:p>
-</w:hdr>
-</file>
-
-<file path=word/header2.xml><?xml version="1.0" encoding="utf-8"?>
-<w:hdr xmlns:wpc="http://schemas.microsoft.com/office/word/2010/wordprocessingCanvas" xmlns:cx="http://schemas.microsoft.com/office/drawing/2014/chartex" xmlns:cx1="http://schemas.microsoft.com/office/drawing/2015/9/8/chartex" xmlns:cx2="http://schemas.microsoft.com/office/drawing/2015/10/21/chartex" xmlns:cx3="http://schemas.microsoft.com/office/drawing/2016/5/9/chartex" xmlns:cx4="http://schemas.microsoft.com/office/drawing/2016/5/10/chartex" xmlns:cx5="http://schemas.microsoft.com/office/drawing/2016/5/11/chartex" xmlns:mc="http://schemas.openxmlformats.org/markup-compatibility/2006" xmlns:o="urn:schemas-microsoft-com:office:office" xmlns:r="http://schemas.openxmlformats.org/officeDocument/2006/relationships" xmlns:m="http://schemas.openxmlformats.org/officeDocument/2006/math" xmlns:v="urn:schemas-microsoft-com:vml" xmlns:wp14="http://schemas.microsoft.com/office/word/2010/wordprocessingDrawing" xmlns:wp="http://schemas.openxmlformats.org/drawingml/2006/wordprocessingDrawing" xmlns:w10="urn:schemas-microsoft-com:office:word" xmlns:w="http://schemas.openxmlformats.org/wordprocessingml/2006/main" xmlns:w14="http://schemas.microsoft.com/office/word/2010/wordml" xmlns:w15="http://schemas.microsoft.com/office/word/2012/wordml" xmlns:w16se="http://schemas.microsoft.com/office/word/2015/wordml/symex" xmlns:wpg="http://schemas.microsoft.com/office/word/2010/wordprocessingGroup" xmlns:wpi="http://schemas.microsoft.com/office/word/2010/wordprocessingInk" xmlns:wne="http://schemas.microsoft.com/office/word/2006/wordml" xmlns:wps="http://schemas.microsoft.com/office/word/2010/wordprocessingShape" mc:Ignorable="w14 w15 w16se wp14">
-  <w:p>
-    <w:pPr>
       <w:spacing w:after="0" w:line="240" w:lineRule="auto"/>
       <w:jc w:val="center"/>
       <w:rPr>
@@ -1403,7 +1470,31 @@
         <w:sz w:val="24"/>
         <w:szCs w:val="24"/>
       </w:rPr>
-      <w:t>Phone: 1-978-998-0566</w:t>
+      <w:t>Phone: (</w:t>
+    </w:r>
+    <w:r>
+      <w:rPr>
+        <w:rFonts w:ascii="Times New Roman" w:hAnsi="Times New Roman" w:cs="Times New Roman"/>
+        <w:sz w:val="24"/>
+        <w:szCs w:val="24"/>
+      </w:rPr>
+      <w:t>978</w:t>
+    </w:r>
+    <w:r>
+      <w:rPr>
+        <w:rFonts w:ascii="Times New Roman" w:hAnsi="Times New Roman" w:cs="Times New Roman"/>
+        <w:sz w:val="24"/>
+        <w:szCs w:val="24"/>
+      </w:rPr>
+      <w:t xml:space="preserve">) </w:t>
+    </w:r>
+    <w:r>
+      <w:rPr>
+        <w:rFonts w:ascii="Times New Roman" w:hAnsi="Times New Roman" w:cs="Times New Roman"/>
+        <w:sz w:val="24"/>
+        <w:szCs w:val="24"/>
+      </w:rPr>
+      <w:t>998-0566</w:t>
     </w:r>
   </w:p>
   <w:p>
@@ -1604,16 +1695,6 @@
       <w:t>_____________</w:t>
     </w:r>
   </w:p>
-  <w:p>
-    <w:pPr>
-      <w:pStyle w:val="Header"/>
-    </w:pPr>
-  </w:p>
-</w:hdr>
-</file>
-
-<file path=word/header3.xml><?xml version="1.0" encoding="utf-8"?>
-<w:hdr xmlns:wpc="http://schemas.microsoft.com/office/word/2010/wordprocessingCanvas" xmlns:cx="http://schemas.microsoft.com/office/drawing/2014/chartex" xmlns:cx1="http://schemas.microsoft.com/office/drawing/2015/9/8/chartex" xmlns:cx2="http://schemas.microsoft.com/office/drawing/2015/10/21/chartex" xmlns:cx3="http://schemas.microsoft.com/office/drawing/2016/5/9/chartex" xmlns:cx4="http://schemas.microsoft.com/office/drawing/2016/5/10/chartex" xmlns:cx5="http://schemas.microsoft.com/office/drawing/2016/5/11/chartex" xmlns:mc="http://schemas.openxmlformats.org/markup-compatibility/2006" xmlns:o="urn:schemas-microsoft-com:office:office" xmlns:r="http://schemas.openxmlformats.org/officeDocument/2006/relationships" xmlns:m="http://schemas.openxmlformats.org/officeDocument/2006/math" xmlns:v="urn:schemas-microsoft-com:vml" xmlns:wp14="http://schemas.microsoft.com/office/word/2010/wordprocessingDrawing" xmlns:wp="http://schemas.openxmlformats.org/drawingml/2006/wordprocessingDrawing" xmlns:w10="urn:schemas-microsoft-com:office:word" xmlns:w="http://schemas.openxmlformats.org/wordprocessingml/2006/main" xmlns:w14="http://schemas.microsoft.com/office/word/2010/wordml" xmlns:w15="http://schemas.microsoft.com/office/word/2012/wordml" xmlns:w16se="http://schemas.microsoft.com/office/word/2015/wordml/symex" xmlns:wpg="http://schemas.microsoft.com/office/word/2010/wordprocessingGroup" xmlns:wpi="http://schemas.microsoft.com/office/word/2010/wordprocessingInk" xmlns:wne="http://schemas.microsoft.com/office/word/2006/wordml" xmlns:wps="http://schemas.microsoft.com/office/word/2010/wordprocessingShape" mc:Ignorable="w14 w15 w16se wp14">
   <w:p>
     <w:pPr>
       <w:pStyle w:val="Header"/>
@@ -4061,14 +4142,6 @@
     <w:abstractNumId w:val="17"/>
   </w:num>
 </w:numbering>
-</file>
-
-<file path=word/people.xml><?xml version="1.0" encoding="utf-8"?>
-<w15:people xmlns:wpc="http://schemas.microsoft.com/office/word/2010/wordprocessingCanvas" xmlns:cx="http://schemas.microsoft.com/office/drawing/2014/chartex" xmlns:cx1="http://schemas.microsoft.com/office/drawing/2015/9/8/chartex" xmlns:cx2="http://schemas.microsoft.com/office/drawing/2015/10/21/chartex" xmlns:cx3="http://schemas.microsoft.com/office/drawing/2016/5/9/chartex" xmlns:cx4="http://schemas.microsoft.com/office/drawing/2016/5/10/chartex" xmlns:cx5="http://schemas.microsoft.com/office/drawing/2016/5/11/chartex" xmlns:mc="http://schemas.openxmlformats.org/markup-compatibility/2006" xmlns:o="urn:schemas-microsoft-com:office:office" xmlns:r="http://schemas.openxmlformats.org/officeDocument/2006/relationships" xmlns:m="http://schemas.openxmlformats.org/officeDocument/2006/math" xmlns:v="urn:schemas-microsoft-com:vml" xmlns:wp14="http://schemas.microsoft.com/office/word/2010/wordprocessingDrawing" xmlns:wp="http://schemas.openxmlformats.org/drawingml/2006/wordprocessingDrawing" xmlns:w10="urn:schemas-microsoft-com:office:word" xmlns:w="http://schemas.openxmlformats.org/wordprocessingml/2006/main" xmlns:w14="http://schemas.microsoft.com/office/word/2010/wordml" xmlns:w15="http://schemas.microsoft.com/office/word/2012/wordml" xmlns:w16se="http://schemas.microsoft.com/office/word/2015/wordml/symex" xmlns:wpg="http://schemas.microsoft.com/office/word/2010/wordprocessingGroup" xmlns:wpi="http://schemas.microsoft.com/office/word/2010/wordprocessingInk" xmlns:wne="http://schemas.microsoft.com/office/word/2006/wordml" xmlns:wps="http://schemas.microsoft.com/office/word/2010/wordprocessingShape" mc:Ignorable="w14 w15 w16se wp14">
-  <w15:person w15:author="Josh Malmquist">
-    <w15:presenceInfo w15:providerId="Windows Live" w15:userId="554e2ca4f1c00708"/>
-  </w15:person>
-</w15:people>
 </file>
 
 <file path=word/styles.xml><?xml version="1.0" encoding="utf-8"?>
@@ -4928,7 +5001,7 @@
 </file>
 
 <file path=customXml/itemProps1.xml><?xml version="1.0" encoding="utf-8"?>
-<ds:datastoreItem xmlns:ds="http://schemas.openxmlformats.org/officeDocument/2006/customXml" ds:itemID="{4C92F685-D87E-42A7-BF85-490E24E826BA}">
+<ds:datastoreItem xmlns:ds="http://schemas.openxmlformats.org/officeDocument/2006/customXml" ds:itemID="{5D1BBC81-C7C9-4C91-A651-6848CAB9789A}">
   <ds:schemaRefs>
     <ds:schemaRef ds:uri="http://schemas.openxmlformats.org/officeDocument/2006/bibliography"/>
   </ds:schemaRefs>

</xml_diff>

<commit_message>
Added Blackfeather Game Page
</commit_message>
<xml_diff>
--- a/portfolio/downloads/Malmquist_Resume.docx
+++ b/portfolio/downloads/Malmquist_Resume.docx
@@ -1,6 +1,6 @@
 
 <file path=word/document.xml><?xml version="1.0" encoding="utf-8"?>
-<w:document xmlns:wpc="http://schemas.microsoft.com/office/word/2010/wordprocessingCanvas" xmlns:cx="http://schemas.microsoft.com/office/drawing/2014/chartex" xmlns:cx1="http://schemas.microsoft.com/office/drawing/2015/9/8/chartex" xmlns:cx2="http://schemas.microsoft.com/office/drawing/2015/10/21/chartex" xmlns:cx3="http://schemas.microsoft.com/office/drawing/2016/5/9/chartex" xmlns:cx4="http://schemas.microsoft.com/office/drawing/2016/5/10/chartex" xmlns:cx5="http://schemas.microsoft.com/office/drawing/2016/5/11/chartex" xmlns:mc="http://schemas.openxmlformats.org/markup-compatibility/2006" xmlns:o="urn:schemas-microsoft-com:office:office" xmlns:r="http://schemas.openxmlformats.org/officeDocument/2006/relationships" xmlns:m="http://schemas.openxmlformats.org/officeDocument/2006/math" xmlns:v="urn:schemas-microsoft-com:vml" xmlns:wp14="http://schemas.microsoft.com/office/word/2010/wordprocessingDrawing" xmlns:wp="http://schemas.openxmlformats.org/drawingml/2006/wordprocessingDrawing" xmlns:w10="urn:schemas-microsoft-com:office:word" xmlns:w="http://schemas.openxmlformats.org/wordprocessingml/2006/main" xmlns:w14="http://schemas.microsoft.com/office/word/2010/wordml" xmlns:w15="http://schemas.microsoft.com/office/word/2012/wordml" xmlns:w16se="http://schemas.microsoft.com/office/word/2015/wordml/symex" xmlns:wpg="http://schemas.microsoft.com/office/word/2010/wordprocessingGroup" xmlns:wpi="http://schemas.microsoft.com/office/word/2010/wordprocessingInk" xmlns:wne="http://schemas.microsoft.com/office/word/2006/wordml" xmlns:wps="http://schemas.microsoft.com/office/word/2010/wordprocessingShape" mc:Ignorable="w14 w15 w16se wp14">
+<w:document xmlns:wpc="http://schemas.microsoft.com/office/word/2010/wordprocessingCanvas" xmlns:cx="http://schemas.microsoft.com/office/drawing/2014/chartex" xmlns:cx1="http://schemas.microsoft.com/office/drawing/2015/9/8/chartex" xmlns:cx2="http://schemas.microsoft.com/office/drawing/2015/10/21/chartex" xmlns:cx3="http://schemas.microsoft.com/office/drawing/2016/5/9/chartex" xmlns:cx4="http://schemas.microsoft.com/office/drawing/2016/5/10/chartex" xmlns:cx5="http://schemas.microsoft.com/office/drawing/2016/5/11/chartex" xmlns:cx6="http://schemas.microsoft.com/office/drawing/2016/5/12/chartex" xmlns:cx7="http://schemas.microsoft.com/office/drawing/2016/5/13/chartex" xmlns:cx8="http://schemas.microsoft.com/office/drawing/2016/5/14/chartex" xmlns:mc="http://schemas.openxmlformats.org/markup-compatibility/2006" xmlns:aink="http://schemas.microsoft.com/office/drawing/2016/ink" xmlns:am3d="http://schemas.microsoft.com/office/drawing/2017/model3d" xmlns:o="urn:schemas-microsoft-com:office:office" xmlns:r="http://schemas.openxmlformats.org/officeDocument/2006/relationships" xmlns:m="http://schemas.openxmlformats.org/officeDocument/2006/math" xmlns:v="urn:schemas-microsoft-com:vml" xmlns:wp14="http://schemas.microsoft.com/office/word/2010/wordprocessingDrawing" xmlns:wp="http://schemas.openxmlformats.org/drawingml/2006/wordprocessingDrawing" xmlns:w10="urn:schemas-microsoft-com:office:word" xmlns:w="http://schemas.openxmlformats.org/wordprocessingml/2006/main" xmlns:w14="http://schemas.microsoft.com/office/word/2010/wordml" xmlns:w15="http://schemas.microsoft.com/office/word/2012/wordml" xmlns:w16cid="http://schemas.microsoft.com/office/word/2016/wordml/cid" xmlns:w16se="http://schemas.microsoft.com/office/word/2015/wordml/symex" xmlns:wpg="http://schemas.microsoft.com/office/word/2010/wordprocessingGroup" xmlns:wpi="http://schemas.microsoft.com/office/word/2010/wordprocessingInk" xmlns:wne="http://schemas.microsoft.com/office/word/2006/wordml" xmlns:wps="http://schemas.microsoft.com/office/word/2010/wordprocessingShape" mc:Ignorable="w14 w15 w16se w16cid wp14">
   <w:body>
     <w:p>
       <w:pPr>
@@ -86,10 +86,29 @@
     <w:p>
       <w:pPr>
         <w:spacing w:after="0" w:line="240" w:lineRule="auto"/>
-        <w:rPr>
-          <w:rFonts w:ascii="Times New Roman" w:hAnsi="Times New Roman" w:cs="Times New Roman"/>
-        </w:rPr>
-      </w:pPr>
+        <w:ind w:left="720" w:firstLine="720"/>
+        <w:rPr>
+          <w:rFonts w:ascii="Times New Roman" w:hAnsi="Times New Roman" w:cs="Times New Roman"/>
+        </w:rPr>
+      </w:pPr>
+      <w:r>
+        <w:rPr>
+          <w:rFonts w:ascii="Times New Roman" w:hAnsi="Times New Roman" w:cs="Times New Roman"/>
+        </w:rPr>
+        <w:t>GPA: 3.56</w:t>
+      </w:r>
+      <w:r>
+        <w:rPr>
+          <w:rFonts w:ascii="Times New Roman" w:hAnsi="Times New Roman" w:cs="Times New Roman"/>
+        </w:rPr>
+        <w:t xml:space="preserve">, </w:t>
+      </w:r>
+      <w:r>
+        <w:rPr>
+          <w:rFonts w:ascii="Times New Roman" w:hAnsi="Times New Roman" w:cs="Times New Roman"/>
+        </w:rPr>
+        <w:t>RIT’s Dean List (Spring 2015- Spring 2017)</w:t>
+      </w:r>
       <w:r>
         <w:rPr>
           <w:rFonts w:ascii="Times New Roman" w:hAnsi="Times New Roman" w:cs="Times New Roman"/>
@@ -101,7 +120,30 @@
           <w:rFonts w:ascii="Times New Roman" w:hAnsi="Times New Roman" w:cs="Times New Roman"/>
         </w:rPr>
         <w:tab/>
-        <w:t>GPA: 3.56</w:t>
+      </w:r>
+      <w:r>
+        <w:rPr>
+          <w:rFonts w:ascii="Times New Roman" w:hAnsi="Times New Roman" w:cs="Times New Roman"/>
+        </w:rPr>
+        <w:tab/>
+      </w:r>
+      <w:r>
+        <w:rPr>
+          <w:rFonts w:ascii="Times New Roman" w:hAnsi="Times New Roman" w:cs="Times New Roman"/>
+        </w:rPr>
+        <w:tab/>
+      </w:r>
+      <w:r>
+        <w:rPr>
+          <w:rFonts w:ascii="Times New Roman" w:hAnsi="Times New Roman" w:cs="Times New Roman"/>
+        </w:rPr>
+        <w:tab/>
+      </w:r>
+      <w:r>
+        <w:rPr>
+          <w:rFonts w:ascii="Times New Roman" w:hAnsi="Times New Roman" w:cs="Times New Roman"/>
+        </w:rPr>
+        <w:tab/>
       </w:r>
     </w:p>
     <w:p>
@@ -191,7 +233,13 @@
         <w:rPr>
           <w:rFonts w:ascii="Times New Roman" w:hAnsi="Times New Roman" w:cs="Times New Roman"/>
         </w:rPr>
-        <w:t>Worked on 4 Game Land Development Cycles</w:t>
+        <w:t xml:space="preserve">Worked on 8 </w:t>
+      </w:r>
+      <w:r>
+        <w:rPr>
+          <w:rFonts w:ascii="Times New Roman" w:hAnsi="Times New Roman" w:cs="Times New Roman"/>
+        </w:rPr>
+        <w:t>Game Land Development Cycles</w:t>
       </w:r>
     </w:p>
     <w:p>
@@ -231,6 +279,231 @@
           <w:b/>
         </w:rPr>
         <w:tab/>
+      </w:r>
+      <w:r>
+        <w:rPr>
+          <w:rFonts w:ascii="Times New Roman" w:hAnsi="Times New Roman" w:cs="Times New Roman"/>
+          <w:b/>
+        </w:rPr>
+        <w:t>Blackfeather – January 2017 – May 2017 (Unity/C#)</w:t>
+      </w:r>
+    </w:p>
+    <w:p>
+      <w:pPr>
+        <w:pStyle w:val="ListParagraph"/>
+        <w:numPr>
+          <w:ilvl w:val="0"/>
+          <w:numId w:val="22"/>
+        </w:numPr>
+        <w:spacing w:after="0" w:line="240" w:lineRule="auto"/>
+        <w:rPr>
+          <w:rFonts w:ascii="Times New Roman" w:hAnsi="Times New Roman" w:cs="Times New Roman"/>
+          <w:b/>
+        </w:rPr>
+      </w:pPr>
+      <w:r>
+        <w:rPr>
+          <w:rFonts w:ascii="Times New Roman" w:hAnsi="Times New Roman" w:cs="Times New Roman"/>
+        </w:rPr>
+        <w:t xml:space="preserve">Worked as producer, gameplay programmer and level designer on </w:t>
+      </w:r>
+      <w:r>
+        <w:rPr>
+          <w:rFonts w:ascii="Times New Roman" w:hAnsi="Times New Roman" w:cs="Times New Roman"/>
+        </w:rPr>
+        <w:t>a</w:t>
+      </w:r>
+      <w:r>
+        <w:rPr>
+          <w:rFonts w:ascii="Times New Roman" w:hAnsi="Times New Roman" w:cs="Times New Roman"/>
+        </w:rPr>
+        <w:t>n</w:t>
+      </w:r>
+      <w:r>
+        <w:rPr>
+          <w:rFonts w:ascii="Times New Roman" w:hAnsi="Times New Roman" w:cs="Times New Roman"/>
+        </w:rPr>
+        <w:t xml:space="preserve"> 8-person team on a 5-month long 2 player platformer racing game</w:t>
+      </w:r>
+    </w:p>
+    <w:p>
+      <w:pPr>
+        <w:pStyle w:val="ListParagraph"/>
+        <w:numPr>
+          <w:ilvl w:val="0"/>
+          <w:numId w:val="22"/>
+        </w:numPr>
+        <w:spacing w:after="0" w:line="240" w:lineRule="auto"/>
+        <w:rPr>
+          <w:rFonts w:ascii="Times New Roman" w:hAnsi="Times New Roman" w:cs="Times New Roman"/>
+          <w:b/>
+        </w:rPr>
+      </w:pPr>
+      <w:r>
+        <w:rPr>
+          <w:rFonts w:ascii="Times New Roman" w:hAnsi="Times New Roman" w:cs="Times New Roman"/>
+        </w:rPr>
+        <w:t>Programmed p</w:t>
+      </w:r>
+      <w:r>
+        <w:rPr>
+          <w:rFonts w:ascii="Times New Roman" w:hAnsi="Times New Roman" w:cs="Times New Roman"/>
+        </w:rPr>
+        <w:t xml:space="preserve">irate </w:t>
+      </w:r>
+      <w:r>
+        <w:rPr>
+          <w:rFonts w:ascii="Times New Roman" w:hAnsi="Times New Roman" w:cs="Times New Roman"/>
+          <w:strike/>
+        </w:rPr>
+        <w:t>player</w:t>
+      </w:r>
+      <w:r>
+        <w:rPr>
+          <w:rFonts w:ascii="Times New Roman" w:hAnsi="Times New Roman" w:cs="Times New Roman"/>
+        </w:rPr>
+        <w:t xml:space="preserve"> and p</w:t>
+      </w:r>
+      <w:r>
+        <w:rPr>
+          <w:rFonts w:ascii="Times New Roman" w:hAnsi="Times New Roman" w:cs="Times New Roman"/>
+        </w:rPr>
+        <w:t>arrot player mechanics along with creation of platform and traps</w:t>
+      </w:r>
+    </w:p>
+    <w:p>
+      <w:pPr>
+        <w:pStyle w:val="ListParagraph"/>
+        <w:numPr>
+          <w:ilvl w:val="0"/>
+          <w:numId w:val="22"/>
+        </w:numPr>
+        <w:spacing w:after="0" w:line="240" w:lineRule="auto"/>
+        <w:rPr>
+          <w:rFonts w:ascii="Times New Roman" w:hAnsi="Times New Roman" w:cs="Times New Roman"/>
+          <w:b/>
+        </w:rPr>
+      </w:pPr>
+      <w:r>
+        <w:rPr>
+          <w:rFonts w:ascii="Times New Roman" w:hAnsi="Times New Roman" w:cs="Times New Roman"/>
+        </w:rPr>
+        <w:t>Desi</w:t>
+      </w:r>
+      <w:r>
+        <w:rPr>
+          <w:rFonts w:ascii="Times New Roman" w:hAnsi="Times New Roman" w:cs="Times New Roman"/>
+        </w:rPr>
+        <w:t>gned and built</w:t>
+      </w:r>
+      <w:r>
+        <w:rPr>
+          <w:rFonts w:ascii="Times New Roman" w:hAnsi="Times New Roman" w:cs="Times New Roman"/>
+        </w:rPr>
+        <w:t xml:space="preserve"> platformer</w:t>
+      </w:r>
+      <w:r>
+        <w:rPr>
+          <w:rFonts w:ascii="Times New Roman" w:hAnsi="Times New Roman" w:cs="Times New Roman"/>
+        </w:rPr>
+        <w:t xml:space="preserve"> level layout </w:t>
+      </w:r>
+      <w:r>
+        <w:rPr>
+          <w:rFonts w:ascii="Times New Roman" w:hAnsi="Times New Roman" w:cs="Times New Roman"/>
+          <w:strike/>
+        </w:rPr>
+        <w:t>for Blackfeather</w:t>
+      </w:r>
+    </w:p>
+    <w:p>
+      <w:pPr>
+        <w:pStyle w:val="ListParagraph"/>
+        <w:numPr>
+          <w:ilvl w:val="0"/>
+          <w:numId w:val="22"/>
+        </w:numPr>
+        <w:spacing w:after="0" w:line="240" w:lineRule="auto"/>
+        <w:rPr>
+          <w:rFonts w:ascii="Times New Roman" w:hAnsi="Times New Roman" w:cs="Times New Roman"/>
+          <w:b/>
+        </w:rPr>
+      </w:pPr>
+      <w:r>
+        <w:rPr>
+          <w:rFonts w:ascii="Times New Roman" w:hAnsi="Times New Roman" w:cs="Times New Roman"/>
+        </w:rPr>
+        <w:t>Managed task assignment</w:t>
+      </w:r>
+      <w:r>
+        <w:rPr>
+          <w:rFonts w:ascii="Times New Roman" w:hAnsi="Times New Roman" w:cs="Times New Roman"/>
+        </w:rPr>
+        <w:t>s to team members</w:t>
+      </w:r>
+      <w:r>
+        <w:rPr>
+          <w:rFonts w:ascii="Times New Roman" w:hAnsi="Times New Roman" w:cs="Times New Roman"/>
+        </w:rPr>
+        <w:t xml:space="preserve">, </w:t>
+      </w:r>
+      <w:r>
+        <w:rPr>
+          <w:rFonts w:ascii="Times New Roman" w:hAnsi="Times New Roman" w:cs="Times New Roman"/>
+        </w:rPr>
+        <w:t>managed</w:t>
+      </w:r>
+      <w:r>
+        <w:rPr>
+          <w:rFonts w:ascii="Times New Roman" w:hAnsi="Times New Roman" w:cs="Times New Roman"/>
+        </w:rPr>
+        <w:t xml:space="preserve"> </w:t>
+      </w:r>
+      <w:r>
+        <w:rPr>
+          <w:rFonts w:ascii="Times New Roman" w:hAnsi="Times New Roman" w:cs="Times New Roman"/>
+        </w:rPr>
+        <w:t>art team and art pipeline</w:t>
+      </w:r>
+      <w:r>
+        <w:rPr>
+          <w:rFonts w:ascii="Times New Roman" w:hAnsi="Times New Roman" w:cs="Times New Roman"/>
+        </w:rPr>
+        <w:t>,</w:t>
+      </w:r>
+      <w:r>
+        <w:rPr>
+          <w:rFonts w:ascii="Times New Roman" w:hAnsi="Times New Roman" w:cs="Times New Roman"/>
+        </w:rPr>
+        <w:t xml:space="preserve"> planned</w:t>
+      </w:r>
+      <w:r>
+        <w:rPr>
+          <w:rFonts w:ascii="Times New Roman" w:hAnsi="Times New Roman" w:cs="Times New Roman"/>
+        </w:rPr>
+        <w:t xml:space="preserve"> milestone</w:t>
+      </w:r>
+      <w:r>
+        <w:rPr>
+          <w:rFonts w:ascii="Times New Roman" w:hAnsi="Times New Roman" w:cs="Times New Roman"/>
+        </w:rPr>
+        <w:t xml:space="preserve"> </w:t>
+      </w:r>
+    </w:p>
+    <w:p>
+      <w:pPr>
+        <w:spacing w:after="0" w:line="240" w:lineRule="auto"/>
+        <w:ind w:left="720" w:firstLine="720"/>
+        <w:rPr>
+          <w:rFonts w:ascii="Times New Roman" w:hAnsi="Times New Roman" w:cs="Times New Roman"/>
+          <w:b/>
+        </w:rPr>
+      </w:pPr>
+      <w:r>
+        <w:rPr>
+          <w:rFonts w:ascii="Times New Roman" w:hAnsi="Times New Roman" w:cs="Times New Roman"/>
+        </w:rPr>
+        <w:t xml:space="preserve"> </w:t>
       </w:r>
       <w:r>
         <w:rPr>
@@ -257,25 +530,13 @@
         <w:rPr>
           <w:rFonts w:ascii="Times New Roman" w:hAnsi="Times New Roman" w:cs="Times New Roman"/>
         </w:rPr>
-        <w:t xml:space="preserve">Worked </w:t>
-      </w:r>
-      <w:r>
-        <w:rPr>
-          <w:rFonts w:ascii="Times New Roman" w:hAnsi="Times New Roman" w:cs="Times New Roman"/>
-        </w:rPr>
-        <w:t>with a 4-person</w:t>
-      </w:r>
-      <w:r>
-        <w:rPr>
-          <w:rFonts w:ascii="Times New Roman" w:hAnsi="Times New Roman" w:cs="Times New Roman"/>
-        </w:rPr>
-        <w:t xml:space="preserve"> team on a 6-</w:t>
-      </w:r>
-      <w:r>
-        <w:rPr>
-          <w:rFonts w:ascii="Times New Roman" w:hAnsi="Times New Roman" w:cs="Times New Roman"/>
-        </w:rPr>
-        <w:t>week long 4 player arena battle game as lead programmer</w:t>
+        <w:t xml:space="preserve">Worked as lead programmer on </w:t>
+      </w:r>
+      <w:r>
+        <w:rPr>
+          <w:rFonts w:ascii="Times New Roman" w:hAnsi="Times New Roman" w:cs="Times New Roman"/>
+        </w:rPr>
+        <w:t>a 4-person team on a 6-week long 4 player arena battle game</w:t>
       </w:r>
     </w:p>
     <w:p>
@@ -295,7 +556,13 @@
         <w:rPr>
           <w:rFonts w:ascii="Times New Roman" w:hAnsi="Times New Roman" w:cs="Times New Roman"/>
         </w:rPr>
-        <w:t>Programmed base player mechanic along with complete mechanics for 2 characte</w:t>
+        <w:t xml:space="preserve">Programmed basic </w:t>
+      </w:r>
+      <w:r>
+        <w:rPr>
+          <w:rFonts w:ascii="Times New Roman" w:hAnsi="Times New Roman" w:cs="Times New Roman"/>
+        </w:rPr>
+        <w:t>player mechanic along with complete mechanics for 2 characte</w:t>
       </w:r>
       <w:r>
         <w:rPr>
@@ -309,179 +576,11 @@
         </w:rPr>
         <w:t xml:space="preserve">ame UI, character selection, and game optimization </w:t>
       </w:r>
-      <w:bookmarkStart w:id="0" w:name="_GoBack"/>
-      <w:bookmarkEnd w:id="0"/>
     </w:p>
     <w:p>
       <w:pPr>
         <w:spacing w:after="0" w:line="240" w:lineRule="auto"/>
-        <w:ind w:left="1440"/>
-        <w:rPr>
-          <w:rFonts w:ascii="Times New Roman" w:hAnsi="Times New Roman" w:cs="Times New Roman"/>
-          <w:b/>
-        </w:rPr>
-      </w:pPr>
-      <w:r>
-        <w:rPr>
-          <w:rFonts w:ascii="Times New Roman" w:hAnsi="Times New Roman" w:cs="Times New Roman"/>
-          <w:b/>
-        </w:rPr>
-        <w:t>Robot Zoo Pro</w:t>
-      </w:r>
-      <w:r>
-        <w:rPr>
-          <w:rFonts w:ascii="Times New Roman" w:hAnsi="Times New Roman" w:cs="Times New Roman"/>
-          <w:b/>
-        </w:rPr>
-        <w:t>ject – November 2015-Decem</w:t>
-      </w:r>
-      <w:r>
-        <w:rPr>
-          <w:rFonts w:ascii="Times New Roman" w:hAnsi="Times New Roman" w:cs="Times New Roman"/>
-          <w:b/>
-        </w:rPr>
-        <w:t>ber 2015</w:t>
-      </w:r>
-      <w:r>
-        <w:rPr>
-          <w:rFonts w:ascii="Times New Roman" w:hAnsi="Times New Roman" w:cs="Times New Roman"/>
-          <w:b/>
-        </w:rPr>
-        <w:t xml:space="preserve"> (Unity/C#)</w:t>
-      </w:r>
-    </w:p>
-    <w:p>
-      <w:pPr>
-        <w:pStyle w:val="ListParagraph"/>
-        <w:numPr>
-          <w:ilvl w:val="0"/>
-          <w:numId w:val="12"/>
-        </w:numPr>
-        <w:spacing w:after="0" w:line="240" w:lineRule="auto"/>
-        <w:rPr>
-          <w:rFonts w:ascii="Times New Roman" w:hAnsi="Times New Roman" w:cs="Times New Roman"/>
-        </w:rPr>
-      </w:pPr>
-      <w:r>
-        <w:rPr>
-          <w:rFonts w:ascii="Times New Roman" w:hAnsi="Times New Roman" w:cs="Times New Roman"/>
-        </w:rPr>
-        <w:t>Created a 3D E</w:t>
-      </w:r>
-      <w:r>
-        <w:rPr>
-          <w:rFonts w:ascii="Times New Roman" w:hAnsi="Times New Roman" w:cs="Times New Roman"/>
-        </w:rPr>
-        <w:t>nvironment using model</w:t>
-      </w:r>
-      <w:r>
-        <w:rPr>
-          <w:rFonts w:ascii="Times New Roman" w:hAnsi="Times New Roman" w:cs="Times New Roman"/>
-        </w:rPr>
-        <w:t>s</w:t>
-      </w:r>
-      <w:r>
-        <w:rPr>
-          <w:rFonts w:ascii="Times New Roman" w:hAnsi="Times New Roman" w:cs="Times New Roman"/>
-        </w:rPr>
-        <w:t xml:space="preserve"> </w:t>
-      </w:r>
-      <w:r>
-        <w:rPr>
-          <w:rFonts w:ascii="Times New Roman" w:hAnsi="Times New Roman" w:cs="Times New Roman"/>
-        </w:rPr>
-        <w:t>from U</w:t>
-      </w:r>
-      <w:r>
-        <w:rPr>
-          <w:rFonts w:ascii="Times New Roman" w:hAnsi="Times New Roman" w:cs="Times New Roman"/>
-        </w:rPr>
-        <w:t>nity asset s</w:t>
-      </w:r>
-      <w:r>
-        <w:rPr>
-          <w:rFonts w:ascii="Times New Roman" w:hAnsi="Times New Roman" w:cs="Times New Roman"/>
-        </w:rPr>
-        <w:t xml:space="preserve">tore and models </w:t>
-      </w:r>
-      <w:r>
-        <w:rPr>
-          <w:rFonts w:ascii="Times New Roman" w:hAnsi="Times New Roman" w:cs="Times New Roman"/>
-        </w:rPr>
-        <w:t xml:space="preserve">I </w:t>
-      </w:r>
-      <w:r>
-        <w:rPr>
-          <w:rFonts w:ascii="Times New Roman" w:hAnsi="Times New Roman" w:cs="Times New Roman"/>
-        </w:rPr>
-        <w:t>personally created</w:t>
-      </w:r>
-    </w:p>
-    <w:p>
-      <w:pPr>
-        <w:pStyle w:val="ListParagraph"/>
-        <w:numPr>
-          <w:ilvl w:val="0"/>
-          <w:numId w:val="12"/>
-        </w:numPr>
-        <w:spacing w:after="0" w:line="240" w:lineRule="auto"/>
-        <w:rPr>
-          <w:rFonts w:ascii="Times New Roman" w:hAnsi="Times New Roman" w:cs="Times New Roman"/>
-        </w:rPr>
-      </w:pPr>
-      <w:r>
-        <w:rPr>
-          <w:rFonts w:ascii="Times New Roman" w:hAnsi="Times New Roman" w:cs="Times New Roman"/>
-        </w:rPr>
-        <w:t>Program</w:t>
-      </w:r>
-      <w:r>
-        <w:rPr>
-          <w:rFonts w:ascii="Times New Roman" w:hAnsi="Times New Roman" w:cs="Times New Roman"/>
-        </w:rPr>
-        <w:t>med all game algorithms (</w:t>
-      </w:r>
-      <w:r>
-        <w:rPr>
-          <w:rFonts w:ascii="Times New Roman" w:hAnsi="Times New Roman" w:cs="Times New Roman"/>
-        </w:rPr>
-        <w:t>S</w:t>
-      </w:r>
-      <w:r>
-        <w:rPr>
-          <w:rFonts w:ascii="Times New Roman" w:hAnsi="Times New Roman" w:cs="Times New Roman"/>
-        </w:rPr>
-        <w:t>uch as seek, wand</w:t>
-      </w:r>
-      <w:r>
-        <w:rPr>
-          <w:rFonts w:ascii="Times New Roman" w:hAnsi="Times New Roman" w:cs="Times New Roman"/>
-        </w:rPr>
-        <w:t xml:space="preserve">er and </w:t>
-      </w:r>
-      <w:r>
-        <w:rPr>
-          <w:rFonts w:ascii="Times New Roman" w:hAnsi="Times New Roman" w:cs="Times New Roman"/>
-        </w:rPr>
-        <w:t>obstacle</w:t>
-      </w:r>
-      <w:r>
-        <w:rPr>
-          <w:rFonts w:ascii="Times New Roman" w:hAnsi="Times New Roman" w:cs="Times New Roman"/>
-        </w:rPr>
-        <w:t xml:space="preserve"> avoidance</w:t>
-      </w:r>
-      <w:r>
-        <w:rPr>
-          <w:rFonts w:ascii="Times New Roman" w:hAnsi="Times New Roman" w:cs="Times New Roman"/>
-        </w:rPr>
-        <w:t>)</w:t>
-      </w:r>
-    </w:p>
-    <w:p>
-      <w:pPr>
-        <w:spacing w:after="0" w:line="240" w:lineRule="auto"/>
-        <w:ind w:left="1080" w:firstLine="360"/>
+        <w:ind w:left="720" w:firstLine="720"/>
         <w:rPr>
           <w:rFonts w:ascii="Times New Roman" w:hAnsi="Times New Roman" w:cs="Times New Roman"/>
           <w:b/>
@@ -532,13 +631,13 @@
         <w:rPr>
           <w:rFonts w:ascii="Times New Roman" w:hAnsi="Times New Roman" w:cs="Times New Roman"/>
         </w:rPr>
-        <w:t xml:space="preserve">Worked with a </w:t>
-      </w:r>
-      <w:r>
-        <w:rPr>
-          <w:rFonts w:ascii="Times New Roman" w:hAnsi="Times New Roman" w:cs="Times New Roman"/>
-        </w:rPr>
-        <w:t>5-person</w:t>
+        <w:t xml:space="preserve">Worked as a gameplay programmer on </w:t>
+      </w:r>
+      <w:r>
+        <w:rPr>
+          <w:rFonts w:ascii="Times New Roman" w:hAnsi="Times New Roman" w:cs="Times New Roman"/>
+        </w:rPr>
+        <w:t>a 5-person</w:t>
       </w:r>
       <w:r>
         <w:rPr>
@@ -550,19 +649,7 @@
         <w:rPr>
           <w:rFonts w:ascii="Times New Roman" w:hAnsi="Times New Roman" w:cs="Times New Roman"/>
         </w:rPr>
-        <w:t xml:space="preserve"> over 48-hour</w:t>
-      </w:r>
-      <w:r>
-        <w:rPr>
-          <w:rFonts w:ascii="Times New Roman" w:hAnsi="Times New Roman" w:cs="Times New Roman"/>
-        </w:rPr>
-        <w:t xml:space="preserve"> period to make a 4-player co-op s</w:t>
-      </w:r>
-      <w:r>
-        <w:rPr>
-          <w:rFonts w:ascii="Times New Roman" w:hAnsi="Times New Roman" w:cs="Times New Roman"/>
-        </w:rPr>
-        <w:t>urvival game</w:t>
+        <w:t xml:space="preserve"> over 48-hour period to make a 4-player co-op survival game</w:t>
       </w:r>
     </w:p>
     <w:p>
@@ -577,17 +664,25 @@
           <w:rFonts w:ascii="Times New Roman" w:hAnsi="Times New Roman" w:cs="Times New Roman"/>
         </w:rPr>
       </w:pPr>
-      <w:r>
-        <w:rPr>
-          <w:rFonts w:ascii="Times New Roman" w:hAnsi="Times New Roman" w:cs="Times New Roman"/>
-        </w:rPr>
-        <w:t>Worked on implement</w:t>
-      </w:r>
-      <w:r>
-        <w:rPr>
-          <w:rFonts w:ascii="Times New Roman" w:hAnsi="Times New Roman" w:cs="Times New Roman"/>
-        </w:rPr>
-        <w:t>ing</w:t>
+      <w:bookmarkStart w:id="0" w:name="_GoBack"/>
+      <w:bookmarkEnd w:id="0"/>
+      <w:r>
+        <w:rPr>
+          <w:rFonts w:ascii="Times New Roman" w:hAnsi="Times New Roman" w:cs="Times New Roman"/>
+        </w:rPr>
+        <w:t>I</w:t>
+      </w:r>
+      <w:r>
+        <w:rPr>
+          <w:rFonts w:ascii="Times New Roman" w:hAnsi="Times New Roman" w:cs="Times New Roman"/>
+        </w:rPr>
+        <w:t>mplement</w:t>
+      </w:r>
+      <w:r>
+        <w:rPr>
+          <w:rFonts w:ascii="Times New Roman" w:hAnsi="Times New Roman" w:cs="Times New Roman"/>
+        </w:rPr>
+        <w:t>ed</w:t>
       </w:r>
       <w:r>
         <w:rPr>
@@ -655,7 +750,19 @@
         <w:rPr>
           <w:rFonts w:ascii="Times New Roman" w:hAnsi="Times New Roman" w:cs="Times New Roman"/>
         </w:rPr>
-        <w:t xml:space="preserve">Worked with a 4-person </w:t>
+        <w:t xml:space="preserve">Worked </w:t>
+      </w:r>
+      <w:r>
+        <w:rPr>
+          <w:rFonts w:ascii="Times New Roman" w:hAnsi="Times New Roman" w:cs="Times New Roman"/>
+        </w:rPr>
+        <w:t>as producer and programmer on</w:t>
+      </w:r>
+      <w:r>
+        <w:rPr>
+          <w:rFonts w:ascii="Times New Roman" w:hAnsi="Times New Roman" w:cs="Times New Roman"/>
+        </w:rPr>
+        <w:t xml:space="preserve"> a 4-person </w:t>
       </w:r>
       <w:r>
         <w:rPr>
@@ -691,7 +798,7 @@
         <w:rPr>
           <w:rFonts w:ascii="Times New Roman" w:hAnsi="Times New Roman" w:cs="Times New Roman"/>
         </w:rPr>
-        <w:t>latformer as project lead</w:t>
+        <w:t xml:space="preserve">latformer </w:t>
       </w:r>
     </w:p>
     <w:p>
@@ -749,13 +856,25 @@
         <w:rPr>
           <w:rFonts w:ascii="Times New Roman" w:hAnsi="Times New Roman" w:cs="Times New Roman"/>
         </w:rPr>
-        <w:t xml:space="preserve"> members, kept</w:t>
-      </w:r>
-      <w:r>
-        <w:rPr>
-          <w:rFonts w:ascii="Times New Roman" w:hAnsi="Times New Roman" w:cs="Times New Roman"/>
-        </w:rPr>
-        <w:t xml:space="preserve"> the git repo updated and working, as well as polishing and making builds for play</w:t>
+        <w:t xml:space="preserve"> members</w:t>
+      </w:r>
+      <w:r>
+        <w:rPr>
+          <w:rFonts w:ascii="Times New Roman" w:hAnsi="Times New Roman" w:cs="Times New Roman"/>
+        </w:rPr>
+        <w:t>, maintained git repo</w:t>
+      </w:r>
+      <w:r>
+        <w:rPr>
+          <w:rFonts w:ascii="Times New Roman" w:hAnsi="Times New Roman" w:cs="Times New Roman"/>
+        </w:rPr>
+        <w:t xml:space="preserve">, as well as polished and made </w:t>
+      </w:r>
+      <w:r>
+        <w:rPr>
+          <w:rFonts w:ascii="Times New Roman" w:hAnsi="Times New Roman" w:cs="Times New Roman"/>
+        </w:rPr>
+        <w:t>builds for play</w:t>
       </w:r>
       <w:r>
         <w:rPr>
@@ -824,25 +943,37 @@
         <w:rPr>
           <w:rFonts w:ascii="Times New Roman" w:hAnsi="Times New Roman" w:cs="Times New Roman"/>
         </w:rPr>
+        <w:t xml:space="preserve">C++, </w:t>
+      </w:r>
+      <w:r>
+        <w:rPr>
+          <w:rFonts w:ascii="Times New Roman" w:hAnsi="Times New Roman" w:cs="Times New Roman"/>
+        </w:rPr>
+        <w:t>JavaScript</w:t>
+      </w:r>
+      <w:r>
+        <w:rPr>
+          <w:rFonts w:ascii="Times New Roman" w:hAnsi="Times New Roman" w:cs="Times New Roman"/>
+        </w:rPr>
+        <w:t>,</w:t>
+      </w:r>
+      <w:r>
+        <w:rPr>
+          <w:rFonts w:ascii="Times New Roman" w:hAnsi="Times New Roman" w:cs="Times New Roman"/>
+        </w:rPr>
+        <w:t xml:space="preserve"> HTML, CSS</w:t>
+      </w:r>
+      <w:r>
+        <w:rPr>
+          <w:rFonts w:ascii="Times New Roman" w:hAnsi="Times New Roman" w:cs="Times New Roman"/>
+        </w:rPr>
+        <w:t xml:space="preserve">, </w:t>
+      </w:r>
+      <w:r>
+        <w:rPr>
+          <w:rFonts w:ascii="Times New Roman" w:hAnsi="Times New Roman" w:cs="Times New Roman"/>
+        </w:rPr>
         <w:t>Lua</w:t>
-      </w:r>
-      <w:r>
-        <w:rPr>
-          <w:rFonts w:ascii="Times New Roman" w:hAnsi="Times New Roman" w:cs="Times New Roman"/>
-        </w:rPr>
-        <w:t>,</w:t>
-      </w:r>
-      <w:r>
-        <w:rPr>
-          <w:rFonts w:ascii="Times New Roman" w:hAnsi="Times New Roman" w:cs="Times New Roman"/>
-        </w:rPr>
-        <w:t xml:space="preserve"> HTML, CSS</w:t>
-      </w:r>
-      <w:r>
-        <w:rPr>
-          <w:rFonts w:ascii="Times New Roman" w:hAnsi="Times New Roman" w:cs="Times New Roman"/>
-        </w:rPr>
-        <w:t>, C++</w:t>
       </w:r>
     </w:p>
     <w:p>
@@ -862,6 +993,24 @@
         <w:rPr>
           <w:rFonts w:ascii="Times New Roman" w:hAnsi="Times New Roman" w:cs="Times New Roman"/>
         </w:rPr>
+        <w:t>Unity</w:t>
+      </w:r>
+      <w:r>
+        <w:rPr>
+          <w:rFonts w:ascii="Times New Roman" w:hAnsi="Times New Roman" w:cs="Times New Roman"/>
+        </w:rPr>
+        <w:t>,</w:t>
+      </w:r>
+      <w:r>
+        <w:rPr>
+          <w:rFonts w:ascii="Times New Roman" w:hAnsi="Times New Roman" w:cs="Times New Roman"/>
+        </w:rPr>
+        <w:t xml:space="preserve"> </w:t>
+      </w:r>
+      <w:r>
+        <w:rPr>
+          <w:rFonts w:ascii="Times New Roman" w:hAnsi="Times New Roman" w:cs="Times New Roman"/>
+        </w:rPr>
         <w:t>Visual</w:t>
       </w:r>
       <w:r>
@@ -874,13 +1023,19 @@
         <w:rPr>
           <w:rFonts w:ascii="Times New Roman" w:hAnsi="Times New Roman" w:cs="Times New Roman"/>
         </w:rPr>
-        <w:t xml:space="preserve"> Corona SDK, Unity</w:t>
-      </w:r>
-      <w:r>
-        <w:rPr>
-          <w:rFonts w:ascii="Times New Roman" w:hAnsi="Times New Roman" w:cs="Times New Roman"/>
-        </w:rPr>
-        <w:t>, Processing</w:t>
+        <w:t xml:space="preserve"> Corona SDK</w:t>
+      </w:r>
+      <w:r>
+        <w:rPr>
+          <w:rFonts w:ascii="Times New Roman" w:hAnsi="Times New Roman" w:cs="Times New Roman"/>
+        </w:rPr>
+        <w:t>,</w:t>
+      </w:r>
+      <w:r>
+        <w:rPr>
+          <w:rFonts w:ascii="Times New Roman" w:hAnsi="Times New Roman" w:cs="Times New Roman"/>
+        </w:rPr>
+        <w:t xml:space="preserve"> Processing</w:t>
       </w:r>
       <w:r>
         <w:rPr>
@@ -954,6 +1109,12 @@
         <w:rPr>
           <w:rFonts w:ascii="Times New Roman" w:hAnsi="Times New Roman" w:cs="Times New Roman"/>
         </w:rPr>
+        <w:t>s</w:t>
+      </w:r>
+      <w:r>
+        <w:rPr>
+          <w:rFonts w:ascii="Times New Roman" w:hAnsi="Times New Roman" w:cs="Times New Roman"/>
+        </w:rPr>
         <w:t xml:space="preserve"> well with others</w:t>
       </w:r>
     </w:p>
@@ -993,6 +1154,13 @@
           <w:rFonts w:ascii="Times New Roman" w:hAnsi="Times New Roman" w:cs="Times New Roman"/>
           <w:b/>
         </w:rPr>
+        <w:t xml:space="preserve">  </w:t>
+      </w:r>
+      <w:r>
+        <w:rPr>
+          <w:rFonts w:ascii="Times New Roman" w:hAnsi="Times New Roman" w:cs="Times New Roman"/>
+          <w:b/>
+        </w:rPr>
         <w:t>Funkitron Inc., Boston</w:t>
       </w:r>
       <w:r>
@@ -1030,7 +1198,14 @@
           <w:rFonts w:ascii="Times New Roman" w:hAnsi="Times New Roman" w:cs="Times New Roman"/>
           <w:b/>
         </w:rPr>
-        <w:t>Game Design &amp; Development Intern, June, 2016 – August, 2016</w:t>
+        <w:t>Game Design &amp; Development I</w:t>
+      </w:r>
+      <w:r>
+        <w:rPr>
+          <w:rFonts w:ascii="Times New Roman" w:hAnsi="Times New Roman" w:cs="Times New Roman"/>
+          <w:b/>
+        </w:rPr>
+        <w:t>ntern, June 2016 – August 2016 &amp; June 2017-August 2017</w:t>
       </w:r>
     </w:p>
     <w:p>
@@ -1091,6 +1266,25 @@
     </w:p>
     <w:p>
       <w:pPr>
+        <w:pStyle w:val="ListParagraph"/>
+        <w:numPr>
+          <w:ilvl w:val="0"/>
+          <w:numId w:val="9"/>
+        </w:numPr>
+        <w:spacing w:after="0" w:line="240" w:lineRule="auto"/>
+        <w:rPr>
+          <w:rFonts w:ascii="Times New Roman" w:hAnsi="Times New Roman" w:cs="Times New Roman"/>
+        </w:rPr>
+      </w:pPr>
+      <w:r>
+        <w:rPr>
+          <w:rFonts w:ascii="Times New Roman" w:hAnsi="Times New Roman" w:cs="Times New Roman"/>
+        </w:rPr>
+        <w:t>Supervised design and level construction of a land</w:t>
+      </w:r>
+    </w:p>
+    <w:p>
+      <w:pPr>
         <w:spacing w:after="0" w:line="240" w:lineRule="auto"/>
         <w:ind w:left="720" w:firstLine="720"/>
         <w:rPr>
@@ -1247,7 +1441,13 @@
         <w:rPr>
           <w:rFonts w:ascii="Times New Roman" w:hAnsi="Times New Roman" w:cs="Times New Roman"/>
         </w:rPr>
-        <w:t>ci-fi club (2015-Present)</w:t>
+        <w:t>ci-fi club (2015-2017</w:t>
+      </w:r>
+      <w:r>
+        <w:rPr>
+          <w:rFonts w:ascii="Times New Roman" w:hAnsi="Times New Roman" w:cs="Times New Roman"/>
+        </w:rPr>
+        <w:t>)</w:t>
       </w:r>
     </w:p>
     <w:p>
@@ -1266,93 +1466,19 @@
         <w:rPr>
           <w:rFonts w:ascii="Times New Roman" w:hAnsi="Times New Roman" w:cs="Times New Roman"/>
         </w:rPr>
-        <w:t>Captain o</w:t>
-      </w:r>
-      <w:r>
-        <w:rPr>
-          <w:rFonts w:ascii="Times New Roman" w:hAnsi="Times New Roman" w:cs="Times New Roman"/>
-        </w:rPr>
-        <w:t>f the Masconomet Regional High S</w:t>
-      </w:r>
-      <w:r>
-        <w:rPr>
-          <w:rFonts w:ascii="Times New Roman" w:hAnsi="Times New Roman" w:cs="Times New Roman"/>
-        </w:rPr>
-        <w:t>chool Robotics Team (2014)</w:t>
-      </w:r>
-    </w:p>
-    <w:p>
-      <w:pPr>
-        <w:pStyle w:val="ListParagraph"/>
-        <w:numPr>
-          <w:ilvl w:val="0"/>
-          <w:numId w:val="2"/>
-        </w:numPr>
-        <w:spacing w:after="0" w:line="240" w:lineRule="auto"/>
-        <w:rPr>
-          <w:rFonts w:ascii="Times New Roman" w:hAnsi="Times New Roman" w:cs="Times New Roman"/>
-        </w:rPr>
-      </w:pPr>
-      <w:r>
-        <w:rPr>
-          <w:rFonts w:ascii="Times New Roman" w:hAnsi="Times New Roman" w:cs="Times New Roman"/>
-        </w:rPr>
         <w:t>Junior</w:t>
       </w:r>
       <w:r>
         <w:rPr>
           <w:rFonts w:ascii="Times New Roman" w:hAnsi="Times New Roman" w:cs="Times New Roman"/>
         </w:rPr>
-        <w:t xml:space="preserve"> Assistant Scout Master</w:t>
-      </w:r>
-      <w:r>
-        <w:rPr>
-          <w:rFonts w:ascii="Times New Roman" w:hAnsi="Times New Roman" w:cs="Times New Roman"/>
-        </w:rPr>
-        <w:t xml:space="preserve"> and Life Scout</w:t>
-      </w:r>
-      <w:r>
-        <w:rPr>
-          <w:rFonts w:ascii="Times New Roman" w:hAnsi="Times New Roman" w:cs="Times New Roman"/>
-        </w:rPr>
-        <w:t xml:space="preserve"> of Boy S</w:t>
+        <w:t xml:space="preserve"> Assistant Scout Master and Life Scout of Boy S</w:t>
       </w:r>
       <w:r>
         <w:rPr>
           <w:rFonts w:ascii="Times New Roman" w:hAnsi="Times New Roman" w:cs="Times New Roman"/>
         </w:rPr>
         <w:t>couts Troop 81 (2014)</w:t>
-      </w:r>
-    </w:p>
-    <w:p>
-      <w:pPr>
-        <w:pStyle w:val="ListParagraph"/>
-        <w:numPr>
-          <w:ilvl w:val="0"/>
-          <w:numId w:val="2"/>
-        </w:numPr>
-        <w:spacing w:after="0" w:line="240" w:lineRule="auto"/>
-        <w:rPr>
-          <w:rFonts w:ascii="Times New Roman" w:hAnsi="Times New Roman" w:cs="Times New Roman"/>
-        </w:rPr>
-      </w:pPr>
-      <w:r>
-        <w:rPr>
-          <w:rFonts w:ascii="Times New Roman" w:hAnsi="Times New Roman" w:cs="Times New Roman"/>
-        </w:rPr>
-        <w:t>RIT’</w:t>
-      </w:r>
-      <w:r>
-        <w:rPr>
-          <w:rFonts w:ascii="Times New Roman" w:hAnsi="Times New Roman" w:cs="Times New Roman"/>
-        </w:rPr>
-        <w:t>s Dean List (Spring 2015- Fall</w:t>
-      </w:r>
-      <w:r>
-        <w:rPr>
-          <w:rFonts w:ascii="Times New Roman" w:hAnsi="Times New Roman" w:cs="Times New Roman"/>
-        </w:rPr>
-        <w:t xml:space="preserve"> 2016)</w:t>
       </w:r>
     </w:p>
     <w:sectPr>
@@ -1368,7 +1494,7 @@
 </file>
 
 <file path=word/endnotes.xml><?xml version="1.0" encoding="utf-8"?>
-<w:endnotes xmlns:wpc="http://schemas.microsoft.com/office/word/2010/wordprocessingCanvas" xmlns:cx="http://schemas.microsoft.com/office/drawing/2014/chartex" xmlns:cx1="http://schemas.microsoft.com/office/drawing/2015/9/8/chartex" xmlns:cx2="http://schemas.microsoft.com/office/drawing/2015/10/21/chartex" xmlns:cx3="http://schemas.microsoft.com/office/drawing/2016/5/9/chartex" xmlns:cx4="http://schemas.microsoft.com/office/drawing/2016/5/10/chartex" xmlns:cx5="http://schemas.microsoft.com/office/drawing/2016/5/11/chartex" xmlns:mc="http://schemas.openxmlformats.org/markup-compatibility/2006" xmlns:o="urn:schemas-microsoft-com:office:office" xmlns:r="http://schemas.openxmlformats.org/officeDocument/2006/relationships" xmlns:m="http://schemas.openxmlformats.org/officeDocument/2006/math" xmlns:v="urn:schemas-microsoft-com:vml" xmlns:wp14="http://schemas.microsoft.com/office/word/2010/wordprocessingDrawing" xmlns:wp="http://schemas.openxmlformats.org/drawingml/2006/wordprocessingDrawing" xmlns:w10="urn:schemas-microsoft-com:office:word" xmlns:w="http://schemas.openxmlformats.org/wordprocessingml/2006/main" xmlns:w14="http://schemas.microsoft.com/office/word/2010/wordml" xmlns:w15="http://schemas.microsoft.com/office/word/2012/wordml" xmlns:w16se="http://schemas.microsoft.com/office/word/2015/wordml/symex" xmlns:wpg="http://schemas.microsoft.com/office/word/2010/wordprocessingGroup" xmlns:wpi="http://schemas.microsoft.com/office/word/2010/wordprocessingInk" xmlns:wne="http://schemas.microsoft.com/office/word/2006/wordml" xmlns:wps="http://schemas.microsoft.com/office/word/2010/wordprocessingShape" mc:Ignorable="w14 w15 w16se wp14">
+<w:endnotes xmlns:wpc="http://schemas.microsoft.com/office/word/2010/wordprocessingCanvas" xmlns:cx="http://schemas.microsoft.com/office/drawing/2014/chartex" xmlns:cx1="http://schemas.microsoft.com/office/drawing/2015/9/8/chartex" xmlns:cx2="http://schemas.microsoft.com/office/drawing/2015/10/21/chartex" xmlns:cx3="http://schemas.microsoft.com/office/drawing/2016/5/9/chartex" xmlns:cx4="http://schemas.microsoft.com/office/drawing/2016/5/10/chartex" xmlns:cx5="http://schemas.microsoft.com/office/drawing/2016/5/11/chartex" xmlns:cx6="http://schemas.microsoft.com/office/drawing/2016/5/12/chartex" xmlns:cx7="http://schemas.microsoft.com/office/drawing/2016/5/13/chartex" xmlns:cx8="http://schemas.microsoft.com/office/drawing/2016/5/14/chartex" xmlns:mc="http://schemas.openxmlformats.org/markup-compatibility/2006" xmlns:aink="http://schemas.microsoft.com/office/drawing/2016/ink" xmlns:am3d="http://schemas.microsoft.com/office/drawing/2017/model3d" xmlns:o="urn:schemas-microsoft-com:office:office" xmlns:r="http://schemas.openxmlformats.org/officeDocument/2006/relationships" xmlns:m="http://schemas.openxmlformats.org/officeDocument/2006/math" xmlns:v="urn:schemas-microsoft-com:vml" xmlns:wp14="http://schemas.microsoft.com/office/word/2010/wordprocessingDrawing" xmlns:wp="http://schemas.openxmlformats.org/drawingml/2006/wordprocessingDrawing" xmlns:w10="urn:schemas-microsoft-com:office:word" xmlns:w="http://schemas.openxmlformats.org/wordprocessingml/2006/main" xmlns:w14="http://schemas.microsoft.com/office/word/2010/wordml" xmlns:w15="http://schemas.microsoft.com/office/word/2012/wordml" xmlns:w16cid="http://schemas.microsoft.com/office/word/2016/wordml/cid" xmlns:w16se="http://schemas.microsoft.com/office/word/2015/wordml/symex" xmlns:wpg="http://schemas.microsoft.com/office/word/2010/wordprocessingGroup" xmlns:wpi="http://schemas.microsoft.com/office/word/2010/wordprocessingInk" xmlns:wne="http://schemas.microsoft.com/office/word/2006/wordml" xmlns:wps="http://schemas.microsoft.com/office/word/2010/wordprocessingShape" mc:Ignorable="w14 w15 w16se w16cid wp14">
   <w:endnote w:type="separator" w:id="-1">
     <w:p>
       <w:pPr>
@@ -1393,7 +1519,7 @@
 </file>
 
 <file path=word/footer1.xml><?xml version="1.0" encoding="utf-8"?>
-<w:ftr xmlns:wpc="http://schemas.microsoft.com/office/word/2010/wordprocessingCanvas" xmlns:cx="http://schemas.microsoft.com/office/drawing/2014/chartex" xmlns:cx1="http://schemas.microsoft.com/office/drawing/2015/9/8/chartex" xmlns:cx2="http://schemas.microsoft.com/office/drawing/2015/10/21/chartex" xmlns:cx3="http://schemas.microsoft.com/office/drawing/2016/5/9/chartex" xmlns:cx4="http://schemas.microsoft.com/office/drawing/2016/5/10/chartex" xmlns:cx5="http://schemas.microsoft.com/office/drawing/2016/5/11/chartex" xmlns:mc="http://schemas.openxmlformats.org/markup-compatibility/2006" xmlns:o="urn:schemas-microsoft-com:office:office" xmlns:r="http://schemas.openxmlformats.org/officeDocument/2006/relationships" xmlns:m="http://schemas.openxmlformats.org/officeDocument/2006/math" xmlns:v="urn:schemas-microsoft-com:vml" xmlns:wp14="http://schemas.microsoft.com/office/word/2010/wordprocessingDrawing" xmlns:wp="http://schemas.openxmlformats.org/drawingml/2006/wordprocessingDrawing" xmlns:w10="urn:schemas-microsoft-com:office:word" xmlns:w="http://schemas.openxmlformats.org/wordprocessingml/2006/main" xmlns:w14="http://schemas.microsoft.com/office/word/2010/wordml" xmlns:w15="http://schemas.microsoft.com/office/word/2012/wordml" xmlns:w16se="http://schemas.microsoft.com/office/word/2015/wordml/symex" xmlns:wpg="http://schemas.microsoft.com/office/word/2010/wordprocessingGroup" xmlns:wpi="http://schemas.microsoft.com/office/word/2010/wordprocessingInk" xmlns:wne="http://schemas.microsoft.com/office/word/2006/wordml" xmlns:wps="http://schemas.microsoft.com/office/word/2010/wordprocessingShape" mc:Ignorable="w14 w15 w16se wp14">
+<w:ftr xmlns:wpc="http://schemas.microsoft.com/office/word/2010/wordprocessingCanvas" xmlns:cx="http://schemas.microsoft.com/office/drawing/2014/chartex" xmlns:cx1="http://schemas.microsoft.com/office/drawing/2015/9/8/chartex" xmlns:cx2="http://schemas.microsoft.com/office/drawing/2015/10/21/chartex" xmlns:cx3="http://schemas.microsoft.com/office/drawing/2016/5/9/chartex" xmlns:cx4="http://schemas.microsoft.com/office/drawing/2016/5/10/chartex" xmlns:cx5="http://schemas.microsoft.com/office/drawing/2016/5/11/chartex" xmlns:cx6="http://schemas.microsoft.com/office/drawing/2016/5/12/chartex" xmlns:cx7="http://schemas.microsoft.com/office/drawing/2016/5/13/chartex" xmlns:cx8="http://schemas.microsoft.com/office/drawing/2016/5/14/chartex" xmlns:mc="http://schemas.openxmlformats.org/markup-compatibility/2006" xmlns:aink="http://schemas.microsoft.com/office/drawing/2016/ink" xmlns:am3d="http://schemas.microsoft.com/office/drawing/2017/model3d" xmlns:o="urn:schemas-microsoft-com:office:office" xmlns:r="http://schemas.openxmlformats.org/officeDocument/2006/relationships" xmlns:m="http://schemas.openxmlformats.org/officeDocument/2006/math" xmlns:v="urn:schemas-microsoft-com:vml" xmlns:wp14="http://schemas.microsoft.com/office/word/2010/wordprocessingDrawing" xmlns:wp="http://schemas.openxmlformats.org/drawingml/2006/wordprocessingDrawing" xmlns:w10="urn:schemas-microsoft-com:office:word" xmlns:w="http://schemas.openxmlformats.org/wordprocessingml/2006/main" xmlns:w14="http://schemas.microsoft.com/office/word/2010/wordml" xmlns:w15="http://schemas.microsoft.com/office/word/2012/wordml" xmlns:w16cid="http://schemas.microsoft.com/office/word/2016/wordml/cid" xmlns:w16se="http://schemas.microsoft.com/office/word/2015/wordml/symex" xmlns:wpg="http://schemas.microsoft.com/office/word/2010/wordprocessingGroup" xmlns:wpi="http://schemas.microsoft.com/office/word/2010/wordprocessingInk" xmlns:wne="http://schemas.microsoft.com/office/word/2006/wordml" xmlns:wps="http://schemas.microsoft.com/office/word/2010/wordprocessingShape" mc:Ignorable="w14 w15 w16se w16cid wp14">
   <w:p>
     <w:pPr>
       <w:pStyle w:val="Footer"/>
@@ -1409,7 +1535,7 @@
 </file>
 
 <file path=word/footnotes.xml><?xml version="1.0" encoding="utf-8"?>
-<w:footnotes xmlns:wpc="http://schemas.microsoft.com/office/word/2010/wordprocessingCanvas" xmlns:cx="http://schemas.microsoft.com/office/drawing/2014/chartex" xmlns:cx1="http://schemas.microsoft.com/office/drawing/2015/9/8/chartex" xmlns:cx2="http://schemas.microsoft.com/office/drawing/2015/10/21/chartex" xmlns:cx3="http://schemas.microsoft.com/office/drawing/2016/5/9/chartex" xmlns:cx4="http://schemas.microsoft.com/office/drawing/2016/5/10/chartex" xmlns:cx5="http://schemas.microsoft.com/office/drawing/2016/5/11/chartex" xmlns:mc="http://schemas.openxmlformats.org/markup-compatibility/2006" xmlns:o="urn:schemas-microsoft-com:office:office" xmlns:r="http://schemas.openxmlformats.org/officeDocument/2006/relationships" xmlns:m="http://schemas.openxmlformats.org/officeDocument/2006/math" xmlns:v="urn:schemas-microsoft-com:vml" xmlns:wp14="http://schemas.microsoft.com/office/word/2010/wordprocessingDrawing" xmlns:wp="http://schemas.openxmlformats.org/drawingml/2006/wordprocessingDrawing" xmlns:w10="urn:schemas-microsoft-com:office:word" xmlns:w="http://schemas.openxmlformats.org/wordprocessingml/2006/main" xmlns:w14="http://schemas.microsoft.com/office/word/2010/wordml" xmlns:w15="http://schemas.microsoft.com/office/word/2012/wordml" xmlns:w16se="http://schemas.microsoft.com/office/word/2015/wordml/symex" xmlns:wpg="http://schemas.microsoft.com/office/word/2010/wordprocessingGroup" xmlns:wpi="http://schemas.microsoft.com/office/word/2010/wordprocessingInk" xmlns:wne="http://schemas.microsoft.com/office/word/2006/wordml" xmlns:wps="http://schemas.microsoft.com/office/word/2010/wordprocessingShape" mc:Ignorable="w14 w15 w16se wp14">
+<w:footnotes xmlns:wpc="http://schemas.microsoft.com/office/word/2010/wordprocessingCanvas" xmlns:cx="http://schemas.microsoft.com/office/drawing/2014/chartex" xmlns:cx1="http://schemas.microsoft.com/office/drawing/2015/9/8/chartex" xmlns:cx2="http://schemas.microsoft.com/office/drawing/2015/10/21/chartex" xmlns:cx3="http://schemas.microsoft.com/office/drawing/2016/5/9/chartex" xmlns:cx4="http://schemas.microsoft.com/office/drawing/2016/5/10/chartex" xmlns:cx5="http://schemas.microsoft.com/office/drawing/2016/5/11/chartex" xmlns:cx6="http://schemas.microsoft.com/office/drawing/2016/5/12/chartex" xmlns:cx7="http://schemas.microsoft.com/office/drawing/2016/5/13/chartex" xmlns:cx8="http://schemas.microsoft.com/office/drawing/2016/5/14/chartex" xmlns:mc="http://schemas.openxmlformats.org/markup-compatibility/2006" xmlns:aink="http://schemas.microsoft.com/office/drawing/2016/ink" xmlns:am3d="http://schemas.microsoft.com/office/drawing/2017/model3d" xmlns:o="urn:schemas-microsoft-com:office:office" xmlns:r="http://schemas.openxmlformats.org/officeDocument/2006/relationships" xmlns:m="http://schemas.openxmlformats.org/officeDocument/2006/math" xmlns:v="urn:schemas-microsoft-com:vml" xmlns:wp14="http://schemas.microsoft.com/office/word/2010/wordprocessingDrawing" xmlns:wp="http://schemas.openxmlformats.org/drawingml/2006/wordprocessingDrawing" xmlns:w10="urn:schemas-microsoft-com:office:word" xmlns:w="http://schemas.openxmlformats.org/wordprocessingml/2006/main" xmlns:w14="http://schemas.microsoft.com/office/word/2010/wordml" xmlns:w15="http://schemas.microsoft.com/office/word/2012/wordml" xmlns:w16cid="http://schemas.microsoft.com/office/word/2016/wordml/cid" xmlns:w16se="http://schemas.microsoft.com/office/word/2015/wordml/symex" xmlns:wpg="http://schemas.microsoft.com/office/word/2010/wordprocessingGroup" xmlns:wpi="http://schemas.microsoft.com/office/word/2010/wordprocessingInk" xmlns:wne="http://schemas.microsoft.com/office/word/2006/wordml" xmlns:wps="http://schemas.microsoft.com/office/word/2010/wordprocessingShape" mc:Ignorable="w14 w15 w16se w16cid wp14">
   <w:footnote w:type="separator" w:id="-1">
     <w:p>
       <w:pPr>
@@ -1434,7 +1560,7 @@
 </file>
 
 <file path=word/header1.xml><?xml version="1.0" encoding="utf-8"?>
-<w:hdr xmlns:wpc="http://schemas.microsoft.com/office/word/2010/wordprocessingCanvas" xmlns:cx="http://schemas.microsoft.com/office/drawing/2014/chartex" xmlns:cx1="http://schemas.microsoft.com/office/drawing/2015/9/8/chartex" xmlns:cx2="http://schemas.microsoft.com/office/drawing/2015/10/21/chartex" xmlns:cx3="http://schemas.microsoft.com/office/drawing/2016/5/9/chartex" xmlns:cx4="http://schemas.microsoft.com/office/drawing/2016/5/10/chartex" xmlns:cx5="http://schemas.microsoft.com/office/drawing/2016/5/11/chartex" xmlns:mc="http://schemas.openxmlformats.org/markup-compatibility/2006" xmlns:o="urn:schemas-microsoft-com:office:office" xmlns:r="http://schemas.openxmlformats.org/officeDocument/2006/relationships" xmlns:m="http://schemas.openxmlformats.org/officeDocument/2006/math" xmlns:v="urn:schemas-microsoft-com:vml" xmlns:wp14="http://schemas.microsoft.com/office/word/2010/wordprocessingDrawing" xmlns:wp="http://schemas.openxmlformats.org/drawingml/2006/wordprocessingDrawing" xmlns:w10="urn:schemas-microsoft-com:office:word" xmlns:w="http://schemas.openxmlformats.org/wordprocessingml/2006/main" xmlns:w14="http://schemas.microsoft.com/office/word/2010/wordml" xmlns:w15="http://schemas.microsoft.com/office/word/2012/wordml" xmlns:w16se="http://schemas.microsoft.com/office/word/2015/wordml/symex" xmlns:wpg="http://schemas.microsoft.com/office/word/2010/wordprocessingGroup" xmlns:wpi="http://schemas.microsoft.com/office/word/2010/wordprocessingInk" xmlns:wne="http://schemas.microsoft.com/office/word/2006/wordml" xmlns:wps="http://schemas.microsoft.com/office/word/2010/wordprocessingShape" mc:Ignorable="w14 w15 w16se wp14">
+<w:hdr xmlns:wpc="http://schemas.microsoft.com/office/word/2010/wordprocessingCanvas" xmlns:cx="http://schemas.microsoft.com/office/drawing/2014/chartex" xmlns:cx1="http://schemas.microsoft.com/office/drawing/2015/9/8/chartex" xmlns:cx2="http://schemas.microsoft.com/office/drawing/2015/10/21/chartex" xmlns:cx3="http://schemas.microsoft.com/office/drawing/2016/5/9/chartex" xmlns:cx4="http://schemas.microsoft.com/office/drawing/2016/5/10/chartex" xmlns:cx5="http://schemas.microsoft.com/office/drawing/2016/5/11/chartex" xmlns:cx6="http://schemas.microsoft.com/office/drawing/2016/5/12/chartex" xmlns:cx7="http://schemas.microsoft.com/office/drawing/2016/5/13/chartex" xmlns:cx8="http://schemas.microsoft.com/office/drawing/2016/5/14/chartex" xmlns:mc="http://schemas.openxmlformats.org/markup-compatibility/2006" xmlns:aink="http://schemas.microsoft.com/office/drawing/2016/ink" xmlns:am3d="http://schemas.microsoft.com/office/drawing/2017/model3d" xmlns:o="urn:schemas-microsoft-com:office:office" xmlns:r="http://schemas.openxmlformats.org/officeDocument/2006/relationships" xmlns:m="http://schemas.openxmlformats.org/officeDocument/2006/math" xmlns:v="urn:schemas-microsoft-com:vml" xmlns:wp14="http://schemas.microsoft.com/office/word/2010/wordprocessingDrawing" xmlns:wp="http://schemas.openxmlformats.org/drawingml/2006/wordprocessingDrawing" xmlns:w10="urn:schemas-microsoft-com:office:word" xmlns:w="http://schemas.openxmlformats.org/wordprocessingml/2006/main" xmlns:w14="http://schemas.microsoft.com/office/word/2010/wordml" xmlns:w15="http://schemas.microsoft.com/office/word/2012/wordml" xmlns:w16cid="http://schemas.microsoft.com/office/word/2016/wordml/cid" xmlns:w16se="http://schemas.microsoft.com/office/word/2015/wordml/symex" xmlns:wpg="http://schemas.microsoft.com/office/word/2010/wordprocessingGroup" xmlns:wpi="http://schemas.microsoft.com/office/word/2010/wordprocessingInk" xmlns:wne="http://schemas.microsoft.com/office/word/2006/wordml" xmlns:wps="http://schemas.microsoft.com/office/word/2010/wordprocessingShape" mc:Ignorable="w14 w15 w16se w16cid wp14">
   <w:p>
     <w:pPr>
       <w:spacing w:after="0" w:line="240" w:lineRule="auto"/>
@@ -1445,6 +1571,193 @@
         <w:szCs w:val="56"/>
       </w:rPr>
     </w:pPr>
+    <w:r>
+      <w:rPr>
+        <w:rStyle w:val="Hyperlink"/>
+        <w:rFonts w:ascii="Times New Roman" w:hAnsi="Times New Roman" w:cs="Times New Roman"/>
+        <w:noProof/>
+        <w:color w:val="0070C0"/>
+      </w:rPr>
+      <mc:AlternateContent>
+        <mc:Choice Requires="wps">
+          <w:drawing>
+            <wp:anchor distT="45720" distB="45720" distL="114300" distR="114300" simplePos="0" relativeHeight="251659264" behindDoc="0" locked="0" layoutInCell="1" allowOverlap="1" wp14:anchorId="55EA53CA" wp14:editId="070C6415">
+              <wp:simplePos x="0" y="0"/>
+              <wp:positionH relativeFrom="margin">
+                <wp:align>left</wp:align>
+              </wp:positionH>
+              <wp:positionV relativeFrom="paragraph">
+                <wp:posOffset>512445</wp:posOffset>
+              </wp:positionV>
+              <wp:extent cx="2981325" cy="609600"/>
+              <wp:effectExtent l="0" t="0" r="9525" b="0"/>
+              <wp:wrapSquare wrapText="bothSides"/>
+              <wp:docPr id="217" name="Text Box 2"/>
+              <wp:cNvGraphicFramePr>
+                <a:graphicFrameLocks xmlns:a="http://schemas.openxmlformats.org/drawingml/2006/main"/>
+              </wp:cNvGraphicFramePr>
+              <a:graphic xmlns:a="http://schemas.openxmlformats.org/drawingml/2006/main">
+                <a:graphicData uri="http://schemas.microsoft.com/office/word/2010/wordprocessingShape">
+                  <wps:wsp>
+                    <wps:cNvSpPr txBox="1">
+                      <a:spLocks noChangeArrowheads="1"/>
+                    </wps:cNvSpPr>
+                    <wps:spPr bwMode="auto">
+                      <a:xfrm>
+                        <a:off x="0" y="0"/>
+                        <a:ext cx="2981325" cy="609600"/>
+                      </a:xfrm>
+                      <a:prstGeom prst="rect">
+                        <a:avLst/>
+                      </a:prstGeom>
+                      <a:solidFill>
+                        <a:srgbClr val="FFFFFF"/>
+                      </a:solidFill>
+                      <a:ln w="9525">
+                        <a:noFill/>
+                        <a:miter lim="800000"/>
+                        <a:headEnd/>
+                        <a:tailEnd/>
+                      </a:ln>
+                    </wps:spPr>
+                    <wps:txbx>
+                      <w:txbxContent>
+                        <w:p>
+                          <w:pPr>
+                            <w:spacing w:after="0" w:line="240" w:lineRule="auto"/>
+                            <w:rPr>
+                              <w:rFonts w:ascii="Times New Roman" w:hAnsi="Times New Roman" w:cs="Times New Roman"/>
+                            </w:rPr>
+                          </w:pPr>
+                          <w:r>
+                            <w:rPr>
+                              <w:rFonts w:ascii="Times New Roman" w:hAnsi="Times New Roman" w:cs="Times New Roman"/>
+                            </w:rPr>
+                            <w:t>Phone: (978) 998-0566</w:t>
+                          </w:r>
+                        </w:p>
+                        <w:p>
+                          <w:pPr>
+                            <w:spacing w:after="0" w:line="240" w:lineRule="auto"/>
+                            <w:rPr>
+                              <w:rFonts w:ascii="Times New Roman" w:hAnsi="Times New Roman" w:cs="Times New Roman"/>
+                            </w:rPr>
+                          </w:pPr>
+                          <w:r>
+                            <w:rPr>
+                              <w:rFonts w:ascii="Times New Roman" w:hAnsi="Times New Roman" w:cs="Times New Roman"/>
+                            </w:rPr>
+                            <w:t>14 Kinsman Lane, Topsfield, MA 01983</w:t>
+                          </w:r>
+                        </w:p>
+                        <w:p>
+                          <w:pPr>
+                            <w:spacing w:after="0" w:line="240" w:lineRule="auto"/>
+                            <w:rPr>
+                              <w:rStyle w:val="Hyperlink"/>
+                              <w:rFonts w:ascii="Times New Roman" w:hAnsi="Times New Roman" w:cs="Times New Roman"/>
+                            </w:rPr>
+                          </w:pPr>
+                          <w:hyperlink r:id="rId1" w:history="1">
+                            <w:r>
+                              <w:rPr>
+                                <w:rStyle w:val="Hyperlink"/>
+                                <w:rFonts w:ascii="Times New Roman" w:hAnsi="Times New Roman" w:cs="Times New Roman"/>
+                              </w:rPr>
+                              <w:t>Joshmalmquist96@gmail.com</w:t>
+                            </w:r>
+                          </w:hyperlink>
+                        </w:p>
+                        <w:p>
+                          <w:pPr>
+                            <w:jc w:val="center"/>
+                          </w:pPr>
+                        </w:p>
+                      </w:txbxContent>
+                    </wps:txbx>
+                    <wps:bodyPr rot="0" vert="horz" wrap="square" lIns="91440" tIns="45720" rIns="91440" bIns="45720" anchor="t" anchorCtr="0">
+                      <a:noAutofit/>
+                    </wps:bodyPr>
+                  </wps:wsp>
+                </a:graphicData>
+              </a:graphic>
+              <wp14:sizeRelH relativeFrom="margin">
+                <wp14:pctWidth>0</wp14:pctWidth>
+              </wp14:sizeRelH>
+              <wp14:sizeRelV relativeFrom="margin">
+                <wp14:pctHeight>0</wp14:pctHeight>
+              </wp14:sizeRelV>
+            </wp:anchor>
+          </w:drawing>
+        </mc:Choice>
+        <mc:Fallback>
+          <w:pict>
+            <v:shapetype w14:anchorId="55EA53CA" id="_x0000_t202" coordsize="21600,21600" o:spt="202" path="m,l,21600r21600,l21600,xe">
+              <v:stroke joinstyle="miter"/>
+              <v:path gradientshapeok="t" o:connecttype="rect"/>
+            </v:shapetype>
+            <v:shape id="Text Box 2" o:spid="_x0000_s1026" type="#_x0000_t202" style="position:absolute;left:0;text-align:left;margin-left:0;margin-top:40.35pt;width:234.75pt;height:48pt;z-index:251659264;visibility:visible;mso-wrap-style:square;mso-width-percent:0;mso-height-percent:0;mso-wrap-distance-left:9pt;mso-wrap-distance-top:3.6pt;mso-wrap-distance-right:9pt;mso-wrap-distance-bottom:3.6pt;mso-position-horizontal:left;mso-position-horizontal-relative:margin;mso-position-vertical:absolute;mso-position-vertical-relative:text;mso-width-percent:0;mso-height-percent:0;mso-width-relative:margin;mso-height-relative:margin;v-text-anchor:top" o:gfxdata="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" stroked="f">
+              <v:textbox>
+                <w:txbxContent>
+                  <w:p>
+                    <w:pPr>
+                      <w:spacing w:after="0" w:line="240" w:lineRule="auto"/>
+                      <w:rPr>
+                        <w:rFonts w:ascii="Times New Roman" w:hAnsi="Times New Roman" w:cs="Times New Roman"/>
+                      </w:rPr>
+                    </w:pPr>
+                    <w:r>
+                      <w:rPr>
+                        <w:rFonts w:ascii="Times New Roman" w:hAnsi="Times New Roman" w:cs="Times New Roman"/>
+                      </w:rPr>
+                      <w:t>Phone: (978) 998-0566</w:t>
+                    </w:r>
+                  </w:p>
+                  <w:p>
+                    <w:pPr>
+                      <w:spacing w:after="0" w:line="240" w:lineRule="auto"/>
+                      <w:rPr>
+                        <w:rFonts w:ascii="Times New Roman" w:hAnsi="Times New Roman" w:cs="Times New Roman"/>
+                      </w:rPr>
+                    </w:pPr>
+                    <w:r>
+                      <w:rPr>
+                        <w:rFonts w:ascii="Times New Roman" w:hAnsi="Times New Roman" w:cs="Times New Roman"/>
+                      </w:rPr>
+                      <w:t>14 Kinsman Lane, Topsfield, MA 01983</w:t>
+                    </w:r>
+                  </w:p>
+                  <w:p>
+                    <w:pPr>
+                      <w:spacing w:after="0" w:line="240" w:lineRule="auto"/>
+                      <w:rPr>
+                        <w:rStyle w:val="Hyperlink"/>
+                        <w:rFonts w:ascii="Times New Roman" w:hAnsi="Times New Roman" w:cs="Times New Roman"/>
+                      </w:rPr>
+                    </w:pPr>
+                    <w:hyperlink r:id="rId2" w:history="1">
+                      <w:r>
+                        <w:rPr>
+                          <w:rStyle w:val="Hyperlink"/>
+                          <w:rFonts w:ascii="Times New Roman" w:hAnsi="Times New Roman" w:cs="Times New Roman"/>
+                        </w:rPr>
+                        <w:t>Joshmalmquist96@gmail.com</w:t>
+                      </w:r>
+                    </w:hyperlink>
+                  </w:p>
+                  <w:p>
+                    <w:pPr>
+                      <w:jc w:val="center"/>
+                    </w:pPr>
+                  </w:p>
+                </w:txbxContent>
+              </v:textbox>
+              <w10:wrap type="square" anchorx="margin"/>
+            </v:shape>
+          </w:pict>
+        </mc:Fallback>
+      </mc:AlternateContent>
+    </w:r>
     <w:r>
       <w:rPr>
         <w:rFonts w:ascii="Times New Roman" w:hAnsi="Times New Roman" w:cs="Times New Roman"/>
@@ -1457,44 +1770,264 @@
   <w:p>
     <w:pPr>
       <w:spacing w:after="0" w:line="240" w:lineRule="auto"/>
-      <w:jc w:val="center"/>
-      <w:rPr>
+      <w:rPr>
+        <w:rStyle w:val="Hyperlink"/>
         <w:rFonts w:ascii="Times New Roman" w:hAnsi="Times New Roman" w:cs="Times New Roman"/>
-        <w:sz w:val="56"/>
-        <w:szCs w:val="56"/>
+        <w:color w:val="0070C0"/>
       </w:rPr>
     </w:pPr>
     <w:r>
       <w:rPr>
+        <w:rStyle w:val="Hyperlink"/>
         <w:rFonts w:ascii="Times New Roman" w:hAnsi="Times New Roman" w:cs="Times New Roman"/>
-        <w:sz w:val="24"/>
-        <w:szCs w:val="24"/>
-      </w:rPr>
-      <w:t>Phone: (</w:t>
-    </w:r>
-    <w:r>
-      <w:rPr>
-        <w:rFonts w:ascii="Times New Roman" w:hAnsi="Times New Roman" w:cs="Times New Roman"/>
-        <w:sz w:val="24"/>
-        <w:szCs w:val="24"/>
-      </w:rPr>
-      <w:t>978</w:t>
-    </w:r>
-    <w:r>
-      <w:rPr>
-        <w:rFonts w:ascii="Times New Roman" w:hAnsi="Times New Roman" w:cs="Times New Roman"/>
-        <w:sz w:val="24"/>
-        <w:szCs w:val="24"/>
-      </w:rPr>
-      <w:t xml:space="preserve">) </w:t>
-    </w:r>
-    <w:r>
-      <w:rPr>
-        <w:rFonts w:ascii="Times New Roman" w:hAnsi="Times New Roman" w:cs="Times New Roman"/>
-        <w:sz w:val="24"/>
-        <w:szCs w:val="24"/>
-      </w:rPr>
-      <w:t>998-0566</w:t>
+        <w:noProof/>
+        <w:color w:val="0070C0"/>
+      </w:rPr>
+      <mc:AlternateContent>
+        <mc:Choice Requires="wps">
+          <w:drawing>
+            <wp:anchor distT="45720" distB="45720" distL="114300" distR="114300" simplePos="0" relativeHeight="251661312" behindDoc="0" locked="0" layoutInCell="1" allowOverlap="1" wp14:anchorId="11EC5BFF" wp14:editId="2D99A7F4">
+              <wp:simplePos x="0" y="0"/>
+              <wp:positionH relativeFrom="margin">
+                <wp:align>right</wp:align>
+              </wp:positionH>
+              <wp:positionV relativeFrom="paragraph">
+                <wp:posOffset>93980</wp:posOffset>
+              </wp:positionV>
+              <wp:extent cx="3409950" cy="638175"/>
+              <wp:effectExtent l="0" t="0" r="0" b="9525"/>
+              <wp:wrapSquare wrapText="bothSides"/>
+              <wp:docPr id="2" name="Text Box 2"/>
+              <wp:cNvGraphicFramePr>
+                <a:graphicFrameLocks xmlns:a="http://schemas.openxmlformats.org/drawingml/2006/main"/>
+              </wp:cNvGraphicFramePr>
+              <a:graphic xmlns:a="http://schemas.openxmlformats.org/drawingml/2006/main">
+                <a:graphicData uri="http://schemas.microsoft.com/office/word/2010/wordprocessingShape">
+                  <wps:wsp>
+                    <wps:cNvSpPr txBox="1">
+                      <a:spLocks noChangeArrowheads="1"/>
+                    </wps:cNvSpPr>
+                    <wps:spPr bwMode="auto">
+                      <a:xfrm>
+                        <a:off x="0" y="0"/>
+                        <a:ext cx="3409950" cy="638175"/>
+                      </a:xfrm>
+                      <a:prstGeom prst="rect">
+                        <a:avLst/>
+                      </a:prstGeom>
+                      <a:solidFill>
+                        <a:srgbClr val="FFFFFF"/>
+                      </a:solidFill>
+                      <a:ln w="9525">
+                        <a:noFill/>
+                        <a:miter lim="800000"/>
+                        <a:headEnd/>
+                        <a:tailEnd/>
+                      </a:ln>
+                    </wps:spPr>
+                    <wps:txbx>
+                      <w:txbxContent>
+                        <w:p>
+                          <w:pPr>
+                            <w:spacing w:after="0" w:line="240" w:lineRule="auto"/>
+                            <w:rPr>
+                              <w:rStyle w:val="Hyperlink"/>
+                              <w:rFonts w:ascii="Times New Roman" w:hAnsi="Times New Roman" w:cs="Times New Roman"/>
+                            </w:rPr>
+                          </w:pPr>
+                          <w:r>
+                            <w:rPr>
+                              <w:rStyle w:val="Hyperlink"/>
+                              <w:rFonts w:ascii="Times New Roman" w:hAnsi="Times New Roman" w:cs="Times New Roman"/>
+                              <w:color w:val="auto"/>
+                              <w:u w:val="none"/>
+                            </w:rPr>
+                            <w:t>Portfolio:</w:t>
+                          </w:r>
+                          <w:r>
+                            <w:rPr>
+                              <w:rStyle w:val="Hyperlink"/>
+                              <w:rFonts w:ascii="Times New Roman" w:hAnsi="Times New Roman" w:cs="Times New Roman"/>
+                              <w:color w:val="auto"/>
+                            </w:rPr>
+                            <w:t xml:space="preserve"> </w:t>
+                          </w:r>
+                          <w:r>
+                            <w:rPr>
+                              <w:rStyle w:val="Hyperlink"/>
+                              <w:rFonts w:ascii="Times New Roman" w:hAnsi="Times New Roman" w:cs="Times New Roman"/>
+                            </w:rPr>
+                            <w:t>joshmalmquist.com</w:t>
+                          </w:r>
+                        </w:p>
+                        <w:p>
+                          <w:pPr>
+                            <w:spacing w:after="0" w:line="240" w:lineRule="auto"/>
+                            <w:rPr>
+                              <w:rStyle w:val="Hyperlink"/>
+                              <w:rFonts w:ascii="Times New Roman" w:hAnsi="Times New Roman" w:cs="Times New Roman"/>
+                            </w:rPr>
+                          </w:pPr>
+                          <w:r>
+                            <w:rPr>
+                              <w:rStyle w:val="Hyperlink"/>
+                              <w:rFonts w:ascii="Times New Roman" w:hAnsi="Times New Roman" w:cs="Times New Roman"/>
+                              <w:color w:val="auto"/>
+                              <w:u w:val="none"/>
+                            </w:rPr>
+                            <w:t>LinkedIn:</w:t>
+                          </w:r>
+                          <w:r>
+                            <w:t xml:space="preserve"> </w:t>
+                          </w:r>
+                          <w:hyperlink r:id="rId3" w:history="1">
+                            <w:r>
+                              <w:rPr>
+                                <w:rStyle w:val="Hyperlink"/>
+                                <w:rFonts w:ascii="Times New Roman" w:hAnsi="Times New Roman" w:cs="Times New Roman"/>
+                              </w:rPr>
+                              <w:t>https://www.linkedin.com/in/joshmalmquist</w:t>
+                            </w:r>
+                          </w:hyperlink>
+                        </w:p>
+                        <w:p>
+                          <w:r>
+                            <w:rPr>
+                              <w:rStyle w:val="Hyperlink"/>
+                              <w:rFonts w:ascii="Times New Roman" w:hAnsi="Times New Roman" w:cs="Times New Roman"/>
+                              <w:color w:val="auto"/>
+                              <w:u w:val="none"/>
+                            </w:rPr>
+                            <w:t>GitHub:</w:t>
+                          </w:r>
+                          <w:r>
+                            <w:t xml:space="preserve"> </w:t>
+                          </w:r>
+                          <w:hyperlink r:id="rId4" w:history="1">
+                            <w:r>
+                              <w:rPr>
+                                <w:rStyle w:val="Hyperlink"/>
+                                <w:rFonts w:ascii="Times New Roman" w:hAnsi="Times New Roman" w:cs="Times New Roman"/>
+                              </w:rPr>
+                              <w:t>https://github.com/Josh9309</w:t>
+                            </w:r>
+                          </w:hyperlink>
+                        </w:p>
+                      </w:txbxContent>
+                    </wps:txbx>
+                    <wps:bodyPr rot="0" vert="horz" wrap="square" lIns="91440" tIns="45720" rIns="91440" bIns="45720" anchor="t" anchorCtr="0">
+                      <a:noAutofit/>
+                    </wps:bodyPr>
+                  </wps:wsp>
+                </a:graphicData>
+              </a:graphic>
+              <wp14:sizeRelH relativeFrom="margin">
+                <wp14:pctWidth>0</wp14:pctWidth>
+              </wp14:sizeRelH>
+              <wp14:sizeRelV relativeFrom="margin">
+                <wp14:pctHeight>0</wp14:pctHeight>
+              </wp14:sizeRelV>
+            </wp:anchor>
+          </w:drawing>
+        </mc:Choice>
+        <mc:Fallback>
+          <w:pict>
+            <v:shape w14:anchorId="11EC5BFF" id="_x0000_s1027" type="#_x0000_t202" style="position:absolute;margin-left:217.3pt;margin-top:7.4pt;width:268.5pt;height:50.25pt;z-index:251661312;visibility:visible;mso-wrap-style:square;mso-width-percent:0;mso-height-percent:0;mso-wrap-distance-left:9pt;mso-wrap-distance-top:3.6pt;mso-wrap-distance-right:9pt;mso-wrap-distance-bottom:3.6pt;mso-position-horizontal:right;mso-position-horizontal-relative:margin;mso-position-vertical:absolute;mso-position-vertical-relative:text;mso-width-percent:0;mso-height-percent:0;mso-width-relative:margin;mso-height-relative:margin;v-text-anchor:top" o:gfxdata="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" stroked="f">
+              <v:textbox>
+                <w:txbxContent>
+                  <w:p>
+                    <w:pPr>
+                      <w:spacing w:after="0" w:line="240" w:lineRule="auto"/>
+                      <w:rPr>
+                        <w:rStyle w:val="Hyperlink"/>
+                        <w:rFonts w:ascii="Times New Roman" w:hAnsi="Times New Roman" w:cs="Times New Roman"/>
+                      </w:rPr>
+                    </w:pPr>
+                    <w:r>
+                      <w:rPr>
+                        <w:rStyle w:val="Hyperlink"/>
+                        <w:rFonts w:ascii="Times New Roman" w:hAnsi="Times New Roman" w:cs="Times New Roman"/>
+                        <w:color w:val="auto"/>
+                        <w:u w:val="none"/>
+                      </w:rPr>
+                      <w:t>Portfolio:</w:t>
+                    </w:r>
+                    <w:r>
+                      <w:rPr>
+                        <w:rStyle w:val="Hyperlink"/>
+                        <w:rFonts w:ascii="Times New Roman" w:hAnsi="Times New Roman" w:cs="Times New Roman"/>
+                        <w:color w:val="auto"/>
+                      </w:rPr>
+                      <w:t xml:space="preserve"> </w:t>
+                    </w:r>
+                    <w:r>
+                      <w:rPr>
+                        <w:rStyle w:val="Hyperlink"/>
+                        <w:rFonts w:ascii="Times New Roman" w:hAnsi="Times New Roman" w:cs="Times New Roman"/>
+                      </w:rPr>
+                      <w:t>joshmalmquist.com</w:t>
+                    </w:r>
+                  </w:p>
+                  <w:p>
+                    <w:pPr>
+                      <w:spacing w:after="0" w:line="240" w:lineRule="auto"/>
+                      <w:rPr>
+                        <w:rStyle w:val="Hyperlink"/>
+                        <w:rFonts w:ascii="Times New Roman" w:hAnsi="Times New Roman" w:cs="Times New Roman"/>
+                      </w:rPr>
+                    </w:pPr>
+                    <w:r>
+                      <w:rPr>
+                        <w:rStyle w:val="Hyperlink"/>
+                        <w:rFonts w:ascii="Times New Roman" w:hAnsi="Times New Roman" w:cs="Times New Roman"/>
+                        <w:color w:val="auto"/>
+                        <w:u w:val="none"/>
+                      </w:rPr>
+                      <w:t>LinkedIn:</w:t>
+                    </w:r>
+                    <w:r>
+                      <w:t xml:space="preserve"> </w:t>
+                    </w:r>
+                    <w:hyperlink r:id="rId5" w:history="1">
+                      <w:r>
+                        <w:rPr>
+                          <w:rStyle w:val="Hyperlink"/>
+                          <w:rFonts w:ascii="Times New Roman" w:hAnsi="Times New Roman" w:cs="Times New Roman"/>
+                        </w:rPr>
+                        <w:t>https://www.linkedin.com/in/joshmalmquist</w:t>
+                      </w:r>
+                    </w:hyperlink>
+                  </w:p>
+                  <w:p>
+                    <w:r>
+                      <w:rPr>
+                        <w:rStyle w:val="Hyperlink"/>
+                        <w:rFonts w:ascii="Times New Roman" w:hAnsi="Times New Roman" w:cs="Times New Roman"/>
+                        <w:color w:val="auto"/>
+                        <w:u w:val="none"/>
+                      </w:rPr>
+                      <w:t>GitHub:</w:t>
+                    </w:r>
+                    <w:r>
+                      <w:t xml:space="preserve"> </w:t>
+                    </w:r>
+                    <w:hyperlink r:id="rId6" w:history="1">
+                      <w:r>
+                        <w:rPr>
+                          <w:rStyle w:val="Hyperlink"/>
+                          <w:rFonts w:ascii="Times New Roman" w:hAnsi="Times New Roman" w:cs="Times New Roman"/>
+                        </w:rPr>
+                        <w:t>https://github.com/Josh9309</w:t>
+                      </w:r>
+                    </w:hyperlink>
+                  </w:p>
+                </w:txbxContent>
+              </v:textbox>
+              <w10:wrap type="square" anchorx="margin"/>
+            </v:shape>
+          </w:pict>
+        </mc:Fallback>
+      </mc:AlternateContent>
     </w:r>
   </w:p>
   <w:p>
@@ -1503,196 +2036,28 @@
       <w:jc w:val="center"/>
       <w:rPr>
         <w:rFonts w:ascii="Times New Roman" w:hAnsi="Times New Roman" w:cs="Times New Roman"/>
-        <w:sz w:val="24"/>
-        <w:szCs w:val="24"/>
+        <w:b/>
+        <w:sz w:val="16"/>
+        <w:szCs w:val="16"/>
       </w:rPr>
     </w:pPr>
     <w:r>
       <w:rPr>
         <w:rFonts w:ascii="Times New Roman" w:hAnsi="Times New Roman" w:cs="Times New Roman"/>
-        <w:sz w:val="24"/>
-        <w:szCs w:val="24"/>
-      </w:rPr>
-      <w:t>14 Kinsman Lane, Topsfield, MA 01983</w:t>
-    </w:r>
-  </w:p>
-  <w:p>
-    <w:pPr>
-      <w:spacing w:after="0" w:line="240" w:lineRule="auto"/>
-      <w:jc w:val="center"/>
-      <w:rPr>
-        <w:rStyle w:val="Hyperlink"/>
-        <w:rFonts w:ascii="Times New Roman" w:hAnsi="Times New Roman" w:cs="Times New Roman"/>
-        <w:sz w:val="24"/>
-        <w:szCs w:val="24"/>
-      </w:rPr>
-    </w:pPr>
-    <w:hyperlink r:id="rId1" w:history="1">
-      <w:r>
-        <w:rPr>
-          <w:rStyle w:val="Hyperlink"/>
-          <w:rFonts w:ascii="Times New Roman" w:hAnsi="Times New Roman" w:cs="Times New Roman"/>
-          <w:sz w:val="24"/>
-          <w:szCs w:val="24"/>
-        </w:rPr>
-        <w:t>Joshmalmquist96@gmail.com</w:t>
-      </w:r>
-    </w:hyperlink>
-  </w:p>
-  <w:p>
-    <w:pPr>
-      <w:spacing w:after="0" w:line="240" w:lineRule="auto"/>
-      <w:jc w:val="center"/>
-      <w:rPr>
-        <w:rStyle w:val="Hyperlink"/>
-        <w:rFonts w:ascii="Times New Roman" w:hAnsi="Times New Roman" w:cs="Times New Roman"/>
-        <w:sz w:val="24"/>
-        <w:szCs w:val="24"/>
-      </w:rPr>
-    </w:pPr>
-    <w:r>
-      <w:rPr>
-        <w:rStyle w:val="Hyperlink"/>
-        <w:rFonts w:ascii="Times New Roman" w:hAnsi="Times New Roman" w:cs="Times New Roman"/>
-        <w:color w:val="auto"/>
-        <w:sz w:val="24"/>
-        <w:szCs w:val="24"/>
-        <w:u w:val="none"/>
-      </w:rPr>
-      <w:t>Portfolio:</w:t>
+        <w:b/>
+        <w:sz w:val="16"/>
+        <w:szCs w:val="16"/>
+      </w:rPr>
+      <w:t>______________________________________________________</w:t>
     </w:r>
     <w:r>
       <w:rPr>
-        <w:rStyle w:val="Hyperlink"/>
-        <w:rFonts w:ascii="Times New Roman" w:hAnsi="Times New Roman" w:cs="Times New Roman"/>
-        <w:color w:val="auto"/>
-        <w:sz w:val="24"/>
-        <w:szCs w:val="24"/>
-      </w:rPr>
-      <w:t xml:space="preserve"> </w:t>
-    </w:r>
-    <w:r>
-      <w:rPr>
-        <w:rStyle w:val="Hyperlink"/>
-        <w:rFonts w:ascii="Times New Roman" w:hAnsi="Times New Roman" w:cs="Times New Roman"/>
-        <w:sz w:val="24"/>
-        <w:szCs w:val="24"/>
-      </w:rPr>
-      <w:t>joshmalmquist.com</w:t>
-    </w:r>
-  </w:p>
-  <w:p>
-    <w:pPr>
-      <w:spacing w:after="0" w:line="240" w:lineRule="auto"/>
-      <w:jc w:val="center"/>
-      <w:rPr>
-        <w:rStyle w:val="Hyperlink"/>
-        <w:rFonts w:ascii="Times New Roman" w:hAnsi="Times New Roman" w:cs="Times New Roman"/>
-        <w:sz w:val="24"/>
-        <w:szCs w:val="24"/>
-      </w:rPr>
-    </w:pPr>
-    <w:r>
-      <w:rPr>
-        <w:rStyle w:val="Hyperlink"/>
-        <w:rFonts w:ascii="Times New Roman" w:hAnsi="Times New Roman" w:cs="Times New Roman"/>
-        <w:color w:val="auto"/>
-        <w:sz w:val="24"/>
-        <w:szCs w:val="24"/>
-        <w:u w:val="none"/>
-      </w:rPr>
-      <w:t>LinkedIn:</w:t>
-    </w:r>
-    <w:r>
-      <w:t xml:space="preserve"> </w:t>
-    </w:r>
-    <w:hyperlink r:id="rId2" w:history="1">
-      <w:r>
-        <w:rPr>
-          <w:rStyle w:val="Hyperlink"/>
-          <w:rFonts w:ascii="Times New Roman" w:hAnsi="Times New Roman" w:cs="Times New Roman"/>
-          <w:sz w:val="24"/>
-          <w:szCs w:val="24"/>
-        </w:rPr>
-        <w:t>https://www.linkedin.com/in/joshmalmquist</w:t>
-      </w:r>
-    </w:hyperlink>
-  </w:p>
-  <w:p>
-    <w:pPr>
-      <w:spacing w:after="0" w:line="240" w:lineRule="auto"/>
-      <w:jc w:val="center"/>
-      <w:rPr>
-        <w:rStyle w:val="Hyperlink"/>
-        <w:rFonts w:ascii="Times New Roman" w:hAnsi="Times New Roman" w:cs="Times New Roman"/>
-        <w:color w:val="0070C0"/>
-        <w:sz w:val="24"/>
-        <w:szCs w:val="24"/>
-      </w:rPr>
-    </w:pPr>
-    <w:r>
-      <w:rPr>
-        <w:rStyle w:val="Hyperlink"/>
-        <w:rFonts w:ascii="Times New Roman" w:hAnsi="Times New Roman" w:cs="Times New Roman"/>
-        <w:color w:val="auto"/>
-        <w:sz w:val="24"/>
-        <w:szCs w:val="24"/>
-        <w:u w:val="none"/>
-      </w:rPr>
-      <w:t>GitHub:</w:t>
-    </w:r>
-    <w:r>
-      <w:t xml:space="preserve"> </w:t>
-    </w:r>
-    <w:hyperlink r:id="rId3" w:history="1">
-      <w:r>
-        <w:rPr>
-          <w:rStyle w:val="Hyperlink"/>
-          <w:rFonts w:ascii="Times New Roman" w:hAnsi="Times New Roman" w:cs="Times New Roman"/>
-          <w:sz w:val="24"/>
-          <w:szCs w:val="24"/>
-        </w:rPr>
-        <w:t>https://github.com/Josh9309</w:t>
-      </w:r>
-    </w:hyperlink>
-  </w:p>
-  <w:p>
-    <w:pPr>
-      <w:spacing w:after="0" w:line="240" w:lineRule="auto"/>
-      <w:jc w:val="center"/>
-      <w:rPr>
         <w:rFonts w:ascii="Times New Roman" w:hAnsi="Times New Roman" w:cs="Times New Roman"/>
         <w:b/>
-        <w:sz w:val="40"/>
-        <w:szCs w:val="40"/>
-      </w:rPr>
-    </w:pPr>
-    <w:r>
-      <w:rPr>
-        <w:rFonts w:ascii="Times New Roman" w:hAnsi="Times New Roman" w:cs="Times New Roman"/>
-        <w:b/>
-        <w:sz w:val="40"/>
-        <w:szCs w:val="40"/>
-      </w:rPr>
-      <w:t>________</w:t>
-    </w:r>
-    <w:r>
-      <w:rPr>
-        <w:rFonts w:ascii="Times New Roman" w:hAnsi="Times New Roman" w:cs="Times New Roman"/>
-        <w:b/>
-        <w:sz w:val="40"/>
-        <w:szCs w:val="40"/>
-      </w:rPr>
-      <w:t>_________________________________</w:t>
-    </w:r>
-    <w:r>
-      <w:rPr>
-        <w:rFonts w:ascii="Times New Roman" w:hAnsi="Times New Roman" w:cs="Times New Roman"/>
-        <w:b/>
-        <w:sz w:val="40"/>
-        <w:szCs w:val="40"/>
-      </w:rPr>
-      <w:t>_____________</w:t>
+        <w:sz w:val="16"/>
+        <w:szCs w:val="16"/>
+      </w:rPr>
+      <w:t>_________________________________________________________________________________</w:t>
     </w:r>
   </w:p>
   <w:p>
@@ -1704,7 +2069,7 @@
 </file>
 
 <file path=word/numbering.xml><?xml version="1.0" encoding="utf-8"?>
-<w:numbering xmlns:wpc="http://schemas.microsoft.com/office/word/2010/wordprocessingCanvas" xmlns:cx="http://schemas.microsoft.com/office/drawing/2014/chartex" xmlns:cx1="http://schemas.microsoft.com/office/drawing/2015/9/8/chartex" xmlns:cx2="http://schemas.microsoft.com/office/drawing/2015/10/21/chartex" xmlns:cx3="http://schemas.microsoft.com/office/drawing/2016/5/9/chartex" xmlns:cx4="http://schemas.microsoft.com/office/drawing/2016/5/10/chartex" xmlns:cx5="http://schemas.microsoft.com/office/drawing/2016/5/11/chartex" xmlns:mc="http://schemas.openxmlformats.org/markup-compatibility/2006" xmlns:o="urn:schemas-microsoft-com:office:office" xmlns:r="http://schemas.openxmlformats.org/officeDocument/2006/relationships" xmlns:m="http://schemas.openxmlformats.org/officeDocument/2006/math" xmlns:v="urn:schemas-microsoft-com:vml" xmlns:wp14="http://schemas.microsoft.com/office/word/2010/wordprocessingDrawing" xmlns:wp="http://schemas.openxmlformats.org/drawingml/2006/wordprocessingDrawing" xmlns:w10="urn:schemas-microsoft-com:office:word" xmlns:w="http://schemas.openxmlformats.org/wordprocessingml/2006/main" xmlns:w14="http://schemas.microsoft.com/office/word/2010/wordml" xmlns:w15="http://schemas.microsoft.com/office/word/2012/wordml" xmlns:w16se="http://schemas.microsoft.com/office/word/2015/wordml/symex" xmlns:wpg="http://schemas.microsoft.com/office/word/2010/wordprocessingGroup" xmlns:wpi="http://schemas.microsoft.com/office/word/2010/wordprocessingInk" xmlns:wne="http://schemas.microsoft.com/office/word/2006/wordml" xmlns:wps="http://schemas.microsoft.com/office/word/2010/wordprocessingShape" mc:Ignorable="w14 w15 w16se wp14">
+<w:numbering xmlns:wpc="http://schemas.microsoft.com/office/word/2010/wordprocessingCanvas" xmlns:cx="http://schemas.microsoft.com/office/drawing/2014/chartex" xmlns:cx1="http://schemas.microsoft.com/office/drawing/2015/9/8/chartex" xmlns:cx2="http://schemas.microsoft.com/office/drawing/2015/10/21/chartex" xmlns:cx3="http://schemas.microsoft.com/office/drawing/2016/5/9/chartex" xmlns:cx4="http://schemas.microsoft.com/office/drawing/2016/5/10/chartex" xmlns:cx5="http://schemas.microsoft.com/office/drawing/2016/5/11/chartex" xmlns:cx6="http://schemas.microsoft.com/office/drawing/2016/5/12/chartex" xmlns:cx7="http://schemas.microsoft.com/office/drawing/2016/5/13/chartex" xmlns:cx8="http://schemas.microsoft.com/office/drawing/2016/5/14/chartex" xmlns:mc="http://schemas.openxmlformats.org/markup-compatibility/2006" xmlns:aink="http://schemas.microsoft.com/office/drawing/2016/ink" xmlns:am3d="http://schemas.microsoft.com/office/drawing/2017/model3d" xmlns:o="urn:schemas-microsoft-com:office:office" xmlns:r="http://schemas.openxmlformats.org/officeDocument/2006/relationships" xmlns:m="http://schemas.openxmlformats.org/officeDocument/2006/math" xmlns:v="urn:schemas-microsoft-com:vml" xmlns:wp14="http://schemas.microsoft.com/office/word/2010/wordprocessingDrawing" xmlns:wp="http://schemas.openxmlformats.org/drawingml/2006/wordprocessingDrawing" xmlns:w10="urn:schemas-microsoft-com:office:word" xmlns:w="http://schemas.openxmlformats.org/wordprocessingml/2006/main" xmlns:w14="http://schemas.microsoft.com/office/word/2010/wordml" xmlns:w15="http://schemas.microsoft.com/office/word/2012/wordml" xmlns:w16cid="http://schemas.microsoft.com/office/word/2016/wordml/cid" xmlns:w16se="http://schemas.microsoft.com/office/word/2015/wordml/symex" xmlns:wpg="http://schemas.microsoft.com/office/word/2010/wordprocessingGroup" xmlns:wpi="http://schemas.microsoft.com/office/word/2010/wordprocessingInk" xmlns:wne="http://schemas.microsoft.com/office/word/2006/wordml" xmlns:wps="http://schemas.microsoft.com/office/word/2010/wordprocessingShape" mc:Ignorable="w14 w15 w16se w16cid wp14">
   <w:abstractNum w:abstractNumId="0" w15:restartNumberingAfterBreak="0">
     <w:nsid w:val="03951103"/>
     <w:multiLevelType w:val="hybridMultilevel"/>
@@ -3514,6 +3879,119 @@
     </w:lvl>
   </w:abstractNum>
   <w:abstractNum w:abstractNumId="16" w15:restartNumberingAfterBreak="0">
+    <w:nsid w:val="531A5D29"/>
+    <w:multiLevelType w:val="hybridMultilevel"/>
+    <w:tmpl w:val="4D5AF2E0"/>
+    <w:lvl w:ilvl="0" w:tplc="04090001">
+      <w:start w:val="1"/>
+      <w:numFmt w:val="bullet"/>
+      <w:lvlText w:val=""/>
+      <w:lvlJc w:val="left"/>
+      <w:pPr>
+        <w:ind w:left="2160" w:hanging="360"/>
+      </w:pPr>
+      <w:rPr>
+        <w:rFonts w:ascii="Symbol" w:hAnsi="Symbol" w:hint="default"/>
+      </w:rPr>
+    </w:lvl>
+    <w:lvl w:ilvl="1" w:tplc="04090003" w:tentative="1">
+      <w:start w:val="1"/>
+      <w:numFmt w:val="bullet"/>
+      <w:lvlText w:val="o"/>
+      <w:lvlJc w:val="left"/>
+      <w:pPr>
+        <w:ind w:left="2880" w:hanging="360"/>
+      </w:pPr>
+      <w:rPr>
+        <w:rFonts w:ascii="Courier New" w:hAnsi="Courier New" w:cs="Courier New" w:hint="default"/>
+      </w:rPr>
+    </w:lvl>
+    <w:lvl w:ilvl="2" w:tplc="04090005" w:tentative="1">
+      <w:start w:val="1"/>
+      <w:numFmt w:val="bullet"/>
+      <w:lvlText w:val=""/>
+      <w:lvlJc w:val="left"/>
+      <w:pPr>
+        <w:ind w:left="3600" w:hanging="360"/>
+      </w:pPr>
+      <w:rPr>
+        <w:rFonts w:ascii="Wingdings" w:hAnsi="Wingdings" w:hint="default"/>
+      </w:rPr>
+    </w:lvl>
+    <w:lvl w:ilvl="3" w:tplc="04090001" w:tentative="1">
+      <w:start w:val="1"/>
+      <w:numFmt w:val="bullet"/>
+      <w:lvlText w:val=""/>
+      <w:lvlJc w:val="left"/>
+      <w:pPr>
+        <w:ind w:left="4320" w:hanging="360"/>
+      </w:pPr>
+      <w:rPr>
+        <w:rFonts w:ascii="Symbol" w:hAnsi="Symbol" w:hint="default"/>
+      </w:rPr>
+    </w:lvl>
+    <w:lvl w:ilvl="4" w:tplc="04090003" w:tentative="1">
+      <w:start w:val="1"/>
+      <w:numFmt w:val="bullet"/>
+      <w:lvlText w:val="o"/>
+      <w:lvlJc w:val="left"/>
+      <w:pPr>
+        <w:ind w:left="5040" w:hanging="360"/>
+      </w:pPr>
+      <w:rPr>
+        <w:rFonts w:ascii="Courier New" w:hAnsi="Courier New" w:cs="Courier New" w:hint="default"/>
+      </w:rPr>
+    </w:lvl>
+    <w:lvl w:ilvl="5" w:tplc="04090005" w:tentative="1">
+      <w:start w:val="1"/>
+      <w:numFmt w:val="bullet"/>
+      <w:lvlText w:val=""/>
+      <w:lvlJc w:val="left"/>
+      <w:pPr>
+        <w:ind w:left="5760" w:hanging="360"/>
+      </w:pPr>
+      <w:rPr>
+        <w:rFonts w:ascii="Wingdings" w:hAnsi="Wingdings" w:hint="default"/>
+      </w:rPr>
+    </w:lvl>
+    <w:lvl w:ilvl="6" w:tplc="04090001" w:tentative="1">
+      <w:start w:val="1"/>
+      <w:numFmt w:val="bullet"/>
+      <w:lvlText w:val=""/>
+      <w:lvlJc w:val="left"/>
+      <w:pPr>
+        <w:ind w:left="6480" w:hanging="360"/>
+      </w:pPr>
+      <w:rPr>
+        <w:rFonts w:ascii="Symbol" w:hAnsi="Symbol" w:hint="default"/>
+      </w:rPr>
+    </w:lvl>
+    <w:lvl w:ilvl="7" w:tplc="04090003" w:tentative="1">
+      <w:start w:val="1"/>
+      <w:numFmt w:val="bullet"/>
+      <w:lvlText w:val="o"/>
+      <w:lvlJc w:val="left"/>
+      <w:pPr>
+        <w:ind w:left="7200" w:hanging="360"/>
+      </w:pPr>
+      <w:rPr>
+        <w:rFonts w:ascii="Courier New" w:hAnsi="Courier New" w:cs="Courier New" w:hint="default"/>
+      </w:rPr>
+    </w:lvl>
+    <w:lvl w:ilvl="8" w:tplc="04090005" w:tentative="1">
+      <w:start w:val="1"/>
+      <w:numFmt w:val="bullet"/>
+      <w:lvlText w:val=""/>
+      <w:lvlJc w:val="left"/>
+      <w:pPr>
+        <w:ind w:left="7920" w:hanging="360"/>
+      </w:pPr>
+      <w:rPr>
+        <w:rFonts w:ascii="Wingdings" w:hAnsi="Wingdings" w:hint="default"/>
+      </w:rPr>
+    </w:lvl>
+  </w:abstractNum>
+  <w:abstractNum w:abstractNumId="17" w15:restartNumberingAfterBreak="0">
     <w:nsid w:val="5D670248"/>
     <w:multiLevelType w:val="hybridMultilevel"/>
     <w:tmpl w:val="663A2FCE"/>
@@ -3626,7 +4104,7 @@
       </w:rPr>
     </w:lvl>
   </w:abstractNum>
-  <w:abstractNum w:abstractNumId="17" w15:restartNumberingAfterBreak="0">
+  <w:abstractNum w:abstractNumId="18" w15:restartNumberingAfterBreak="0">
     <w:nsid w:val="71935784"/>
     <w:multiLevelType w:val="hybridMultilevel"/>
     <w:tmpl w:val="324ACA24"/>
@@ -3739,7 +4217,7 @@
       </w:rPr>
     </w:lvl>
   </w:abstractNum>
-  <w:abstractNum w:abstractNumId="18" w15:restartNumberingAfterBreak="0">
+  <w:abstractNum w:abstractNumId="19" w15:restartNumberingAfterBreak="0">
     <w:nsid w:val="7BCE58CD"/>
     <w:multiLevelType w:val="hybridMultilevel"/>
     <w:tmpl w:val="169CCBB2"/>
@@ -3852,7 +4330,7 @@
       </w:rPr>
     </w:lvl>
   </w:abstractNum>
-  <w:abstractNum w:abstractNumId="19" w15:restartNumberingAfterBreak="0">
+  <w:abstractNum w:abstractNumId="20" w15:restartNumberingAfterBreak="0">
     <w:nsid w:val="7CA6367E"/>
     <w:multiLevelType w:val="hybridMultilevel"/>
     <w:tmpl w:val="8878DFDA"/>
@@ -3965,7 +4443,7 @@
       </w:rPr>
     </w:lvl>
   </w:abstractNum>
-  <w:abstractNum w:abstractNumId="20" w15:restartNumberingAfterBreak="0">
+  <w:abstractNum w:abstractNumId="21" w15:restartNumberingAfterBreak="0">
     <w:nsid w:val="7EA002CF"/>
     <w:multiLevelType w:val="hybridMultilevel"/>
     <w:tmpl w:val="E724FB32"/>
@@ -4082,13 +4560,13 @@
     <w:abstractNumId w:val="4"/>
   </w:num>
   <w:num w:numId="2">
-    <w:abstractNumId w:val="16"/>
+    <w:abstractNumId w:val="17"/>
   </w:num>
   <w:num w:numId="3">
     <w:abstractNumId w:val="11"/>
   </w:num>
   <w:num w:numId="4">
-    <w:abstractNumId w:val="18"/>
+    <w:abstractNumId w:val="19"/>
   </w:num>
   <w:num w:numId="5">
     <w:abstractNumId w:val="5"/>
@@ -4115,13 +4593,13 @@
     <w:abstractNumId w:val="14"/>
   </w:num>
   <w:num w:numId="13">
-    <w:abstractNumId w:val="19"/>
+    <w:abstractNumId w:val="20"/>
   </w:num>
   <w:num w:numId="14">
     <w:abstractNumId w:val="1"/>
   </w:num>
   <w:num w:numId="15">
-    <w:abstractNumId w:val="20"/>
+    <w:abstractNumId w:val="21"/>
   </w:num>
   <w:num w:numId="16">
     <w:abstractNumId w:val="8"/>
@@ -4139,13 +4617,16 @@
     <w:abstractNumId w:val="6"/>
   </w:num>
   <w:num w:numId="21">
-    <w:abstractNumId w:val="17"/>
+    <w:abstractNumId w:val="18"/>
+  </w:num>
+  <w:num w:numId="22">
+    <w:abstractNumId w:val="16"/>
   </w:num>
 </w:numbering>
 </file>
 
 <file path=word/styles.xml><?xml version="1.0" encoding="utf-8"?>
-<w:styles xmlns:mc="http://schemas.openxmlformats.org/markup-compatibility/2006" xmlns:r="http://schemas.openxmlformats.org/officeDocument/2006/relationships" xmlns:w="http://schemas.openxmlformats.org/wordprocessingml/2006/main" xmlns:w14="http://schemas.microsoft.com/office/word/2010/wordml" xmlns:w15="http://schemas.microsoft.com/office/word/2012/wordml" xmlns:w16se="http://schemas.microsoft.com/office/word/2015/wordml/symex" mc:Ignorable="w14 w15 w16se">
+<w:styles xmlns:mc="http://schemas.openxmlformats.org/markup-compatibility/2006" xmlns:r="http://schemas.openxmlformats.org/officeDocument/2006/relationships" xmlns:w="http://schemas.openxmlformats.org/wordprocessingml/2006/main" xmlns:w14="http://schemas.microsoft.com/office/word/2010/wordml" xmlns:w15="http://schemas.microsoft.com/office/word/2012/wordml" xmlns:w16cid="http://schemas.microsoft.com/office/word/2016/wordml/cid" xmlns:w16se="http://schemas.microsoft.com/office/word/2015/wordml/symex" mc:Ignorable="w14 w15 w16se w16cid">
   <w:docDefaults>
     <w:rPrDefault>
       <w:rPr>
@@ -4161,7 +4642,7 @@
       </w:pPr>
     </w:pPrDefault>
   </w:docDefaults>
-  <w:latentStyles w:defLockedState="0" w:defUIPriority="99" w:defSemiHidden="0" w:defUnhideWhenUsed="0" w:defQFormat="0" w:count="374">
+  <w:latentStyles w:defLockedState="0" w:defUIPriority="99" w:defSemiHidden="0" w:defUnhideWhenUsed="0" w:defQFormat="0" w:count="375">
     <w:lsdException w:name="Normal" w:uiPriority="0" w:qFormat="1"/>
     <w:lsdException w:name="heading 1" w:uiPriority="9" w:qFormat="1"/>
     <w:lsdException w:name="heading 2" w:semiHidden="1" w:uiPriority="9" w:unhideWhenUsed="1" w:qFormat="1"/>
@@ -4267,7 +4748,6 @@
     <w:lsdException w:name="HTML Sample" w:semiHidden="1" w:unhideWhenUsed="1"/>
     <w:lsdException w:name="HTML Typewriter" w:semiHidden="1" w:unhideWhenUsed="1"/>
     <w:lsdException w:name="HTML Variable" w:semiHidden="1" w:unhideWhenUsed="1"/>
-    <w:lsdException w:name="Normal Table" w:semiHidden="1" w:unhideWhenUsed="1"/>
     <w:lsdException w:name="annotation subject" w:semiHidden="1" w:unhideWhenUsed="1"/>
     <w:lsdException w:name="No List" w:semiHidden="1" w:unhideWhenUsed="1"/>
     <w:lsdException w:name="Outline List 1" w:semiHidden="1" w:unhideWhenUsed="1"/>
@@ -4314,10 +4794,8 @@
     <w:lsdException w:name="Table Subtle 2" w:semiHidden="1" w:unhideWhenUsed="1"/>
     <w:lsdException w:name="Table Web 1" w:semiHidden="1" w:unhideWhenUsed="1"/>
     <w:lsdException w:name="Table Web 2" w:semiHidden="1" w:unhideWhenUsed="1"/>
-    <w:lsdException w:name="Table Web 3" w:semiHidden="1" w:unhideWhenUsed="1"/>
     <w:lsdException w:name="Balloon Text" w:semiHidden="1" w:unhideWhenUsed="1"/>
     <w:lsdException w:name="Table Grid" w:uiPriority="39"/>
-    <w:lsdException w:name="Table Theme" w:semiHidden="1" w:unhideWhenUsed="1"/>
     <w:lsdException w:name="Placeholder Text" w:semiHidden="1"/>
     <w:lsdException w:name="No Spacing" w:uiPriority="1" w:qFormat="1"/>
     <w:lsdException w:name="Light Shading" w:uiPriority="60"/>
@@ -4536,6 +5014,7 @@
     <w:lsdException w:name="Mention" w:semiHidden="1" w:unhideWhenUsed="1"/>
     <w:lsdException w:name="Smart Hyperlink" w:semiHidden="1" w:unhideWhenUsed="1"/>
     <w:lsdException w:name="Hashtag" w:semiHidden="1" w:unhideWhenUsed="1"/>
+    <w:lsdException w:name="Unresolved Mention" w:semiHidden="1" w:unhideWhenUsed="1"/>
   </w:latentStyles>
   <w:style w:type="paragraph" w:default="1" w:styleId="Normal">
     <w:name w:val="Normal"/>
@@ -5001,7 +5480,7 @@
 </file>
 
 <file path=customXml/itemProps1.xml><?xml version="1.0" encoding="utf-8"?>
-<ds:datastoreItem xmlns:ds="http://schemas.openxmlformats.org/officeDocument/2006/customXml" ds:itemID="{5D1BBC81-C7C9-4C91-A651-6848CAB9789A}">
+<ds:datastoreItem xmlns:ds="http://schemas.openxmlformats.org/officeDocument/2006/customXml" ds:itemID="{64836359-F5D6-4BCC-AAF2-2A1F0DFAF9A4}">
   <ds:schemaRefs>
     <ds:schemaRef ds:uri="http://schemas.openxmlformats.org/officeDocument/2006/bibliography"/>
   </ds:schemaRefs>

</xml_diff>

<commit_message>
Updated Resume with new projects and Descriptions
</commit_message>
<xml_diff>
--- a/portfolio/downloads/Malmquist_Resume.docx
+++ b/portfolio/downloads/Malmquist_Resume.docx
@@ -38,6 +38,8 @@
         </w:rPr>
         <w:t>, Rochester, New York</w:t>
       </w:r>
+      <w:bookmarkStart w:id="0" w:name="_GoBack"/>
+      <w:bookmarkEnd w:id="0"/>
     </w:p>
     <w:p>
       <w:pPr>
@@ -239,7 +241,25 @@
         <w:rPr>
           <w:rFonts w:ascii="Times New Roman" w:hAnsi="Times New Roman" w:cs="Times New Roman"/>
         </w:rPr>
-        <w:t>Game Land Development Cycles</w:t>
+        <w:t>Game Land</w:t>
+      </w:r>
+      <w:r>
+        <w:rPr>
+          <w:rFonts w:ascii="Times New Roman" w:hAnsi="Times New Roman" w:cs="Times New Roman"/>
+        </w:rPr>
+        <w:t xml:space="preserve"> </w:t>
+      </w:r>
+      <w:r>
+        <w:rPr>
+          <w:rFonts w:ascii="Times New Roman" w:hAnsi="Times New Roman" w:cs="Times New Roman"/>
+        </w:rPr>
+        <w:t>Level Sets</w:t>
+      </w:r>
+      <w:r>
+        <w:rPr>
+          <w:rFonts w:ascii="Times New Roman" w:hAnsi="Times New Roman" w:cs="Times New Roman"/>
+        </w:rPr>
+        <w:t xml:space="preserve"> Development Cycles</w:t>
       </w:r>
     </w:p>
     <w:p>
@@ -280,6 +300,140 @@
         </w:rPr>
         <w:tab/>
       </w:r>
+      <w:r>
+        <w:rPr>
+          <w:rFonts w:ascii="Times New Roman" w:hAnsi="Times New Roman" w:cs="Times New Roman"/>
+          <w:b/>
+        </w:rPr>
+        <w:t>Horus Engine – June 2017 – Present (</w:t>
+      </w:r>
+      <w:r>
+        <w:rPr>
+          <w:rFonts w:ascii="Times New Roman" w:hAnsi="Times New Roman" w:cs="Times New Roman"/>
+          <w:b/>
+        </w:rPr>
+        <w:t xml:space="preserve">Sony </w:t>
+      </w:r>
+      <w:r>
+        <w:rPr>
+          <w:rFonts w:ascii="Times New Roman" w:hAnsi="Times New Roman" w:cs="Times New Roman"/>
+          <w:b/>
+        </w:rPr>
+        <w:t>PS4</w:t>
+      </w:r>
+      <w:r>
+        <w:rPr>
+          <w:rFonts w:ascii="Times New Roman" w:hAnsi="Times New Roman" w:cs="Times New Roman"/>
+          <w:b/>
+        </w:rPr>
+        <w:t xml:space="preserve"> Dev Kit</w:t>
+      </w:r>
+      <w:r>
+        <w:rPr>
+          <w:rFonts w:ascii="Times New Roman" w:hAnsi="Times New Roman" w:cs="Times New Roman"/>
+          <w:b/>
+        </w:rPr>
+        <w:t>/C++/DirectX 11)</w:t>
+      </w:r>
+    </w:p>
+    <w:p>
+      <w:pPr>
+        <w:pStyle w:val="ListParagraph"/>
+        <w:numPr>
+          <w:ilvl w:val="0"/>
+          <w:numId w:val="25"/>
+        </w:numPr>
+        <w:spacing w:after="0" w:line="240" w:lineRule="auto"/>
+        <w:rPr>
+          <w:rFonts w:ascii="Times New Roman" w:hAnsi="Times New Roman" w:cs="Times New Roman"/>
+        </w:rPr>
+      </w:pPr>
+      <w:r>
+        <w:rPr>
+          <w:rFonts w:ascii="Times New Roman" w:hAnsi="Times New Roman" w:cs="Times New Roman"/>
+        </w:rPr>
+        <w:t>3-person project</w:t>
+      </w:r>
+      <w:r>
+        <w:rPr>
+          <w:rFonts w:ascii="Times New Roman" w:hAnsi="Times New Roman" w:cs="Times New Roman"/>
+        </w:rPr>
+        <w:t xml:space="preserve"> to create a multiplatform game engine on Sony PS4 and DirectX 11</w:t>
+      </w:r>
+    </w:p>
+    <w:p>
+      <w:pPr>
+        <w:pStyle w:val="ListParagraph"/>
+        <w:numPr>
+          <w:ilvl w:val="0"/>
+          <w:numId w:val="24"/>
+        </w:numPr>
+        <w:spacing w:after="0" w:line="240" w:lineRule="auto"/>
+        <w:rPr>
+          <w:rFonts w:ascii="Times New Roman" w:hAnsi="Times New Roman" w:cs="Times New Roman"/>
+          <w:b/>
+        </w:rPr>
+      </w:pPr>
+      <w:r>
+        <w:rPr>
+          <w:rFonts w:ascii="Times New Roman" w:hAnsi="Times New Roman" w:cs="Times New Roman"/>
+        </w:rPr>
+        <w:t>I</w:t>
+      </w:r>
+      <w:r>
+        <w:rPr>
+          <w:rFonts w:ascii="Times New Roman" w:hAnsi="Times New Roman" w:cs="Times New Roman"/>
+        </w:rPr>
+        <w:t>mplemented platform independence layer for math and graphic s</w:t>
+      </w:r>
+      <w:r>
+        <w:rPr>
+          <w:rFonts w:ascii="Times New Roman" w:hAnsi="Times New Roman" w:cs="Times New Roman"/>
+        </w:rPr>
+        <w:t>ystem</w:t>
+      </w:r>
+      <w:r>
+        <w:rPr>
+          <w:rFonts w:ascii="Times New Roman" w:hAnsi="Times New Roman" w:cs="Times New Roman"/>
+        </w:rPr>
+        <w:t>s</w:t>
+      </w:r>
+    </w:p>
+    <w:p>
+      <w:pPr>
+        <w:pStyle w:val="ListParagraph"/>
+        <w:numPr>
+          <w:ilvl w:val="0"/>
+          <w:numId w:val="24"/>
+        </w:numPr>
+        <w:spacing w:after="0" w:line="240" w:lineRule="auto"/>
+        <w:rPr>
+          <w:rFonts w:ascii="Times New Roman" w:hAnsi="Times New Roman" w:cs="Times New Roman"/>
+          <w:b/>
+        </w:rPr>
+      </w:pPr>
+      <w:r>
+        <w:rPr>
+          <w:rFonts w:ascii="Times New Roman" w:hAnsi="Times New Roman" w:cs="Times New Roman"/>
+        </w:rPr>
+        <w:t xml:space="preserve">Implemented </w:t>
+      </w:r>
+      <w:r>
+        <w:rPr>
+          <w:rFonts w:ascii="Times New Roman" w:hAnsi="Times New Roman" w:cs="Times New Roman"/>
+        </w:rPr>
+        <w:t>a stack and pool memory allocator for use in engine</w:t>
+      </w:r>
+    </w:p>
+    <w:p>
+      <w:pPr>
+        <w:spacing w:after="0" w:line="240" w:lineRule="auto"/>
+        <w:ind w:left="720" w:firstLine="720"/>
+        <w:rPr>
+          <w:rFonts w:ascii="Times New Roman" w:hAnsi="Times New Roman" w:cs="Times New Roman"/>
+          <w:b/>
+        </w:rPr>
+      </w:pPr>
       <w:r>
         <w:rPr>
           <w:rFonts w:ascii="Times New Roman" w:hAnsi="Times New Roman" w:cs="Times New Roman"/>
@@ -305,13 +459,7 @@
         <w:rPr>
           <w:rFonts w:ascii="Times New Roman" w:hAnsi="Times New Roman" w:cs="Times New Roman"/>
         </w:rPr>
-        <w:t xml:space="preserve">Worked as producer, gameplay programmer and level designer on </w:t>
-      </w:r>
-      <w:r>
-        <w:rPr>
-          <w:rFonts w:ascii="Times New Roman" w:hAnsi="Times New Roman" w:cs="Times New Roman"/>
-        </w:rPr>
-        <w:t>a</w:t>
+        <w:t>Worked as producer, gameplay programmer and level designer on a</w:t>
       </w:r>
       <w:r>
         <w:rPr>
@@ -349,14 +497,7 @@
         <w:rPr>
           <w:rFonts w:ascii="Times New Roman" w:hAnsi="Times New Roman" w:cs="Times New Roman"/>
         </w:rPr>
-        <w:t xml:space="preserve">irate </w:t>
-      </w:r>
-      <w:r>
-        <w:rPr>
-          <w:rFonts w:ascii="Times New Roman" w:hAnsi="Times New Roman" w:cs="Times New Roman"/>
-          <w:strike/>
-        </w:rPr>
-        <w:t>player</w:t>
+        <w:t>irate</w:t>
       </w:r>
       <w:r>
         <w:rPr>
@@ -368,7 +509,43 @@
         <w:rPr>
           <w:rFonts w:ascii="Times New Roman" w:hAnsi="Times New Roman" w:cs="Times New Roman"/>
         </w:rPr>
-        <w:t>arrot player mechanics along with creation of platform and traps</w:t>
+        <w:t>arrot player</w:t>
+      </w:r>
+      <w:r>
+        <w:rPr>
+          <w:rFonts w:ascii="Times New Roman" w:hAnsi="Times New Roman" w:cs="Times New Roman"/>
+        </w:rPr>
+        <w:t xml:space="preserve"> movement and interaction</w:t>
+      </w:r>
+      <w:r>
+        <w:rPr>
+          <w:rFonts w:ascii="Times New Roman" w:hAnsi="Times New Roman" w:cs="Times New Roman"/>
+        </w:rPr>
+        <w:t xml:space="preserve"> mechanics along with creation of </w:t>
+      </w:r>
+      <w:r>
+        <w:rPr>
+          <w:rFonts w:ascii="Times New Roman" w:hAnsi="Times New Roman" w:cs="Times New Roman"/>
+        </w:rPr>
+        <w:t xml:space="preserve">moving </w:t>
+      </w:r>
+      <w:r>
+        <w:rPr>
+          <w:rFonts w:ascii="Times New Roman" w:hAnsi="Times New Roman" w:cs="Times New Roman"/>
+        </w:rPr>
+        <w:t>platform</w:t>
+      </w:r>
+      <w:r>
+        <w:rPr>
+          <w:rFonts w:ascii="Times New Roman" w:hAnsi="Times New Roman" w:cs="Times New Roman"/>
+        </w:rPr>
+        <w:t>s</w:t>
+      </w:r>
+      <w:r>
+        <w:rPr>
+          <w:rFonts w:ascii="Times New Roman" w:hAnsi="Times New Roman" w:cs="Times New Roman"/>
+        </w:rPr>
+        <w:t xml:space="preserve"> and traps</w:t>
       </w:r>
     </w:p>
     <w:p>
@@ -406,14 +583,7 @@
         <w:rPr>
           <w:rFonts w:ascii="Times New Roman" w:hAnsi="Times New Roman" w:cs="Times New Roman"/>
         </w:rPr>
-        <w:t xml:space="preserve"> level layout </w:t>
-      </w:r>
-      <w:r>
-        <w:rPr>
-          <w:rFonts w:ascii="Times New Roman" w:hAnsi="Times New Roman" w:cs="Times New Roman"/>
-          <w:strike/>
-        </w:rPr>
-        <w:t>for Blackfeather</w:t>
+        <w:t xml:space="preserve"> level layout</w:t>
       </w:r>
     </w:p>
     <w:p>
@@ -457,37 +627,31 @@
         <w:rPr>
           <w:rFonts w:ascii="Times New Roman" w:hAnsi="Times New Roman" w:cs="Times New Roman"/>
         </w:rPr>
+        <w:t xml:space="preserve"> art team and art pipeline,</w:t>
+      </w:r>
+      <w:r>
+        <w:rPr>
+          <w:rFonts w:ascii="Times New Roman" w:hAnsi="Times New Roman" w:cs="Times New Roman"/>
+        </w:rPr>
+        <w:t xml:space="preserve"> planned</w:t>
+      </w:r>
+      <w:r>
+        <w:rPr>
+          <w:rFonts w:ascii="Times New Roman" w:hAnsi="Times New Roman" w:cs="Times New Roman"/>
+        </w:rPr>
+        <w:t xml:space="preserve"> milestone</w:t>
+      </w:r>
+      <w:r>
+        <w:rPr>
+          <w:rFonts w:ascii="Times New Roman" w:hAnsi="Times New Roman" w:cs="Times New Roman"/>
+        </w:rPr>
         <w:t xml:space="preserve"> </w:t>
       </w:r>
       <w:r>
         <w:rPr>
           <w:rFonts w:ascii="Times New Roman" w:hAnsi="Times New Roman" w:cs="Times New Roman"/>
         </w:rPr>
-        <w:t>art team and art pipeline</w:t>
-      </w:r>
-      <w:r>
-        <w:rPr>
-          <w:rFonts w:ascii="Times New Roman" w:hAnsi="Times New Roman" w:cs="Times New Roman"/>
-        </w:rPr>
-        <w:t>,</w:t>
-      </w:r>
-      <w:r>
-        <w:rPr>
-          <w:rFonts w:ascii="Times New Roman" w:hAnsi="Times New Roman" w:cs="Times New Roman"/>
-        </w:rPr>
-        <w:t xml:space="preserve"> planned</w:t>
-      </w:r>
-      <w:r>
-        <w:rPr>
-          <w:rFonts w:ascii="Times New Roman" w:hAnsi="Times New Roman" w:cs="Times New Roman"/>
-        </w:rPr>
-        <w:t xml:space="preserve"> milestone</w:t>
-      </w:r>
-      <w:r>
-        <w:rPr>
-          <w:rFonts w:ascii="Times New Roman" w:hAnsi="Times New Roman" w:cs="Times New Roman"/>
-        </w:rPr>
-        <w:t xml:space="preserve"> </w:t>
+        <w:t>using scrum style development tactics</w:t>
       </w:r>
     </w:p>
     <w:p>
@@ -530,13 +694,7 @@
         <w:rPr>
           <w:rFonts w:ascii="Times New Roman" w:hAnsi="Times New Roman" w:cs="Times New Roman"/>
         </w:rPr>
-        <w:t xml:space="preserve">Worked as lead programmer on </w:t>
-      </w:r>
-      <w:r>
-        <w:rPr>
-          <w:rFonts w:ascii="Times New Roman" w:hAnsi="Times New Roman" w:cs="Times New Roman"/>
-        </w:rPr>
-        <w:t>a 4-person team on a 6-week long 4 player arena battle game</w:t>
+        <w:t>Worked as lead programmer on a 4-person team on a 6-week long 4 player arena battle game</w:t>
       </w:r>
     </w:p>
     <w:p>
@@ -562,7 +720,31 @@
         <w:rPr>
           <w:rFonts w:ascii="Times New Roman" w:hAnsi="Times New Roman" w:cs="Times New Roman"/>
         </w:rPr>
-        <w:t>player mechanic along with complete mechanics for 2 characte</w:t>
+        <w:t>player mechanic</w:t>
+      </w:r>
+      <w:r>
+        <w:rPr>
+          <w:rFonts w:ascii="Times New Roman" w:hAnsi="Times New Roman" w:cs="Times New Roman"/>
+        </w:rPr>
+        <w:t xml:space="preserve"> such as movement and basic attack</w:t>
+      </w:r>
+      <w:r>
+        <w:rPr>
+          <w:rFonts w:ascii="Times New Roman" w:hAnsi="Times New Roman" w:cs="Times New Roman"/>
+        </w:rPr>
+        <w:t xml:space="preserve"> along with </w:t>
+      </w:r>
+      <w:r>
+        <w:rPr>
+          <w:rFonts w:ascii="Times New Roman" w:hAnsi="Times New Roman" w:cs="Times New Roman"/>
+        </w:rPr>
+        <w:t xml:space="preserve">special attack </w:t>
+      </w:r>
+      <w:r>
+        <w:rPr>
+          <w:rFonts w:ascii="Times New Roman" w:hAnsi="Times New Roman" w:cs="Times New Roman"/>
+        </w:rPr>
+        <w:t>mechanics for 2 characte</w:t>
       </w:r>
       <w:r>
         <w:rPr>
@@ -631,13 +813,7 @@
         <w:rPr>
           <w:rFonts w:ascii="Times New Roman" w:hAnsi="Times New Roman" w:cs="Times New Roman"/>
         </w:rPr>
-        <w:t xml:space="preserve">Worked as a gameplay programmer on </w:t>
-      </w:r>
-      <w:r>
-        <w:rPr>
-          <w:rFonts w:ascii="Times New Roman" w:hAnsi="Times New Roman" w:cs="Times New Roman"/>
-        </w:rPr>
-        <w:t>a 5-person</w:t>
+        <w:t>Worked as a gameplay programmer on a 5-person</w:t>
       </w:r>
       <w:r>
         <w:rPr>
@@ -664,8 +840,6 @@
           <w:rFonts w:ascii="Times New Roman" w:hAnsi="Times New Roman" w:cs="Times New Roman"/>
         </w:rPr>
       </w:pPr>
-      <w:bookmarkStart w:id="0" w:name="_GoBack"/>
-      <w:bookmarkEnd w:id="0"/>
       <w:r>
         <w:rPr>
           <w:rFonts w:ascii="Times New Roman" w:hAnsi="Times New Roman" w:cs="Times New Roman"/>
@@ -700,7 +874,19 @@
         <w:rPr>
           <w:rFonts w:ascii="Times New Roman" w:hAnsi="Times New Roman" w:cs="Times New Roman"/>
         </w:rPr>
-        <w:t xml:space="preserve"> mechanics for yellow and red slimes as well</w:t>
+        <w:t xml:space="preserve"> mechanics for yellow and red slimes</w:t>
+      </w:r>
+      <w:r>
+        <w:rPr>
+          <w:rFonts w:ascii="Times New Roman" w:hAnsi="Times New Roman" w:cs="Times New Roman"/>
+        </w:rPr>
+        <w:t xml:space="preserve"> special abilities</w:t>
+      </w:r>
+      <w:r>
+        <w:rPr>
+          <w:rFonts w:ascii="Times New Roman" w:hAnsi="Times New Roman" w:cs="Times New Roman"/>
+        </w:rPr>
+        <w:t xml:space="preserve"> as well</w:t>
       </w:r>
       <w:r>
         <w:rPr>
@@ -711,198 +897,19 @@
     </w:p>
     <w:p>
       <w:pPr>
+        <w:pStyle w:val="ListParagraph"/>
         <w:spacing w:after="0" w:line="240" w:lineRule="auto"/>
-        <w:ind w:left="1440"/>
-        <w:rPr>
-          <w:rFonts w:ascii="Times New Roman" w:hAnsi="Times New Roman" w:cs="Times New Roman"/>
-          <w:b/>
-        </w:rPr>
-      </w:pPr>
-      <w:r>
-        <w:rPr>
-          <w:rFonts w:ascii="Times New Roman" w:hAnsi="Times New Roman" w:cs="Times New Roman"/>
-          <w:b/>
-        </w:rPr>
-        <w:t>Pulp Legends</w:t>
-      </w:r>
-      <w:r>
-        <w:rPr>
-          <w:rFonts w:ascii="Times New Roman" w:hAnsi="Times New Roman" w:cs="Times New Roman"/>
-          <w:b/>
-        </w:rPr>
-        <w:t xml:space="preserve"> – September 2016 – October 2016 (Unity/C#)</w:t>
-      </w:r>
+        <w:ind w:left="2160"/>
+        <w:rPr>
+          <w:rFonts w:ascii="Times New Roman" w:hAnsi="Times New Roman" w:cs="Times New Roman"/>
+        </w:rPr>
+      </w:pPr>
     </w:p>
     <w:p>
       <w:pPr>
-        <w:pStyle w:val="ListParagraph"/>
-        <w:numPr>
-          <w:ilvl w:val="0"/>
-          <w:numId w:val="21"/>
-        </w:numPr>
         <w:spacing w:after="0" w:line="240" w:lineRule="auto"/>
         <w:rPr>
           <w:rFonts w:ascii="Times New Roman" w:hAnsi="Times New Roman" w:cs="Times New Roman"/>
-          <w:b/>
-        </w:rPr>
-      </w:pPr>
-      <w:r>
-        <w:rPr>
-          <w:rFonts w:ascii="Times New Roman" w:hAnsi="Times New Roman" w:cs="Times New Roman"/>
-        </w:rPr>
-        <w:t xml:space="preserve">Worked </w:t>
-      </w:r>
-      <w:r>
-        <w:rPr>
-          <w:rFonts w:ascii="Times New Roman" w:hAnsi="Times New Roman" w:cs="Times New Roman"/>
-        </w:rPr>
-        <w:t>as producer and programmer on</w:t>
-      </w:r>
-      <w:r>
-        <w:rPr>
-          <w:rFonts w:ascii="Times New Roman" w:hAnsi="Times New Roman" w:cs="Times New Roman"/>
-        </w:rPr>
-        <w:t xml:space="preserve"> a 4-person </w:t>
-      </w:r>
-      <w:r>
-        <w:rPr>
-          <w:rFonts w:ascii="Times New Roman" w:hAnsi="Times New Roman" w:cs="Times New Roman"/>
-        </w:rPr>
-        <w:t xml:space="preserve">team </w:t>
-      </w:r>
-      <w:r>
-        <w:rPr>
-          <w:rFonts w:ascii="Times New Roman" w:hAnsi="Times New Roman" w:cs="Times New Roman"/>
-        </w:rPr>
-        <w:t xml:space="preserve">on a </w:t>
-      </w:r>
-      <w:r>
-        <w:rPr>
-          <w:rFonts w:ascii="Times New Roman" w:hAnsi="Times New Roman" w:cs="Times New Roman"/>
-        </w:rPr>
-        <w:t>5-week long n</w:t>
-      </w:r>
-      <w:r>
-        <w:rPr>
-          <w:rFonts w:ascii="Times New Roman" w:hAnsi="Times New Roman" w:cs="Times New Roman"/>
-        </w:rPr>
-        <w:t xml:space="preserve">oir </w:t>
-      </w:r>
-      <w:r>
-        <w:rPr>
-          <w:rFonts w:ascii="Times New Roman" w:hAnsi="Times New Roman" w:cs="Times New Roman"/>
-        </w:rPr>
-        <w:t>style p</w:t>
-      </w:r>
-      <w:r>
-        <w:rPr>
-          <w:rFonts w:ascii="Times New Roman" w:hAnsi="Times New Roman" w:cs="Times New Roman"/>
-        </w:rPr>
-        <w:t xml:space="preserve">latformer </w:t>
-      </w:r>
-    </w:p>
-    <w:p>
-      <w:pPr>
-        <w:pStyle w:val="ListParagraph"/>
-        <w:numPr>
-          <w:ilvl w:val="0"/>
-          <w:numId w:val="21"/>
-        </w:numPr>
-        <w:spacing w:after="0" w:line="240" w:lineRule="auto"/>
-        <w:rPr>
-          <w:rFonts w:ascii="Times New Roman" w:hAnsi="Times New Roman" w:cs="Times New Roman"/>
-          <w:b/>
-        </w:rPr>
-      </w:pPr>
-      <w:r>
-        <w:rPr>
-          <w:rFonts w:ascii="Times New Roman" w:hAnsi="Times New Roman" w:cs="Times New Roman"/>
-        </w:rPr>
-        <w:t>Programmed the base players, character selection, game UI, and menu UI</w:t>
-      </w:r>
-    </w:p>
-    <w:p>
-      <w:pPr>
-        <w:pStyle w:val="ListParagraph"/>
-        <w:numPr>
-          <w:ilvl w:val="0"/>
-          <w:numId w:val="21"/>
-        </w:numPr>
-        <w:spacing w:after="0" w:line="240" w:lineRule="auto"/>
-        <w:rPr>
-          <w:rFonts w:ascii="Times New Roman" w:hAnsi="Times New Roman" w:cs="Times New Roman"/>
-          <w:b/>
-        </w:rPr>
-      </w:pPr>
-      <w:r>
-        <w:rPr>
-          <w:rFonts w:ascii="Times New Roman" w:hAnsi="Times New Roman" w:cs="Times New Roman"/>
-        </w:rPr>
-        <w:t xml:space="preserve">Managed </w:t>
-      </w:r>
-      <w:r>
-        <w:rPr>
-          <w:rFonts w:ascii="Times New Roman" w:hAnsi="Times New Roman" w:cs="Times New Roman"/>
-        </w:rPr>
-        <w:t xml:space="preserve">task assignments </w:t>
-      </w:r>
-      <w:r>
-        <w:rPr>
-          <w:rFonts w:ascii="Times New Roman" w:hAnsi="Times New Roman" w:cs="Times New Roman"/>
-        </w:rPr>
-        <w:t>to team</w:t>
-      </w:r>
-      <w:r>
-        <w:rPr>
-          <w:rFonts w:ascii="Times New Roman" w:hAnsi="Times New Roman" w:cs="Times New Roman"/>
-        </w:rPr>
-        <w:t xml:space="preserve"> members</w:t>
-      </w:r>
-      <w:r>
-        <w:rPr>
-          <w:rFonts w:ascii="Times New Roman" w:hAnsi="Times New Roman" w:cs="Times New Roman"/>
-        </w:rPr>
-        <w:t>, maintained git repo</w:t>
-      </w:r>
-      <w:r>
-        <w:rPr>
-          <w:rFonts w:ascii="Times New Roman" w:hAnsi="Times New Roman" w:cs="Times New Roman"/>
-        </w:rPr>
-        <w:t xml:space="preserve">, as well as polished and made </w:t>
-      </w:r>
-      <w:r>
-        <w:rPr>
-          <w:rFonts w:ascii="Times New Roman" w:hAnsi="Times New Roman" w:cs="Times New Roman"/>
-        </w:rPr>
-        <w:t>builds for play</w:t>
-      </w:r>
-      <w:r>
-        <w:rPr>
-          <w:rFonts w:ascii="Times New Roman" w:hAnsi="Times New Roman" w:cs="Times New Roman"/>
-        </w:rPr>
-        <w:t xml:space="preserve"> </w:t>
-      </w:r>
-      <w:r>
-        <w:rPr>
-          <w:rFonts w:ascii="Times New Roman" w:hAnsi="Times New Roman" w:cs="Times New Roman"/>
-        </w:rPr>
-        <w:t>testing and final game.</w:t>
-      </w:r>
-    </w:p>
-    <w:p>
-      <w:pPr>
-        <w:spacing w:after="0" w:line="240" w:lineRule="auto"/>
-        <w:rPr>
-          <w:rFonts w:ascii="Times New Roman" w:hAnsi="Times New Roman" w:cs="Times New Roman"/>
-          <w:b/>
-        </w:rPr>
-      </w:pPr>
-    </w:p>
-    <w:p>
-      <w:pPr>
-        <w:spacing w:after="0" w:line="240" w:lineRule="auto"/>
-        <w:rPr>
-          <w:rFonts w:ascii="Times New Roman" w:hAnsi="Times New Roman" w:cs="Times New Roman"/>
         </w:rPr>
       </w:pPr>
       <w:r>
@@ -943,7 +950,7 @@
         <w:rPr>
           <w:rFonts w:ascii="Times New Roman" w:hAnsi="Times New Roman" w:cs="Times New Roman"/>
         </w:rPr>
-        <w:t xml:space="preserve">C++, </w:t>
+        <w:t xml:space="preserve">C++, PS4 Console Development, </w:t>
       </w:r>
       <w:r>
         <w:rPr>
@@ -999,6 +1006,12 @@
         <w:rPr>
           <w:rFonts w:ascii="Times New Roman" w:hAnsi="Times New Roman" w:cs="Times New Roman"/>
         </w:rPr>
+        <w:t xml:space="preserve"> 5</w:t>
+      </w:r>
+      <w:r>
+        <w:rPr>
+          <w:rFonts w:ascii="Times New Roman" w:hAnsi="Times New Roman" w:cs="Times New Roman"/>
+        </w:rPr>
         <w:t>,</w:t>
       </w:r>
       <w:r>
@@ -1017,13 +1030,37 @@
         <w:rPr>
           <w:rFonts w:ascii="Times New Roman" w:hAnsi="Times New Roman" w:cs="Times New Roman"/>
         </w:rPr>
-        <w:t xml:space="preserve"> studios,</w:t>
-      </w:r>
-      <w:r>
-        <w:rPr>
-          <w:rFonts w:ascii="Times New Roman" w:hAnsi="Times New Roman" w:cs="Times New Roman"/>
-        </w:rPr>
-        <w:t xml:space="preserve"> Corona SDK</w:t>
+        <w:t xml:space="preserve"> studios</w:t>
+      </w:r>
+      <w:r>
+        <w:rPr>
+          <w:rFonts w:ascii="Times New Roman" w:hAnsi="Times New Roman" w:cs="Times New Roman"/>
+        </w:rPr>
+        <w:t xml:space="preserve"> 2016/2017</w:t>
+      </w:r>
+      <w:r>
+        <w:rPr>
+          <w:rFonts w:ascii="Times New Roman" w:hAnsi="Times New Roman" w:cs="Times New Roman"/>
+        </w:rPr>
+        <w:t>,</w:t>
+      </w:r>
+      <w:r>
+        <w:rPr>
+          <w:rFonts w:ascii="Times New Roman" w:hAnsi="Times New Roman" w:cs="Times New Roman"/>
+        </w:rPr>
+        <w:t xml:space="preserve"> </w:t>
+      </w:r>
+      <w:r>
+        <w:rPr>
+          <w:rFonts w:ascii="Times New Roman" w:hAnsi="Times New Roman" w:cs="Times New Roman"/>
+        </w:rPr>
+        <w:t xml:space="preserve">DirectX 11, Open GL, </w:t>
+      </w:r>
+      <w:r>
+        <w:rPr>
+          <w:rFonts w:ascii="Times New Roman" w:hAnsi="Times New Roman" w:cs="Times New Roman"/>
+        </w:rPr>
+        <w:t>Corona SDK</w:t>
       </w:r>
       <w:r>
         <w:rPr>
@@ -1073,13 +1110,7 @@
         <w:rPr>
           <w:rFonts w:ascii="Times New Roman" w:hAnsi="Times New Roman" w:cs="Times New Roman"/>
         </w:rPr>
-        <w:t>Fast learner,</w:t>
-      </w:r>
-      <w:r>
-        <w:rPr>
-          <w:rFonts w:ascii="Times New Roman" w:hAnsi="Times New Roman" w:cs="Times New Roman"/>
-        </w:rPr>
-        <w:t xml:space="preserve"> can handle many responsibilities</w:t>
+        <w:t>can handle many responsibilities</w:t>
       </w:r>
       <w:r>
         <w:rPr>
@@ -1280,7 +1311,13 @@
         <w:rPr>
           <w:rFonts w:ascii="Times New Roman" w:hAnsi="Times New Roman" w:cs="Times New Roman"/>
         </w:rPr>
-        <w:t>Supervised design and level construction of a land</w:t>
+        <w:t xml:space="preserve">Supervised design </w:t>
+      </w:r>
+      <w:r>
+        <w:rPr>
+          <w:rFonts w:ascii="Times New Roman" w:hAnsi="Times New Roman" w:cs="Times New Roman"/>
+        </w:rPr>
+        <w:t>and level construction of a set of levels for game area</w:t>
       </w:r>
     </w:p>
     <w:p>
@@ -1647,7 +1684,7 @@
                             <w:rPr>
                               <w:rFonts w:ascii="Times New Roman" w:hAnsi="Times New Roman" w:cs="Times New Roman"/>
                             </w:rPr>
-                            <w:t>14 Kinsman Lane, Topsfield, MA 01983</w:t>
+                            <w:t>Topsfield, MA 01983</w:t>
                           </w:r>
                         </w:p>
                         <w:p>
@@ -1724,7 +1761,7 @@
                       <w:rPr>
                         <w:rFonts w:ascii="Times New Roman" w:hAnsi="Times New Roman" w:cs="Times New Roman"/>
                       </w:rPr>
-                      <w:t>14 Kinsman Lane, Topsfield, MA 01983</w:t>
+                      <w:t>Topsfield, MA 01983</w:t>
                     </w:r>
                   </w:p>
                   <w:p>
@@ -2060,11 +2097,6 @@
       <w:t>_________________________________________________________________________________</w:t>
     </w:r>
   </w:p>
-  <w:p>
-    <w:pPr>
-      <w:pStyle w:val="Header"/>
-    </w:pPr>
-  </w:p>
 </w:hdr>
 </file>
 
@@ -2410,6 +2442,119 @@
     </w:lvl>
   </w:abstractNum>
   <w:abstractNum w:abstractNumId="3" w15:restartNumberingAfterBreak="0">
+    <w:nsid w:val="1C9532AB"/>
+    <w:multiLevelType w:val="hybridMultilevel"/>
+    <w:tmpl w:val="ECD2E17A"/>
+    <w:lvl w:ilvl="0" w:tplc="04090001">
+      <w:start w:val="1"/>
+      <w:numFmt w:val="bullet"/>
+      <w:lvlText w:val=""/>
+      <w:lvlJc w:val="left"/>
+      <w:pPr>
+        <w:ind w:left="2160" w:hanging="360"/>
+      </w:pPr>
+      <w:rPr>
+        <w:rFonts w:ascii="Symbol" w:hAnsi="Symbol" w:hint="default"/>
+      </w:rPr>
+    </w:lvl>
+    <w:lvl w:ilvl="1" w:tplc="04090003" w:tentative="1">
+      <w:start w:val="1"/>
+      <w:numFmt w:val="bullet"/>
+      <w:lvlText w:val="o"/>
+      <w:lvlJc w:val="left"/>
+      <w:pPr>
+        <w:ind w:left="2880" w:hanging="360"/>
+      </w:pPr>
+      <w:rPr>
+        <w:rFonts w:ascii="Courier New" w:hAnsi="Courier New" w:cs="Courier New" w:hint="default"/>
+      </w:rPr>
+    </w:lvl>
+    <w:lvl w:ilvl="2" w:tplc="04090005" w:tentative="1">
+      <w:start w:val="1"/>
+      <w:numFmt w:val="bullet"/>
+      <w:lvlText w:val=""/>
+      <w:lvlJc w:val="left"/>
+      <w:pPr>
+        <w:ind w:left="3600" w:hanging="360"/>
+      </w:pPr>
+      <w:rPr>
+        <w:rFonts w:ascii="Wingdings" w:hAnsi="Wingdings" w:hint="default"/>
+      </w:rPr>
+    </w:lvl>
+    <w:lvl w:ilvl="3" w:tplc="04090001" w:tentative="1">
+      <w:start w:val="1"/>
+      <w:numFmt w:val="bullet"/>
+      <w:lvlText w:val=""/>
+      <w:lvlJc w:val="left"/>
+      <w:pPr>
+        <w:ind w:left="4320" w:hanging="360"/>
+      </w:pPr>
+      <w:rPr>
+        <w:rFonts w:ascii="Symbol" w:hAnsi="Symbol" w:hint="default"/>
+      </w:rPr>
+    </w:lvl>
+    <w:lvl w:ilvl="4" w:tplc="04090003" w:tentative="1">
+      <w:start w:val="1"/>
+      <w:numFmt w:val="bullet"/>
+      <w:lvlText w:val="o"/>
+      <w:lvlJc w:val="left"/>
+      <w:pPr>
+        <w:ind w:left="5040" w:hanging="360"/>
+      </w:pPr>
+      <w:rPr>
+        <w:rFonts w:ascii="Courier New" w:hAnsi="Courier New" w:cs="Courier New" w:hint="default"/>
+      </w:rPr>
+    </w:lvl>
+    <w:lvl w:ilvl="5" w:tplc="04090005" w:tentative="1">
+      <w:start w:val="1"/>
+      <w:numFmt w:val="bullet"/>
+      <w:lvlText w:val=""/>
+      <w:lvlJc w:val="left"/>
+      <w:pPr>
+        <w:ind w:left="5760" w:hanging="360"/>
+      </w:pPr>
+      <w:rPr>
+        <w:rFonts w:ascii="Wingdings" w:hAnsi="Wingdings" w:hint="default"/>
+      </w:rPr>
+    </w:lvl>
+    <w:lvl w:ilvl="6" w:tplc="04090001" w:tentative="1">
+      <w:start w:val="1"/>
+      <w:numFmt w:val="bullet"/>
+      <w:lvlText w:val=""/>
+      <w:lvlJc w:val="left"/>
+      <w:pPr>
+        <w:ind w:left="6480" w:hanging="360"/>
+      </w:pPr>
+      <w:rPr>
+        <w:rFonts w:ascii="Symbol" w:hAnsi="Symbol" w:hint="default"/>
+      </w:rPr>
+    </w:lvl>
+    <w:lvl w:ilvl="7" w:tplc="04090003" w:tentative="1">
+      <w:start w:val="1"/>
+      <w:numFmt w:val="bullet"/>
+      <w:lvlText w:val="o"/>
+      <w:lvlJc w:val="left"/>
+      <w:pPr>
+        <w:ind w:left="7200" w:hanging="360"/>
+      </w:pPr>
+      <w:rPr>
+        <w:rFonts w:ascii="Courier New" w:hAnsi="Courier New" w:cs="Courier New" w:hint="default"/>
+      </w:rPr>
+    </w:lvl>
+    <w:lvl w:ilvl="8" w:tplc="04090005" w:tentative="1">
+      <w:start w:val="1"/>
+      <w:numFmt w:val="bullet"/>
+      <w:lvlText w:val=""/>
+      <w:lvlJc w:val="left"/>
+      <w:pPr>
+        <w:ind w:left="7920" w:hanging="360"/>
+      </w:pPr>
+      <w:rPr>
+        <w:rFonts w:ascii="Wingdings" w:hAnsi="Wingdings" w:hint="default"/>
+      </w:rPr>
+    </w:lvl>
+  </w:abstractNum>
+  <w:abstractNum w:abstractNumId="4" w15:restartNumberingAfterBreak="0">
     <w:nsid w:val="1CA35FDD"/>
     <w:multiLevelType w:val="hybridMultilevel"/>
     <w:tmpl w:val="B9966788"/>
@@ -2522,7 +2667,120 @@
       </w:rPr>
     </w:lvl>
   </w:abstractNum>
-  <w:abstractNum w:abstractNumId="4" w15:restartNumberingAfterBreak="0">
+  <w:abstractNum w:abstractNumId="5" w15:restartNumberingAfterBreak="0">
+    <w:nsid w:val="1FB467BF"/>
+    <w:multiLevelType w:val="hybridMultilevel"/>
+    <w:tmpl w:val="BC7ECD8C"/>
+    <w:lvl w:ilvl="0" w:tplc="04090001">
+      <w:start w:val="1"/>
+      <w:numFmt w:val="bullet"/>
+      <w:lvlText w:val=""/>
+      <w:lvlJc w:val="left"/>
+      <w:pPr>
+        <w:ind w:left="2160" w:hanging="360"/>
+      </w:pPr>
+      <w:rPr>
+        <w:rFonts w:ascii="Symbol" w:hAnsi="Symbol" w:hint="default"/>
+      </w:rPr>
+    </w:lvl>
+    <w:lvl w:ilvl="1" w:tplc="04090003" w:tentative="1">
+      <w:start w:val="1"/>
+      <w:numFmt w:val="bullet"/>
+      <w:lvlText w:val="o"/>
+      <w:lvlJc w:val="left"/>
+      <w:pPr>
+        <w:ind w:left="2880" w:hanging="360"/>
+      </w:pPr>
+      <w:rPr>
+        <w:rFonts w:ascii="Courier New" w:hAnsi="Courier New" w:cs="Courier New" w:hint="default"/>
+      </w:rPr>
+    </w:lvl>
+    <w:lvl w:ilvl="2" w:tplc="04090005" w:tentative="1">
+      <w:start w:val="1"/>
+      <w:numFmt w:val="bullet"/>
+      <w:lvlText w:val=""/>
+      <w:lvlJc w:val="left"/>
+      <w:pPr>
+        <w:ind w:left="3600" w:hanging="360"/>
+      </w:pPr>
+      <w:rPr>
+        <w:rFonts w:ascii="Wingdings" w:hAnsi="Wingdings" w:hint="default"/>
+      </w:rPr>
+    </w:lvl>
+    <w:lvl w:ilvl="3" w:tplc="04090001" w:tentative="1">
+      <w:start w:val="1"/>
+      <w:numFmt w:val="bullet"/>
+      <w:lvlText w:val=""/>
+      <w:lvlJc w:val="left"/>
+      <w:pPr>
+        <w:ind w:left="4320" w:hanging="360"/>
+      </w:pPr>
+      <w:rPr>
+        <w:rFonts w:ascii="Symbol" w:hAnsi="Symbol" w:hint="default"/>
+      </w:rPr>
+    </w:lvl>
+    <w:lvl w:ilvl="4" w:tplc="04090003" w:tentative="1">
+      <w:start w:val="1"/>
+      <w:numFmt w:val="bullet"/>
+      <w:lvlText w:val="o"/>
+      <w:lvlJc w:val="left"/>
+      <w:pPr>
+        <w:ind w:left="5040" w:hanging="360"/>
+      </w:pPr>
+      <w:rPr>
+        <w:rFonts w:ascii="Courier New" w:hAnsi="Courier New" w:cs="Courier New" w:hint="default"/>
+      </w:rPr>
+    </w:lvl>
+    <w:lvl w:ilvl="5" w:tplc="04090005" w:tentative="1">
+      <w:start w:val="1"/>
+      <w:numFmt w:val="bullet"/>
+      <w:lvlText w:val=""/>
+      <w:lvlJc w:val="left"/>
+      <w:pPr>
+        <w:ind w:left="5760" w:hanging="360"/>
+      </w:pPr>
+      <w:rPr>
+        <w:rFonts w:ascii="Wingdings" w:hAnsi="Wingdings" w:hint="default"/>
+      </w:rPr>
+    </w:lvl>
+    <w:lvl w:ilvl="6" w:tplc="04090001" w:tentative="1">
+      <w:start w:val="1"/>
+      <w:numFmt w:val="bullet"/>
+      <w:lvlText w:val=""/>
+      <w:lvlJc w:val="left"/>
+      <w:pPr>
+        <w:ind w:left="6480" w:hanging="360"/>
+      </w:pPr>
+      <w:rPr>
+        <w:rFonts w:ascii="Symbol" w:hAnsi="Symbol" w:hint="default"/>
+      </w:rPr>
+    </w:lvl>
+    <w:lvl w:ilvl="7" w:tplc="04090003" w:tentative="1">
+      <w:start w:val="1"/>
+      <w:numFmt w:val="bullet"/>
+      <w:lvlText w:val="o"/>
+      <w:lvlJc w:val="left"/>
+      <w:pPr>
+        <w:ind w:left="7200" w:hanging="360"/>
+      </w:pPr>
+      <w:rPr>
+        <w:rFonts w:ascii="Courier New" w:hAnsi="Courier New" w:cs="Courier New" w:hint="default"/>
+      </w:rPr>
+    </w:lvl>
+    <w:lvl w:ilvl="8" w:tplc="04090005" w:tentative="1">
+      <w:start w:val="1"/>
+      <w:numFmt w:val="bullet"/>
+      <w:lvlText w:val=""/>
+      <w:lvlJc w:val="left"/>
+      <w:pPr>
+        <w:ind w:left="7920" w:hanging="360"/>
+      </w:pPr>
+      <w:rPr>
+        <w:rFonts w:ascii="Wingdings" w:hAnsi="Wingdings" w:hint="default"/>
+      </w:rPr>
+    </w:lvl>
+  </w:abstractNum>
+  <w:abstractNum w:abstractNumId="6" w15:restartNumberingAfterBreak="0">
     <w:nsid w:val="23D13DA1"/>
     <w:multiLevelType w:val="hybridMultilevel"/>
     <w:tmpl w:val="241245E0"/>
@@ -2635,7 +2893,120 @@
       </w:rPr>
     </w:lvl>
   </w:abstractNum>
-  <w:abstractNum w:abstractNumId="5" w15:restartNumberingAfterBreak="0">
+  <w:abstractNum w:abstractNumId="7" w15:restartNumberingAfterBreak="0">
+    <w:nsid w:val="24A745BF"/>
+    <w:multiLevelType w:val="hybridMultilevel"/>
+    <w:tmpl w:val="07FA4618"/>
+    <w:lvl w:ilvl="0" w:tplc="04090001">
+      <w:start w:val="1"/>
+      <w:numFmt w:val="bullet"/>
+      <w:lvlText w:val=""/>
+      <w:lvlJc w:val="left"/>
+      <w:pPr>
+        <w:ind w:left="720" w:hanging="360"/>
+      </w:pPr>
+      <w:rPr>
+        <w:rFonts w:ascii="Symbol" w:hAnsi="Symbol" w:hint="default"/>
+      </w:rPr>
+    </w:lvl>
+    <w:lvl w:ilvl="1" w:tplc="04090003" w:tentative="1">
+      <w:start w:val="1"/>
+      <w:numFmt w:val="bullet"/>
+      <w:lvlText w:val="o"/>
+      <w:lvlJc w:val="left"/>
+      <w:pPr>
+        <w:ind w:left="1440" w:hanging="360"/>
+      </w:pPr>
+      <w:rPr>
+        <w:rFonts w:ascii="Courier New" w:hAnsi="Courier New" w:cs="Courier New" w:hint="default"/>
+      </w:rPr>
+    </w:lvl>
+    <w:lvl w:ilvl="2" w:tplc="04090005" w:tentative="1">
+      <w:start w:val="1"/>
+      <w:numFmt w:val="bullet"/>
+      <w:lvlText w:val=""/>
+      <w:lvlJc w:val="left"/>
+      <w:pPr>
+        <w:ind w:left="2160" w:hanging="360"/>
+      </w:pPr>
+      <w:rPr>
+        <w:rFonts w:ascii="Wingdings" w:hAnsi="Wingdings" w:hint="default"/>
+      </w:rPr>
+    </w:lvl>
+    <w:lvl w:ilvl="3" w:tplc="04090001" w:tentative="1">
+      <w:start w:val="1"/>
+      <w:numFmt w:val="bullet"/>
+      <w:lvlText w:val=""/>
+      <w:lvlJc w:val="left"/>
+      <w:pPr>
+        <w:ind w:left="2880" w:hanging="360"/>
+      </w:pPr>
+      <w:rPr>
+        <w:rFonts w:ascii="Symbol" w:hAnsi="Symbol" w:hint="default"/>
+      </w:rPr>
+    </w:lvl>
+    <w:lvl w:ilvl="4" w:tplc="04090003" w:tentative="1">
+      <w:start w:val="1"/>
+      <w:numFmt w:val="bullet"/>
+      <w:lvlText w:val="o"/>
+      <w:lvlJc w:val="left"/>
+      <w:pPr>
+        <w:ind w:left="3600" w:hanging="360"/>
+      </w:pPr>
+      <w:rPr>
+        <w:rFonts w:ascii="Courier New" w:hAnsi="Courier New" w:cs="Courier New" w:hint="default"/>
+      </w:rPr>
+    </w:lvl>
+    <w:lvl w:ilvl="5" w:tplc="04090005" w:tentative="1">
+      <w:start w:val="1"/>
+      <w:numFmt w:val="bullet"/>
+      <w:lvlText w:val=""/>
+      <w:lvlJc w:val="left"/>
+      <w:pPr>
+        <w:ind w:left="4320" w:hanging="360"/>
+      </w:pPr>
+      <w:rPr>
+        <w:rFonts w:ascii="Wingdings" w:hAnsi="Wingdings" w:hint="default"/>
+      </w:rPr>
+    </w:lvl>
+    <w:lvl w:ilvl="6" w:tplc="04090001" w:tentative="1">
+      <w:start w:val="1"/>
+      <w:numFmt w:val="bullet"/>
+      <w:lvlText w:val=""/>
+      <w:lvlJc w:val="left"/>
+      <w:pPr>
+        <w:ind w:left="5040" w:hanging="360"/>
+      </w:pPr>
+      <w:rPr>
+        <w:rFonts w:ascii="Symbol" w:hAnsi="Symbol" w:hint="default"/>
+      </w:rPr>
+    </w:lvl>
+    <w:lvl w:ilvl="7" w:tplc="04090003" w:tentative="1">
+      <w:start w:val="1"/>
+      <w:numFmt w:val="bullet"/>
+      <w:lvlText w:val="o"/>
+      <w:lvlJc w:val="left"/>
+      <w:pPr>
+        <w:ind w:left="5760" w:hanging="360"/>
+      </w:pPr>
+      <w:rPr>
+        <w:rFonts w:ascii="Courier New" w:hAnsi="Courier New" w:cs="Courier New" w:hint="default"/>
+      </w:rPr>
+    </w:lvl>
+    <w:lvl w:ilvl="8" w:tplc="04090005" w:tentative="1">
+      <w:start w:val="1"/>
+      <w:numFmt w:val="bullet"/>
+      <w:lvlText w:val=""/>
+      <w:lvlJc w:val="left"/>
+      <w:pPr>
+        <w:ind w:left="6480" w:hanging="360"/>
+      </w:pPr>
+      <w:rPr>
+        <w:rFonts w:ascii="Wingdings" w:hAnsi="Wingdings" w:hint="default"/>
+      </w:rPr>
+    </w:lvl>
+  </w:abstractNum>
+  <w:abstractNum w:abstractNumId="8" w15:restartNumberingAfterBreak="0">
     <w:nsid w:val="27AA5D54"/>
     <w:multiLevelType w:val="hybridMultilevel"/>
     <w:tmpl w:val="3F3C31B2"/>
@@ -2748,7 +3119,7 @@
       </w:rPr>
     </w:lvl>
   </w:abstractNum>
-  <w:abstractNum w:abstractNumId="6" w15:restartNumberingAfterBreak="0">
+  <w:abstractNum w:abstractNumId="9" w15:restartNumberingAfterBreak="0">
     <w:nsid w:val="2A344EC6"/>
     <w:multiLevelType w:val="hybridMultilevel"/>
     <w:tmpl w:val="8B048B8A"/>
@@ -2861,7 +3232,7 @@
       </w:rPr>
     </w:lvl>
   </w:abstractNum>
-  <w:abstractNum w:abstractNumId="7" w15:restartNumberingAfterBreak="0">
+  <w:abstractNum w:abstractNumId="10" w15:restartNumberingAfterBreak="0">
     <w:nsid w:val="30EB56FB"/>
     <w:multiLevelType w:val="hybridMultilevel"/>
     <w:tmpl w:val="96A6F612"/>
@@ -2974,7 +3345,7 @@
       </w:rPr>
     </w:lvl>
   </w:abstractNum>
-  <w:abstractNum w:abstractNumId="8" w15:restartNumberingAfterBreak="0">
+  <w:abstractNum w:abstractNumId="11" w15:restartNumberingAfterBreak="0">
     <w:nsid w:val="336B4E24"/>
     <w:multiLevelType w:val="hybridMultilevel"/>
     <w:tmpl w:val="ED4E5B8E"/>
@@ -3087,7 +3458,7 @@
       </w:rPr>
     </w:lvl>
   </w:abstractNum>
-  <w:abstractNum w:abstractNumId="9" w15:restartNumberingAfterBreak="0">
+  <w:abstractNum w:abstractNumId="12" w15:restartNumberingAfterBreak="0">
     <w:nsid w:val="3A0644D8"/>
     <w:multiLevelType w:val="hybridMultilevel"/>
     <w:tmpl w:val="9F1C9BA8"/>
@@ -3200,7 +3571,7 @@
       </w:rPr>
     </w:lvl>
   </w:abstractNum>
-  <w:abstractNum w:abstractNumId="10" w15:restartNumberingAfterBreak="0">
+  <w:abstractNum w:abstractNumId="13" w15:restartNumberingAfterBreak="0">
     <w:nsid w:val="3DB34B03"/>
     <w:multiLevelType w:val="hybridMultilevel"/>
     <w:tmpl w:val="CFCAFF22"/>
@@ -3313,7 +3684,7 @@
       </w:rPr>
     </w:lvl>
   </w:abstractNum>
-  <w:abstractNum w:abstractNumId="11" w15:restartNumberingAfterBreak="0">
+  <w:abstractNum w:abstractNumId="14" w15:restartNumberingAfterBreak="0">
     <w:nsid w:val="4A666625"/>
     <w:multiLevelType w:val="hybridMultilevel"/>
     <w:tmpl w:val="D0281F08"/>
@@ -3426,7 +3797,7 @@
       </w:rPr>
     </w:lvl>
   </w:abstractNum>
-  <w:abstractNum w:abstractNumId="12" w15:restartNumberingAfterBreak="0">
+  <w:abstractNum w:abstractNumId="15" w15:restartNumberingAfterBreak="0">
     <w:nsid w:val="506D28B9"/>
     <w:multiLevelType w:val="hybridMultilevel"/>
     <w:tmpl w:val="D1B810D8"/>
@@ -3539,7 +3910,7 @@
       </w:rPr>
     </w:lvl>
   </w:abstractNum>
-  <w:abstractNum w:abstractNumId="13" w15:restartNumberingAfterBreak="0">
+  <w:abstractNum w:abstractNumId="16" w15:restartNumberingAfterBreak="0">
     <w:nsid w:val="51987A44"/>
     <w:multiLevelType w:val="hybridMultilevel"/>
     <w:tmpl w:val="96D87E2E"/>
@@ -3652,7 +4023,7 @@
       </w:rPr>
     </w:lvl>
   </w:abstractNum>
-  <w:abstractNum w:abstractNumId="14" w15:restartNumberingAfterBreak="0">
+  <w:abstractNum w:abstractNumId="17" w15:restartNumberingAfterBreak="0">
     <w:nsid w:val="520C526D"/>
     <w:multiLevelType w:val="hybridMultilevel"/>
     <w:tmpl w:val="D832B47A"/>
@@ -3765,7 +4136,7 @@
       </w:rPr>
     </w:lvl>
   </w:abstractNum>
-  <w:abstractNum w:abstractNumId="15" w15:restartNumberingAfterBreak="0">
+  <w:abstractNum w:abstractNumId="18" w15:restartNumberingAfterBreak="0">
     <w:nsid w:val="52997BD8"/>
     <w:multiLevelType w:val="hybridMultilevel"/>
     <w:tmpl w:val="CED086E6"/>
@@ -3878,7 +4249,7 @@
       </w:rPr>
     </w:lvl>
   </w:abstractNum>
-  <w:abstractNum w:abstractNumId="16" w15:restartNumberingAfterBreak="0">
+  <w:abstractNum w:abstractNumId="19" w15:restartNumberingAfterBreak="0">
     <w:nsid w:val="531A5D29"/>
     <w:multiLevelType w:val="hybridMultilevel"/>
     <w:tmpl w:val="4D5AF2E0"/>
@@ -3991,7 +4362,7 @@
       </w:rPr>
     </w:lvl>
   </w:abstractNum>
-  <w:abstractNum w:abstractNumId="17" w15:restartNumberingAfterBreak="0">
+  <w:abstractNum w:abstractNumId="20" w15:restartNumberingAfterBreak="0">
     <w:nsid w:val="5D670248"/>
     <w:multiLevelType w:val="hybridMultilevel"/>
     <w:tmpl w:val="663A2FCE"/>
@@ -4104,7 +4475,7 @@
       </w:rPr>
     </w:lvl>
   </w:abstractNum>
-  <w:abstractNum w:abstractNumId="18" w15:restartNumberingAfterBreak="0">
+  <w:abstractNum w:abstractNumId="21" w15:restartNumberingAfterBreak="0">
     <w:nsid w:val="71935784"/>
     <w:multiLevelType w:val="hybridMultilevel"/>
     <w:tmpl w:val="324ACA24"/>
@@ -4217,7 +4588,7 @@
       </w:rPr>
     </w:lvl>
   </w:abstractNum>
-  <w:abstractNum w:abstractNumId="19" w15:restartNumberingAfterBreak="0">
+  <w:abstractNum w:abstractNumId="22" w15:restartNumberingAfterBreak="0">
     <w:nsid w:val="7BCE58CD"/>
     <w:multiLevelType w:val="hybridMultilevel"/>
     <w:tmpl w:val="169CCBB2"/>
@@ -4330,7 +4701,7 @@
       </w:rPr>
     </w:lvl>
   </w:abstractNum>
-  <w:abstractNum w:abstractNumId="20" w15:restartNumberingAfterBreak="0">
+  <w:abstractNum w:abstractNumId="23" w15:restartNumberingAfterBreak="0">
     <w:nsid w:val="7CA6367E"/>
     <w:multiLevelType w:val="hybridMultilevel"/>
     <w:tmpl w:val="8878DFDA"/>
@@ -4443,7 +4814,7 @@
       </w:rPr>
     </w:lvl>
   </w:abstractNum>
-  <w:abstractNum w:abstractNumId="21" w15:restartNumberingAfterBreak="0">
+  <w:abstractNum w:abstractNumId="24" w15:restartNumberingAfterBreak="0">
     <w:nsid w:val="7EA002CF"/>
     <w:multiLevelType w:val="hybridMultilevel"/>
     <w:tmpl w:val="E724FB32"/>
@@ -4557,70 +4928,79 @@
     </w:lvl>
   </w:abstractNum>
   <w:num w:numId="1">
-    <w:abstractNumId w:val="4"/>
+    <w:abstractNumId w:val="6"/>
   </w:num>
   <w:num w:numId="2">
-    <w:abstractNumId w:val="17"/>
+    <w:abstractNumId w:val="20"/>
   </w:num>
   <w:num w:numId="3">
-    <w:abstractNumId w:val="11"/>
+    <w:abstractNumId w:val="14"/>
   </w:num>
   <w:num w:numId="4">
-    <w:abstractNumId w:val="19"/>
+    <w:abstractNumId w:val="22"/>
   </w:num>
   <w:num w:numId="5">
-    <w:abstractNumId w:val="5"/>
+    <w:abstractNumId w:val="8"/>
   </w:num>
   <w:num w:numId="6">
     <w:abstractNumId w:val="2"/>
   </w:num>
   <w:num w:numId="7">
+    <w:abstractNumId w:val="15"/>
+  </w:num>
+  <w:num w:numId="8">
+    <w:abstractNumId w:val="16"/>
+  </w:num>
+  <w:num w:numId="9">
+    <w:abstractNumId w:val="10"/>
+  </w:num>
+  <w:num w:numId="10">
     <w:abstractNumId w:val="12"/>
   </w:num>
-  <w:num w:numId="8">
-    <w:abstractNumId w:val="13"/>
-  </w:num>
-  <w:num w:numId="9">
-    <w:abstractNumId w:val="7"/>
-  </w:num>
-  <w:num w:numId="10">
-    <w:abstractNumId w:val="9"/>
-  </w:num>
   <w:num w:numId="11">
-    <w:abstractNumId w:val="3"/>
+    <w:abstractNumId w:val="4"/>
   </w:num>
   <w:num w:numId="12">
-    <w:abstractNumId w:val="14"/>
+    <w:abstractNumId w:val="17"/>
   </w:num>
   <w:num w:numId="13">
-    <w:abstractNumId w:val="20"/>
+    <w:abstractNumId w:val="23"/>
   </w:num>
   <w:num w:numId="14">
     <w:abstractNumId w:val="1"/>
   </w:num>
   <w:num w:numId="15">
-    <w:abstractNumId w:val="21"/>
+    <w:abstractNumId w:val="24"/>
   </w:num>
   <w:num w:numId="16">
-    <w:abstractNumId w:val="8"/>
+    <w:abstractNumId w:val="11"/>
   </w:num>
   <w:num w:numId="17">
-    <w:abstractNumId w:val="10"/>
+    <w:abstractNumId w:val="13"/>
   </w:num>
   <w:num w:numId="18">
     <w:abstractNumId w:val="0"/>
   </w:num>
   <w:num w:numId="19">
-    <w:abstractNumId w:val="15"/>
+    <w:abstractNumId w:val="18"/>
   </w:num>
   <w:num w:numId="20">
-    <w:abstractNumId w:val="6"/>
+    <w:abstractNumId w:val="9"/>
   </w:num>
   <w:num w:numId="21">
-    <w:abstractNumId w:val="18"/>
+    <w:abstractNumId w:val="21"/>
   </w:num>
   <w:num w:numId="22">
-    <w:abstractNumId w:val="16"/>
+    <w:abstractNumId w:val="19"/>
+  </w:num>
+  <w:num w:numId="23">
+    <w:abstractNumId w:val="7"/>
+  </w:num>
+  <w:num w:numId="24">
+    <w:abstractNumId w:val="5"/>
+  </w:num>
+  <w:num w:numId="25">
+    <w:abstractNumId w:val="3"/>
   </w:num>
 </w:numbering>
 </file>
@@ -4748,6 +5128,7 @@
     <w:lsdException w:name="HTML Sample" w:semiHidden="1" w:unhideWhenUsed="1"/>
     <w:lsdException w:name="HTML Typewriter" w:semiHidden="1" w:unhideWhenUsed="1"/>
     <w:lsdException w:name="HTML Variable" w:semiHidden="1" w:unhideWhenUsed="1"/>
+    <w:lsdException w:name="Normal Table" w:semiHidden="1" w:unhideWhenUsed="1"/>
     <w:lsdException w:name="annotation subject" w:semiHidden="1" w:unhideWhenUsed="1"/>
     <w:lsdException w:name="No List" w:semiHidden="1" w:unhideWhenUsed="1"/>
     <w:lsdException w:name="Outline List 1" w:semiHidden="1" w:unhideWhenUsed="1"/>
@@ -4794,8 +5175,10 @@
     <w:lsdException w:name="Table Subtle 2" w:semiHidden="1" w:unhideWhenUsed="1"/>
     <w:lsdException w:name="Table Web 1" w:semiHidden="1" w:unhideWhenUsed="1"/>
     <w:lsdException w:name="Table Web 2" w:semiHidden="1" w:unhideWhenUsed="1"/>
+    <w:lsdException w:name="Table Web 3" w:semiHidden="1" w:unhideWhenUsed="1"/>
     <w:lsdException w:name="Balloon Text" w:semiHidden="1" w:unhideWhenUsed="1"/>
     <w:lsdException w:name="Table Grid" w:uiPriority="39"/>
+    <w:lsdException w:name="Table Theme" w:semiHidden="1" w:unhideWhenUsed="1"/>
     <w:lsdException w:name="Placeholder Text" w:semiHidden="1"/>
     <w:lsdException w:name="No Spacing" w:uiPriority="1" w:qFormat="1"/>
     <w:lsdException w:name="Light Shading" w:uiPriority="60"/>
@@ -5480,7 +5863,7 @@
 </file>
 
 <file path=customXml/itemProps1.xml><?xml version="1.0" encoding="utf-8"?>
-<ds:datastoreItem xmlns:ds="http://schemas.openxmlformats.org/officeDocument/2006/customXml" ds:itemID="{64836359-F5D6-4BCC-AAF2-2A1F0DFAF9A4}">
+<ds:datastoreItem xmlns:ds="http://schemas.openxmlformats.org/officeDocument/2006/customXml" ds:itemID="{402F701D-845E-48FA-A21F-E02E4011CA4F}">
   <ds:schemaRefs>
     <ds:schemaRef ds:uri="http://schemas.openxmlformats.org/officeDocument/2006/bibliography"/>
   </ds:schemaRefs>

</xml_diff>

<commit_message>
Updated Bio Page, + new Background color
I went in and created a new bio since I have now Graduated. I also uploaded a more recent version of my resume and removed the old background image for the site.
</commit_message>
<xml_diff>
--- a/portfolio/downloads/Malmquist_Resume.docx
+++ b/portfolio/downloads/Malmquist_Resume.docx
@@ -38,8 +38,6 @@
         </w:rPr>
         <w:t>, Rochester, New York</w:t>
       </w:r>
-      <w:bookmarkStart w:id="0" w:name="_GoBack"/>
-      <w:bookmarkEnd w:id="0"/>
     </w:p>
     <w:p>
       <w:pPr>
@@ -88,29 +86,10 @@
     <w:p>
       <w:pPr>
         <w:spacing w:after="0" w:line="240" w:lineRule="auto"/>
-        <w:ind w:left="720" w:firstLine="720"/>
-        <w:rPr>
-          <w:rFonts w:ascii="Times New Roman" w:hAnsi="Times New Roman" w:cs="Times New Roman"/>
-        </w:rPr>
-      </w:pPr>
-      <w:r>
-        <w:rPr>
-          <w:rFonts w:ascii="Times New Roman" w:hAnsi="Times New Roman" w:cs="Times New Roman"/>
-        </w:rPr>
-        <w:t>GPA: 3.56</w:t>
-      </w:r>
-      <w:r>
-        <w:rPr>
-          <w:rFonts w:ascii="Times New Roman" w:hAnsi="Times New Roman" w:cs="Times New Roman"/>
-        </w:rPr>
-        <w:t xml:space="preserve">, </w:t>
-      </w:r>
-      <w:r>
-        <w:rPr>
-          <w:rFonts w:ascii="Times New Roman" w:hAnsi="Times New Roman" w:cs="Times New Roman"/>
-        </w:rPr>
-        <w:t>RIT’s Dean List (Spring 2015- Spring 2017)</w:t>
-      </w:r>
+        <w:rPr>
+          <w:rFonts w:ascii="Times New Roman" w:hAnsi="Times New Roman" w:cs="Times New Roman"/>
+        </w:rPr>
+      </w:pPr>
       <w:r>
         <w:rPr>
           <w:rFonts w:ascii="Times New Roman" w:hAnsi="Times New Roman" w:cs="Times New Roman"/>
@@ -122,39 +101,98 @@
           <w:rFonts w:ascii="Times New Roman" w:hAnsi="Times New Roman" w:cs="Times New Roman"/>
         </w:rPr>
         <w:tab/>
-      </w:r>
-      <w:r>
-        <w:rPr>
-          <w:rFonts w:ascii="Times New Roman" w:hAnsi="Times New Roman" w:cs="Times New Roman"/>
-        </w:rPr>
-        <w:tab/>
-      </w:r>
-      <w:r>
-        <w:rPr>
-          <w:rFonts w:ascii="Times New Roman" w:hAnsi="Times New Roman" w:cs="Times New Roman"/>
-        </w:rPr>
-        <w:tab/>
-      </w:r>
-      <w:r>
-        <w:rPr>
-          <w:rFonts w:ascii="Times New Roman" w:hAnsi="Times New Roman" w:cs="Times New Roman"/>
-        </w:rPr>
-        <w:tab/>
-      </w:r>
-      <w:r>
-        <w:rPr>
-          <w:rFonts w:ascii="Times New Roman" w:hAnsi="Times New Roman" w:cs="Times New Roman"/>
-        </w:rPr>
-        <w:tab/>
+        <w:t>Minor in History</w:t>
+      </w:r>
+      <w:r>
+        <w:rPr>
+          <w:rFonts w:ascii="Times New Roman" w:hAnsi="Times New Roman" w:cs="Times New Roman"/>
+        </w:rPr>
+        <w:t xml:space="preserve"> </w:t>
       </w:r>
     </w:p>
     <w:p>
       <w:pPr>
         <w:spacing w:after="0" w:line="240" w:lineRule="auto"/>
-        <w:rPr>
-          <w:rFonts w:ascii="Times New Roman" w:hAnsi="Times New Roman" w:cs="Times New Roman"/>
-        </w:rPr>
-      </w:pPr>
+        <w:ind w:left="720" w:firstLine="720"/>
+        <w:rPr>
+          <w:rFonts w:ascii="Times New Roman" w:hAnsi="Times New Roman" w:cs="Times New Roman"/>
+        </w:rPr>
+      </w:pPr>
+      <w:r>
+        <w:rPr>
+          <w:rFonts w:ascii="Times New Roman" w:hAnsi="Times New Roman" w:cs="Times New Roman"/>
+        </w:rPr>
+        <w:t>GPA: 3.56</w:t>
+      </w:r>
+      <w:r>
+        <w:rPr>
+          <w:rFonts w:ascii="Times New Roman" w:hAnsi="Times New Roman" w:cs="Times New Roman"/>
+        </w:rPr>
+        <w:t xml:space="preserve">   </w:t>
+      </w:r>
+      <w:r>
+        <w:rPr>
+          <w:rFonts w:ascii="Times New Roman" w:hAnsi="Times New Roman" w:cs="Times New Roman"/>
+        </w:rPr>
+        <w:t>RIT’s Dean List (Spring 2015- Spring 201</w:t>
+      </w:r>
+      <w:r>
+        <w:rPr>
+          <w:rFonts w:ascii="Times New Roman" w:hAnsi="Times New Roman" w:cs="Times New Roman"/>
+        </w:rPr>
+        <w:t>8</w:t>
+      </w:r>
+      <w:r>
+        <w:rPr>
+          <w:rFonts w:ascii="Times New Roman" w:hAnsi="Times New Roman" w:cs="Times New Roman"/>
+        </w:rPr>
+        <w:t>)</w:t>
+      </w:r>
+      <w:r>
+        <w:rPr>
+          <w:rFonts w:ascii="Times New Roman" w:hAnsi="Times New Roman" w:cs="Times New Roman"/>
+        </w:rPr>
+        <w:tab/>
+      </w:r>
+    </w:p>
+    <w:p>
+      <w:pPr>
+        <w:spacing w:after="0" w:line="240" w:lineRule="auto"/>
+        <w:ind w:left="720" w:firstLine="720"/>
+        <w:rPr>
+          <w:rFonts w:ascii="Times New Roman" w:hAnsi="Times New Roman" w:cs="Times New Roman"/>
+        </w:rPr>
+      </w:pPr>
+      <w:r>
+        <w:rPr>
+          <w:rFonts w:ascii="Times New Roman" w:hAnsi="Times New Roman" w:cs="Times New Roman"/>
+        </w:rPr>
+        <w:tab/>
+      </w:r>
+      <w:r>
+        <w:rPr>
+          <w:rFonts w:ascii="Times New Roman" w:hAnsi="Times New Roman" w:cs="Times New Roman"/>
+        </w:rPr>
+        <w:tab/>
+      </w:r>
+      <w:r>
+        <w:rPr>
+          <w:rFonts w:ascii="Times New Roman" w:hAnsi="Times New Roman" w:cs="Times New Roman"/>
+        </w:rPr>
+        <w:tab/>
+      </w:r>
+      <w:r>
+        <w:rPr>
+          <w:rFonts w:ascii="Times New Roman" w:hAnsi="Times New Roman" w:cs="Times New Roman"/>
+        </w:rPr>
+        <w:tab/>
+      </w:r>
+      <w:r>
+        <w:rPr>
+          <w:rFonts w:ascii="Times New Roman" w:hAnsi="Times New Roman" w:cs="Times New Roman"/>
+        </w:rPr>
+        <w:tab/>
+      </w:r>
     </w:p>
     <w:p>
       <w:pPr>
@@ -358,7 +396,19 @@
         <w:rPr>
           <w:rFonts w:ascii="Times New Roman" w:hAnsi="Times New Roman" w:cs="Times New Roman"/>
         </w:rPr>
-        <w:t xml:space="preserve"> to create a multiplatform game engine on Sony PS4 and DirectX 11</w:t>
+        <w:t xml:space="preserve"> to create a multiplatform game engine </w:t>
+      </w:r>
+      <w:r>
+        <w:rPr>
+          <w:rFonts w:ascii="Times New Roman" w:hAnsi="Times New Roman" w:cs="Times New Roman"/>
+        </w:rPr>
+        <w:t>using</w:t>
+      </w:r>
+      <w:r>
+        <w:rPr>
+          <w:rFonts w:ascii="Times New Roman" w:hAnsi="Times New Roman" w:cs="Times New Roman"/>
+        </w:rPr>
+        <w:t xml:space="preserve"> Sony PS4 and DirectX 11</w:t>
       </w:r>
     </w:p>
     <w:p>
@@ -422,6 +472,50 @@
         <w:rPr>
           <w:rFonts w:ascii="Times New Roman" w:hAnsi="Times New Roman" w:cs="Times New Roman"/>
         </w:rPr>
+        <w:t xml:space="preserve">various engine systems such as </w:t>
+      </w:r>
+      <w:r>
+        <w:rPr>
+          <w:rFonts w:ascii="Times New Roman" w:hAnsi="Times New Roman" w:cs="Times New Roman"/>
+        </w:rPr>
+        <w:t>game object, asset management</w:t>
+      </w:r>
+      <w:r>
+        <w:rPr>
+          <w:rFonts w:ascii="Times New Roman" w:hAnsi="Times New Roman" w:cs="Times New Roman"/>
+        </w:rPr>
+        <w:t>,</w:t>
+      </w:r>
+      <w:r>
+        <w:rPr>
+          <w:rFonts w:ascii="Times New Roman" w:hAnsi="Times New Roman" w:cs="Times New Roman"/>
+        </w:rPr>
+        <w:t xml:space="preserve"> collision system</w:t>
+      </w:r>
+    </w:p>
+    <w:p>
+      <w:pPr>
+        <w:pStyle w:val="ListParagraph"/>
+        <w:numPr>
+          <w:ilvl w:val="0"/>
+          <w:numId w:val="24"/>
+        </w:numPr>
+        <w:spacing w:after="0" w:line="240" w:lineRule="auto"/>
+        <w:rPr>
+          <w:rFonts w:ascii="Times New Roman" w:hAnsi="Times New Roman" w:cs="Times New Roman"/>
+          <w:b/>
+        </w:rPr>
+      </w:pPr>
+      <w:r>
+        <w:rPr>
+          <w:rFonts w:ascii="Times New Roman" w:hAnsi="Times New Roman" w:cs="Times New Roman"/>
+        </w:rPr>
+        <w:t xml:space="preserve">Implemented </w:t>
+      </w:r>
+      <w:r>
+        <w:rPr>
+          <w:rFonts w:ascii="Times New Roman" w:hAnsi="Times New Roman" w:cs="Times New Roman"/>
+        </w:rPr>
         <w:t>a stack and pool memory allocator for use in engine</w:t>
       </w:r>
     </w:p>
@@ -471,7 +565,15 @@
         <w:rPr>
           <w:rFonts w:ascii="Times New Roman" w:hAnsi="Times New Roman" w:cs="Times New Roman"/>
         </w:rPr>
-        <w:t xml:space="preserve"> 8-person team on a 5-month long 2 player platformer racing game</w:t>
+        <w:t xml:space="preserve"> 8-person team on a 5-month long 2</w:t>
+      </w:r>
+      <w:bookmarkStart w:id="0" w:name="_GoBack"/>
+      <w:bookmarkEnd w:id="0"/>
+      <w:r>
+        <w:rPr>
+          <w:rFonts w:ascii="Times New Roman" w:hAnsi="Times New Roman" w:cs="Times New Roman"/>
+        </w:rPr>
+        <w:t xml:space="preserve"> player platformer racing game</w:t>
       </w:r>
     </w:p>
     <w:p>
@@ -585,6 +687,12 @@
         </w:rPr>
         <w:t xml:space="preserve"> level layout</w:t>
       </w:r>
+      <w:r>
+        <w:rPr>
+          <w:rFonts w:ascii="Times New Roman" w:hAnsi="Times New Roman" w:cs="Times New Roman"/>
+        </w:rPr>
+        <w:t xml:space="preserve"> for the game</w:t>
+      </w:r>
     </w:p>
     <w:p>
       <w:pPr>
@@ -756,143 +864,19 @@
         <w:rPr>
           <w:rFonts w:ascii="Times New Roman" w:hAnsi="Times New Roman" w:cs="Times New Roman"/>
         </w:rPr>
-        <w:t xml:space="preserve">ame UI, character selection, and game optimization </w:t>
-      </w:r>
-    </w:p>
-    <w:p>
-      <w:pPr>
-        <w:spacing w:after="0" w:line="240" w:lineRule="auto"/>
-        <w:ind w:left="720" w:firstLine="720"/>
-        <w:rPr>
-          <w:rFonts w:ascii="Times New Roman" w:hAnsi="Times New Roman" w:cs="Times New Roman"/>
-          <w:b/>
-        </w:rPr>
-      </w:pPr>
-      <w:r>
-        <w:rPr>
-          <w:rFonts w:ascii="Times New Roman" w:hAnsi="Times New Roman" w:cs="Times New Roman"/>
-          <w:b/>
-        </w:rPr>
-        <w:t>Slime Spree- 2016 Microsoft Imagine Cup @</w:t>
-      </w:r>
-      <w:r>
-        <w:rPr>
-          <w:rFonts w:ascii="Times New Roman" w:hAnsi="Times New Roman" w:cs="Times New Roman"/>
-          <w:b/>
+        <w:t>ame UI, character selection, and game optimization</w:t>
+      </w:r>
+      <w:r>
+        <w:rPr>
+          <w:rFonts w:ascii="Times New Roman" w:hAnsi="Times New Roman" w:cs="Times New Roman"/>
+        </w:rPr>
+        <w:t>s</w:t>
+      </w:r>
+      <w:r>
+        <w:rPr>
+          <w:rFonts w:ascii="Times New Roman" w:hAnsi="Times New Roman" w:cs="Times New Roman"/>
         </w:rPr>
         <w:t xml:space="preserve"> </w:t>
-      </w:r>
-      <w:r>
-        <w:rPr>
-          <w:rFonts w:ascii="Times New Roman" w:hAnsi="Times New Roman" w:cs="Times New Roman"/>
-          <w:b/>
-        </w:rPr>
-        <w:t>RIT (Unity</w:t>
-      </w:r>
-      <w:r>
-        <w:rPr>
-          <w:rFonts w:ascii="Times New Roman" w:hAnsi="Times New Roman" w:cs="Times New Roman"/>
-          <w:b/>
-        </w:rPr>
-        <w:t>/C#)</w:t>
-      </w:r>
-    </w:p>
-    <w:p>
-      <w:pPr>
-        <w:pStyle w:val="ListParagraph"/>
-        <w:numPr>
-          <w:ilvl w:val="0"/>
-          <w:numId w:val="11"/>
-        </w:numPr>
-        <w:spacing w:after="0" w:line="240" w:lineRule="auto"/>
-        <w:rPr>
-          <w:rFonts w:ascii="Times New Roman" w:hAnsi="Times New Roman" w:cs="Times New Roman"/>
-        </w:rPr>
-      </w:pPr>
-      <w:r>
-        <w:rPr>
-          <w:rFonts w:ascii="Times New Roman" w:hAnsi="Times New Roman" w:cs="Times New Roman"/>
-        </w:rPr>
-        <w:t>Worked as a gameplay programmer on a 5-person</w:t>
-      </w:r>
-      <w:r>
-        <w:rPr>
-          <w:rFonts w:ascii="Times New Roman" w:hAnsi="Times New Roman" w:cs="Times New Roman"/>
-        </w:rPr>
-        <w:t xml:space="preserve"> team</w:t>
-      </w:r>
-      <w:r>
-        <w:rPr>
-          <w:rFonts w:ascii="Times New Roman" w:hAnsi="Times New Roman" w:cs="Times New Roman"/>
-        </w:rPr>
-        <w:t xml:space="preserve"> over 48-hour period to make a 4-player co-op survival game</w:t>
-      </w:r>
-    </w:p>
-    <w:p>
-      <w:pPr>
-        <w:pStyle w:val="ListParagraph"/>
-        <w:numPr>
-          <w:ilvl w:val="0"/>
-          <w:numId w:val="11"/>
-        </w:numPr>
-        <w:spacing w:after="0" w:line="240" w:lineRule="auto"/>
-        <w:rPr>
-          <w:rFonts w:ascii="Times New Roman" w:hAnsi="Times New Roman" w:cs="Times New Roman"/>
-        </w:rPr>
-      </w:pPr>
-      <w:r>
-        <w:rPr>
-          <w:rFonts w:ascii="Times New Roman" w:hAnsi="Times New Roman" w:cs="Times New Roman"/>
-        </w:rPr>
-        <w:t>I</w:t>
-      </w:r>
-      <w:r>
-        <w:rPr>
-          <w:rFonts w:ascii="Times New Roman" w:hAnsi="Times New Roman" w:cs="Times New Roman"/>
-        </w:rPr>
-        <w:t>mplement</w:t>
-      </w:r>
-      <w:r>
-        <w:rPr>
-          <w:rFonts w:ascii="Times New Roman" w:hAnsi="Times New Roman" w:cs="Times New Roman"/>
-        </w:rPr>
-        <w:t>ed</w:t>
-      </w:r>
-      <w:r>
-        <w:rPr>
-          <w:rFonts w:ascii="Times New Roman" w:hAnsi="Times New Roman" w:cs="Times New Roman"/>
-        </w:rPr>
-        <w:t xml:space="preserve"> game</w:t>
-      </w:r>
-      <w:r>
-        <w:rPr>
-          <w:rFonts w:ascii="Times New Roman" w:hAnsi="Times New Roman" w:cs="Times New Roman"/>
-        </w:rPr>
-        <w:t>play</w:t>
-      </w:r>
-      <w:r>
-        <w:rPr>
-          <w:rFonts w:ascii="Times New Roman" w:hAnsi="Times New Roman" w:cs="Times New Roman"/>
-        </w:rPr>
-        <w:t xml:space="preserve"> mechanics for yellow and red slimes</w:t>
-      </w:r>
-      <w:r>
-        <w:rPr>
-          <w:rFonts w:ascii="Times New Roman" w:hAnsi="Times New Roman" w:cs="Times New Roman"/>
-        </w:rPr>
-        <w:t xml:space="preserve"> special abilities</w:t>
-      </w:r>
-      <w:r>
-        <w:rPr>
-          <w:rFonts w:ascii="Times New Roman" w:hAnsi="Times New Roman" w:cs="Times New Roman"/>
-        </w:rPr>
-        <w:t xml:space="preserve"> as well</w:t>
-      </w:r>
-      <w:r>
-        <w:rPr>
-          <w:rFonts w:ascii="Times New Roman" w:hAnsi="Times New Roman" w:cs="Times New Roman"/>
-        </w:rPr>
-        <w:t xml:space="preserve"> as setting up the basic framework of the slime players such as health, and movement.</w:t>
       </w:r>
     </w:p>
     <w:p>
@@ -944,13 +928,19 @@
         <w:rPr>
           <w:rFonts w:ascii="Times New Roman" w:hAnsi="Times New Roman" w:cs="Times New Roman"/>
         </w:rPr>
+        <w:t xml:space="preserve">C++, </w:t>
+      </w:r>
+      <w:r>
+        <w:rPr>
+          <w:rFonts w:ascii="Times New Roman" w:hAnsi="Times New Roman" w:cs="Times New Roman"/>
+        </w:rPr>
         <w:t xml:space="preserve">C#, </w:t>
       </w:r>
       <w:r>
         <w:rPr>
           <w:rFonts w:ascii="Times New Roman" w:hAnsi="Times New Roman" w:cs="Times New Roman"/>
         </w:rPr>
-        <w:t xml:space="preserve">C++, PS4 Console Development, </w:t>
+        <w:t xml:space="preserve">PS4 Console Development, </w:t>
       </w:r>
       <w:r>
         <w:rPr>
@@ -1012,6 +1002,12 @@
         <w:rPr>
           <w:rFonts w:ascii="Times New Roman" w:hAnsi="Times New Roman" w:cs="Times New Roman"/>
         </w:rPr>
+        <w:t>/2018</w:t>
+      </w:r>
+      <w:r>
+        <w:rPr>
+          <w:rFonts w:ascii="Times New Roman" w:hAnsi="Times New Roman" w:cs="Times New Roman"/>
+        </w:rPr>
         <w:t>,</w:t>
       </w:r>
       <w:r>
@@ -1060,7 +1056,13 @@
         <w:rPr>
           <w:rFonts w:ascii="Times New Roman" w:hAnsi="Times New Roman" w:cs="Times New Roman"/>
         </w:rPr>
-        <w:t>Corona SDK</w:t>
+        <w:t xml:space="preserve">Corona </w:t>
+      </w:r>
+      <w:r>
+        <w:rPr>
+          <w:rFonts w:ascii="Times New Roman" w:hAnsi="Times New Roman" w:cs="Times New Roman"/>
+        </w:rPr>
+        <w:t>SDK</w:t>
       </w:r>
       <w:r>
         <w:rPr>
@@ -1072,13 +1074,13 @@
         <w:rPr>
           <w:rFonts w:ascii="Times New Roman" w:hAnsi="Times New Roman" w:cs="Times New Roman"/>
         </w:rPr>
-        <w:t xml:space="preserve"> Processing</w:t>
-      </w:r>
-      <w:r>
-        <w:rPr>
-          <w:rFonts w:ascii="Times New Roman" w:hAnsi="Times New Roman" w:cs="Times New Roman"/>
-        </w:rPr>
-        <w:t>, Adobe P</w:t>
+        <w:t xml:space="preserve"> Adobe</w:t>
+      </w:r>
+      <w:r>
+        <w:rPr>
+          <w:rFonts w:ascii="Times New Roman" w:hAnsi="Times New Roman" w:cs="Times New Roman"/>
+        </w:rPr>
+        <w:t xml:space="preserve"> P</w:t>
       </w:r>
       <w:r>
         <w:rPr>
@@ -1185,8 +1187,106 @@
           <w:rFonts w:ascii="Times New Roman" w:hAnsi="Times New Roman" w:cs="Times New Roman"/>
           <w:b/>
         </w:rPr>
-        <w:t xml:space="preserve">  </w:t>
-      </w:r>
+        <w:t xml:space="preserve"> </w:t>
+      </w:r>
+      <w:r>
+        <w:rPr>
+          <w:rFonts w:ascii="Times New Roman" w:hAnsi="Times New Roman" w:cs="Times New Roman"/>
+          <w:b/>
+        </w:rPr>
+        <w:tab/>
+      </w:r>
+      <w:r>
+        <w:rPr>
+          <w:rFonts w:ascii="Times New Roman" w:hAnsi="Times New Roman" w:cs="Times New Roman"/>
+          <w:b/>
+        </w:rPr>
+        <w:t>R.I.T. Interactive Games and Media Department, Rochester, NY</w:t>
+      </w:r>
+    </w:p>
+    <w:p>
+      <w:pPr>
+        <w:spacing w:after="0" w:line="240" w:lineRule="auto"/>
+        <w:ind w:left="720" w:firstLine="720"/>
+        <w:rPr>
+          <w:rFonts w:ascii="Times New Roman" w:hAnsi="Times New Roman" w:cs="Times New Roman"/>
+          <w:b/>
+        </w:rPr>
+      </w:pPr>
+      <w:r>
+        <w:rPr>
+          <w:rFonts w:ascii="Times New Roman" w:hAnsi="Times New Roman" w:cs="Times New Roman"/>
+          <w:b/>
+        </w:rPr>
+        <w:t>Game Engine</w:t>
+      </w:r>
+      <w:r>
+        <w:rPr>
+          <w:rFonts w:ascii="Times New Roman" w:hAnsi="Times New Roman" w:cs="Times New Roman"/>
+          <w:b/>
+        </w:rPr>
+        <w:t xml:space="preserve"> Teaching Assistant January 2018 - May 2018</w:t>
+      </w:r>
+    </w:p>
+    <w:p>
+      <w:pPr>
+        <w:pStyle w:val="ListParagraph"/>
+        <w:numPr>
+          <w:ilvl w:val="0"/>
+          <w:numId w:val="26"/>
+        </w:numPr>
+        <w:spacing w:after="0" w:line="240" w:lineRule="auto"/>
+        <w:rPr>
+          <w:rFonts w:ascii="Times New Roman" w:hAnsi="Times New Roman" w:cs="Times New Roman"/>
+        </w:rPr>
+      </w:pPr>
+      <w:r>
+        <w:rPr>
+          <w:rFonts w:ascii="Times New Roman" w:hAnsi="Times New Roman" w:cs="Times New Roman"/>
+        </w:rPr>
+        <w:t>Graded and provide feedback on engine assignment</w:t>
+      </w:r>
+      <w:r>
+        <w:rPr>
+          <w:rFonts w:ascii="Times New Roman" w:hAnsi="Times New Roman" w:cs="Times New Roman"/>
+        </w:rPr>
+        <w:t xml:space="preserve"> and overall </w:t>
+      </w:r>
+      <w:r>
+        <w:rPr>
+          <w:rFonts w:ascii="Times New Roman" w:hAnsi="Times New Roman" w:cs="Times New Roman"/>
+        </w:rPr>
+        <w:t>game engine design</w:t>
+      </w:r>
+    </w:p>
+    <w:p>
+      <w:pPr>
+        <w:pStyle w:val="ListParagraph"/>
+        <w:numPr>
+          <w:ilvl w:val="0"/>
+          <w:numId w:val="26"/>
+        </w:numPr>
+        <w:spacing w:after="0" w:line="240" w:lineRule="auto"/>
+        <w:rPr>
+          <w:rFonts w:ascii="Times New Roman" w:hAnsi="Times New Roman" w:cs="Times New Roman"/>
+        </w:rPr>
+      </w:pPr>
+      <w:r>
+        <w:rPr>
+          <w:rFonts w:ascii="Times New Roman" w:hAnsi="Times New Roman" w:cs="Times New Roman"/>
+        </w:rPr>
+        <w:t>Assisted students with questions about assignments or classwork</w:t>
+      </w:r>
+    </w:p>
+    <w:p>
+      <w:pPr>
+        <w:spacing w:after="0" w:line="240" w:lineRule="auto"/>
+        <w:ind w:left="720" w:firstLine="720"/>
+        <w:rPr>
+          <w:rFonts w:ascii="Times New Roman" w:hAnsi="Times New Roman" w:cs="Times New Roman"/>
+          <w:b/>
+        </w:rPr>
+      </w:pPr>
       <w:r>
         <w:rPr>
           <w:rFonts w:ascii="Times New Roman" w:hAnsi="Times New Roman" w:cs="Times New Roman"/>
@@ -1329,6 +1429,7 @@
           <w:b/>
         </w:rPr>
       </w:pPr>
+      <w:bookmarkStart w:id="1" w:name="_Hlk515547374"/>
       <w:r>
         <w:rPr>
           <w:rFonts w:ascii="Times New Roman" w:hAnsi="Times New Roman" w:cs="Times New Roman"/>
@@ -1337,6 +1438,7 @@
         <w:t>R.I.T. Interactive Games and Media Department, Rochester, NY</w:t>
       </w:r>
     </w:p>
+    <w:bookmarkEnd w:id="1"/>
     <w:p>
       <w:pPr>
         <w:spacing w:after="0" w:line="240" w:lineRule="auto"/>
@@ -1351,7 +1453,14 @@
           <w:rFonts w:ascii="Times New Roman" w:hAnsi="Times New Roman" w:cs="Times New Roman"/>
           <w:b/>
         </w:rPr>
-        <w:t>Lab Assistant, January 2016 – Present</w:t>
+        <w:t xml:space="preserve">Lab Assistant, January 2016 – </w:t>
+      </w:r>
+      <w:r>
+        <w:rPr>
+          <w:rFonts w:ascii="Times New Roman" w:hAnsi="Times New Roman" w:cs="Times New Roman"/>
+          <w:b/>
+        </w:rPr>
+        <w:t>May 2018</w:t>
       </w:r>
     </w:p>
     <w:p>
@@ -1448,43 +1557,7 @@
         <w:rPr>
           <w:rFonts w:ascii="Times New Roman" w:hAnsi="Times New Roman" w:cs="Times New Roman"/>
         </w:rPr>
-        <w:t>M</w:t>
-      </w:r>
-      <w:r>
-        <w:rPr>
-          <w:rFonts w:ascii="Times New Roman" w:hAnsi="Times New Roman" w:cs="Times New Roman"/>
-        </w:rPr>
-        <w:t>ember of the STAR</w:t>
-      </w:r>
-      <w:r>
-        <w:rPr>
-          <w:rFonts w:ascii="Times New Roman" w:hAnsi="Times New Roman" w:cs="Times New Roman"/>
-        </w:rPr>
-        <w:t>fest Planning C</w:t>
-      </w:r>
-      <w:r>
-        <w:rPr>
-          <w:rFonts w:ascii="Times New Roman" w:hAnsi="Times New Roman" w:cs="Times New Roman"/>
-        </w:rPr>
-        <w:t xml:space="preserve">ommittee and </w:t>
-      </w:r>
-      <w:r>
-        <w:rPr>
-          <w:rFonts w:ascii="Times New Roman" w:hAnsi="Times New Roman" w:cs="Times New Roman"/>
-        </w:rPr>
-        <w:t>STAR PR Committee for RIT’s s</w:t>
-      </w:r>
-      <w:r>
-        <w:rPr>
-          <w:rFonts w:ascii="Times New Roman" w:hAnsi="Times New Roman" w:cs="Times New Roman"/>
-        </w:rPr>
-        <w:t>ci-fi club (2015-2017</w:t>
-      </w:r>
-      <w:r>
-        <w:rPr>
-          <w:rFonts w:ascii="Times New Roman" w:hAnsi="Times New Roman" w:cs="Times New Roman"/>
-        </w:rPr>
-        <w:t>)</w:t>
+        <w:t>Interactive Games and Media Ambassador (August 2017 – May 2018)</w:t>
       </w:r>
     </w:p>
     <w:p>
@@ -1503,26 +1576,50 @@
         <w:rPr>
           <w:rFonts w:ascii="Times New Roman" w:hAnsi="Times New Roman" w:cs="Times New Roman"/>
         </w:rPr>
-        <w:t>Junior</w:t>
-      </w:r>
-      <w:r>
-        <w:rPr>
-          <w:rFonts w:ascii="Times New Roman" w:hAnsi="Times New Roman" w:cs="Times New Roman"/>
-        </w:rPr>
-        <w:t xml:space="preserve"> Assistant Scout Master and Life Scout of Boy S</w:t>
-      </w:r>
-      <w:r>
-        <w:rPr>
-          <w:rFonts w:ascii="Times New Roman" w:hAnsi="Times New Roman" w:cs="Times New Roman"/>
-        </w:rPr>
-        <w:t>couts Troop 81 (2014)</w:t>
+        <w:t>M</w:t>
+      </w:r>
+      <w:r>
+        <w:rPr>
+          <w:rFonts w:ascii="Times New Roman" w:hAnsi="Times New Roman" w:cs="Times New Roman"/>
+        </w:rPr>
+        <w:t>ember of the STAR</w:t>
+      </w:r>
+      <w:r>
+        <w:rPr>
+          <w:rFonts w:ascii="Times New Roman" w:hAnsi="Times New Roman" w:cs="Times New Roman"/>
+        </w:rPr>
+        <w:t>fest Planning C</w:t>
+      </w:r>
+      <w:r>
+        <w:rPr>
+          <w:rFonts w:ascii="Times New Roman" w:hAnsi="Times New Roman" w:cs="Times New Roman"/>
+        </w:rPr>
+        <w:t xml:space="preserve">ommittee and </w:t>
+      </w:r>
+      <w:r>
+        <w:rPr>
+          <w:rFonts w:ascii="Times New Roman" w:hAnsi="Times New Roman" w:cs="Times New Roman"/>
+        </w:rPr>
+        <w:t>STAR PR Committee for RIT’s s</w:t>
+      </w:r>
+      <w:r>
+        <w:rPr>
+          <w:rFonts w:ascii="Times New Roman" w:hAnsi="Times New Roman" w:cs="Times New Roman"/>
+        </w:rPr>
+        <w:t>ci-fi club (2015-2017</w:t>
+      </w:r>
+      <w:r>
+        <w:rPr>
+          <w:rFonts w:ascii="Times New Roman" w:hAnsi="Times New Roman" w:cs="Times New Roman"/>
+        </w:rPr>
+        <w:t>)</w:t>
       </w:r>
     </w:p>
     <w:sectPr>
       <w:headerReference w:type="default" r:id="rId8"/>
       <w:footerReference w:type="default" r:id="rId9"/>
       <w:pgSz w:w="12240" w:h="15840"/>
-      <w:pgMar w:top="720" w:right="720" w:bottom="720" w:left="720" w:header="288" w:footer="0" w:gutter="0"/>
+      <w:pgMar w:top="720" w:right="720" w:bottom="720" w:left="720" w:header="0" w:footer="0" w:gutter="0"/>
       <w:cols w:space="720"/>
       <w:docGrid w:linePitch="360"/>
     </w:sectPr>
@@ -1610,6 +1707,24 @@
     </w:pPr>
     <w:r>
       <w:rPr>
+        <w:rFonts w:ascii="Times New Roman" w:hAnsi="Times New Roman" w:cs="Times New Roman"/>
+        <w:sz w:val="56"/>
+        <w:szCs w:val="56"/>
+      </w:rPr>
+      <w:t>Joshua Malmquist</w:t>
+    </w:r>
+  </w:p>
+  <w:p>
+    <w:pPr>
+      <w:spacing w:after="0" w:line="240" w:lineRule="auto"/>
+      <w:rPr>
+        <w:rStyle w:val="Hyperlink"/>
+        <w:rFonts w:ascii="Times New Roman" w:hAnsi="Times New Roman" w:cs="Times New Roman"/>
+        <w:color w:val="0070C0"/>
+      </w:rPr>
+    </w:pPr>
+    <w:r>
+      <w:rPr>
         <w:rStyle w:val="Hyperlink"/>
         <w:rFonts w:ascii="Times New Roman" w:hAnsi="Times New Roman" w:cs="Times New Roman"/>
         <w:noProof/>
@@ -1618,16 +1733,16 @@
       <mc:AlternateContent>
         <mc:Choice Requires="wps">
           <w:drawing>
-            <wp:anchor distT="45720" distB="45720" distL="114300" distR="114300" simplePos="0" relativeHeight="251659264" behindDoc="0" locked="0" layoutInCell="1" allowOverlap="1" wp14:anchorId="55EA53CA" wp14:editId="070C6415">
+            <wp:anchor distT="45720" distB="45720" distL="114300" distR="114300" simplePos="0" relativeHeight="251659264" behindDoc="0" locked="0" layoutInCell="1" allowOverlap="1" wp14:anchorId="55EA53CA" wp14:editId="2BCDDBBF">
               <wp:simplePos x="0" y="0"/>
               <wp:positionH relativeFrom="margin">
                 <wp:align>left</wp:align>
               </wp:positionH>
               <wp:positionV relativeFrom="paragraph">
-                <wp:posOffset>512445</wp:posOffset>
+                <wp:posOffset>105410</wp:posOffset>
               </wp:positionV>
-              <wp:extent cx="2981325" cy="609600"/>
-              <wp:effectExtent l="0" t="0" r="9525" b="0"/>
+              <wp:extent cx="2981325" cy="600075"/>
+              <wp:effectExtent l="0" t="0" r="9525" b="9525"/>
               <wp:wrapSquare wrapText="bothSides"/>
               <wp:docPr id="217" name="Text Box 2"/>
               <wp:cNvGraphicFramePr>
@@ -1642,7 +1757,7 @@
                     <wps:spPr bwMode="auto">
                       <a:xfrm>
                         <a:off x="0" y="0"/>
-                        <a:ext cx="2981325" cy="609600"/>
+                        <a:ext cx="2981325" cy="600075"/>
                       </a:xfrm>
                       <a:prstGeom prst="rect">
                         <a:avLst/>
@@ -1733,7 +1848,7 @@
               <v:stroke joinstyle="miter"/>
               <v:path gradientshapeok="t" o:connecttype="rect"/>
             </v:shapetype>
-            <v:shape id="Text Box 2" o:spid="_x0000_s1026" type="#_x0000_t202" style="position:absolute;left:0;text-align:left;margin-left:0;margin-top:40.35pt;width:234.75pt;height:48pt;z-index:251659264;visibility:visible;mso-wrap-style:square;mso-width-percent:0;mso-height-percent:0;mso-wrap-distance-left:9pt;mso-wrap-distance-top:3.6pt;mso-wrap-distance-right:9pt;mso-wrap-distance-bottom:3.6pt;mso-position-horizontal:left;mso-position-horizontal-relative:margin;mso-position-vertical:absolute;mso-position-vertical-relative:text;mso-width-percent:0;mso-height-percent:0;mso-width-relative:margin;mso-height-relative:margin;v-text-anchor:top" o:gfxdata="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" stroked="f">
+            <v:shape id="Text Box 2" o:spid="_x0000_s1026" type="#_x0000_t202" style="position:absolute;margin-left:0;margin-top:8.3pt;width:234.75pt;height:47.25pt;z-index:251659264;visibility:visible;mso-wrap-style:square;mso-width-percent:0;mso-height-percent:0;mso-wrap-distance-left:9pt;mso-wrap-distance-top:3.6pt;mso-wrap-distance-right:9pt;mso-wrap-distance-bottom:3.6pt;mso-position-horizontal:left;mso-position-horizontal-relative:margin;mso-position-vertical:absolute;mso-position-vertical-relative:text;mso-width-percent:0;mso-height-percent:0;mso-width-relative:margin;mso-height-relative:margin;v-text-anchor:top" o:gfxdata="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" stroked="f">
               <v:textbox>
                 <w:txbxContent>
                   <w:p>
@@ -1795,24 +1910,6 @@
         </mc:Fallback>
       </mc:AlternateContent>
     </w:r>
-    <w:r>
-      <w:rPr>
-        <w:rFonts w:ascii="Times New Roman" w:hAnsi="Times New Roman" w:cs="Times New Roman"/>
-        <w:sz w:val="56"/>
-        <w:szCs w:val="56"/>
-      </w:rPr>
-      <w:t>Joshua Malmquist</w:t>
-    </w:r>
-  </w:p>
-  <w:p>
-    <w:pPr>
-      <w:spacing w:after="0" w:line="240" w:lineRule="auto"/>
-      <w:rPr>
-        <w:rStyle w:val="Hyperlink"/>
-        <w:rFonts w:ascii="Times New Roman" w:hAnsi="Times New Roman" w:cs="Times New Roman"/>
-        <w:color w:val="0070C0"/>
-      </w:rPr>
-    </w:pPr>
     <w:r>
       <w:rPr>
         <w:rStyle w:val="Hyperlink"/>
@@ -2103,6 +2200,119 @@
 <file path=word/numbering.xml><?xml version="1.0" encoding="utf-8"?>
 <w:numbering xmlns:wpc="http://schemas.microsoft.com/office/word/2010/wordprocessingCanvas" xmlns:cx="http://schemas.microsoft.com/office/drawing/2014/chartex" xmlns:cx1="http://schemas.microsoft.com/office/drawing/2015/9/8/chartex" xmlns:cx2="http://schemas.microsoft.com/office/drawing/2015/10/21/chartex" xmlns:cx3="http://schemas.microsoft.com/office/drawing/2016/5/9/chartex" xmlns:cx4="http://schemas.microsoft.com/office/drawing/2016/5/10/chartex" xmlns:cx5="http://schemas.microsoft.com/office/drawing/2016/5/11/chartex" xmlns:cx6="http://schemas.microsoft.com/office/drawing/2016/5/12/chartex" xmlns:cx7="http://schemas.microsoft.com/office/drawing/2016/5/13/chartex" xmlns:cx8="http://schemas.microsoft.com/office/drawing/2016/5/14/chartex" xmlns:mc="http://schemas.openxmlformats.org/markup-compatibility/2006" xmlns:aink="http://schemas.microsoft.com/office/drawing/2016/ink" xmlns:am3d="http://schemas.microsoft.com/office/drawing/2017/model3d" xmlns:o="urn:schemas-microsoft-com:office:office" xmlns:r="http://schemas.openxmlformats.org/officeDocument/2006/relationships" xmlns:m="http://schemas.openxmlformats.org/officeDocument/2006/math" xmlns:v="urn:schemas-microsoft-com:vml" xmlns:wp14="http://schemas.microsoft.com/office/word/2010/wordprocessingDrawing" xmlns:wp="http://schemas.openxmlformats.org/drawingml/2006/wordprocessingDrawing" xmlns:w10="urn:schemas-microsoft-com:office:word" xmlns:w="http://schemas.openxmlformats.org/wordprocessingml/2006/main" xmlns:w14="http://schemas.microsoft.com/office/word/2010/wordml" xmlns:w15="http://schemas.microsoft.com/office/word/2012/wordml" xmlns:w16cid="http://schemas.microsoft.com/office/word/2016/wordml/cid" xmlns:w16se="http://schemas.microsoft.com/office/word/2015/wordml/symex" xmlns:wpg="http://schemas.microsoft.com/office/word/2010/wordprocessingGroup" xmlns:wpi="http://schemas.microsoft.com/office/word/2010/wordprocessingInk" xmlns:wne="http://schemas.microsoft.com/office/word/2006/wordml" xmlns:wps="http://schemas.microsoft.com/office/word/2010/wordprocessingShape" mc:Ignorable="w14 w15 w16se w16cid wp14">
   <w:abstractNum w:abstractNumId="0" w15:restartNumberingAfterBreak="0">
+    <w:nsid w:val="037C69E5"/>
+    <w:multiLevelType w:val="hybridMultilevel"/>
+    <w:tmpl w:val="740EDBA2"/>
+    <w:lvl w:ilvl="0" w:tplc="04090001">
+      <w:start w:val="1"/>
+      <w:numFmt w:val="bullet"/>
+      <w:lvlText w:val=""/>
+      <w:lvlJc w:val="left"/>
+      <w:pPr>
+        <w:ind w:left="2160" w:hanging="360"/>
+      </w:pPr>
+      <w:rPr>
+        <w:rFonts w:ascii="Symbol" w:hAnsi="Symbol" w:hint="default"/>
+      </w:rPr>
+    </w:lvl>
+    <w:lvl w:ilvl="1" w:tplc="04090003" w:tentative="1">
+      <w:start w:val="1"/>
+      <w:numFmt w:val="bullet"/>
+      <w:lvlText w:val="o"/>
+      <w:lvlJc w:val="left"/>
+      <w:pPr>
+        <w:ind w:left="2880" w:hanging="360"/>
+      </w:pPr>
+      <w:rPr>
+        <w:rFonts w:ascii="Courier New" w:hAnsi="Courier New" w:cs="Courier New" w:hint="default"/>
+      </w:rPr>
+    </w:lvl>
+    <w:lvl w:ilvl="2" w:tplc="04090005" w:tentative="1">
+      <w:start w:val="1"/>
+      <w:numFmt w:val="bullet"/>
+      <w:lvlText w:val=""/>
+      <w:lvlJc w:val="left"/>
+      <w:pPr>
+        <w:ind w:left="3600" w:hanging="360"/>
+      </w:pPr>
+      <w:rPr>
+        <w:rFonts w:ascii="Wingdings" w:hAnsi="Wingdings" w:hint="default"/>
+      </w:rPr>
+    </w:lvl>
+    <w:lvl w:ilvl="3" w:tplc="04090001" w:tentative="1">
+      <w:start w:val="1"/>
+      <w:numFmt w:val="bullet"/>
+      <w:lvlText w:val=""/>
+      <w:lvlJc w:val="left"/>
+      <w:pPr>
+        <w:ind w:left="4320" w:hanging="360"/>
+      </w:pPr>
+      <w:rPr>
+        <w:rFonts w:ascii="Symbol" w:hAnsi="Symbol" w:hint="default"/>
+      </w:rPr>
+    </w:lvl>
+    <w:lvl w:ilvl="4" w:tplc="04090003" w:tentative="1">
+      <w:start w:val="1"/>
+      <w:numFmt w:val="bullet"/>
+      <w:lvlText w:val="o"/>
+      <w:lvlJc w:val="left"/>
+      <w:pPr>
+        <w:ind w:left="5040" w:hanging="360"/>
+      </w:pPr>
+      <w:rPr>
+        <w:rFonts w:ascii="Courier New" w:hAnsi="Courier New" w:cs="Courier New" w:hint="default"/>
+      </w:rPr>
+    </w:lvl>
+    <w:lvl w:ilvl="5" w:tplc="04090005" w:tentative="1">
+      <w:start w:val="1"/>
+      <w:numFmt w:val="bullet"/>
+      <w:lvlText w:val=""/>
+      <w:lvlJc w:val="left"/>
+      <w:pPr>
+        <w:ind w:left="5760" w:hanging="360"/>
+      </w:pPr>
+      <w:rPr>
+        <w:rFonts w:ascii="Wingdings" w:hAnsi="Wingdings" w:hint="default"/>
+      </w:rPr>
+    </w:lvl>
+    <w:lvl w:ilvl="6" w:tplc="04090001" w:tentative="1">
+      <w:start w:val="1"/>
+      <w:numFmt w:val="bullet"/>
+      <w:lvlText w:val=""/>
+      <w:lvlJc w:val="left"/>
+      <w:pPr>
+        <w:ind w:left="6480" w:hanging="360"/>
+      </w:pPr>
+      <w:rPr>
+        <w:rFonts w:ascii="Symbol" w:hAnsi="Symbol" w:hint="default"/>
+      </w:rPr>
+    </w:lvl>
+    <w:lvl w:ilvl="7" w:tplc="04090003" w:tentative="1">
+      <w:start w:val="1"/>
+      <w:numFmt w:val="bullet"/>
+      <w:lvlText w:val="o"/>
+      <w:lvlJc w:val="left"/>
+      <w:pPr>
+        <w:ind w:left="7200" w:hanging="360"/>
+      </w:pPr>
+      <w:rPr>
+        <w:rFonts w:ascii="Courier New" w:hAnsi="Courier New" w:cs="Courier New" w:hint="default"/>
+      </w:rPr>
+    </w:lvl>
+    <w:lvl w:ilvl="8" w:tplc="04090005" w:tentative="1">
+      <w:start w:val="1"/>
+      <w:numFmt w:val="bullet"/>
+      <w:lvlText w:val=""/>
+      <w:lvlJc w:val="left"/>
+      <w:pPr>
+        <w:ind w:left="7920" w:hanging="360"/>
+      </w:pPr>
+      <w:rPr>
+        <w:rFonts w:ascii="Wingdings" w:hAnsi="Wingdings" w:hint="default"/>
+      </w:rPr>
+    </w:lvl>
+  </w:abstractNum>
+  <w:abstractNum w:abstractNumId="1" w15:restartNumberingAfterBreak="0">
     <w:nsid w:val="03951103"/>
     <w:multiLevelType w:val="hybridMultilevel"/>
     <w:tmpl w:val="9A788C50"/>
@@ -2215,7 +2425,7 @@
       </w:rPr>
     </w:lvl>
   </w:abstractNum>
-  <w:abstractNum w:abstractNumId="1" w15:restartNumberingAfterBreak="0">
+  <w:abstractNum w:abstractNumId="2" w15:restartNumberingAfterBreak="0">
     <w:nsid w:val="15434D74"/>
     <w:multiLevelType w:val="hybridMultilevel"/>
     <w:tmpl w:val="2E5CFAE0"/>
@@ -2328,7 +2538,7 @@
       </w:rPr>
     </w:lvl>
   </w:abstractNum>
-  <w:abstractNum w:abstractNumId="2" w15:restartNumberingAfterBreak="0">
+  <w:abstractNum w:abstractNumId="3" w15:restartNumberingAfterBreak="0">
     <w:nsid w:val="1B594BF3"/>
     <w:multiLevelType w:val="hybridMultilevel"/>
     <w:tmpl w:val="E74E22E0"/>
@@ -2441,7 +2651,7 @@
       </w:rPr>
     </w:lvl>
   </w:abstractNum>
-  <w:abstractNum w:abstractNumId="3" w15:restartNumberingAfterBreak="0">
+  <w:abstractNum w:abstractNumId="4" w15:restartNumberingAfterBreak="0">
     <w:nsid w:val="1C9532AB"/>
     <w:multiLevelType w:val="hybridMultilevel"/>
     <w:tmpl w:val="ECD2E17A"/>
@@ -2554,7 +2764,7 @@
       </w:rPr>
     </w:lvl>
   </w:abstractNum>
-  <w:abstractNum w:abstractNumId="4" w15:restartNumberingAfterBreak="0">
+  <w:abstractNum w:abstractNumId="5" w15:restartNumberingAfterBreak="0">
     <w:nsid w:val="1CA35FDD"/>
     <w:multiLevelType w:val="hybridMultilevel"/>
     <w:tmpl w:val="B9966788"/>
@@ -2667,7 +2877,7 @@
       </w:rPr>
     </w:lvl>
   </w:abstractNum>
-  <w:abstractNum w:abstractNumId="5" w15:restartNumberingAfterBreak="0">
+  <w:abstractNum w:abstractNumId="6" w15:restartNumberingAfterBreak="0">
     <w:nsid w:val="1FB467BF"/>
     <w:multiLevelType w:val="hybridMultilevel"/>
     <w:tmpl w:val="BC7ECD8C"/>
@@ -2780,7 +2990,7 @@
       </w:rPr>
     </w:lvl>
   </w:abstractNum>
-  <w:abstractNum w:abstractNumId="6" w15:restartNumberingAfterBreak="0">
+  <w:abstractNum w:abstractNumId="7" w15:restartNumberingAfterBreak="0">
     <w:nsid w:val="23D13DA1"/>
     <w:multiLevelType w:val="hybridMultilevel"/>
     <w:tmpl w:val="241245E0"/>
@@ -2893,7 +3103,7 @@
       </w:rPr>
     </w:lvl>
   </w:abstractNum>
-  <w:abstractNum w:abstractNumId="7" w15:restartNumberingAfterBreak="0">
+  <w:abstractNum w:abstractNumId="8" w15:restartNumberingAfterBreak="0">
     <w:nsid w:val="24A745BF"/>
     <w:multiLevelType w:val="hybridMultilevel"/>
     <w:tmpl w:val="07FA4618"/>
@@ -3006,7 +3216,7 @@
       </w:rPr>
     </w:lvl>
   </w:abstractNum>
-  <w:abstractNum w:abstractNumId="8" w15:restartNumberingAfterBreak="0">
+  <w:abstractNum w:abstractNumId="9" w15:restartNumberingAfterBreak="0">
     <w:nsid w:val="27AA5D54"/>
     <w:multiLevelType w:val="hybridMultilevel"/>
     <w:tmpl w:val="3F3C31B2"/>
@@ -3119,7 +3329,7 @@
       </w:rPr>
     </w:lvl>
   </w:abstractNum>
-  <w:abstractNum w:abstractNumId="9" w15:restartNumberingAfterBreak="0">
+  <w:abstractNum w:abstractNumId="10" w15:restartNumberingAfterBreak="0">
     <w:nsid w:val="2A344EC6"/>
     <w:multiLevelType w:val="hybridMultilevel"/>
     <w:tmpl w:val="8B048B8A"/>
@@ -3232,7 +3442,7 @@
       </w:rPr>
     </w:lvl>
   </w:abstractNum>
-  <w:abstractNum w:abstractNumId="10" w15:restartNumberingAfterBreak="0">
+  <w:abstractNum w:abstractNumId="11" w15:restartNumberingAfterBreak="0">
     <w:nsid w:val="30EB56FB"/>
     <w:multiLevelType w:val="hybridMultilevel"/>
     <w:tmpl w:val="96A6F612"/>
@@ -3345,7 +3555,7 @@
       </w:rPr>
     </w:lvl>
   </w:abstractNum>
-  <w:abstractNum w:abstractNumId="11" w15:restartNumberingAfterBreak="0">
+  <w:abstractNum w:abstractNumId="12" w15:restartNumberingAfterBreak="0">
     <w:nsid w:val="336B4E24"/>
     <w:multiLevelType w:val="hybridMultilevel"/>
     <w:tmpl w:val="ED4E5B8E"/>
@@ -3458,7 +3668,7 @@
       </w:rPr>
     </w:lvl>
   </w:abstractNum>
-  <w:abstractNum w:abstractNumId="12" w15:restartNumberingAfterBreak="0">
+  <w:abstractNum w:abstractNumId="13" w15:restartNumberingAfterBreak="0">
     <w:nsid w:val="3A0644D8"/>
     <w:multiLevelType w:val="hybridMultilevel"/>
     <w:tmpl w:val="9F1C9BA8"/>
@@ -3571,7 +3781,7 @@
       </w:rPr>
     </w:lvl>
   </w:abstractNum>
-  <w:abstractNum w:abstractNumId="13" w15:restartNumberingAfterBreak="0">
+  <w:abstractNum w:abstractNumId="14" w15:restartNumberingAfterBreak="0">
     <w:nsid w:val="3DB34B03"/>
     <w:multiLevelType w:val="hybridMultilevel"/>
     <w:tmpl w:val="CFCAFF22"/>
@@ -3684,7 +3894,7 @@
       </w:rPr>
     </w:lvl>
   </w:abstractNum>
-  <w:abstractNum w:abstractNumId="14" w15:restartNumberingAfterBreak="0">
+  <w:abstractNum w:abstractNumId="15" w15:restartNumberingAfterBreak="0">
     <w:nsid w:val="4A666625"/>
     <w:multiLevelType w:val="hybridMultilevel"/>
     <w:tmpl w:val="D0281F08"/>
@@ -3797,7 +4007,7 @@
       </w:rPr>
     </w:lvl>
   </w:abstractNum>
-  <w:abstractNum w:abstractNumId="15" w15:restartNumberingAfterBreak="0">
+  <w:abstractNum w:abstractNumId="16" w15:restartNumberingAfterBreak="0">
     <w:nsid w:val="506D28B9"/>
     <w:multiLevelType w:val="hybridMultilevel"/>
     <w:tmpl w:val="D1B810D8"/>
@@ -3910,7 +4120,7 @@
       </w:rPr>
     </w:lvl>
   </w:abstractNum>
-  <w:abstractNum w:abstractNumId="16" w15:restartNumberingAfterBreak="0">
+  <w:abstractNum w:abstractNumId="17" w15:restartNumberingAfterBreak="0">
     <w:nsid w:val="51987A44"/>
     <w:multiLevelType w:val="hybridMultilevel"/>
     <w:tmpl w:val="96D87E2E"/>
@@ -4023,7 +4233,7 @@
       </w:rPr>
     </w:lvl>
   </w:abstractNum>
-  <w:abstractNum w:abstractNumId="17" w15:restartNumberingAfterBreak="0">
+  <w:abstractNum w:abstractNumId="18" w15:restartNumberingAfterBreak="0">
     <w:nsid w:val="520C526D"/>
     <w:multiLevelType w:val="hybridMultilevel"/>
     <w:tmpl w:val="D832B47A"/>
@@ -4136,7 +4346,7 @@
       </w:rPr>
     </w:lvl>
   </w:abstractNum>
-  <w:abstractNum w:abstractNumId="18" w15:restartNumberingAfterBreak="0">
+  <w:abstractNum w:abstractNumId="19" w15:restartNumberingAfterBreak="0">
     <w:nsid w:val="52997BD8"/>
     <w:multiLevelType w:val="hybridMultilevel"/>
     <w:tmpl w:val="CED086E6"/>
@@ -4249,7 +4459,7 @@
       </w:rPr>
     </w:lvl>
   </w:abstractNum>
-  <w:abstractNum w:abstractNumId="19" w15:restartNumberingAfterBreak="0">
+  <w:abstractNum w:abstractNumId="20" w15:restartNumberingAfterBreak="0">
     <w:nsid w:val="531A5D29"/>
     <w:multiLevelType w:val="hybridMultilevel"/>
     <w:tmpl w:val="4D5AF2E0"/>
@@ -4362,7 +4572,7 @@
       </w:rPr>
     </w:lvl>
   </w:abstractNum>
-  <w:abstractNum w:abstractNumId="20" w15:restartNumberingAfterBreak="0">
+  <w:abstractNum w:abstractNumId="21" w15:restartNumberingAfterBreak="0">
     <w:nsid w:val="5D670248"/>
     <w:multiLevelType w:val="hybridMultilevel"/>
     <w:tmpl w:val="663A2FCE"/>
@@ -4475,7 +4685,7 @@
       </w:rPr>
     </w:lvl>
   </w:abstractNum>
-  <w:abstractNum w:abstractNumId="21" w15:restartNumberingAfterBreak="0">
+  <w:abstractNum w:abstractNumId="22" w15:restartNumberingAfterBreak="0">
     <w:nsid w:val="71935784"/>
     <w:multiLevelType w:val="hybridMultilevel"/>
     <w:tmpl w:val="324ACA24"/>
@@ -4588,7 +4798,7 @@
       </w:rPr>
     </w:lvl>
   </w:abstractNum>
-  <w:abstractNum w:abstractNumId="22" w15:restartNumberingAfterBreak="0">
+  <w:abstractNum w:abstractNumId="23" w15:restartNumberingAfterBreak="0">
     <w:nsid w:val="7BCE58CD"/>
     <w:multiLevelType w:val="hybridMultilevel"/>
     <w:tmpl w:val="169CCBB2"/>
@@ -4701,7 +4911,7 @@
       </w:rPr>
     </w:lvl>
   </w:abstractNum>
-  <w:abstractNum w:abstractNumId="23" w15:restartNumberingAfterBreak="0">
+  <w:abstractNum w:abstractNumId="24" w15:restartNumberingAfterBreak="0">
     <w:nsid w:val="7CA6367E"/>
     <w:multiLevelType w:val="hybridMultilevel"/>
     <w:tmpl w:val="8878DFDA"/>
@@ -4814,7 +5024,7 @@
       </w:rPr>
     </w:lvl>
   </w:abstractNum>
-  <w:abstractNum w:abstractNumId="24" w15:restartNumberingAfterBreak="0">
+  <w:abstractNum w:abstractNumId="25" w15:restartNumberingAfterBreak="0">
     <w:nsid w:val="7EA002CF"/>
     <w:multiLevelType w:val="hybridMultilevel"/>
     <w:tmpl w:val="E724FB32"/>
@@ -4928,79 +5138,82 @@
     </w:lvl>
   </w:abstractNum>
   <w:num w:numId="1">
+    <w:abstractNumId w:val="7"/>
+  </w:num>
+  <w:num w:numId="2">
+    <w:abstractNumId w:val="21"/>
+  </w:num>
+  <w:num w:numId="3">
+    <w:abstractNumId w:val="15"/>
+  </w:num>
+  <w:num w:numId="4">
+    <w:abstractNumId w:val="23"/>
+  </w:num>
+  <w:num w:numId="5">
+    <w:abstractNumId w:val="9"/>
+  </w:num>
+  <w:num w:numId="6">
+    <w:abstractNumId w:val="3"/>
+  </w:num>
+  <w:num w:numId="7">
+    <w:abstractNumId w:val="16"/>
+  </w:num>
+  <w:num w:numId="8">
+    <w:abstractNumId w:val="17"/>
+  </w:num>
+  <w:num w:numId="9">
+    <w:abstractNumId w:val="11"/>
+  </w:num>
+  <w:num w:numId="10">
+    <w:abstractNumId w:val="13"/>
+  </w:num>
+  <w:num w:numId="11">
+    <w:abstractNumId w:val="5"/>
+  </w:num>
+  <w:num w:numId="12">
+    <w:abstractNumId w:val="18"/>
+  </w:num>
+  <w:num w:numId="13">
+    <w:abstractNumId w:val="24"/>
+  </w:num>
+  <w:num w:numId="14">
+    <w:abstractNumId w:val="2"/>
+  </w:num>
+  <w:num w:numId="15">
+    <w:abstractNumId w:val="25"/>
+  </w:num>
+  <w:num w:numId="16">
+    <w:abstractNumId w:val="12"/>
+  </w:num>
+  <w:num w:numId="17">
+    <w:abstractNumId w:val="14"/>
+  </w:num>
+  <w:num w:numId="18">
+    <w:abstractNumId w:val="1"/>
+  </w:num>
+  <w:num w:numId="19">
+    <w:abstractNumId w:val="19"/>
+  </w:num>
+  <w:num w:numId="20">
+    <w:abstractNumId w:val="10"/>
+  </w:num>
+  <w:num w:numId="21">
+    <w:abstractNumId w:val="22"/>
+  </w:num>
+  <w:num w:numId="22">
+    <w:abstractNumId w:val="20"/>
+  </w:num>
+  <w:num w:numId="23">
+    <w:abstractNumId w:val="8"/>
+  </w:num>
+  <w:num w:numId="24">
     <w:abstractNumId w:val="6"/>
   </w:num>
-  <w:num w:numId="2">
-    <w:abstractNumId w:val="20"/>
-  </w:num>
-  <w:num w:numId="3">
-    <w:abstractNumId w:val="14"/>
-  </w:num>
-  <w:num w:numId="4">
-    <w:abstractNumId w:val="22"/>
-  </w:num>
-  <w:num w:numId="5">
-    <w:abstractNumId w:val="8"/>
-  </w:num>
-  <w:num w:numId="6">
-    <w:abstractNumId w:val="2"/>
-  </w:num>
-  <w:num w:numId="7">
-    <w:abstractNumId w:val="15"/>
-  </w:num>
-  <w:num w:numId="8">
-    <w:abstractNumId w:val="16"/>
-  </w:num>
-  <w:num w:numId="9">
-    <w:abstractNumId w:val="10"/>
-  </w:num>
-  <w:num w:numId="10">
-    <w:abstractNumId w:val="12"/>
-  </w:num>
-  <w:num w:numId="11">
+  <w:num w:numId="25">
     <w:abstractNumId w:val="4"/>
   </w:num>
-  <w:num w:numId="12">
-    <w:abstractNumId w:val="17"/>
-  </w:num>
-  <w:num w:numId="13">
-    <w:abstractNumId w:val="23"/>
-  </w:num>
-  <w:num w:numId="14">
-    <w:abstractNumId w:val="1"/>
-  </w:num>
-  <w:num w:numId="15">
-    <w:abstractNumId w:val="24"/>
-  </w:num>
-  <w:num w:numId="16">
-    <w:abstractNumId w:val="11"/>
-  </w:num>
-  <w:num w:numId="17">
-    <w:abstractNumId w:val="13"/>
-  </w:num>
-  <w:num w:numId="18">
+  <w:num w:numId="26">
     <w:abstractNumId w:val="0"/>
-  </w:num>
-  <w:num w:numId="19">
-    <w:abstractNumId w:val="18"/>
-  </w:num>
-  <w:num w:numId="20">
-    <w:abstractNumId w:val="9"/>
-  </w:num>
-  <w:num w:numId="21">
-    <w:abstractNumId w:val="21"/>
-  </w:num>
-  <w:num w:numId="22">
-    <w:abstractNumId w:val="19"/>
-  </w:num>
-  <w:num w:numId="23">
-    <w:abstractNumId w:val="7"/>
-  </w:num>
-  <w:num w:numId="24">
-    <w:abstractNumId w:val="5"/>
-  </w:num>
-  <w:num w:numId="25">
-    <w:abstractNumId w:val="3"/>
   </w:num>
 </w:numbering>
 </file>
@@ -5406,7 +5619,6 @@
   <w:style w:type="character" w:default="1" w:styleId="DefaultParagraphFont">
     <w:name w:val="Default Paragraph Font"/>
     <w:uiPriority w:val="1"/>
-    <w:semiHidden/>
     <w:unhideWhenUsed/>
   </w:style>
   <w:style w:type="table" w:default="1" w:styleId="TableNormal">
@@ -5863,7 +6075,7 @@
 </file>
 
 <file path=customXml/itemProps1.xml><?xml version="1.0" encoding="utf-8"?>
-<ds:datastoreItem xmlns:ds="http://schemas.openxmlformats.org/officeDocument/2006/customXml" ds:itemID="{402F701D-845E-48FA-A21F-E02E4011CA4F}">
+<ds:datastoreItem xmlns:ds="http://schemas.openxmlformats.org/officeDocument/2006/customXml" ds:itemID="{5957526B-4D97-4952-840E-54A0CEDFD22F}">
   <ds:schemaRefs>
     <ds:schemaRef ds:uri="http://schemas.openxmlformats.org/officeDocument/2006/bibliography"/>
   </ds:schemaRefs>

</xml_diff>